<commit_message>
Documentation ... process ...
</commit_message>
<xml_diff>
--- a/Design review.docx
+++ b/Design review.docx
@@ -9,7 +9,6 @@
           <w:b/>
           <w:sz w:val="28"/>
           <w:szCs w:val="28"/>
-          <w:lang w:val="en-US"/>
         </w:rPr>
       </w:pPr>
       <w:r>
@@ -29,7 +28,6 @@
           <w:rFonts w:ascii="Times New Roman" w:hAnsi="Times New Roman" w:cs="Times New Roman"/>
           <w:sz w:val="28"/>
           <w:szCs w:val="28"/>
-          <w:lang w:val="en-US"/>
         </w:rPr>
       </w:pPr>
     </w:p>
@@ -59,6 +57,31 @@
         </w:rPr>
         <w:t>.</w:t>
       </w:r>
+      <w:r>
+        <w:rPr>
+          <w:rFonts w:ascii="Times New Roman" w:hAnsi="Times New Roman" w:cs="Times New Roman"/>
+          <w:sz w:val="28"/>
+          <w:szCs w:val="28"/>
+        </w:rPr>
+        <w:t xml:space="preserve"> В реализации присутствует 6 разных вариантов исполнения основного модуля операции Бабочка. С разными аппаратными затратами и временными характеристиками. Присутствует внешний сброс входного </w:t>
+      </w:r>
+      <w:r>
+        <w:rPr>
+          <w:rFonts w:ascii="Times New Roman" w:hAnsi="Times New Roman" w:cs="Times New Roman"/>
+          <w:sz w:val="28"/>
+          <w:szCs w:val="28"/>
+          <w:lang w:val="en-US"/>
+        </w:rPr>
+        <w:t>FIFO</w:t>
+      </w:r>
+      <w:r>
+        <w:rPr>
+          <w:rFonts w:ascii="Times New Roman" w:hAnsi="Times New Roman" w:cs="Times New Roman"/>
+          <w:sz w:val="28"/>
+          <w:szCs w:val="28"/>
+        </w:rPr>
+        <w:t>, без вмешательства в работу основной части модуля.</w:t>
+      </w:r>
     </w:p>
     <w:p>
       <w:pPr>
@@ -76,7 +99,6 @@
           <w:b/>
           <w:sz w:val="28"/>
           <w:szCs w:val="28"/>
-          <w:lang w:val="en-US"/>
         </w:rPr>
       </w:pPr>
       <w:r>
@@ -97,7 +119,6 @@
           <w:b/>
           <w:sz w:val="28"/>
           <w:szCs w:val="28"/>
-          <w:lang w:val="en-US"/>
         </w:rPr>
       </w:pPr>
     </w:p>
@@ -115,7 +136,6 @@
           <w:b/>
           <w:sz w:val="28"/>
           <w:szCs w:val="28"/>
-          <w:lang w:val="en-US"/>
         </w:rPr>
         <w:tab/>
       </w:r>
@@ -134,7 +154,6 @@
           <w:rFonts w:ascii="Times New Roman" w:hAnsi="Times New Roman" w:cs="Times New Roman"/>
           <w:sz w:val="28"/>
           <w:szCs w:val="28"/>
-          <w:lang w:val="en-US"/>
         </w:rPr>
       </w:pPr>
     </w:p>
@@ -1214,15 +1233,7 @@
                 <w:sz w:val="24"/>
                 <w:szCs w:val="24"/>
               </w:rPr>
-              <w:t>3</w:t>
-            </w:r>
-            <w:r>
-              <w:rPr>
-                <w:rFonts w:ascii="Times New Roman" w:hAnsi="Times New Roman" w:cs="Times New Roman"/>
-                <w:sz w:val="24"/>
-                <w:szCs w:val="24"/>
-              </w:rPr>
-              <w:t xml:space="preserve"> такта на выполнение операции Бабочка</w:t>
+              <w:t>3 такта на выполнение операции Бабочка</w:t>
             </w:r>
             <w:r>
               <w:rPr>
@@ -1238,15 +1249,7 @@
                 <w:sz w:val="24"/>
                 <w:szCs w:val="24"/>
               </w:rPr>
-              <w:t xml:space="preserve"> </w:t>
-            </w:r>
-            <w:r>
-              <w:rPr>
-                <w:rFonts w:ascii="Times New Roman" w:hAnsi="Times New Roman" w:cs="Times New Roman"/>
-                <w:sz w:val="24"/>
-                <w:szCs w:val="24"/>
-              </w:rPr>
-              <w:t>Затраты</w:t>
+              <w:t xml:space="preserve"> Затраты</w:t>
             </w:r>
           </w:p>
           <w:p>
@@ -1272,25 +1275,7 @@
                 <w:szCs w:val="24"/>
                 <w:lang w:val="en-US"/>
               </w:rPr>
-              <w:t xml:space="preserve">MUL 3ADD </w:t>
-            </w:r>
-            <w:r>
-              <w:rPr>
-                <w:rFonts w:ascii="Times New Roman" w:hAnsi="Times New Roman" w:cs="Times New Roman"/>
-                <w:sz w:val="24"/>
-                <w:szCs w:val="24"/>
-                <w:lang w:val="en-US"/>
-              </w:rPr>
-              <w:t>3</w:t>
-            </w:r>
-            <w:r>
-              <w:rPr>
-                <w:rFonts w:ascii="Times New Roman" w:hAnsi="Times New Roman" w:cs="Times New Roman"/>
-                <w:sz w:val="24"/>
-                <w:szCs w:val="24"/>
-                <w:lang w:val="en-US"/>
-              </w:rPr>
-              <w:t>SUB</w:t>
+              <w:t>MUL 3ADD 3SUB</w:t>
             </w:r>
             <w:r>
               <w:rPr>
@@ -1360,15 +1345,7 @@
                 <w:sz w:val="24"/>
                 <w:szCs w:val="24"/>
               </w:rPr>
-              <w:t>3</w:t>
-            </w:r>
-            <w:r>
-              <w:rPr>
-                <w:rFonts w:ascii="Times New Roman" w:hAnsi="Times New Roman" w:cs="Times New Roman"/>
-                <w:sz w:val="24"/>
-                <w:szCs w:val="24"/>
-              </w:rPr>
-              <w:t xml:space="preserve"> такта на выполнение операции Бабочка</w:t>
+              <w:t>3 такта на выполнение операции Бабочка</w:t>
             </w:r>
             <w:r>
               <w:rPr>
@@ -1384,15 +1361,7 @@
                 <w:sz w:val="24"/>
                 <w:szCs w:val="24"/>
               </w:rPr>
-              <w:t xml:space="preserve"> </w:t>
-            </w:r>
-            <w:r>
-              <w:rPr>
-                <w:rFonts w:ascii="Times New Roman" w:hAnsi="Times New Roman" w:cs="Times New Roman"/>
-                <w:sz w:val="24"/>
-                <w:szCs w:val="24"/>
-              </w:rPr>
-              <w:t>Затраты</w:t>
+              <w:t xml:space="preserve"> Затраты</w:t>
             </w:r>
           </w:p>
           <w:p>
@@ -1418,25 +1387,7 @@
                 <w:szCs w:val="24"/>
                 <w:lang w:val="en-US"/>
               </w:rPr>
-              <w:t xml:space="preserve">MUL </w:t>
-            </w:r>
-            <w:r>
-              <w:rPr>
-                <w:rFonts w:ascii="Times New Roman" w:hAnsi="Times New Roman" w:cs="Times New Roman"/>
-                <w:sz w:val="24"/>
-                <w:szCs w:val="24"/>
-                <w:lang w:val="en-US"/>
-              </w:rPr>
-              <w:t>2</w:t>
-            </w:r>
-            <w:r>
-              <w:rPr>
-                <w:rFonts w:ascii="Times New Roman" w:hAnsi="Times New Roman" w:cs="Times New Roman"/>
-                <w:sz w:val="24"/>
-                <w:szCs w:val="24"/>
-                <w:lang w:val="en-US"/>
-              </w:rPr>
-              <w:t>ADD 2SUB</w:t>
+              <w:t>MUL 2ADD 2SUB</w:t>
             </w:r>
             <w:r>
               <w:rPr>
@@ -1506,15 +1457,7 @@
                 <w:sz w:val="24"/>
                 <w:szCs w:val="24"/>
               </w:rPr>
-              <w:t>4</w:t>
-            </w:r>
-            <w:r>
-              <w:rPr>
-                <w:rFonts w:ascii="Times New Roman" w:hAnsi="Times New Roman" w:cs="Times New Roman"/>
-                <w:sz w:val="24"/>
-                <w:szCs w:val="24"/>
-              </w:rPr>
-              <w:t xml:space="preserve"> такта на выполнение операции Бабочка</w:t>
+              <w:t>4 такта на выполнение операции Бабочка</w:t>
             </w:r>
             <w:r>
               <w:rPr>
@@ -1530,15 +1473,7 @@
                 <w:sz w:val="24"/>
                 <w:szCs w:val="24"/>
               </w:rPr>
-              <w:t xml:space="preserve"> </w:t>
-            </w:r>
-            <w:r>
-              <w:rPr>
-                <w:rFonts w:ascii="Times New Roman" w:hAnsi="Times New Roman" w:cs="Times New Roman"/>
-                <w:sz w:val="24"/>
-                <w:szCs w:val="24"/>
-              </w:rPr>
-              <w:t>Затраты</w:t>
+              <w:t xml:space="preserve"> Затраты</w:t>
             </w:r>
           </w:p>
           <w:p>
@@ -1564,52 +1499,7 @@
                 <w:szCs w:val="24"/>
                 <w:lang w:val="en-US"/>
               </w:rPr>
-              <w:t>2</w:t>
-            </w:r>
-            <w:r>
-              <w:rPr>
-                <w:rFonts w:ascii="Times New Roman" w:hAnsi="Times New Roman" w:cs="Times New Roman"/>
-                <w:sz w:val="24"/>
-                <w:szCs w:val="24"/>
-                <w:lang w:val="en-US"/>
-              </w:rPr>
-              <w:t xml:space="preserve">MUL </w:t>
-            </w:r>
-            <w:r>
-              <w:rPr>
-                <w:rFonts w:ascii="Times New Roman" w:hAnsi="Times New Roman" w:cs="Times New Roman"/>
-                <w:sz w:val="24"/>
-                <w:szCs w:val="24"/>
-                <w:lang w:val="en-US"/>
-              </w:rPr>
-              <w:t>2</w:t>
-            </w:r>
-            <w:r>
-              <w:rPr>
-                <w:rFonts w:ascii="Times New Roman" w:hAnsi="Times New Roman" w:cs="Times New Roman"/>
-                <w:sz w:val="24"/>
-                <w:szCs w:val="24"/>
-                <w:lang w:val="en-US"/>
-              </w:rPr>
-              <w:t xml:space="preserve">ADD </w:t>
-            </w:r>
-            <w:r>
-              <w:rPr>
-                <w:rFonts w:ascii="Times New Roman" w:hAnsi="Times New Roman" w:cs="Times New Roman"/>
-                <w:sz w:val="24"/>
-                <w:szCs w:val="24"/>
-                <w:lang w:val="en-US"/>
-              </w:rPr>
-              <w:t>2</w:t>
-            </w:r>
-            <w:r>
-              <w:rPr>
-                <w:rFonts w:ascii="Times New Roman" w:hAnsi="Times New Roman" w:cs="Times New Roman"/>
-                <w:sz w:val="24"/>
-                <w:szCs w:val="24"/>
-                <w:lang w:val="en-US"/>
-              </w:rPr>
-              <w:t>SUB</w:t>
+              <w:t>2MUL 2ADD 2SUB</w:t>
             </w:r>
             <w:r>
               <w:rPr>
@@ -1681,15 +1571,7 @@
                 <w:sz w:val="24"/>
                 <w:szCs w:val="24"/>
               </w:rPr>
-              <w:t>4</w:t>
-            </w:r>
-            <w:r>
-              <w:rPr>
-                <w:rFonts w:ascii="Times New Roman" w:hAnsi="Times New Roman" w:cs="Times New Roman"/>
-                <w:sz w:val="24"/>
-                <w:szCs w:val="24"/>
-              </w:rPr>
-              <w:t xml:space="preserve"> такта на выполнение операции Бабочка</w:t>
+              <w:t>4 такта на выполнение операции Бабочка</w:t>
             </w:r>
             <w:r>
               <w:rPr>
@@ -1705,15 +1587,7 @@
                 <w:sz w:val="24"/>
                 <w:szCs w:val="24"/>
               </w:rPr>
-              <w:t xml:space="preserve"> </w:t>
-            </w:r>
-            <w:r>
-              <w:rPr>
-                <w:rFonts w:ascii="Times New Roman" w:hAnsi="Times New Roman" w:cs="Times New Roman"/>
-                <w:sz w:val="24"/>
-                <w:szCs w:val="24"/>
-              </w:rPr>
-              <w:t>Затраты</w:t>
+              <w:t xml:space="preserve"> Затраты</w:t>
             </w:r>
           </w:p>
           <w:p>
@@ -1739,52 +1613,7 @@
                 <w:szCs w:val="24"/>
                 <w:lang w:val="en-US"/>
               </w:rPr>
-              <w:t>2</w:t>
-            </w:r>
-            <w:r>
-              <w:rPr>
-                <w:rFonts w:ascii="Times New Roman" w:hAnsi="Times New Roman" w:cs="Times New Roman"/>
-                <w:sz w:val="24"/>
-                <w:szCs w:val="24"/>
-                <w:lang w:val="en-US"/>
-              </w:rPr>
-              <w:t xml:space="preserve">MUL </w:t>
-            </w:r>
-            <w:r>
-              <w:rPr>
-                <w:rFonts w:ascii="Times New Roman" w:hAnsi="Times New Roman" w:cs="Times New Roman"/>
-                <w:sz w:val="24"/>
-                <w:szCs w:val="24"/>
-                <w:lang w:val="en-US"/>
-              </w:rPr>
-              <w:t>1</w:t>
-            </w:r>
-            <w:r>
-              <w:rPr>
-                <w:rFonts w:ascii="Times New Roman" w:hAnsi="Times New Roman" w:cs="Times New Roman"/>
-                <w:sz w:val="24"/>
-                <w:szCs w:val="24"/>
-                <w:lang w:val="en-US"/>
-              </w:rPr>
-              <w:t xml:space="preserve">ADD </w:t>
-            </w:r>
-            <w:r>
-              <w:rPr>
-                <w:rFonts w:ascii="Times New Roman" w:hAnsi="Times New Roman" w:cs="Times New Roman"/>
-                <w:sz w:val="24"/>
-                <w:szCs w:val="24"/>
-                <w:lang w:val="en-US"/>
-              </w:rPr>
-              <w:t>1</w:t>
-            </w:r>
-            <w:r>
-              <w:rPr>
-                <w:rFonts w:ascii="Times New Roman" w:hAnsi="Times New Roman" w:cs="Times New Roman"/>
-                <w:sz w:val="24"/>
-                <w:szCs w:val="24"/>
-                <w:lang w:val="en-US"/>
-              </w:rPr>
-              <w:t>SUB</w:t>
+              <w:t>2MUL 1ADD 1SUB</w:t>
             </w:r>
             <w:r>
               <w:rPr>
@@ -1856,15 +1685,7 @@
                 <w:sz w:val="24"/>
                 <w:szCs w:val="24"/>
               </w:rPr>
-              <w:t>4</w:t>
-            </w:r>
-            <w:r>
-              <w:rPr>
-                <w:rFonts w:ascii="Times New Roman" w:hAnsi="Times New Roman" w:cs="Times New Roman"/>
-                <w:sz w:val="24"/>
-                <w:szCs w:val="24"/>
-              </w:rPr>
-              <w:t xml:space="preserve"> такта на выполнение операции Бабочка</w:t>
+              <w:t>4 такта на выполнение операции Бабочка</w:t>
             </w:r>
             <w:r>
               <w:rPr>
@@ -1880,15 +1701,7 @@
                 <w:sz w:val="24"/>
                 <w:szCs w:val="24"/>
               </w:rPr>
-              <w:t xml:space="preserve"> </w:t>
-            </w:r>
-            <w:r>
-              <w:rPr>
-                <w:rFonts w:ascii="Times New Roman" w:hAnsi="Times New Roman" w:cs="Times New Roman"/>
-                <w:sz w:val="24"/>
-                <w:szCs w:val="24"/>
-              </w:rPr>
-              <w:t>Затраты</w:t>
+              <w:t xml:space="preserve"> Затраты</w:t>
             </w:r>
           </w:p>
           <w:p>
@@ -1914,52 +1727,7 @@
                 <w:szCs w:val="24"/>
                 <w:lang w:val="en-US"/>
               </w:rPr>
-              <w:t>1</w:t>
-            </w:r>
-            <w:r>
-              <w:rPr>
-                <w:rFonts w:ascii="Times New Roman" w:hAnsi="Times New Roman" w:cs="Times New Roman"/>
-                <w:sz w:val="24"/>
-                <w:szCs w:val="24"/>
-                <w:lang w:val="en-US"/>
-              </w:rPr>
-              <w:t xml:space="preserve">MUL </w:t>
-            </w:r>
-            <w:r>
-              <w:rPr>
-                <w:rFonts w:ascii="Times New Roman" w:hAnsi="Times New Roman" w:cs="Times New Roman"/>
-                <w:sz w:val="24"/>
-                <w:szCs w:val="24"/>
-                <w:lang w:val="en-US"/>
-              </w:rPr>
-              <w:t>1</w:t>
-            </w:r>
-            <w:r>
-              <w:rPr>
-                <w:rFonts w:ascii="Times New Roman" w:hAnsi="Times New Roman" w:cs="Times New Roman"/>
-                <w:sz w:val="24"/>
-                <w:szCs w:val="24"/>
-                <w:lang w:val="en-US"/>
-              </w:rPr>
-              <w:t xml:space="preserve">ADD </w:t>
-            </w:r>
-            <w:r>
-              <w:rPr>
-                <w:rFonts w:ascii="Times New Roman" w:hAnsi="Times New Roman" w:cs="Times New Roman"/>
-                <w:sz w:val="24"/>
-                <w:szCs w:val="24"/>
-                <w:lang w:val="en-US"/>
-              </w:rPr>
-              <w:t>1</w:t>
-            </w:r>
-            <w:r>
-              <w:rPr>
-                <w:rFonts w:ascii="Times New Roman" w:hAnsi="Times New Roman" w:cs="Times New Roman"/>
-                <w:sz w:val="24"/>
-                <w:szCs w:val="24"/>
-                <w:lang w:val="en-US"/>
-              </w:rPr>
-              <w:t>SUB</w:t>
+              <w:t>1MUL 1ADD 1SUB</w:t>
             </w:r>
             <w:r>
               <w:rPr>
@@ -2265,23 +2033,7 @@
                 <w:sz w:val="24"/>
                 <w:szCs w:val="24"/>
               </w:rPr>
-              <w:t xml:space="preserve">Входной порт </w:t>
-            </w:r>
-            <w:r>
-              <w:rPr>
-                <w:rFonts w:ascii="Times New Roman" w:hAnsi="Times New Roman" w:cs="Times New Roman"/>
-                <w:sz w:val="24"/>
-                <w:szCs w:val="24"/>
-              </w:rPr>
-              <w:t>мнимой</w:t>
-            </w:r>
-            <w:r>
-              <w:rPr>
-                <w:rFonts w:ascii="Times New Roman" w:hAnsi="Times New Roman" w:cs="Times New Roman"/>
-                <w:sz w:val="24"/>
-                <w:szCs w:val="24"/>
-              </w:rPr>
-              <w:t xml:space="preserve"> составляющей</w:t>
+              <w:t>Входной порт мнимой составляющей</w:t>
             </w:r>
           </w:p>
         </w:tc>
@@ -2633,23 +2385,7 @@
                 <w:sz w:val="24"/>
                 <w:szCs w:val="24"/>
               </w:rPr>
-              <w:t>В</w:t>
-            </w:r>
-            <w:r>
-              <w:rPr>
-                <w:rFonts w:ascii="Times New Roman" w:hAnsi="Times New Roman" w:cs="Times New Roman"/>
-                <w:sz w:val="24"/>
-                <w:szCs w:val="24"/>
-              </w:rPr>
-              <w:t>ы</w:t>
-            </w:r>
-            <w:r>
-              <w:rPr>
-                <w:rFonts w:ascii="Times New Roman" w:hAnsi="Times New Roman" w:cs="Times New Roman"/>
-                <w:sz w:val="24"/>
-                <w:szCs w:val="24"/>
-              </w:rPr>
-              <w:t>ходной порт реальной составляющей</w:t>
+              <w:t>Выходной порт реальной составляющей</w:t>
             </w:r>
           </w:p>
         </w:tc>
@@ -2726,15 +2462,7 @@
                 <w:sz w:val="24"/>
                 <w:szCs w:val="24"/>
               </w:rPr>
-              <w:t>Вы</w:t>
-            </w:r>
-            <w:r>
-              <w:rPr>
-                <w:rFonts w:ascii="Times New Roman" w:hAnsi="Times New Roman" w:cs="Times New Roman"/>
-                <w:sz w:val="24"/>
-                <w:szCs w:val="24"/>
-              </w:rPr>
-              <w:t>ходной порт мнимой составляющей</w:t>
+              <w:t>Выходной порт мнимой составляющей</w:t>
             </w:r>
           </w:p>
         </w:tc>
@@ -2883,6 +2611,7 @@
     </w:p>
     <w:p>
       <w:pPr>
+        <w:jc w:val="center"/>
         <w:rPr>
           <w:rFonts w:ascii="Times New Roman" w:hAnsi="Times New Roman" w:cs="Times New Roman"/>
           <w:sz w:val="28"/>
@@ -2893,14 +2622,61 @@
       <w:r>
         <w:rPr>
           <w:rFonts w:ascii="Times New Roman" w:hAnsi="Times New Roman" w:cs="Times New Roman"/>
-          <w:sz w:val="28"/>
-          <w:szCs w:val="28"/>
-          <w:lang w:val="en-US"/>
-        </w:rPr>
-        <w:t>Description</w:t>
-      </w:r>
-      <w:bookmarkStart w:id="0" w:name="_GoBack"/>
-      <w:bookmarkEnd w:id="0"/>
+          <w:noProof/>
+          <w:sz w:val="28"/>
+          <w:szCs w:val="28"/>
+          <w:lang w:eastAsia="ru-RU"/>
+        </w:rPr>
+        <w:lastRenderedPageBreak/>
+        <w:drawing>
+          <wp:inline distT="0" distB="0" distL="0" distR="0">
+            <wp:extent cx="5677232" cy="5511787"/>
+            <wp:effectExtent l="0" t="0" r="0" b="0"/>
+            <wp:docPr id="1" name="Рисунок 1" descr="C:\Users\user1\Downloads\block_sheme.drawio.png"/>
+            <wp:cNvGraphicFramePr>
+              <a:graphicFrameLocks xmlns:a="http://schemas.openxmlformats.org/drawingml/2006/main" noChangeAspect="1"/>
+            </wp:cNvGraphicFramePr>
+            <a:graphic xmlns:a="http://schemas.openxmlformats.org/drawingml/2006/main">
+              <a:graphicData uri="http://schemas.openxmlformats.org/drawingml/2006/picture">
+                <pic:pic xmlns:pic="http://schemas.openxmlformats.org/drawingml/2006/picture">
+                  <pic:nvPicPr>
+                    <pic:cNvPr id="0" name="Picture 1" descr="C:\Users\user1\Downloads\block_sheme.drawio.png"/>
+                    <pic:cNvPicPr>
+                      <a:picLocks noChangeAspect="1" noChangeArrowheads="1"/>
+                    </pic:cNvPicPr>
+                  </pic:nvPicPr>
+                  <pic:blipFill>
+                    <a:blip r:embed="rId4" cstate="print">
+                      <a:extLst>
+                        <a:ext uri="{28A0092B-C50C-407E-A947-70E740481C1C}">
+                          <a14:useLocalDpi xmlns:a14="http://schemas.microsoft.com/office/drawing/2010/main" val="0"/>
+                        </a:ext>
+                      </a:extLst>
+                    </a:blip>
+                    <a:srcRect/>
+                    <a:stretch>
+                      <a:fillRect/>
+                    </a:stretch>
+                  </pic:blipFill>
+                  <pic:spPr bwMode="auto">
+                    <a:xfrm>
+                      <a:off x="0" y="0"/>
+                      <a:ext cx="5679159" cy="5513658"/>
+                    </a:xfrm>
+                    <a:prstGeom prst="rect">
+                      <a:avLst/>
+                    </a:prstGeom>
+                    <a:noFill/>
+                    <a:ln>
+                      <a:noFill/>
+                    </a:ln>
+                  </pic:spPr>
+                </pic:pic>
+              </a:graphicData>
+            </a:graphic>
+          </wp:inline>
+        </w:drawing>
+      </w:r>
     </w:p>
     <w:p>
       <w:pPr>
@@ -2921,15 +2697,6 @@
           <w:lang w:val="en-US"/>
         </w:rPr>
       </w:pPr>
-      <w:r>
-        <w:rPr>
-          <w:rFonts w:ascii="Times New Roman" w:hAnsi="Times New Roman" w:cs="Times New Roman"/>
-          <w:sz w:val="28"/>
-          <w:szCs w:val="28"/>
-          <w:lang w:val="en-US"/>
-        </w:rPr>
-        <w:t>Area &amp; Timing analysis</w:t>
-      </w:r>
     </w:p>
     <w:p>
       <w:pPr>
@@ -2940,6 +2707,4215 @@
           <w:lang w:val="en-US"/>
         </w:rPr>
       </w:pPr>
+      <w:r>
+        <w:rPr>
+          <w:rFonts w:ascii="Times New Roman" w:hAnsi="Times New Roman" w:cs="Times New Roman"/>
+          <w:sz w:val="28"/>
+          <w:szCs w:val="28"/>
+          <w:lang w:val="en-US"/>
+        </w:rPr>
+        <w:t>IN_FIFO</w:t>
+      </w:r>
+    </w:p>
+    <w:p>
+      <w:pPr>
+        <w:jc w:val="both"/>
+        <w:rPr>
+          <w:rFonts w:ascii="Times New Roman" w:hAnsi="Times New Roman" w:cs="Times New Roman"/>
+          <w:sz w:val="28"/>
+          <w:szCs w:val="28"/>
+        </w:rPr>
+      </w:pPr>
+      <w:r>
+        <w:rPr>
+          <w:rFonts w:ascii="Times New Roman" w:hAnsi="Times New Roman" w:cs="Times New Roman"/>
+          <w:sz w:val="28"/>
+          <w:szCs w:val="28"/>
+          <w:lang w:val="en-US"/>
+        </w:rPr>
+        <w:tab/>
+      </w:r>
+      <w:r>
+        <w:rPr>
+          <w:rFonts w:ascii="Times New Roman" w:hAnsi="Times New Roman" w:cs="Times New Roman"/>
+          <w:sz w:val="28"/>
+          <w:szCs w:val="28"/>
+        </w:rPr>
+        <w:t xml:space="preserve">Входное </w:t>
+      </w:r>
+      <w:r>
+        <w:rPr>
+          <w:rFonts w:ascii="Times New Roman" w:hAnsi="Times New Roman" w:cs="Times New Roman"/>
+          <w:sz w:val="28"/>
+          <w:szCs w:val="28"/>
+          <w:lang w:val="en-US"/>
+        </w:rPr>
+        <w:t>FIFO</w:t>
+      </w:r>
+      <w:r>
+        <w:rPr>
+          <w:rFonts w:ascii="Times New Roman" w:hAnsi="Times New Roman" w:cs="Times New Roman"/>
+          <w:sz w:val="28"/>
+          <w:szCs w:val="28"/>
+        </w:rPr>
+        <w:t xml:space="preserve"> имеющее модифицированную структуру. Внутри находится две двух портовые память </w:t>
+      </w:r>
+      <w:r>
+        <w:rPr>
+          <w:rFonts w:ascii="Times New Roman" w:hAnsi="Times New Roman" w:cs="Times New Roman"/>
+          <w:sz w:val="28"/>
+          <w:szCs w:val="28"/>
+        </w:rPr>
+        <w:t>(</w:t>
+      </w:r>
+      <w:r>
+        <w:rPr>
+          <w:rFonts w:ascii="Times New Roman" w:hAnsi="Times New Roman" w:cs="Times New Roman"/>
+          <w:sz w:val="28"/>
+          <w:szCs w:val="28"/>
+          <w:lang w:val="en-US"/>
+        </w:rPr>
+        <w:t>Dual</w:t>
+      </w:r>
+      <w:r>
+        <w:rPr>
+          <w:rFonts w:ascii="Times New Roman" w:hAnsi="Times New Roman" w:cs="Times New Roman"/>
+          <w:sz w:val="28"/>
+          <w:szCs w:val="28"/>
+        </w:rPr>
+        <w:t xml:space="preserve"> </w:t>
+      </w:r>
+      <w:r>
+        <w:rPr>
+          <w:rFonts w:ascii="Times New Roman" w:hAnsi="Times New Roman" w:cs="Times New Roman"/>
+          <w:sz w:val="28"/>
+          <w:szCs w:val="28"/>
+          <w:lang w:val="en-US"/>
+        </w:rPr>
+        <w:t>port</w:t>
+      </w:r>
+      <w:r>
+        <w:rPr>
+          <w:rFonts w:ascii="Times New Roman" w:hAnsi="Times New Roman" w:cs="Times New Roman"/>
+          <w:sz w:val="28"/>
+          <w:szCs w:val="28"/>
+        </w:rPr>
+        <w:t xml:space="preserve"> </w:t>
+      </w:r>
+      <w:r>
+        <w:rPr>
+          <w:rFonts w:ascii="Times New Roman" w:hAnsi="Times New Roman" w:cs="Times New Roman"/>
+          <w:sz w:val="28"/>
+          <w:szCs w:val="28"/>
+          <w:lang w:val="en-US"/>
+        </w:rPr>
+        <w:t>RAM</w:t>
+      </w:r>
+      <w:r>
+        <w:rPr>
+          <w:rFonts w:ascii="Times New Roman" w:hAnsi="Times New Roman" w:cs="Times New Roman"/>
+          <w:sz w:val="28"/>
+          <w:szCs w:val="28"/>
+        </w:rPr>
+        <w:t>)</w:t>
+      </w:r>
+      <w:r>
+        <w:rPr>
+          <w:rFonts w:ascii="Times New Roman" w:hAnsi="Times New Roman" w:cs="Times New Roman"/>
+          <w:sz w:val="28"/>
+          <w:szCs w:val="28"/>
+        </w:rPr>
+        <w:t xml:space="preserve">. Один порт предназначен только для чтения, другой переключаемый. Запись данных происходит как в обычном </w:t>
+      </w:r>
+      <w:r>
+        <w:rPr>
+          <w:rFonts w:ascii="Times New Roman" w:hAnsi="Times New Roman" w:cs="Times New Roman"/>
+          <w:sz w:val="28"/>
+          <w:szCs w:val="28"/>
+          <w:lang w:val="en-US"/>
+        </w:rPr>
+        <w:t>FIFO</w:t>
+      </w:r>
+      <w:r>
+        <w:rPr>
+          <w:rFonts w:ascii="Times New Roman" w:hAnsi="Times New Roman" w:cs="Times New Roman"/>
+          <w:sz w:val="28"/>
+          <w:szCs w:val="28"/>
+        </w:rPr>
+        <w:t>.</w:t>
+      </w:r>
+      <w:r>
+        <w:rPr>
+          <w:rFonts w:ascii="Times New Roman" w:hAnsi="Times New Roman" w:cs="Times New Roman"/>
+          <w:sz w:val="28"/>
+          <w:szCs w:val="28"/>
+        </w:rPr>
+        <w:t xml:space="preserve"> </w:t>
+      </w:r>
+      <w:r>
+        <w:rPr>
+          <w:rFonts w:ascii="Times New Roman" w:hAnsi="Times New Roman" w:cs="Times New Roman"/>
+          <w:sz w:val="28"/>
+          <w:szCs w:val="28"/>
+        </w:rPr>
+        <w:t xml:space="preserve">Чтение происходит с двух портов. Сигнал </w:t>
+      </w:r>
+      <w:r>
+        <w:rPr>
+          <w:rFonts w:ascii="Times New Roman" w:hAnsi="Times New Roman" w:cs="Times New Roman"/>
+          <w:sz w:val="28"/>
+          <w:szCs w:val="28"/>
+          <w:lang w:val="en-US"/>
+        </w:rPr>
+        <w:t>BLOCK</w:t>
+      </w:r>
+      <w:r>
+        <w:rPr>
+          <w:rFonts w:ascii="Times New Roman" w:hAnsi="Times New Roman" w:cs="Times New Roman"/>
+          <w:sz w:val="28"/>
+          <w:szCs w:val="28"/>
+        </w:rPr>
+        <w:t xml:space="preserve">, блокирует запись в входное </w:t>
+      </w:r>
+      <w:r>
+        <w:rPr>
+          <w:rFonts w:ascii="Times New Roman" w:hAnsi="Times New Roman" w:cs="Times New Roman"/>
+          <w:sz w:val="28"/>
+          <w:szCs w:val="28"/>
+          <w:lang w:val="en-US"/>
+        </w:rPr>
+        <w:t>FIFO</w:t>
+      </w:r>
+      <w:r>
+        <w:rPr>
+          <w:rFonts w:ascii="Times New Roman" w:hAnsi="Times New Roman" w:cs="Times New Roman"/>
+          <w:sz w:val="28"/>
+          <w:szCs w:val="28"/>
+        </w:rPr>
+        <w:t>, тем самым разрешая чтение с двух портов. Чтения с одного порта запрещено.</w:t>
+      </w:r>
+    </w:p>
+    <w:p>
+      <w:pPr>
+        <w:rPr>
+          <w:rFonts w:ascii="Times New Roman" w:hAnsi="Times New Roman" w:cs="Times New Roman"/>
+          <w:sz w:val="28"/>
+          <w:szCs w:val="28"/>
+        </w:rPr>
+      </w:pPr>
+    </w:p>
+    <w:p>
+      <w:pPr>
+        <w:rPr>
+          <w:rFonts w:ascii="Times New Roman" w:hAnsi="Times New Roman" w:cs="Times New Roman"/>
+          <w:sz w:val="28"/>
+          <w:szCs w:val="28"/>
+        </w:rPr>
+      </w:pPr>
+      <w:r>
+        <w:rPr>
+          <w:rFonts w:ascii="Times New Roman" w:hAnsi="Times New Roman" w:cs="Times New Roman"/>
+          <w:sz w:val="28"/>
+          <w:szCs w:val="28"/>
+          <w:lang w:val="en-US"/>
+        </w:rPr>
+        <w:t>IN</w:t>
+      </w:r>
+      <w:r>
+        <w:rPr>
+          <w:rFonts w:ascii="Times New Roman" w:hAnsi="Times New Roman" w:cs="Times New Roman"/>
+          <w:sz w:val="28"/>
+          <w:szCs w:val="28"/>
+        </w:rPr>
+        <w:t>_</w:t>
+      </w:r>
+      <w:r>
+        <w:rPr>
+          <w:rFonts w:ascii="Times New Roman" w:hAnsi="Times New Roman" w:cs="Times New Roman"/>
+          <w:sz w:val="28"/>
+          <w:szCs w:val="28"/>
+          <w:lang w:val="en-US"/>
+        </w:rPr>
+        <w:t>FIFO</w:t>
+      </w:r>
+      <w:r>
+        <w:rPr>
+          <w:rFonts w:ascii="Times New Roman" w:hAnsi="Times New Roman" w:cs="Times New Roman"/>
+          <w:sz w:val="28"/>
+          <w:szCs w:val="28"/>
+        </w:rPr>
+        <w:t xml:space="preserve"> </w:t>
+      </w:r>
+      <w:r>
+        <w:rPr>
+          <w:rFonts w:ascii="Times New Roman" w:hAnsi="Times New Roman" w:cs="Times New Roman"/>
+          <w:sz w:val="28"/>
+          <w:szCs w:val="28"/>
+          <w:lang w:val="en-US"/>
+        </w:rPr>
+        <w:t>CONTROL</w:t>
+      </w:r>
+    </w:p>
+    <w:p>
+      <w:pPr>
+        <w:jc w:val="both"/>
+        <w:rPr>
+          <w:rFonts w:ascii="Times New Roman" w:hAnsi="Times New Roman" w:cs="Times New Roman"/>
+          <w:sz w:val="28"/>
+          <w:szCs w:val="28"/>
+        </w:rPr>
+      </w:pPr>
+      <w:r>
+        <w:rPr>
+          <w:rFonts w:ascii="Times New Roman" w:hAnsi="Times New Roman" w:cs="Times New Roman"/>
+          <w:sz w:val="28"/>
+          <w:szCs w:val="28"/>
+        </w:rPr>
+        <w:tab/>
+        <w:t xml:space="preserve">Устройство контролирующее входное </w:t>
+      </w:r>
+      <w:r>
+        <w:rPr>
+          <w:rFonts w:ascii="Times New Roman" w:hAnsi="Times New Roman" w:cs="Times New Roman"/>
+          <w:sz w:val="28"/>
+          <w:szCs w:val="28"/>
+          <w:lang w:val="en-US"/>
+        </w:rPr>
+        <w:t>FIFO</w:t>
+      </w:r>
+      <w:r>
+        <w:rPr>
+          <w:rFonts w:ascii="Times New Roman" w:hAnsi="Times New Roman" w:cs="Times New Roman"/>
+          <w:sz w:val="28"/>
+          <w:szCs w:val="28"/>
+        </w:rPr>
+        <w:t xml:space="preserve"> и формирующие сигнал </w:t>
+      </w:r>
+      <w:r>
+        <w:rPr>
+          <w:rFonts w:ascii="Times New Roman" w:hAnsi="Times New Roman" w:cs="Times New Roman"/>
+          <w:sz w:val="28"/>
+          <w:szCs w:val="28"/>
+          <w:lang w:val="en-US"/>
+        </w:rPr>
+        <w:t>START</w:t>
+      </w:r>
+      <w:r>
+        <w:rPr>
+          <w:rFonts w:ascii="Times New Roman" w:hAnsi="Times New Roman" w:cs="Times New Roman"/>
+          <w:sz w:val="28"/>
+          <w:szCs w:val="28"/>
+        </w:rPr>
+        <w:t>.</w:t>
+      </w:r>
+      <w:r>
+        <w:rPr>
+          <w:rFonts w:ascii="Times New Roman" w:hAnsi="Times New Roman" w:cs="Times New Roman"/>
+          <w:sz w:val="28"/>
+          <w:szCs w:val="28"/>
+        </w:rPr>
+        <w:t xml:space="preserve"> </w:t>
+      </w:r>
+      <w:r>
+        <w:rPr>
+          <w:rFonts w:ascii="Times New Roman" w:hAnsi="Times New Roman" w:cs="Times New Roman"/>
+          <w:sz w:val="28"/>
+          <w:szCs w:val="28"/>
+        </w:rPr>
+        <w:t xml:space="preserve">Работает за счет полного заполнения и опустошения </w:t>
+      </w:r>
+      <w:r>
+        <w:rPr>
+          <w:rFonts w:ascii="Times New Roman" w:hAnsi="Times New Roman" w:cs="Times New Roman"/>
+          <w:sz w:val="28"/>
+          <w:szCs w:val="28"/>
+          <w:lang w:val="en-US"/>
+        </w:rPr>
+        <w:t>FIFO</w:t>
+      </w:r>
+      <w:r>
+        <w:rPr>
+          <w:rFonts w:ascii="Times New Roman" w:hAnsi="Times New Roman" w:cs="Times New Roman"/>
+          <w:sz w:val="28"/>
+          <w:szCs w:val="28"/>
+        </w:rPr>
+        <w:t xml:space="preserve">. </w:t>
+      </w:r>
+      <w:r>
+        <w:rPr>
+          <w:rFonts w:ascii="Times New Roman" w:hAnsi="Times New Roman" w:cs="Times New Roman"/>
+          <w:sz w:val="28"/>
+          <w:szCs w:val="28"/>
+        </w:rPr>
+        <w:t xml:space="preserve">Сигнал </w:t>
+      </w:r>
+      <w:r>
+        <w:rPr>
+          <w:rFonts w:ascii="Times New Roman" w:hAnsi="Times New Roman" w:cs="Times New Roman"/>
+          <w:sz w:val="28"/>
+          <w:szCs w:val="28"/>
+          <w:lang w:val="en-US"/>
+        </w:rPr>
+        <w:lastRenderedPageBreak/>
+        <w:t>FULL</w:t>
+      </w:r>
+      <w:r>
+        <w:rPr>
+          <w:rFonts w:ascii="Times New Roman" w:hAnsi="Times New Roman" w:cs="Times New Roman"/>
+          <w:sz w:val="28"/>
+          <w:szCs w:val="28"/>
+        </w:rPr>
+        <w:t xml:space="preserve"> возникающий на </w:t>
+      </w:r>
+      <w:r>
+        <w:rPr>
+          <w:rFonts w:ascii="Times New Roman" w:hAnsi="Times New Roman" w:cs="Times New Roman"/>
+          <w:sz w:val="28"/>
+          <w:szCs w:val="28"/>
+          <w:lang w:val="en-US"/>
+        </w:rPr>
+        <w:t>FIFO</w:t>
+      </w:r>
+      <w:r>
+        <w:rPr>
+          <w:rFonts w:ascii="Times New Roman" w:hAnsi="Times New Roman" w:cs="Times New Roman"/>
+          <w:sz w:val="28"/>
+          <w:szCs w:val="28"/>
+        </w:rPr>
+        <w:t xml:space="preserve"> превращается в </w:t>
+      </w:r>
+      <w:r>
+        <w:rPr>
+          <w:rFonts w:ascii="Times New Roman" w:hAnsi="Times New Roman" w:cs="Times New Roman"/>
+          <w:sz w:val="28"/>
+          <w:szCs w:val="28"/>
+          <w:lang w:val="en-US"/>
+        </w:rPr>
+        <w:t>START</w:t>
+      </w:r>
+      <w:r>
+        <w:rPr>
+          <w:rFonts w:ascii="Times New Roman" w:hAnsi="Times New Roman" w:cs="Times New Roman"/>
+          <w:sz w:val="28"/>
+          <w:szCs w:val="28"/>
+        </w:rPr>
+        <w:t xml:space="preserve"> </w:t>
+      </w:r>
+      <w:r>
+        <w:rPr>
+          <w:rFonts w:ascii="Times New Roman" w:hAnsi="Times New Roman" w:cs="Times New Roman"/>
+          <w:sz w:val="28"/>
+          <w:szCs w:val="28"/>
+        </w:rPr>
+        <w:t xml:space="preserve">и </w:t>
+      </w:r>
+      <w:r>
+        <w:rPr>
+          <w:rFonts w:ascii="Times New Roman" w:hAnsi="Times New Roman" w:cs="Times New Roman"/>
+          <w:sz w:val="28"/>
+          <w:szCs w:val="28"/>
+          <w:lang w:val="en-US"/>
+        </w:rPr>
+        <w:t>BLOCK</w:t>
+      </w:r>
+      <w:r>
+        <w:rPr>
+          <w:rFonts w:ascii="Times New Roman" w:hAnsi="Times New Roman" w:cs="Times New Roman"/>
+          <w:sz w:val="28"/>
+          <w:szCs w:val="28"/>
+        </w:rPr>
+        <w:t xml:space="preserve">, который держится до появления </w:t>
+      </w:r>
+      <w:r>
+        <w:rPr>
+          <w:rFonts w:ascii="Times New Roman" w:hAnsi="Times New Roman" w:cs="Times New Roman"/>
+          <w:sz w:val="28"/>
+          <w:szCs w:val="28"/>
+          <w:lang w:val="en-US"/>
+        </w:rPr>
+        <w:t>EMPTY</w:t>
+      </w:r>
+      <w:r>
+        <w:rPr>
+          <w:rFonts w:ascii="Times New Roman" w:hAnsi="Times New Roman" w:cs="Times New Roman"/>
+          <w:sz w:val="28"/>
+          <w:szCs w:val="28"/>
+        </w:rPr>
+        <w:t>.</w:t>
+      </w:r>
+    </w:p>
+    <w:p>
+      <w:pPr>
+        <w:jc w:val="center"/>
+        <w:rPr>
+          <w:rFonts w:ascii="Times New Roman" w:hAnsi="Times New Roman" w:cs="Times New Roman"/>
+          <w:color w:val="FF0000"/>
+          <w:sz w:val="28"/>
+          <w:szCs w:val="28"/>
+        </w:rPr>
+      </w:pPr>
+      <w:r>
+        <w:rPr>
+          <w:rFonts w:ascii="Times New Roman" w:hAnsi="Times New Roman" w:cs="Times New Roman"/>
+          <w:color w:val="FF0000"/>
+          <w:sz w:val="28"/>
+          <w:szCs w:val="28"/>
+        </w:rPr>
+        <w:t>Пример временной диаграммы</w:t>
+      </w:r>
+    </w:p>
+    <w:p>
+      <w:pPr>
+        <w:rPr>
+          <w:rFonts w:ascii="Times New Roman" w:hAnsi="Times New Roman" w:cs="Times New Roman"/>
+          <w:sz w:val="28"/>
+          <w:szCs w:val="28"/>
+        </w:rPr>
+      </w:pPr>
+      <w:r>
+        <w:rPr>
+          <w:rFonts w:ascii="Times New Roman" w:hAnsi="Times New Roman" w:cs="Times New Roman"/>
+          <w:sz w:val="28"/>
+          <w:szCs w:val="28"/>
+          <w:lang w:val="en-US"/>
+        </w:rPr>
+        <w:t>OUT</w:t>
+      </w:r>
+      <w:r>
+        <w:rPr>
+          <w:rFonts w:ascii="Times New Roman" w:hAnsi="Times New Roman" w:cs="Times New Roman"/>
+          <w:sz w:val="28"/>
+          <w:szCs w:val="28"/>
+        </w:rPr>
+        <w:t>_</w:t>
+      </w:r>
+      <w:r>
+        <w:rPr>
+          <w:rFonts w:ascii="Times New Roman" w:hAnsi="Times New Roman" w:cs="Times New Roman"/>
+          <w:sz w:val="28"/>
+          <w:szCs w:val="28"/>
+          <w:lang w:val="en-US"/>
+        </w:rPr>
+        <w:t>FIFO</w:t>
+      </w:r>
+    </w:p>
+    <w:p>
+      <w:pPr>
+        <w:ind w:firstLine="708"/>
+        <w:jc w:val="both"/>
+        <w:rPr>
+          <w:rFonts w:ascii="Times New Roman" w:hAnsi="Times New Roman" w:cs="Times New Roman"/>
+          <w:sz w:val="28"/>
+          <w:szCs w:val="28"/>
+        </w:rPr>
+      </w:pPr>
+      <w:r>
+        <w:rPr>
+          <w:rFonts w:ascii="Times New Roman" w:hAnsi="Times New Roman" w:cs="Times New Roman"/>
+          <w:sz w:val="28"/>
+          <w:szCs w:val="28"/>
+        </w:rPr>
+        <w:t>В</w:t>
+      </w:r>
+      <w:r>
+        <w:rPr>
+          <w:rFonts w:ascii="Times New Roman" w:hAnsi="Times New Roman" w:cs="Times New Roman"/>
+          <w:sz w:val="28"/>
+          <w:szCs w:val="28"/>
+        </w:rPr>
+        <w:t>ы</w:t>
+      </w:r>
+      <w:r>
+        <w:rPr>
+          <w:rFonts w:ascii="Times New Roman" w:hAnsi="Times New Roman" w:cs="Times New Roman"/>
+          <w:sz w:val="28"/>
+          <w:szCs w:val="28"/>
+        </w:rPr>
+        <w:t xml:space="preserve">ходное </w:t>
+      </w:r>
+      <w:r>
+        <w:rPr>
+          <w:rFonts w:ascii="Times New Roman" w:hAnsi="Times New Roman" w:cs="Times New Roman"/>
+          <w:sz w:val="28"/>
+          <w:szCs w:val="28"/>
+          <w:lang w:val="en-US"/>
+        </w:rPr>
+        <w:t>FIFO</w:t>
+      </w:r>
+      <w:r>
+        <w:rPr>
+          <w:rFonts w:ascii="Times New Roman" w:hAnsi="Times New Roman" w:cs="Times New Roman"/>
+          <w:sz w:val="28"/>
+          <w:szCs w:val="28"/>
+        </w:rPr>
+        <w:t xml:space="preserve"> имеющее модифицированную структуру. Внутри находится две двух портовые память </w:t>
+      </w:r>
+      <w:r>
+        <w:rPr>
+          <w:rFonts w:ascii="Times New Roman" w:hAnsi="Times New Roman" w:cs="Times New Roman"/>
+          <w:sz w:val="28"/>
+          <w:szCs w:val="28"/>
+        </w:rPr>
+        <w:t>(</w:t>
+      </w:r>
+      <w:r>
+        <w:rPr>
+          <w:rFonts w:ascii="Times New Roman" w:hAnsi="Times New Roman" w:cs="Times New Roman"/>
+          <w:sz w:val="28"/>
+          <w:szCs w:val="28"/>
+          <w:lang w:val="en-US"/>
+        </w:rPr>
+        <w:t>Dual</w:t>
+      </w:r>
+      <w:r>
+        <w:rPr>
+          <w:rFonts w:ascii="Times New Roman" w:hAnsi="Times New Roman" w:cs="Times New Roman"/>
+          <w:sz w:val="28"/>
+          <w:szCs w:val="28"/>
+        </w:rPr>
+        <w:t xml:space="preserve"> </w:t>
+      </w:r>
+      <w:r>
+        <w:rPr>
+          <w:rFonts w:ascii="Times New Roman" w:hAnsi="Times New Roman" w:cs="Times New Roman"/>
+          <w:sz w:val="28"/>
+          <w:szCs w:val="28"/>
+          <w:lang w:val="en-US"/>
+        </w:rPr>
+        <w:t>port</w:t>
+      </w:r>
+      <w:r>
+        <w:rPr>
+          <w:rFonts w:ascii="Times New Roman" w:hAnsi="Times New Roman" w:cs="Times New Roman"/>
+          <w:sz w:val="28"/>
+          <w:szCs w:val="28"/>
+        </w:rPr>
+        <w:t xml:space="preserve"> </w:t>
+      </w:r>
+      <w:r>
+        <w:rPr>
+          <w:rFonts w:ascii="Times New Roman" w:hAnsi="Times New Roman" w:cs="Times New Roman"/>
+          <w:sz w:val="28"/>
+          <w:szCs w:val="28"/>
+          <w:lang w:val="en-US"/>
+        </w:rPr>
+        <w:t>RAM</w:t>
+      </w:r>
+      <w:r>
+        <w:rPr>
+          <w:rFonts w:ascii="Times New Roman" w:hAnsi="Times New Roman" w:cs="Times New Roman"/>
+          <w:sz w:val="28"/>
+          <w:szCs w:val="28"/>
+        </w:rPr>
+        <w:t>)</w:t>
+      </w:r>
+      <w:r>
+        <w:rPr>
+          <w:rFonts w:ascii="Times New Roman" w:hAnsi="Times New Roman" w:cs="Times New Roman"/>
+          <w:sz w:val="28"/>
+          <w:szCs w:val="28"/>
+        </w:rPr>
+        <w:t xml:space="preserve">. Один порт предназначен только для </w:t>
+      </w:r>
+      <w:r>
+        <w:rPr>
+          <w:rFonts w:ascii="Times New Roman" w:hAnsi="Times New Roman" w:cs="Times New Roman"/>
+          <w:sz w:val="28"/>
+          <w:szCs w:val="28"/>
+        </w:rPr>
+        <w:t>записи</w:t>
+      </w:r>
+      <w:r>
+        <w:rPr>
+          <w:rFonts w:ascii="Times New Roman" w:hAnsi="Times New Roman" w:cs="Times New Roman"/>
+          <w:sz w:val="28"/>
+          <w:szCs w:val="28"/>
+        </w:rPr>
+        <w:t xml:space="preserve">, другой переключаемый. </w:t>
+      </w:r>
+      <w:r>
+        <w:rPr>
+          <w:rFonts w:ascii="Times New Roman" w:hAnsi="Times New Roman" w:cs="Times New Roman"/>
+          <w:sz w:val="28"/>
+          <w:szCs w:val="28"/>
+        </w:rPr>
+        <w:t>Чтение</w:t>
+      </w:r>
+      <w:r>
+        <w:rPr>
+          <w:rFonts w:ascii="Times New Roman" w:hAnsi="Times New Roman" w:cs="Times New Roman"/>
+          <w:sz w:val="28"/>
+          <w:szCs w:val="28"/>
+        </w:rPr>
+        <w:t xml:space="preserve"> данных происходит как в обычном </w:t>
+      </w:r>
+      <w:r>
+        <w:rPr>
+          <w:rFonts w:ascii="Times New Roman" w:hAnsi="Times New Roman" w:cs="Times New Roman"/>
+          <w:sz w:val="28"/>
+          <w:szCs w:val="28"/>
+          <w:lang w:val="en-US"/>
+        </w:rPr>
+        <w:t>FIFO</w:t>
+      </w:r>
+      <w:r>
+        <w:rPr>
+          <w:rFonts w:ascii="Times New Roman" w:hAnsi="Times New Roman" w:cs="Times New Roman"/>
+          <w:sz w:val="28"/>
+          <w:szCs w:val="28"/>
+        </w:rPr>
+        <w:t>.</w:t>
+      </w:r>
+      <w:r>
+        <w:rPr>
+          <w:rFonts w:ascii="Times New Roman" w:hAnsi="Times New Roman" w:cs="Times New Roman"/>
+          <w:sz w:val="28"/>
+          <w:szCs w:val="28"/>
+        </w:rPr>
+        <w:t xml:space="preserve"> </w:t>
+      </w:r>
+      <w:r>
+        <w:rPr>
+          <w:rFonts w:ascii="Times New Roman" w:hAnsi="Times New Roman" w:cs="Times New Roman"/>
+          <w:sz w:val="28"/>
+          <w:szCs w:val="28"/>
+        </w:rPr>
+        <w:t>Запись</w:t>
+      </w:r>
+      <w:r>
+        <w:rPr>
+          <w:rFonts w:ascii="Times New Roman" w:hAnsi="Times New Roman" w:cs="Times New Roman"/>
+          <w:sz w:val="28"/>
+          <w:szCs w:val="28"/>
+        </w:rPr>
+        <w:t xml:space="preserve"> происходит с двух портов. Сигнал </w:t>
+      </w:r>
+      <w:r>
+        <w:rPr>
+          <w:rFonts w:ascii="Times New Roman" w:hAnsi="Times New Roman" w:cs="Times New Roman"/>
+          <w:sz w:val="28"/>
+          <w:szCs w:val="28"/>
+          <w:lang w:val="en-US"/>
+        </w:rPr>
+        <w:t>BLOCK</w:t>
+      </w:r>
+      <w:r>
+        <w:rPr>
+          <w:rFonts w:ascii="Times New Roman" w:hAnsi="Times New Roman" w:cs="Times New Roman"/>
+          <w:sz w:val="28"/>
+          <w:szCs w:val="28"/>
+        </w:rPr>
+        <w:t xml:space="preserve">, </w:t>
+      </w:r>
+      <w:r>
+        <w:rPr>
+          <w:rFonts w:ascii="Times New Roman" w:hAnsi="Times New Roman" w:cs="Times New Roman"/>
+          <w:sz w:val="28"/>
+          <w:szCs w:val="28"/>
+        </w:rPr>
+        <w:t>разрешает</w:t>
+      </w:r>
+      <w:r>
+        <w:rPr>
+          <w:rFonts w:ascii="Times New Roman" w:hAnsi="Times New Roman" w:cs="Times New Roman"/>
+          <w:sz w:val="28"/>
+          <w:szCs w:val="28"/>
+        </w:rPr>
+        <w:t xml:space="preserve"> запись</w:t>
+      </w:r>
+      <w:r>
+        <w:rPr>
+          <w:rFonts w:ascii="Times New Roman" w:hAnsi="Times New Roman" w:cs="Times New Roman"/>
+          <w:sz w:val="28"/>
+          <w:szCs w:val="28"/>
+        </w:rPr>
+        <w:t xml:space="preserve"> с двух портов</w:t>
+      </w:r>
+      <w:r>
+        <w:rPr>
+          <w:rFonts w:ascii="Times New Roman" w:hAnsi="Times New Roman" w:cs="Times New Roman"/>
+          <w:sz w:val="28"/>
+          <w:szCs w:val="28"/>
+        </w:rPr>
+        <w:t xml:space="preserve"> в в</w:t>
+      </w:r>
+      <w:r>
+        <w:rPr>
+          <w:rFonts w:ascii="Times New Roman" w:hAnsi="Times New Roman" w:cs="Times New Roman"/>
+          <w:sz w:val="28"/>
+          <w:szCs w:val="28"/>
+        </w:rPr>
+        <w:t>ы</w:t>
+      </w:r>
+      <w:r>
+        <w:rPr>
+          <w:rFonts w:ascii="Times New Roman" w:hAnsi="Times New Roman" w:cs="Times New Roman"/>
+          <w:sz w:val="28"/>
+          <w:szCs w:val="28"/>
+        </w:rPr>
+        <w:t xml:space="preserve">ходное </w:t>
+      </w:r>
+      <w:r>
+        <w:rPr>
+          <w:rFonts w:ascii="Times New Roman" w:hAnsi="Times New Roman" w:cs="Times New Roman"/>
+          <w:sz w:val="28"/>
+          <w:szCs w:val="28"/>
+          <w:lang w:val="en-US"/>
+        </w:rPr>
+        <w:t>FIFO</w:t>
+      </w:r>
+      <w:r>
+        <w:rPr>
+          <w:rFonts w:ascii="Times New Roman" w:hAnsi="Times New Roman" w:cs="Times New Roman"/>
+          <w:sz w:val="28"/>
+          <w:szCs w:val="28"/>
+        </w:rPr>
+        <w:t xml:space="preserve">, тем самым </w:t>
+      </w:r>
+      <w:r>
+        <w:rPr>
+          <w:rFonts w:ascii="Times New Roman" w:hAnsi="Times New Roman" w:cs="Times New Roman"/>
+          <w:sz w:val="28"/>
+          <w:szCs w:val="28"/>
+        </w:rPr>
+        <w:t>запрещая</w:t>
+      </w:r>
+      <w:r>
+        <w:rPr>
+          <w:rFonts w:ascii="Times New Roman" w:hAnsi="Times New Roman" w:cs="Times New Roman"/>
+          <w:sz w:val="28"/>
+          <w:szCs w:val="28"/>
+        </w:rPr>
+        <w:t xml:space="preserve"> чтение. </w:t>
+      </w:r>
+      <w:r>
+        <w:rPr>
+          <w:rFonts w:ascii="Times New Roman" w:hAnsi="Times New Roman" w:cs="Times New Roman"/>
+          <w:sz w:val="28"/>
+          <w:szCs w:val="28"/>
+        </w:rPr>
+        <w:t>Запись</w:t>
+      </w:r>
+      <w:r>
+        <w:rPr>
+          <w:rFonts w:ascii="Times New Roman" w:hAnsi="Times New Roman" w:cs="Times New Roman"/>
+          <w:sz w:val="28"/>
+          <w:szCs w:val="28"/>
+        </w:rPr>
+        <w:t xml:space="preserve"> с одного порта запрещен</w:t>
+      </w:r>
+      <w:r>
+        <w:rPr>
+          <w:rFonts w:ascii="Times New Roman" w:hAnsi="Times New Roman" w:cs="Times New Roman"/>
+          <w:sz w:val="28"/>
+          <w:szCs w:val="28"/>
+        </w:rPr>
+        <w:t>а</w:t>
+      </w:r>
+      <w:r>
+        <w:rPr>
+          <w:rFonts w:ascii="Times New Roman" w:hAnsi="Times New Roman" w:cs="Times New Roman"/>
+          <w:sz w:val="28"/>
+          <w:szCs w:val="28"/>
+        </w:rPr>
+        <w:t>.</w:t>
+      </w:r>
+    </w:p>
+    <w:p>
+      <w:pPr>
+        <w:rPr>
+          <w:rFonts w:ascii="Times New Roman" w:hAnsi="Times New Roman" w:cs="Times New Roman"/>
+          <w:sz w:val="28"/>
+          <w:szCs w:val="28"/>
+        </w:rPr>
+      </w:pPr>
+    </w:p>
+    <w:p>
+      <w:pPr>
+        <w:rPr>
+          <w:rFonts w:ascii="Times New Roman" w:hAnsi="Times New Roman" w:cs="Times New Roman"/>
+          <w:sz w:val="28"/>
+          <w:szCs w:val="28"/>
+          <w:lang w:val="en-US"/>
+        </w:rPr>
+      </w:pPr>
+      <w:r>
+        <w:rPr>
+          <w:rFonts w:ascii="Times New Roman" w:hAnsi="Times New Roman" w:cs="Times New Roman"/>
+          <w:sz w:val="28"/>
+          <w:szCs w:val="28"/>
+          <w:lang w:val="en-US"/>
+        </w:rPr>
+        <w:t>OUT</w:t>
+      </w:r>
+      <w:r>
+        <w:rPr>
+          <w:rFonts w:ascii="Times New Roman" w:hAnsi="Times New Roman" w:cs="Times New Roman"/>
+          <w:sz w:val="28"/>
+          <w:szCs w:val="28"/>
+          <w:lang w:val="en-US"/>
+        </w:rPr>
+        <w:t>_FIFO CONTROL</w:t>
+      </w:r>
+    </w:p>
+    <w:p>
+      <w:pPr>
+        <w:ind w:firstLine="708"/>
+        <w:jc w:val="both"/>
+        <w:rPr>
+          <w:rFonts w:ascii="Times New Roman" w:hAnsi="Times New Roman" w:cs="Times New Roman"/>
+          <w:sz w:val="28"/>
+          <w:szCs w:val="28"/>
+        </w:rPr>
+      </w:pPr>
+      <w:r>
+        <w:rPr>
+          <w:rFonts w:ascii="Times New Roman" w:hAnsi="Times New Roman" w:cs="Times New Roman"/>
+          <w:sz w:val="28"/>
+          <w:szCs w:val="28"/>
+        </w:rPr>
+        <w:t>Устройство контролирующее в</w:t>
+      </w:r>
+      <w:r>
+        <w:rPr>
+          <w:rFonts w:ascii="Times New Roman" w:hAnsi="Times New Roman" w:cs="Times New Roman"/>
+          <w:sz w:val="28"/>
+          <w:szCs w:val="28"/>
+        </w:rPr>
+        <w:t>ы</w:t>
+      </w:r>
+      <w:r>
+        <w:rPr>
+          <w:rFonts w:ascii="Times New Roman" w:hAnsi="Times New Roman" w:cs="Times New Roman"/>
+          <w:sz w:val="28"/>
+          <w:szCs w:val="28"/>
+        </w:rPr>
+        <w:t xml:space="preserve">ходное </w:t>
+      </w:r>
+      <w:r>
+        <w:rPr>
+          <w:rFonts w:ascii="Times New Roman" w:hAnsi="Times New Roman" w:cs="Times New Roman"/>
+          <w:sz w:val="28"/>
+          <w:szCs w:val="28"/>
+          <w:lang w:val="en-US"/>
+        </w:rPr>
+        <w:t>FIFO</w:t>
+      </w:r>
+      <w:r>
+        <w:rPr>
+          <w:rFonts w:ascii="Times New Roman" w:hAnsi="Times New Roman" w:cs="Times New Roman"/>
+          <w:sz w:val="28"/>
+          <w:szCs w:val="28"/>
+        </w:rPr>
+        <w:t xml:space="preserve"> и формирующие сигнал </w:t>
+      </w:r>
+      <w:r>
+        <w:rPr>
+          <w:rFonts w:ascii="Times New Roman" w:hAnsi="Times New Roman" w:cs="Times New Roman"/>
+          <w:sz w:val="28"/>
+          <w:szCs w:val="28"/>
+          <w:lang w:val="en-US"/>
+        </w:rPr>
+        <w:t>VALID</w:t>
+      </w:r>
+      <w:r>
+        <w:rPr>
+          <w:rFonts w:ascii="Times New Roman" w:hAnsi="Times New Roman" w:cs="Times New Roman"/>
+          <w:sz w:val="28"/>
+          <w:szCs w:val="28"/>
+        </w:rPr>
+        <w:t>.</w:t>
+      </w:r>
+      <w:r>
+        <w:rPr>
+          <w:rFonts w:ascii="Times New Roman" w:hAnsi="Times New Roman" w:cs="Times New Roman"/>
+          <w:sz w:val="28"/>
+          <w:szCs w:val="28"/>
+        </w:rPr>
+        <w:t xml:space="preserve"> Работает за счет полного заполнения и опустошения </w:t>
+      </w:r>
+      <w:r>
+        <w:rPr>
+          <w:rFonts w:ascii="Times New Roman" w:hAnsi="Times New Roman" w:cs="Times New Roman"/>
+          <w:sz w:val="28"/>
+          <w:szCs w:val="28"/>
+          <w:lang w:val="en-US"/>
+        </w:rPr>
+        <w:t>FIFO</w:t>
+      </w:r>
+      <w:r>
+        <w:rPr>
+          <w:rFonts w:ascii="Times New Roman" w:hAnsi="Times New Roman" w:cs="Times New Roman"/>
+          <w:sz w:val="28"/>
+          <w:szCs w:val="28"/>
+        </w:rPr>
+        <w:t xml:space="preserve">. </w:t>
+      </w:r>
+      <w:r>
+        <w:rPr>
+          <w:rFonts w:ascii="Times New Roman" w:hAnsi="Times New Roman" w:cs="Times New Roman"/>
+          <w:sz w:val="28"/>
+          <w:szCs w:val="28"/>
+        </w:rPr>
+        <w:t xml:space="preserve">Сигнал </w:t>
+      </w:r>
+      <w:r>
+        <w:rPr>
+          <w:rFonts w:ascii="Times New Roman" w:hAnsi="Times New Roman" w:cs="Times New Roman"/>
+          <w:sz w:val="28"/>
+          <w:szCs w:val="28"/>
+          <w:lang w:val="en-US"/>
+        </w:rPr>
+        <w:t>FULL</w:t>
+      </w:r>
+      <w:r>
+        <w:rPr>
+          <w:rFonts w:ascii="Times New Roman" w:hAnsi="Times New Roman" w:cs="Times New Roman"/>
+          <w:sz w:val="28"/>
+          <w:szCs w:val="28"/>
+        </w:rPr>
+        <w:t xml:space="preserve"> возникающий на </w:t>
+      </w:r>
+      <w:r>
+        <w:rPr>
+          <w:rFonts w:ascii="Times New Roman" w:hAnsi="Times New Roman" w:cs="Times New Roman"/>
+          <w:sz w:val="28"/>
+          <w:szCs w:val="28"/>
+          <w:lang w:val="en-US"/>
+        </w:rPr>
+        <w:t>FIFO</w:t>
+      </w:r>
+      <w:r>
+        <w:rPr>
+          <w:rFonts w:ascii="Times New Roman" w:hAnsi="Times New Roman" w:cs="Times New Roman"/>
+          <w:sz w:val="28"/>
+          <w:szCs w:val="28"/>
+        </w:rPr>
+        <w:t xml:space="preserve"> превращается в </w:t>
+      </w:r>
+      <w:r>
+        <w:rPr>
+          <w:rFonts w:ascii="Times New Roman" w:hAnsi="Times New Roman" w:cs="Times New Roman"/>
+          <w:sz w:val="28"/>
+          <w:szCs w:val="28"/>
+          <w:lang w:val="en-US"/>
+        </w:rPr>
+        <w:t>VALID</w:t>
+      </w:r>
+      <w:r>
+        <w:rPr>
+          <w:rFonts w:ascii="Times New Roman" w:hAnsi="Times New Roman" w:cs="Times New Roman"/>
+          <w:sz w:val="28"/>
+          <w:szCs w:val="28"/>
+        </w:rPr>
+        <w:t xml:space="preserve"> </w:t>
+      </w:r>
+      <w:r>
+        <w:rPr>
+          <w:rFonts w:ascii="Times New Roman" w:hAnsi="Times New Roman" w:cs="Times New Roman"/>
+          <w:sz w:val="28"/>
+          <w:szCs w:val="28"/>
+        </w:rPr>
+        <w:t xml:space="preserve">и </w:t>
+      </w:r>
+      <w:r>
+        <w:rPr>
+          <w:rFonts w:ascii="Times New Roman" w:hAnsi="Times New Roman" w:cs="Times New Roman"/>
+          <w:sz w:val="28"/>
+          <w:szCs w:val="28"/>
+          <w:lang w:val="en-US"/>
+        </w:rPr>
+        <w:t>BLOCK</w:t>
+      </w:r>
+      <w:r>
+        <w:rPr>
+          <w:rFonts w:ascii="Times New Roman" w:hAnsi="Times New Roman" w:cs="Times New Roman"/>
+          <w:sz w:val="28"/>
+          <w:szCs w:val="28"/>
+        </w:rPr>
+        <w:t xml:space="preserve">, </w:t>
+      </w:r>
+      <w:r>
+        <w:rPr>
+          <w:rFonts w:ascii="Times New Roman" w:hAnsi="Times New Roman" w:cs="Times New Roman"/>
+          <w:sz w:val="28"/>
+          <w:szCs w:val="28"/>
+        </w:rPr>
+        <w:t>которые</w:t>
+      </w:r>
+      <w:r>
+        <w:rPr>
+          <w:rFonts w:ascii="Times New Roman" w:hAnsi="Times New Roman" w:cs="Times New Roman"/>
+          <w:sz w:val="28"/>
+          <w:szCs w:val="28"/>
+        </w:rPr>
+        <w:t xml:space="preserve"> держ</w:t>
+      </w:r>
+      <w:r>
+        <w:rPr>
+          <w:rFonts w:ascii="Times New Roman" w:hAnsi="Times New Roman" w:cs="Times New Roman"/>
+          <w:sz w:val="28"/>
+          <w:szCs w:val="28"/>
+        </w:rPr>
+        <w:t>а</w:t>
+      </w:r>
+      <w:r>
+        <w:rPr>
+          <w:rFonts w:ascii="Times New Roman" w:hAnsi="Times New Roman" w:cs="Times New Roman"/>
+          <w:sz w:val="28"/>
+          <w:szCs w:val="28"/>
+        </w:rPr>
+        <w:t xml:space="preserve">тся до появления </w:t>
+      </w:r>
+      <w:r>
+        <w:rPr>
+          <w:rFonts w:ascii="Times New Roman" w:hAnsi="Times New Roman" w:cs="Times New Roman"/>
+          <w:sz w:val="28"/>
+          <w:szCs w:val="28"/>
+          <w:lang w:val="en-US"/>
+        </w:rPr>
+        <w:t>EMPTY</w:t>
+      </w:r>
+      <w:r>
+        <w:rPr>
+          <w:rFonts w:ascii="Times New Roman" w:hAnsi="Times New Roman" w:cs="Times New Roman"/>
+          <w:sz w:val="28"/>
+          <w:szCs w:val="28"/>
+        </w:rPr>
+        <w:t>.</w:t>
+      </w:r>
+    </w:p>
+    <w:p>
+      <w:pPr>
+        <w:jc w:val="center"/>
+        <w:rPr>
+          <w:rFonts w:ascii="Times New Roman" w:hAnsi="Times New Roman" w:cs="Times New Roman"/>
+          <w:color w:val="FF0000"/>
+          <w:sz w:val="28"/>
+          <w:szCs w:val="28"/>
+        </w:rPr>
+      </w:pPr>
+      <w:r>
+        <w:rPr>
+          <w:rFonts w:ascii="Times New Roman" w:hAnsi="Times New Roman" w:cs="Times New Roman"/>
+          <w:color w:val="FF0000"/>
+          <w:sz w:val="28"/>
+          <w:szCs w:val="28"/>
+        </w:rPr>
+        <w:t>Пример временной диаграммы</w:t>
+      </w:r>
+    </w:p>
+    <w:p>
+      <w:pPr>
+        <w:ind w:firstLine="708"/>
+        <w:rPr>
+          <w:rFonts w:ascii="Times New Roman" w:hAnsi="Times New Roman" w:cs="Times New Roman"/>
+          <w:sz w:val="28"/>
+          <w:szCs w:val="28"/>
+        </w:rPr>
+      </w:pPr>
+    </w:p>
+    <w:p>
+      <w:pPr>
+        <w:rPr>
+          <w:rFonts w:ascii="Times New Roman" w:hAnsi="Times New Roman" w:cs="Times New Roman"/>
+          <w:sz w:val="28"/>
+          <w:szCs w:val="28"/>
+          <w:lang w:val="en-US"/>
+        </w:rPr>
+      </w:pPr>
+      <w:r>
+        <w:rPr>
+          <w:rFonts w:ascii="Times New Roman" w:hAnsi="Times New Roman" w:cs="Times New Roman"/>
+          <w:sz w:val="28"/>
+          <w:szCs w:val="28"/>
+          <w:lang w:val="en-US"/>
+        </w:rPr>
+        <w:t>BUTTERRFLY</w:t>
+      </w:r>
+    </w:p>
+    <w:p>
+      <w:pPr>
+        <w:jc w:val="both"/>
+        <w:rPr>
+          <w:rFonts w:ascii="Times New Roman" w:hAnsi="Times New Roman" w:cs="Times New Roman"/>
+          <w:sz w:val="28"/>
+          <w:szCs w:val="28"/>
+        </w:rPr>
+      </w:pPr>
+      <w:r>
+        <w:rPr>
+          <w:rFonts w:ascii="Times New Roman" w:hAnsi="Times New Roman" w:cs="Times New Roman"/>
+          <w:sz w:val="28"/>
+          <w:szCs w:val="28"/>
+          <w:lang w:val="en-US"/>
+        </w:rPr>
+        <w:tab/>
+      </w:r>
+      <w:r>
+        <w:rPr>
+          <w:rFonts w:ascii="Times New Roman" w:hAnsi="Times New Roman" w:cs="Times New Roman"/>
+          <w:sz w:val="28"/>
+          <w:szCs w:val="28"/>
+        </w:rPr>
+        <w:t>Устройство выполнения операции Бабочка. Оно не имеет своих входных регистров, по этой причине они были установлены отдельно перед модулем.</w:t>
+      </w:r>
+    </w:p>
+    <w:p>
+      <w:pPr>
+        <w:rPr>
+          <w:rFonts w:ascii="Times New Roman" w:hAnsi="Times New Roman" w:cs="Times New Roman"/>
+          <w:sz w:val="28"/>
+          <w:szCs w:val="28"/>
+        </w:rPr>
+      </w:pPr>
+    </w:p>
+    <w:p>
+      <w:pPr>
+        <w:rPr>
+          <w:rFonts w:ascii="Times New Roman" w:hAnsi="Times New Roman" w:cs="Times New Roman"/>
+          <w:sz w:val="28"/>
+          <w:szCs w:val="28"/>
+          <w:lang w:val="en-US"/>
+        </w:rPr>
+      </w:pPr>
+      <w:r>
+        <w:rPr>
+          <w:rFonts w:ascii="Times New Roman" w:hAnsi="Times New Roman" w:cs="Times New Roman"/>
+          <w:sz w:val="28"/>
+          <w:szCs w:val="28"/>
+          <w:lang w:val="en-US"/>
+        </w:rPr>
+        <w:t>RAM_R/RAM_I</w:t>
+      </w:r>
+    </w:p>
+    <w:p>
+      <w:pPr>
+        <w:ind w:firstLine="708"/>
+        <w:rPr>
+          <w:rFonts w:ascii="Times New Roman" w:hAnsi="Times New Roman" w:cs="Times New Roman"/>
+          <w:sz w:val="28"/>
+          <w:szCs w:val="28"/>
+        </w:rPr>
+      </w:pPr>
+      <w:r>
+        <w:rPr>
+          <w:rFonts w:ascii="Times New Roman" w:hAnsi="Times New Roman" w:cs="Times New Roman"/>
+          <w:sz w:val="28"/>
+          <w:szCs w:val="28"/>
+        </w:rPr>
+        <w:t>Обычный</w:t>
+      </w:r>
+      <w:r>
+        <w:rPr>
+          <w:rFonts w:ascii="Times New Roman" w:hAnsi="Times New Roman" w:cs="Times New Roman"/>
+          <w:sz w:val="28"/>
+          <w:szCs w:val="28"/>
+        </w:rPr>
+        <w:t xml:space="preserve"> </w:t>
+      </w:r>
+      <w:r>
+        <w:rPr>
+          <w:rFonts w:ascii="Times New Roman" w:hAnsi="Times New Roman" w:cs="Times New Roman"/>
+          <w:sz w:val="28"/>
+          <w:szCs w:val="28"/>
+        </w:rPr>
+        <w:t>модуль</w:t>
+      </w:r>
+      <w:r>
+        <w:rPr>
+          <w:rFonts w:ascii="Times New Roman" w:hAnsi="Times New Roman" w:cs="Times New Roman"/>
+          <w:sz w:val="28"/>
+          <w:szCs w:val="28"/>
+        </w:rPr>
+        <w:t xml:space="preserve"> </w:t>
+      </w:r>
+      <w:r>
+        <w:rPr>
+          <w:rFonts w:ascii="Times New Roman" w:hAnsi="Times New Roman" w:cs="Times New Roman"/>
+          <w:sz w:val="28"/>
+          <w:szCs w:val="28"/>
+        </w:rPr>
+        <w:t>двух</w:t>
+      </w:r>
+      <w:r>
+        <w:rPr>
+          <w:rFonts w:ascii="Times New Roman" w:hAnsi="Times New Roman" w:cs="Times New Roman"/>
+          <w:sz w:val="28"/>
+          <w:szCs w:val="28"/>
+        </w:rPr>
+        <w:t xml:space="preserve"> </w:t>
+      </w:r>
+      <w:r>
+        <w:rPr>
+          <w:rFonts w:ascii="Times New Roman" w:hAnsi="Times New Roman" w:cs="Times New Roman"/>
+          <w:sz w:val="28"/>
+          <w:szCs w:val="28"/>
+        </w:rPr>
+        <w:t>портов</w:t>
+      </w:r>
+      <w:r>
+        <w:rPr>
+          <w:rFonts w:ascii="Times New Roman" w:hAnsi="Times New Roman" w:cs="Times New Roman"/>
+          <w:sz w:val="28"/>
+          <w:szCs w:val="28"/>
+        </w:rPr>
+        <w:t>ой</w:t>
+      </w:r>
+      <w:r>
+        <w:rPr>
+          <w:rFonts w:ascii="Times New Roman" w:hAnsi="Times New Roman" w:cs="Times New Roman"/>
+          <w:sz w:val="28"/>
+          <w:szCs w:val="28"/>
+        </w:rPr>
+        <w:t xml:space="preserve"> </w:t>
+      </w:r>
+      <w:r>
+        <w:rPr>
+          <w:rFonts w:ascii="Times New Roman" w:hAnsi="Times New Roman" w:cs="Times New Roman"/>
+          <w:sz w:val="28"/>
+          <w:szCs w:val="28"/>
+        </w:rPr>
+        <w:t>памяти</w:t>
+      </w:r>
+      <w:r>
+        <w:rPr>
+          <w:rFonts w:ascii="Times New Roman" w:hAnsi="Times New Roman" w:cs="Times New Roman"/>
+          <w:sz w:val="28"/>
+          <w:szCs w:val="28"/>
+        </w:rPr>
+        <w:t xml:space="preserve"> (</w:t>
+      </w:r>
+      <w:r>
+        <w:rPr>
+          <w:rFonts w:ascii="Times New Roman" w:hAnsi="Times New Roman" w:cs="Times New Roman"/>
+          <w:sz w:val="28"/>
+          <w:szCs w:val="28"/>
+          <w:lang w:val="en-US"/>
+        </w:rPr>
+        <w:t>Dual</w:t>
+      </w:r>
+      <w:r>
+        <w:rPr>
+          <w:rFonts w:ascii="Times New Roman" w:hAnsi="Times New Roman" w:cs="Times New Roman"/>
+          <w:sz w:val="28"/>
+          <w:szCs w:val="28"/>
+        </w:rPr>
+        <w:t xml:space="preserve"> </w:t>
+      </w:r>
+      <w:r>
+        <w:rPr>
+          <w:rFonts w:ascii="Times New Roman" w:hAnsi="Times New Roman" w:cs="Times New Roman"/>
+          <w:sz w:val="28"/>
+          <w:szCs w:val="28"/>
+          <w:lang w:val="en-US"/>
+        </w:rPr>
+        <w:t>port</w:t>
+      </w:r>
+      <w:r>
+        <w:rPr>
+          <w:rFonts w:ascii="Times New Roman" w:hAnsi="Times New Roman" w:cs="Times New Roman"/>
+          <w:sz w:val="28"/>
+          <w:szCs w:val="28"/>
+        </w:rPr>
+        <w:t xml:space="preserve"> </w:t>
+      </w:r>
+      <w:r>
+        <w:rPr>
+          <w:rFonts w:ascii="Times New Roman" w:hAnsi="Times New Roman" w:cs="Times New Roman"/>
+          <w:sz w:val="28"/>
+          <w:szCs w:val="28"/>
+          <w:lang w:val="en-US"/>
+        </w:rPr>
+        <w:t>RAM</w:t>
+      </w:r>
+      <w:r>
+        <w:rPr>
+          <w:rFonts w:ascii="Times New Roman" w:hAnsi="Times New Roman" w:cs="Times New Roman"/>
+          <w:sz w:val="28"/>
+          <w:szCs w:val="28"/>
+        </w:rPr>
+        <w:t>)</w:t>
+      </w:r>
+      <w:r>
+        <w:rPr>
+          <w:rFonts w:ascii="Times New Roman" w:hAnsi="Times New Roman" w:cs="Times New Roman"/>
+          <w:sz w:val="28"/>
+          <w:szCs w:val="28"/>
+        </w:rPr>
+        <w:t>.</w:t>
+      </w:r>
+    </w:p>
+    <w:p>
+      <w:pPr>
+        <w:rPr>
+          <w:rFonts w:ascii="Times New Roman" w:hAnsi="Times New Roman" w:cs="Times New Roman"/>
+          <w:sz w:val="28"/>
+          <w:szCs w:val="28"/>
+        </w:rPr>
+      </w:pPr>
+    </w:p>
+    <w:p>
+      <w:pPr>
+        <w:rPr>
+          <w:rFonts w:ascii="Times New Roman" w:hAnsi="Times New Roman" w:cs="Times New Roman"/>
+          <w:sz w:val="28"/>
+          <w:szCs w:val="28"/>
+          <w:lang w:val="en-US"/>
+        </w:rPr>
+      </w:pPr>
+      <w:proofErr w:type="spellStart"/>
+      <w:r>
+        <w:rPr>
+          <w:rFonts w:ascii="Times New Roman" w:hAnsi="Times New Roman" w:cs="Times New Roman"/>
+          <w:sz w:val="28"/>
+          <w:szCs w:val="28"/>
+          <w:lang w:val="en-US"/>
+        </w:rPr>
+        <w:t>Butterfly_address_gen</w:t>
+      </w:r>
+      <w:proofErr w:type="spellEnd"/>
+    </w:p>
+    <w:p>
+      <w:pPr>
+        <w:ind w:firstLine="708"/>
+        <w:jc w:val="both"/>
+        <w:rPr>
+          <w:rFonts w:ascii="Times New Roman" w:hAnsi="Times New Roman" w:cs="Times New Roman"/>
+          <w:sz w:val="28"/>
+          <w:szCs w:val="28"/>
+        </w:rPr>
+      </w:pPr>
+      <w:r>
+        <w:rPr>
+          <w:rFonts w:ascii="Times New Roman" w:hAnsi="Times New Roman" w:cs="Times New Roman"/>
+          <w:sz w:val="28"/>
+          <w:szCs w:val="28"/>
+        </w:rPr>
+        <w:t xml:space="preserve">Устройство генерации адреса выборки данных для операции Бабочка. Для алгоритма быстрого преобразования Фурье с прореживанием по времени. Граф выборки </w:t>
+      </w:r>
+      <w:r>
+        <w:rPr>
+          <w:rFonts w:ascii="Times New Roman" w:hAnsi="Times New Roman" w:cs="Times New Roman"/>
+          <w:color w:val="FF0000"/>
+          <w:sz w:val="28"/>
+          <w:szCs w:val="28"/>
+        </w:rPr>
+        <w:t xml:space="preserve">см рис </w:t>
+      </w:r>
+    </w:p>
+    <w:p>
+      <w:pPr>
+        <w:rPr>
+          <w:rFonts w:ascii="Times New Roman" w:hAnsi="Times New Roman" w:cs="Times New Roman"/>
+          <w:sz w:val="28"/>
+          <w:szCs w:val="28"/>
+          <w:lang w:val="en-US"/>
+        </w:rPr>
+      </w:pPr>
+    </w:p>
+    <w:p>
+      <w:pPr>
+        <w:rPr>
+          <w:rFonts w:ascii="Times New Roman" w:hAnsi="Times New Roman" w:cs="Times New Roman"/>
+          <w:sz w:val="28"/>
+          <w:szCs w:val="28"/>
+          <w:lang w:val="en-US"/>
+        </w:rPr>
+      </w:pPr>
+      <w:proofErr w:type="spellStart"/>
+      <w:r>
+        <w:rPr>
+          <w:rFonts w:ascii="Times New Roman" w:hAnsi="Times New Roman" w:cs="Times New Roman"/>
+          <w:sz w:val="28"/>
+          <w:szCs w:val="28"/>
+          <w:lang w:val="en-US"/>
+        </w:rPr>
+        <w:t>w</w:t>
+      </w:r>
+      <w:r>
+        <w:rPr>
+          <w:rFonts w:ascii="Times New Roman" w:hAnsi="Times New Roman" w:cs="Times New Roman"/>
+          <w:sz w:val="28"/>
+          <w:szCs w:val="28"/>
+          <w:lang w:val="en-US"/>
+        </w:rPr>
+        <w:t>_address_gen</w:t>
+      </w:r>
+      <w:proofErr w:type="spellEnd"/>
+    </w:p>
+    <w:p>
+      <w:pPr>
+        <w:ind w:firstLine="708"/>
+        <w:jc w:val="both"/>
+        <w:rPr>
+          <w:rFonts w:ascii="Times New Roman" w:hAnsi="Times New Roman" w:cs="Times New Roman"/>
+          <w:sz w:val="28"/>
+          <w:szCs w:val="28"/>
+        </w:rPr>
+      </w:pPr>
+      <w:r>
+        <w:rPr>
+          <w:rFonts w:ascii="Times New Roman" w:hAnsi="Times New Roman" w:cs="Times New Roman"/>
+          <w:sz w:val="28"/>
+          <w:szCs w:val="28"/>
+        </w:rPr>
+        <w:lastRenderedPageBreak/>
+        <w:t xml:space="preserve">Устройство генерации адреса выборки </w:t>
+      </w:r>
+      <w:r>
+        <w:rPr>
+          <w:rFonts w:ascii="Times New Roman" w:hAnsi="Times New Roman" w:cs="Times New Roman"/>
+          <w:sz w:val="28"/>
+          <w:szCs w:val="28"/>
+        </w:rPr>
+        <w:t>поворачивающих множителей</w:t>
+      </w:r>
+      <w:r>
+        <w:rPr>
+          <w:rFonts w:ascii="Times New Roman" w:hAnsi="Times New Roman" w:cs="Times New Roman"/>
+          <w:sz w:val="28"/>
+          <w:szCs w:val="28"/>
+        </w:rPr>
+        <w:t xml:space="preserve"> для операции Бабочка. Для алгоритма быстрого преобразования Фурье с прореживанием по времени. Граф выборки </w:t>
+      </w:r>
+      <w:r>
+        <w:rPr>
+          <w:rFonts w:ascii="Times New Roman" w:hAnsi="Times New Roman" w:cs="Times New Roman"/>
+          <w:color w:val="FF0000"/>
+          <w:sz w:val="28"/>
+          <w:szCs w:val="28"/>
+        </w:rPr>
+        <w:t xml:space="preserve">см рис </w:t>
+      </w:r>
+    </w:p>
+    <w:p>
+      <w:pPr>
+        <w:rPr>
+          <w:rFonts w:ascii="Times New Roman" w:hAnsi="Times New Roman" w:cs="Times New Roman"/>
+          <w:sz w:val="28"/>
+          <w:szCs w:val="28"/>
+        </w:rPr>
+      </w:pPr>
+    </w:p>
+    <w:p>
+      <w:pPr>
+        <w:jc w:val="center"/>
+        <w:rPr>
+          <w:rFonts w:ascii="Times New Roman" w:hAnsi="Times New Roman" w:cs="Times New Roman"/>
+          <w:sz w:val="28"/>
+          <w:szCs w:val="28"/>
+          <w:lang w:val="en-US"/>
+        </w:rPr>
+      </w:pPr>
+      <w:r>
+        <w:rPr>
+          <w:rFonts w:ascii="Times New Roman" w:hAnsi="Times New Roman" w:cs="Times New Roman"/>
+          <w:noProof/>
+          <w:sz w:val="28"/>
+          <w:szCs w:val="28"/>
+          <w:lang w:eastAsia="ru-RU"/>
+        </w:rPr>
+        <w:drawing>
+          <wp:inline distT="0" distB="0" distL="0" distR="0">
+            <wp:extent cx="3896360" cy="3959860"/>
+            <wp:effectExtent l="0" t="0" r="8890" b="2540"/>
+            <wp:docPr id="3" name="Рисунок 3" descr="C:\Users\user1\AppData\Local\Microsoft\Windows\INetCache\Content.Word\block_sheme-but_address.drawio.png"/>
+            <wp:cNvGraphicFramePr>
+              <a:graphicFrameLocks xmlns:a="http://schemas.openxmlformats.org/drawingml/2006/main" noChangeAspect="1"/>
+            </wp:cNvGraphicFramePr>
+            <a:graphic xmlns:a="http://schemas.openxmlformats.org/drawingml/2006/main">
+              <a:graphicData uri="http://schemas.openxmlformats.org/drawingml/2006/picture">
+                <pic:pic xmlns:pic="http://schemas.openxmlformats.org/drawingml/2006/picture">
+                  <pic:nvPicPr>
+                    <pic:cNvPr id="0" name="Picture 5" descr="C:\Users\user1\AppData\Local\Microsoft\Windows\INetCache\Content.Word\block_sheme-but_address.drawio.png"/>
+                    <pic:cNvPicPr>
+                      <a:picLocks noChangeAspect="1" noChangeArrowheads="1"/>
+                    </pic:cNvPicPr>
+                  </pic:nvPicPr>
+                  <pic:blipFill>
+                    <a:blip r:embed="rId5">
+                      <a:extLst>
+                        <a:ext uri="{28A0092B-C50C-407E-A947-70E740481C1C}">
+                          <a14:useLocalDpi xmlns:a14="http://schemas.microsoft.com/office/drawing/2010/main" val="0"/>
+                        </a:ext>
+                      </a:extLst>
+                    </a:blip>
+                    <a:srcRect/>
+                    <a:stretch>
+                      <a:fillRect/>
+                    </a:stretch>
+                  </pic:blipFill>
+                  <pic:spPr bwMode="auto">
+                    <a:xfrm>
+                      <a:off x="0" y="0"/>
+                      <a:ext cx="3896360" cy="3959860"/>
+                    </a:xfrm>
+                    <a:prstGeom prst="rect">
+                      <a:avLst/>
+                    </a:prstGeom>
+                    <a:noFill/>
+                    <a:ln>
+                      <a:noFill/>
+                    </a:ln>
+                  </pic:spPr>
+                </pic:pic>
+              </a:graphicData>
+            </a:graphic>
+          </wp:inline>
+        </w:drawing>
+      </w:r>
+    </w:p>
+    <w:p>
+      <w:pPr>
+        <w:rPr>
+          <w:rFonts w:ascii="Times New Roman" w:hAnsi="Times New Roman" w:cs="Times New Roman"/>
+          <w:sz w:val="28"/>
+          <w:szCs w:val="28"/>
+          <w:lang w:val="en-US"/>
+        </w:rPr>
+      </w:pPr>
+      <w:proofErr w:type="spellStart"/>
+      <w:r>
+        <w:rPr>
+          <w:rFonts w:ascii="Times New Roman" w:hAnsi="Times New Roman" w:cs="Times New Roman"/>
+          <w:sz w:val="28"/>
+          <w:szCs w:val="28"/>
+          <w:lang w:val="en-US"/>
+        </w:rPr>
+        <w:t>cos_table</w:t>
+      </w:r>
+      <w:proofErr w:type="spellEnd"/>
+      <w:r>
+        <w:rPr>
+          <w:rFonts w:ascii="Times New Roman" w:hAnsi="Times New Roman" w:cs="Times New Roman"/>
+          <w:sz w:val="28"/>
+          <w:szCs w:val="28"/>
+          <w:lang w:val="en-US"/>
+        </w:rPr>
+        <w:t>/</w:t>
+      </w:r>
+      <w:proofErr w:type="spellStart"/>
+      <w:r>
+        <w:rPr>
+          <w:rFonts w:ascii="Times New Roman" w:hAnsi="Times New Roman" w:cs="Times New Roman"/>
+          <w:sz w:val="28"/>
+          <w:szCs w:val="28"/>
+          <w:lang w:val="en-US"/>
+        </w:rPr>
+        <w:t>sin_table</w:t>
+      </w:r>
+      <w:proofErr w:type="spellEnd"/>
+    </w:p>
+    <w:p>
+      <w:pPr>
+        <w:jc w:val="both"/>
+        <w:rPr>
+          <w:rFonts w:ascii="Times New Roman" w:hAnsi="Times New Roman" w:cs="Times New Roman"/>
+          <w:sz w:val="28"/>
+          <w:szCs w:val="28"/>
+        </w:rPr>
+      </w:pPr>
+      <w:r>
+        <w:rPr>
+          <w:rFonts w:ascii="Times New Roman" w:hAnsi="Times New Roman" w:cs="Times New Roman"/>
+          <w:sz w:val="28"/>
+          <w:szCs w:val="28"/>
+          <w:lang w:val="en-US"/>
+        </w:rPr>
+        <w:tab/>
+      </w:r>
+      <w:r>
+        <w:rPr>
+          <w:rFonts w:ascii="Times New Roman" w:hAnsi="Times New Roman" w:cs="Times New Roman"/>
+          <w:sz w:val="28"/>
+          <w:szCs w:val="28"/>
+        </w:rPr>
+        <w:t>Постоянное запоминающее устройство</w:t>
+      </w:r>
+      <w:r>
+        <w:rPr>
+          <w:rFonts w:ascii="Times New Roman" w:hAnsi="Times New Roman" w:cs="Times New Roman"/>
+          <w:sz w:val="28"/>
+          <w:szCs w:val="28"/>
+        </w:rPr>
+        <w:t>(</w:t>
+      </w:r>
+      <w:r>
+        <w:rPr>
+          <w:rFonts w:ascii="Times New Roman" w:hAnsi="Times New Roman" w:cs="Times New Roman"/>
+          <w:sz w:val="28"/>
+          <w:szCs w:val="28"/>
+          <w:lang w:val="en-US"/>
+        </w:rPr>
+        <w:t>ROM</w:t>
+      </w:r>
+      <w:r>
+        <w:rPr>
+          <w:rFonts w:ascii="Times New Roman" w:hAnsi="Times New Roman" w:cs="Times New Roman"/>
+          <w:sz w:val="28"/>
+          <w:szCs w:val="28"/>
+        </w:rPr>
+        <w:t>)</w:t>
+      </w:r>
+      <w:r>
+        <w:rPr>
+          <w:rFonts w:ascii="Times New Roman" w:hAnsi="Times New Roman" w:cs="Times New Roman"/>
+          <w:sz w:val="28"/>
+          <w:szCs w:val="28"/>
+        </w:rPr>
+        <w:t>. Хранит полупериод косинуса либо синуса, для формирования поворачивающих множителей.</w:t>
+      </w:r>
+    </w:p>
+    <w:p>
+      <w:pPr>
+        <w:jc w:val="both"/>
+        <w:rPr>
+          <w:rFonts w:ascii="Times New Roman" w:hAnsi="Times New Roman" w:cs="Times New Roman"/>
+          <w:sz w:val="28"/>
+          <w:szCs w:val="28"/>
+          <w:lang w:val="en-US"/>
+        </w:rPr>
+      </w:pPr>
+    </w:p>
+    <w:p>
+      <w:pPr>
+        <w:rPr>
+          <w:rFonts w:ascii="Times New Roman" w:hAnsi="Times New Roman" w:cs="Times New Roman"/>
+          <w:sz w:val="28"/>
+          <w:szCs w:val="28"/>
+          <w:lang w:val="en-US"/>
+        </w:rPr>
+      </w:pPr>
+      <w:proofErr w:type="spellStart"/>
+      <w:r>
+        <w:rPr>
+          <w:rFonts w:ascii="Times New Roman" w:hAnsi="Times New Roman" w:cs="Times New Roman"/>
+          <w:sz w:val="28"/>
+          <w:szCs w:val="28"/>
+          <w:lang w:val="en-US"/>
+        </w:rPr>
+        <w:t>Delay_unit</w:t>
+      </w:r>
+      <w:proofErr w:type="spellEnd"/>
+    </w:p>
+    <w:p>
+      <w:pPr>
+        <w:jc w:val="both"/>
+        <w:rPr>
+          <w:rFonts w:ascii="Times New Roman" w:hAnsi="Times New Roman" w:cs="Times New Roman"/>
+          <w:sz w:val="28"/>
+          <w:szCs w:val="28"/>
+        </w:rPr>
+      </w:pPr>
+      <w:r>
+        <w:rPr>
+          <w:rFonts w:ascii="Times New Roman" w:hAnsi="Times New Roman" w:cs="Times New Roman"/>
+          <w:sz w:val="28"/>
+          <w:szCs w:val="28"/>
+          <w:lang w:val="en-US"/>
+        </w:rPr>
+        <w:tab/>
+      </w:r>
+      <w:r>
+        <w:rPr>
+          <w:rFonts w:ascii="Times New Roman" w:hAnsi="Times New Roman" w:cs="Times New Roman"/>
+          <w:sz w:val="28"/>
+          <w:szCs w:val="28"/>
+        </w:rPr>
+        <w:t xml:space="preserve">Устройство задержки, представляет собой последовательно включенные </w:t>
+      </w:r>
+      <w:r>
+        <w:rPr>
+          <w:rFonts w:ascii="Times New Roman" w:hAnsi="Times New Roman" w:cs="Times New Roman"/>
+          <w:sz w:val="28"/>
+          <w:szCs w:val="28"/>
+          <w:lang w:val="en-US"/>
+        </w:rPr>
+        <w:t>D</w:t>
+      </w:r>
+      <w:r>
+        <w:rPr>
+          <w:rFonts w:ascii="Times New Roman" w:hAnsi="Times New Roman" w:cs="Times New Roman"/>
+          <w:sz w:val="28"/>
+          <w:szCs w:val="28"/>
+        </w:rPr>
+        <w:t>-триггеры для формирования ножной временной диаграммы.</w:t>
+      </w:r>
+    </w:p>
+    <w:p>
+      <w:pPr>
+        <w:rPr>
+          <w:rFonts w:ascii="Times New Roman" w:hAnsi="Times New Roman" w:cs="Times New Roman"/>
+          <w:sz w:val="28"/>
+          <w:szCs w:val="28"/>
+        </w:rPr>
+      </w:pPr>
+    </w:p>
+    <w:p>
+      <w:pPr>
+        <w:rPr>
+          <w:rFonts w:ascii="Times New Roman" w:hAnsi="Times New Roman" w:cs="Times New Roman"/>
+          <w:sz w:val="28"/>
+          <w:szCs w:val="28"/>
+          <w:lang w:val="en-US"/>
+        </w:rPr>
+      </w:pPr>
+      <w:r>
+        <w:rPr>
+          <w:rFonts w:ascii="Times New Roman" w:hAnsi="Times New Roman" w:cs="Times New Roman"/>
+          <w:sz w:val="28"/>
+          <w:szCs w:val="28"/>
+          <w:lang w:val="en-US"/>
+        </w:rPr>
+        <w:t>CONTROL_UNIT</w:t>
+      </w:r>
+    </w:p>
+    <w:p>
+      <w:pPr>
+        <w:jc w:val="both"/>
+        <w:rPr>
+          <w:rFonts w:ascii="Times New Roman" w:hAnsi="Times New Roman" w:cs="Times New Roman"/>
+          <w:sz w:val="28"/>
+          <w:szCs w:val="28"/>
+        </w:rPr>
+      </w:pPr>
+      <w:r>
+        <w:rPr>
+          <w:rFonts w:ascii="Times New Roman" w:hAnsi="Times New Roman" w:cs="Times New Roman"/>
+          <w:sz w:val="28"/>
+          <w:szCs w:val="28"/>
+          <w:lang w:val="en-US"/>
+        </w:rPr>
+        <w:tab/>
+      </w:r>
+      <w:r>
+        <w:rPr>
+          <w:rFonts w:ascii="Times New Roman" w:hAnsi="Times New Roman" w:cs="Times New Roman"/>
+          <w:sz w:val="28"/>
+          <w:szCs w:val="28"/>
+        </w:rPr>
+        <w:t>Устройство</w:t>
+      </w:r>
+      <w:r>
+        <w:rPr>
+          <w:rFonts w:ascii="Times New Roman" w:hAnsi="Times New Roman" w:cs="Times New Roman"/>
+          <w:sz w:val="28"/>
+          <w:szCs w:val="28"/>
+          <w:lang w:val="en-US"/>
+        </w:rPr>
+        <w:t xml:space="preserve"> </w:t>
+      </w:r>
+      <w:r>
+        <w:rPr>
+          <w:rFonts w:ascii="Times New Roman" w:hAnsi="Times New Roman" w:cs="Times New Roman"/>
+          <w:sz w:val="28"/>
+          <w:szCs w:val="28"/>
+        </w:rPr>
+        <w:t>управления</w:t>
+      </w:r>
+      <w:r>
+        <w:rPr>
+          <w:rFonts w:ascii="Times New Roman" w:hAnsi="Times New Roman" w:cs="Times New Roman"/>
+          <w:sz w:val="28"/>
+          <w:szCs w:val="28"/>
+          <w:lang w:val="en-US"/>
+        </w:rPr>
+        <w:t xml:space="preserve">. </w:t>
+      </w:r>
+      <w:r>
+        <w:rPr>
+          <w:rFonts w:ascii="Times New Roman" w:hAnsi="Times New Roman" w:cs="Times New Roman"/>
+          <w:sz w:val="28"/>
+          <w:szCs w:val="28"/>
+        </w:rPr>
+        <w:t>Формирует</w:t>
+      </w:r>
+      <w:r>
+        <w:rPr>
+          <w:rFonts w:ascii="Times New Roman" w:hAnsi="Times New Roman" w:cs="Times New Roman"/>
+          <w:sz w:val="28"/>
+          <w:szCs w:val="28"/>
+        </w:rPr>
+        <w:t xml:space="preserve"> </w:t>
+      </w:r>
+      <w:r>
+        <w:rPr>
+          <w:rFonts w:ascii="Times New Roman" w:hAnsi="Times New Roman" w:cs="Times New Roman"/>
+          <w:sz w:val="28"/>
+          <w:szCs w:val="28"/>
+        </w:rPr>
+        <w:t>временную</w:t>
+      </w:r>
+      <w:r>
+        <w:rPr>
+          <w:rFonts w:ascii="Times New Roman" w:hAnsi="Times New Roman" w:cs="Times New Roman"/>
+          <w:sz w:val="28"/>
+          <w:szCs w:val="28"/>
+        </w:rPr>
+        <w:t xml:space="preserve"> </w:t>
+      </w:r>
+      <w:r>
+        <w:rPr>
+          <w:rFonts w:ascii="Times New Roman" w:hAnsi="Times New Roman" w:cs="Times New Roman"/>
+          <w:sz w:val="28"/>
+          <w:szCs w:val="28"/>
+        </w:rPr>
+        <w:t>диаграмму</w:t>
+      </w:r>
+      <w:r>
+        <w:rPr>
+          <w:rFonts w:ascii="Times New Roman" w:hAnsi="Times New Roman" w:cs="Times New Roman"/>
+          <w:sz w:val="28"/>
+          <w:szCs w:val="28"/>
+        </w:rPr>
+        <w:t xml:space="preserve"> </w:t>
+      </w:r>
+      <w:r>
+        <w:rPr>
+          <w:rFonts w:ascii="Times New Roman" w:hAnsi="Times New Roman" w:cs="Times New Roman"/>
+          <w:sz w:val="28"/>
+          <w:szCs w:val="28"/>
+        </w:rPr>
+        <w:t>управляющих</w:t>
+      </w:r>
+      <w:r>
+        <w:rPr>
+          <w:rFonts w:ascii="Times New Roman" w:hAnsi="Times New Roman" w:cs="Times New Roman"/>
+          <w:sz w:val="28"/>
+          <w:szCs w:val="28"/>
+        </w:rPr>
+        <w:t xml:space="preserve"> </w:t>
+      </w:r>
+      <w:r>
+        <w:rPr>
+          <w:rFonts w:ascii="Times New Roman" w:hAnsi="Times New Roman" w:cs="Times New Roman"/>
+          <w:sz w:val="28"/>
+          <w:szCs w:val="28"/>
+        </w:rPr>
+        <w:t xml:space="preserve">сигналов: генерации адреса, выборки, хранения, смены слоя и </w:t>
+      </w:r>
+      <w:proofErr w:type="spellStart"/>
+      <w:r>
+        <w:rPr>
+          <w:rFonts w:ascii="Times New Roman" w:hAnsi="Times New Roman" w:cs="Times New Roman"/>
+          <w:sz w:val="28"/>
+          <w:szCs w:val="28"/>
+        </w:rPr>
+        <w:t>стробирующий</w:t>
+      </w:r>
+      <w:proofErr w:type="spellEnd"/>
+      <w:r>
+        <w:rPr>
+          <w:rFonts w:ascii="Times New Roman" w:hAnsi="Times New Roman" w:cs="Times New Roman"/>
+          <w:sz w:val="28"/>
+          <w:szCs w:val="28"/>
+        </w:rPr>
+        <w:t xml:space="preserve"> сигнал для модуля Бабочка.</w:t>
+      </w:r>
+      <w:r>
+        <w:rPr>
+          <w:rFonts w:ascii="Times New Roman" w:hAnsi="Times New Roman" w:cs="Times New Roman"/>
+          <w:sz w:val="28"/>
+          <w:szCs w:val="28"/>
+        </w:rPr>
+        <w:t xml:space="preserve"> </w:t>
+      </w:r>
+      <w:r>
+        <w:rPr>
+          <w:rFonts w:ascii="Times New Roman" w:hAnsi="Times New Roman" w:cs="Times New Roman"/>
+          <w:sz w:val="28"/>
+          <w:szCs w:val="28"/>
+        </w:rPr>
+        <w:t>Так как в проекте присутствует 5 различных вариантов устройств управления. Для каждого отельная временная диаграмма управляющих сигналов</w:t>
+      </w:r>
+    </w:p>
+    <w:p>
+      <w:pPr>
+        <w:rPr>
+          <w:rFonts w:ascii="Times New Roman" w:hAnsi="Times New Roman" w:cs="Times New Roman"/>
+          <w:sz w:val="28"/>
+          <w:szCs w:val="28"/>
+        </w:rPr>
+      </w:pPr>
+    </w:p>
+    <w:p>
+      <w:pPr>
+        <w:rPr>
+          <w:rFonts w:ascii="Times New Roman" w:hAnsi="Times New Roman" w:cs="Times New Roman"/>
+          <w:sz w:val="28"/>
+          <w:szCs w:val="28"/>
+        </w:rPr>
+      </w:pPr>
+    </w:p>
+    <w:p>
+      <w:pPr>
+        <w:rPr>
+          <w:rFonts w:ascii="Times New Roman" w:hAnsi="Times New Roman" w:cs="Times New Roman"/>
+          <w:sz w:val="28"/>
+          <w:szCs w:val="28"/>
+          <w:lang w:val="en-US"/>
+        </w:rPr>
+      </w:pPr>
+      <w:r>
+        <w:rPr>
+          <w:rFonts w:ascii="Times New Roman" w:hAnsi="Times New Roman" w:cs="Times New Roman"/>
+          <w:sz w:val="28"/>
+          <w:szCs w:val="28"/>
+          <w:lang w:val="en-US"/>
+        </w:rPr>
+        <w:t>Description</w:t>
+      </w:r>
+    </w:p>
+    <w:p>
+      <w:pPr>
+        <w:rPr>
+          <w:rFonts w:ascii="Times New Roman" w:hAnsi="Times New Roman" w:cs="Times New Roman"/>
+          <w:sz w:val="28"/>
+          <w:szCs w:val="28"/>
+          <w:lang w:val="en-US"/>
+        </w:rPr>
+      </w:pPr>
+    </w:p>
+    <w:p>
+      <w:pPr>
+        <w:rPr>
+          <w:rFonts w:ascii="Times New Roman" w:hAnsi="Times New Roman" w:cs="Times New Roman"/>
+          <w:sz w:val="28"/>
+          <w:szCs w:val="28"/>
+          <w:lang w:val="en-US"/>
+        </w:rPr>
+      </w:pPr>
+      <w:r>
+        <w:rPr>
+          <w:rFonts w:ascii="Times New Roman" w:hAnsi="Times New Roman" w:cs="Times New Roman"/>
+          <w:sz w:val="28"/>
+          <w:szCs w:val="28"/>
+          <w:lang w:val="en-US"/>
+        </w:rPr>
+        <w:t>Area &amp; Timing analysis</w:t>
+      </w:r>
+    </w:p>
+    <w:p>
+      <w:pPr>
+        <w:rPr>
+          <w:rFonts w:ascii="Times New Roman" w:hAnsi="Times New Roman" w:cs="Times New Roman"/>
+          <w:sz w:val="28"/>
+          <w:szCs w:val="28"/>
+          <w:lang w:val="en-US"/>
+        </w:rPr>
+      </w:pPr>
+    </w:p>
+    <w:p>
+      <w:pPr>
+        <w:rPr>
+          <w:rFonts w:ascii="Times New Roman" w:hAnsi="Times New Roman" w:cs="Times New Roman"/>
+          <w:sz w:val="28"/>
+          <w:szCs w:val="28"/>
+          <w:lang w:val="en-US"/>
+        </w:rPr>
+      </w:pPr>
+    </w:p>
+    <w:tbl>
+      <w:tblPr>
+        <w:tblStyle w:val="a3"/>
+        <w:tblW w:w="0" w:type="auto"/>
+        <w:tblLook w:val="04A0" w:firstRow="1" w:lastRow="0" w:firstColumn="1" w:lastColumn="0" w:noHBand="0" w:noVBand="1"/>
+      </w:tblPr>
+      <w:tblGrid>
+        <w:gridCol w:w="2464"/>
+        <w:gridCol w:w="1146"/>
+        <w:gridCol w:w="1150"/>
+        <w:gridCol w:w="1146"/>
+        <w:gridCol w:w="1146"/>
+        <w:gridCol w:w="1146"/>
+        <w:gridCol w:w="1147"/>
+      </w:tblGrid>
+      <w:tr>
+        <w:tc>
+          <w:tcPr>
+            <w:tcW w:w="2464" w:type="dxa"/>
+          </w:tcPr>
+          <w:p>
+            <w:pPr>
+              <w:rPr>
+                <w:rFonts w:ascii="Times New Roman" w:hAnsi="Times New Roman" w:cs="Times New Roman"/>
+                <w:sz w:val="28"/>
+                <w:szCs w:val="28"/>
+                <w:lang w:val="en-US"/>
+              </w:rPr>
+            </w:pPr>
+          </w:p>
+        </w:tc>
+        <w:tc>
+          <w:tcPr>
+            <w:tcW w:w="1146" w:type="dxa"/>
+          </w:tcPr>
+          <w:p>
+            <w:pPr>
+              <w:rPr>
+                <w:rFonts w:ascii="Times New Roman" w:hAnsi="Times New Roman" w:cs="Times New Roman"/>
+                <w:sz w:val="28"/>
+                <w:szCs w:val="28"/>
+              </w:rPr>
+            </w:pPr>
+            <w:r>
+              <w:rPr>
+                <w:rFonts w:ascii="Times New Roman" w:hAnsi="Times New Roman" w:cs="Times New Roman"/>
+                <w:sz w:val="28"/>
+                <w:szCs w:val="28"/>
+              </w:rPr>
+              <w:t>2</w:t>
+            </w:r>
+          </w:p>
+        </w:tc>
+        <w:tc>
+          <w:tcPr>
+            <w:tcW w:w="1150" w:type="dxa"/>
+          </w:tcPr>
+          <w:p>
+            <w:pPr>
+              <w:rPr>
+                <w:rFonts w:ascii="Times New Roman" w:hAnsi="Times New Roman" w:cs="Times New Roman"/>
+                <w:sz w:val="28"/>
+                <w:szCs w:val="28"/>
+              </w:rPr>
+            </w:pPr>
+            <w:r>
+              <w:rPr>
+                <w:rFonts w:ascii="Times New Roman" w:hAnsi="Times New Roman" w:cs="Times New Roman"/>
+                <w:sz w:val="28"/>
+                <w:szCs w:val="28"/>
+              </w:rPr>
+              <w:t>33</w:t>
+            </w:r>
+          </w:p>
+        </w:tc>
+        <w:tc>
+          <w:tcPr>
+            <w:tcW w:w="1146" w:type="dxa"/>
+          </w:tcPr>
+          <w:p>
+            <w:pPr>
+              <w:rPr>
+                <w:rFonts w:ascii="Times New Roman" w:hAnsi="Times New Roman" w:cs="Times New Roman"/>
+                <w:sz w:val="28"/>
+                <w:szCs w:val="28"/>
+              </w:rPr>
+            </w:pPr>
+            <w:r>
+              <w:rPr>
+                <w:rFonts w:ascii="Times New Roman" w:hAnsi="Times New Roman" w:cs="Times New Roman"/>
+                <w:sz w:val="28"/>
+                <w:szCs w:val="28"/>
+              </w:rPr>
+              <w:t>3</w:t>
+            </w:r>
+          </w:p>
+        </w:tc>
+        <w:tc>
+          <w:tcPr>
+            <w:tcW w:w="1146" w:type="dxa"/>
+          </w:tcPr>
+          <w:p>
+            <w:pPr>
+              <w:rPr>
+                <w:rFonts w:ascii="Times New Roman" w:hAnsi="Times New Roman" w:cs="Times New Roman"/>
+                <w:sz w:val="28"/>
+                <w:szCs w:val="28"/>
+              </w:rPr>
+            </w:pPr>
+            <w:r>
+              <w:rPr>
+                <w:rFonts w:ascii="Times New Roman" w:hAnsi="Times New Roman" w:cs="Times New Roman"/>
+                <w:sz w:val="28"/>
+                <w:szCs w:val="28"/>
+              </w:rPr>
+              <w:t>4</w:t>
+            </w:r>
+          </w:p>
+        </w:tc>
+        <w:tc>
+          <w:tcPr>
+            <w:tcW w:w="1146" w:type="dxa"/>
+          </w:tcPr>
+          <w:p>
+            <w:pPr>
+              <w:rPr>
+                <w:rFonts w:ascii="Times New Roman" w:hAnsi="Times New Roman" w:cs="Times New Roman"/>
+                <w:sz w:val="28"/>
+                <w:szCs w:val="28"/>
+              </w:rPr>
+            </w:pPr>
+            <w:r>
+              <w:rPr>
+                <w:rFonts w:ascii="Times New Roman" w:hAnsi="Times New Roman" w:cs="Times New Roman"/>
+                <w:sz w:val="28"/>
+                <w:szCs w:val="28"/>
+              </w:rPr>
+              <w:t>5</w:t>
+            </w:r>
+          </w:p>
+        </w:tc>
+        <w:tc>
+          <w:tcPr>
+            <w:tcW w:w="1147" w:type="dxa"/>
+          </w:tcPr>
+          <w:p>
+            <w:pPr>
+              <w:rPr>
+                <w:rFonts w:ascii="Times New Roman" w:hAnsi="Times New Roman" w:cs="Times New Roman"/>
+                <w:sz w:val="28"/>
+                <w:szCs w:val="28"/>
+              </w:rPr>
+            </w:pPr>
+            <w:r>
+              <w:rPr>
+                <w:rFonts w:ascii="Times New Roman" w:hAnsi="Times New Roman" w:cs="Times New Roman"/>
+                <w:sz w:val="28"/>
+                <w:szCs w:val="28"/>
+              </w:rPr>
+              <w:t>6</w:t>
+            </w:r>
+          </w:p>
+        </w:tc>
+      </w:tr>
+      <w:tr>
+        <w:tc>
+          <w:tcPr>
+            <w:tcW w:w="2464" w:type="dxa"/>
+          </w:tcPr>
+          <w:p>
+            <w:pPr>
+              <w:rPr>
+                <w:rFonts w:ascii="Times New Roman" w:hAnsi="Times New Roman" w:cs="Times New Roman"/>
+                <w:sz w:val="28"/>
+                <w:szCs w:val="28"/>
+                <w:lang w:val="en-US"/>
+              </w:rPr>
+            </w:pPr>
+            <w:r>
+              <w:rPr>
+                <w:rFonts w:ascii="Times New Roman" w:hAnsi="Times New Roman" w:cs="Times New Roman"/>
+                <w:sz w:val="28"/>
+                <w:szCs w:val="28"/>
+                <w:lang w:val="en-US"/>
+              </w:rPr>
+              <w:t>Total LUTs</w:t>
+            </w:r>
+          </w:p>
+        </w:tc>
+        <w:tc>
+          <w:tcPr>
+            <w:tcW w:w="1146" w:type="dxa"/>
+          </w:tcPr>
+          <w:p>
+            <w:pPr>
+              <w:rPr>
+                <w:rFonts w:ascii="Times New Roman" w:hAnsi="Times New Roman" w:cs="Times New Roman"/>
+                <w:sz w:val="28"/>
+                <w:szCs w:val="28"/>
+              </w:rPr>
+            </w:pPr>
+            <w:r>
+              <w:rPr>
+                <w:rFonts w:ascii="Times New Roman" w:hAnsi="Times New Roman" w:cs="Times New Roman"/>
+                <w:sz w:val="28"/>
+                <w:szCs w:val="28"/>
+              </w:rPr>
+              <w:t>484</w:t>
+            </w:r>
+          </w:p>
+        </w:tc>
+        <w:tc>
+          <w:tcPr>
+            <w:tcW w:w="1150" w:type="dxa"/>
+          </w:tcPr>
+          <w:p>
+            <w:pPr>
+              <w:rPr>
+                <w:rFonts w:ascii="Times New Roman" w:hAnsi="Times New Roman" w:cs="Times New Roman"/>
+                <w:sz w:val="28"/>
+                <w:szCs w:val="28"/>
+              </w:rPr>
+            </w:pPr>
+            <w:r>
+              <w:rPr>
+                <w:rFonts w:ascii="Times New Roman" w:hAnsi="Times New Roman" w:cs="Times New Roman"/>
+                <w:sz w:val="28"/>
+                <w:szCs w:val="28"/>
+              </w:rPr>
+              <w:t>442</w:t>
+            </w:r>
+          </w:p>
+        </w:tc>
+        <w:tc>
+          <w:tcPr>
+            <w:tcW w:w="1146" w:type="dxa"/>
+          </w:tcPr>
+          <w:p>
+            <w:pPr>
+              <w:rPr>
+                <w:rFonts w:ascii="Times New Roman" w:hAnsi="Times New Roman" w:cs="Times New Roman"/>
+                <w:sz w:val="28"/>
+                <w:szCs w:val="28"/>
+              </w:rPr>
+            </w:pPr>
+            <w:r>
+              <w:rPr>
+                <w:rFonts w:ascii="Times New Roman" w:hAnsi="Times New Roman" w:cs="Times New Roman"/>
+                <w:sz w:val="28"/>
+                <w:szCs w:val="28"/>
+              </w:rPr>
+              <w:t>470</w:t>
+            </w:r>
+          </w:p>
+        </w:tc>
+        <w:tc>
+          <w:tcPr>
+            <w:tcW w:w="1146" w:type="dxa"/>
+          </w:tcPr>
+          <w:p>
+            <w:pPr>
+              <w:rPr>
+                <w:rFonts w:ascii="Times New Roman" w:hAnsi="Times New Roman" w:cs="Times New Roman"/>
+                <w:sz w:val="28"/>
+                <w:szCs w:val="28"/>
+              </w:rPr>
+            </w:pPr>
+            <w:r>
+              <w:rPr>
+                <w:rFonts w:ascii="Times New Roman" w:hAnsi="Times New Roman" w:cs="Times New Roman"/>
+                <w:sz w:val="28"/>
+                <w:szCs w:val="28"/>
+              </w:rPr>
+              <w:t>367</w:t>
+            </w:r>
+          </w:p>
+        </w:tc>
+        <w:tc>
+          <w:tcPr>
+            <w:tcW w:w="1146" w:type="dxa"/>
+          </w:tcPr>
+          <w:p>
+            <w:pPr>
+              <w:rPr>
+                <w:rFonts w:ascii="Times New Roman" w:hAnsi="Times New Roman" w:cs="Times New Roman"/>
+                <w:sz w:val="28"/>
+                <w:szCs w:val="28"/>
+              </w:rPr>
+            </w:pPr>
+            <w:r>
+              <w:rPr>
+                <w:rFonts w:ascii="Times New Roman" w:hAnsi="Times New Roman" w:cs="Times New Roman"/>
+                <w:sz w:val="28"/>
+                <w:szCs w:val="28"/>
+              </w:rPr>
+              <w:t>443</w:t>
+            </w:r>
+          </w:p>
+        </w:tc>
+        <w:tc>
+          <w:tcPr>
+            <w:tcW w:w="1147" w:type="dxa"/>
+          </w:tcPr>
+          <w:p>
+            <w:pPr>
+              <w:rPr>
+                <w:rFonts w:ascii="Times New Roman" w:hAnsi="Times New Roman" w:cs="Times New Roman"/>
+                <w:sz w:val="28"/>
+                <w:szCs w:val="28"/>
+              </w:rPr>
+            </w:pPr>
+            <w:r>
+              <w:rPr>
+                <w:rFonts w:ascii="Times New Roman" w:hAnsi="Times New Roman" w:cs="Times New Roman"/>
+                <w:sz w:val="28"/>
+                <w:szCs w:val="28"/>
+              </w:rPr>
+              <w:t>399</w:t>
+            </w:r>
+          </w:p>
+        </w:tc>
+      </w:tr>
+      <w:tr>
+        <w:tc>
+          <w:tcPr>
+            <w:tcW w:w="2464" w:type="dxa"/>
+          </w:tcPr>
+          <w:p>
+            <w:pPr>
+              <w:rPr>
+                <w:rFonts w:ascii="Times New Roman" w:hAnsi="Times New Roman" w:cs="Times New Roman"/>
+                <w:sz w:val="28"/>
+                <w:szCs w:val="28"/>
+                <w:lang w:val="en-US"/>
+              </w:rPr>
+            </w:pPr>
+            <w:r>
+              <w:rPr>
+                <w:rFonts w:ascii="Times New Roman" w:hAnsi="Times New Roman" w:cs="Times New Roman"/>
+                <w:sz w:val="28"/>
+                <w:szCs w:val="28"/>
+                <w:lang w:val="en-US"/>
+              </w:rPr>
+              <w:t>Logic LUTs</w:t>
+            </w:r>
+          </w:p>
+        </w:tc>
+        <w:tc>
+          <w:tcPr>
+            <w:tcW w:w="1146" w:type="dxa"/>
+          </w:tcPr>
+          <w:p>
+            <w:pPr>
+              <w:rPr>
+                <w:rFonts w:ascii="Times New Roman" w:hAnsi="Times New Roman" w:cs="Times New Roman"/>
+                <w:sz w:val="28"/>
+                <w:szCs w:val="28"/>
+              </w:rPr>
+            </w:pPr>
+            <w:r>
+              <w:rPr>
+                <w:rFonts w:ascii="Times New Roman" w:hAnsi="Times New Roman" w:cs="Times New Roman"/>
+                <w:sz w:val="28"/>
+                <w:szCs w:val="28"/>
+              </w:rPr>
+              <w:t>484</w:t>
+            </w:r>
+          </w:p>
+        </w:tc>
+        <w:tc>
+          <w:tcPr>
+            <w:tcW w:w="1150" w:type="dxa"/>
+          </w:tcPr>
+          <w:p>
+            <w:pPr>
+              <w:rPr>
+                <w:rFonts w:ascii="Times New Roman" w:hAnsi="Times New Roman" w:cs="Times New Roman"/>
+                <w:sz w:val="28"/>
+                <w:szCs w:val="28"/>
+              </w:rPr>
+            </w:pPr>
+            <w:r>
+              <w:rPr>
+                <w:rFonts w:ascii="Times New Roman" w:hAnsi="Times New Roman" w:cs="Times New Roman"/>
+                <w:sz w:val="28"/>
+                <w:szCs w:val="28"/>
+              </w:rPr>
+              <w:t>442</w:t>
+            </w:r>
+          </w:p>
+        </w:tc>
+        <w:tc>
+          <w:tcPr>
+            <w:tcW w:w="1146" w:type="dxa"/>
+          </w:tcPr>
+          <w:p>
+            <w:pPr>
+              <w:rPr>
+                <w:rFonts w:ascii="Times New Roman" w:hAnsi="Times New Roman" w:cs="Times New Roman"/>
+                <w:sz w:val="28"/>
+                <w:szCs w:val="28"/>
+              </w:rPr>
+            </w:pPr>
+            <w:r>
+              <w:rPr>
+                <w:rFonts w:ascii="Times New Roman" w:hAnsi="Times New Roman" w:cs="Times New Roman"/>
+                <w:sz w:val="28"/>
+                <w:szCs w:val="28"/>
+              </w:rPr>
+              <w:t>479</w:t>
+            </w:r>
+          </w:p>
+        </w:tc>
+        <w:tc>
+          <w:tcPr>
+            <w:tcW w:w="1146" w:type="dxa"/>
+          </w:tcPr>
+          <w:p>
+            <w:pPr>
+              <w:rPr>
+                <w:rFonts w:ascii="Times New Roman" w:hAnsi="Times New Roman" w:cs="Times New Roman"/>
+                <w:sz w:val="28"/>
+                <w:szCs w:val="28"/>
+              </w:rPr>
+            </w:pPr>
+            <w:r>
+              <w:rPr>
+                <w:rFonts w:ascii="Times New Roman" w:hAnsi="Times New Roman" w:cs="Times New Roman"/>
+                <w:sz w:val="28"/>
+                <w:szCs w:val="28"/>
+              </w:rPr>
+              <w:t>367</w:t>
+            </w:r>
+          </w:p>
+        </w:tc>
+        <w:tc>
+          <w:tcPr>
+            <w:tcW w:w="1146" w:type="dxa"/>
+          </w:tcPr>
+          <w:p>
+            <w:pPr>
+              <w:rPr>
+                <w:rFonts w:ascii="Times New Roman" w:hAnsi="Times New Roman" w:cs="Times New Roman"/>
+                <w:sz w:val="28"/>
+                <w:szCs w:val="28"/>
+              </w:rPr>
+            </w:pPr>
+            <w:r>
+              <w:rPr>
+                <w:rFonts w:ascii="Times New Roman" w:hAnsi="Times New Roman" w:cs="Times New Roman"/>
+                <w:sz w:val="28"/>
+                <w:szCs w:val="28"/>
+              </w:rPr>
+              <w:t>443</w:t>
+            </w:r>
+          </w:p>
+        </w:tc>
+        <w:tc>
+          <w:tcPr>
+            <w:tcW w:w="1147" w:type="dxa"/>
+          </w:tcPr>
+          <w:p>
+            <w:pPr>
+              <w:rPr>
+                <w:rFonts w:ascii="Times New Roman" w:hAnsi="Times New Roman" w:cs="Times New Roman"/>
+                <w:sz w:val="28"/>
+                <w:szCs w:val="28"/>
+              </w:rPr>
+            </w:pPr>
+            <w:r>
+              <w:rPr>
+                <w:rFonts w:ascii="Times New Roman" w:hAnsi="Times New Roman" w:cs="Times New Roman"/>
+                <w:sz w:val="28"/>
+                <w:szCs w:val="28"/>
+              </w:rPr>
+              <w:t>399</w:t>
+            </w:r>
+          </w:p>
+        </w:tc>
+      </w:tr>
+      <w:tr>
+        <w:tc>
+          <w:tcPr>
+            <w:tcW w:w="2464" w:type="dxa"/>
+          </w:tcPr>
+          <w:p>
+            <w:pPr>
+              <w:rPr>
+                <w:rFonts w:ascii="Times New Roman" w:hAnsi="Times New Roman" w:cs="Times New Roman"/>
+                <w:sz w:val="28"/>
+                <w:szCs w:val="28"/>
+                <w:lang w:val="en-US"/>
+              </w:rPr>
+            </w:pPr>
+            <w:r>
+              <w:rPr>
+                <w:rFonts w:ascii="Times New Roman" w:hAnsi="Times New Roman" w:cs="Times New Roman"/>
+                <w:sz w:val="28"/>
+                <w:szCs w:val="28"/>
+                <w:lang w:val="en-US"/>
+              </w:rPr>
+              <w:t>FFs</w:t>
+            </w:r>
+          </w:p>
+        </w:tc>
+        <w:tc>
+          <w:tcPr>
+            <w:tcW w:w="1146" w:type="dxa"/>
+          </w:tcPr>
+          <w:p>
+            <w:pPr>
+              <w:rPr>
+                <w:rFonts w:ascii="Times New Roman" w:hAnsi="Times New Roman" w:cs="Times New Roman"/>
+                <w:sz w:val="28"/>
+                <w:szCs w:val="28"/>
+              </w:rPr>
+            </w:pPr>
+            <w:r>
+              <w:rPr>
+                <w:rFonts w:ascii="Times New Roman" w:hAnsi="Times New Roman" w:cs="Times New Roman"/>
+                <w:sz w:val="28"/>
+                <w:szCs w:val="28"/>
+              </w:rPr>
+              <w:t>365</w:t>
+            </w:r>
+          </w:p>
+        </w:tc>
+        <w:tc>
+          <w:tcPr>
+            <w:tcW w:w="1150" w:type="dxa"/>
+          </w:tcPr>
+          <w:p>
+            <w:pPr>
+              <w:rPr>
+                <w:rFonts w:ascii="Times New Roman" w:hAnsi="Times New Roman" w:cs="Times New Roman"/>
+                <w:sz w:val="28"/>
+                <w:szCs w:val="28"/>
+              </w:rPr>
+            </w:pPr>
+            <w:r>
+              <w:rPr>
+                <w:rFonts w:ascii="Times New Roman" w:hAnsi="Times New Roman" w:cs="Times New Roman"/>
+                <w:sz w:val="28"/>
+                <w:szCs w:val="28"/>
+              </w:rPr>
+              <w:t>379</w:t>
+            </w:r>
+          </w:p>
+        </w:tc>
+        <w:tc>
+          <w:tcPr>
+            <w:tcW w:w="1146" w:type="dxa"/>
+          </w:tcPr>
+          <w:p>
+            <w:pPr>
+              <w:rPr>
+                <w:rFonts w:ascii="Times New Roman" w:hAnsi="Times New Roman" w:cs="Times New Roman"/>
+                <w:sz w:val="28"/>
+                <w:szCs w:val="28"/>
+              </w:rPr>
+            </w:pPr>
+            <w:r>
+              <w:rPr>
+                <w:rFonts w:ascii="Times New Roman" w:hAnsi="Times New Roman" w:cs="Times New Roman"/>
+                <w:sz w:val="28"/>
+                <w:szCs w:val="28"/>
+              </w:rPr>
+              <w:t>400</w:t>
+            </w:r>
+          </w:p>
+        </w:tc>
+        <w:tc>
+          <w:tcPr>
+            <w:tcW w:w="1146" w:type="dxa"/>
+          </w:tcPr>
+          <w:p>
+            <w:pPr>
+              <w:rPr>
+                <w:rFonts w:ascii="Times New Roman" w:hAnsi="Times New Roman" w:cs="Times New Roman"/>
+                <w:sz w:val="28"/>
+                <w:szCs w:val="28"/>
+              </w:rPr>
+            </w:pPr>
+            <w:r>
+              <w:rPr>
+                <w:rFonts w:ascii="Times New Roman" w:hAnsi="Times New Roman" w:cs="Times New Roman"/>
+                <w:sz w:val="28"/>
+                <w:szCs w:val="28"/>
+              </w:rPr>
+              <w:t>308</w:t>
+            </w:r>
+          </w:p>
+        </w:tc>
+        <w:tc>
+          <w:tcPr>
+            <w:tcW w:w="1146" w:type="dxa"/>
+          </w:tcPr>
+          <w:p>
+            <w:pPr>
+              <w:rPr>
+                <w:rFonts w:ascii="Times New Roman" w:hAnsi="Times New Roman" w:cs="Times New Roman"/>
+                <w:sz w:val="28"/>
+                <w:szCs w:val="28"/>
+              </w:rPr>
+            </w:pPr>
+            <w:r>
+              <w:rPr>
+                <w:rFonts w:ascii="Times New Roman" w:hAnsi="Times New Roman" w:cs="Times New Roman"/>
+                <w:sz w:val="28"/>
+                <w:szCs w:val="28"/>
+              </w:rPr>
+              <w:t>325</w:t>
+            </w:r>
+          </w:p>
+        </w:tc>
+        <w:tc>
+          <w:tcPr>
+            <w:tcW w:w="1147" w:type="dxa"/>
+          </w:tcPr>
+          <w:p>
+            <w:pPr>
+              <w:rPr>
+                <w:rFonts w:ascii="Times New Roman" w:hAnsi="Times New Roman" w:cs="Times New Roman"/>
+                <w:sz w:val="28"/>
+                <w:szCs w:val="28"/>
+              </w:rPr>
+            </w:pPr>
+            <w:r>
+              <w:rPr>
+                <w:rFonts w:ascii="Times New Roman" w:hAnsi="Times New Roman" w:cs="Times New Roman"/>
+                <w:sz w:val="28"/>
+                <w:szCs w:val="28"/>
+              </w:rPr>
+              <w:t>396</w:t>
+            </w:r>
+          </w:p>
+        </w:tc>
+      </w:tr>
+      <w:tr>
+        <w:tc>
+          <w:tcPr>
+            <w:tcW w:w="2464" w:type="dxa"/>
+          </w:tcPr>
+          <w:p>
+            <w:pPr>
+              <w:rPr>
+                <w:rFonts w:ascii="Times New Roman" w:hAnsi="Times New Roman" w:cs="Times New Roman"/>
+                <w:sz w:val="28"/>
+                <w:szCs w:val="28"/>
+                <w:lang w:val="en-US"/>
+              </w:rPr>
+            </w:pPr>
+            <w:r>
+              <w:rPr>
+                <w:rFonts w:ascii="Times New Roman" w:hAnsi="Times New Roman" w:cs="Times New Roman"/>
+                <w:sz w:val="28"/>
+                <w:szCs w:val="28"/>
+                <w:lang w:val="en-US"/>
+              </w:rPr>
+              <w:t>RAMB18</w:t>
+            </w:r>
+          </w:p>
+        </w:tc>
+        <w:tc>
+          <w:tcPr>
+            <w:tcW w:w="1146" w:type="dxa"/>
+          </w:tcPr>
+          <w:p>
+            <w:pPr>
+              <w:rPr>
+                <w:rFonts w:ascii="Times New Roman" w:hAnsi="Times New Roman" w:cs="Times New Roman"/>
+                <w:sz w:val="28"/>
+                <w:szCs w:val="28"/>
+              </w:rPr>
+            </w:pPr>
+            <w:r>
+              <w:rPr>
+                <w:rFonts w:ascii="Times New Roman" w:hAnsi="Times New Roman" w:cs="Times New Roman"/>
+                <w:sz w:val="28"/>
+                <w:szCs w:val="28"/>
+              </w:rPr>
+              <w:t>7</w:t>
+            </w:r>
+          </w:p>
+        </w:tc>
+        <w:tc>
+          <w:tcPr>
+            <w:tcW w:w="1150" w:type="dxa"/>
+          </w:tcPr>
+          <w:p>
+            <w:pPr>
+              <w:rPr>
+                <w:rFonts w:ascii="Times New Roman" w:hAnsi="Times New Roman" w:cs="Times New Roman"/>
+                <w:sz w:val="28"/>
+                <w:szCs w:val="28"/>
+              </w:rPr>
+            </w:pPr>
+            <w:r>
+              <w:rPr>
+                <w:rFonts w:ascii="Times New Roman" w:hAnsi="Times New Roman" w:cs="Times New Roman"/>
+                <w:sz w:val="28"/>
+                <w:szCs w:val="28"/>
+              </w:rPr>
+              <w:t>7</w:t>
+            </w:r>
+          </w:p>
+        </w:tc>
+        <w:tc>
+          <w:tcPr>
+            <w:tcW w:w="1146" w:type="dxa"/>
+          </w:tcPr>
+          <w:p>
+            <w:pPr>
+              <w:rPr>
+                <w:rFonts w:ascii="Times New Roman" w:hAnsi="Times New Roman" w:cs="Times New Roman"/>
+                <w:sz w:val="28"/>
+                <w:szCs w:val="28"/>
+              </w:rPr>
+            </w:pPr>
+            <w:r>
+              <w:rPr>
+                <w:rFonts w:ascii="Times New Roman" w:hAnsi="Times New Roman" w:cs="Times New Roman"/>
+                <w:sz w:val="28"/>
+                <w:szCs w:val="28"/>
+              </w:rPr>
+              <w:t>7</w:t>
+            </w:r>
+          </w:p>
+        </w:tc>
+        <w:tc>
+          <w:tcPr>
+            <w:tcW w:w="1146" w:type="dxa"/>
+          </w:tcPr>
+          <w:p>
+            <w:pPr>
+              <w:rPr>
+                <w:rFonts w:ascii="Times New Roman" w:hAnsi="Times New Roman" w:cs="Times New Roman"/>
+                <w:sz w:val="28"/>
+                <w:szCs w:val="28"/>
+              </w:rPr>
+            </w:pPr>
+            <w:r>
+              <w:rPr>
+                <w:rFonts w:ascii="Times New Roman" w:hAnsi="Times New Roman" w:cs="Times New Roman"/>
+                <w:sz w:val="28"/>
+                <w:szCs w:val="28"/>
+              </w:rPr>
+              <w:t>8</w:t>
+            </w:r>
+          </w:p>
+        </w:tc>
+        <w:tc>
+          <w:tcPr>
+            <w:tcW w:w="1146" w:type="dxa"/>
+          </w:tcPr>
+          <w:p>
+            <w:pPr>
+              <w:rPr>
+                <w:rFonts w:ascii="Times New Roman" w:hAnsi="Times New Roman" w:cs="Times New Roman"/>
+                <w:sz w:val="28"/>
+                <w:szCs w:val="28"/>
+              </w:rPr>
+            </w:pPr>
+            <w:r>
+              <w:rPr>
+                <w:rFonts w:ascii="Times New Roman" w:hAnsi="Times New Roman" w:cs="Times New Roman"/>
+                <w:sz w:val="28"/>
+                <w:szCs w:val="28"/>
+              </w:rPr>
+              <w:t>8</w:t>
+            </w:r>
+          </w:p>
+        </w:tc>
+        <w:tc>
+          <w:tcPr>
+            <w:tcW w:w="1147" w:type="dxa"/>
+          </w:tcPr>
+          <w:p>
+            <w:pPr>
+              <w:rPr>
+                <w:rFonts w:ascii="Times New Roman" w:hAnsi="Times New Roman" w:cs="Times New Roman"/>
+                <w:sz w:val="28"/>
+                <w:szCs w:val="28"/>
+              </w:rPr>
+            </w:pPr>
+            <w:r>
+              <w:rPr>
+                <w:rFonts w:ascii="Times New Roman" w:hAnsi="Times New Roman" w:cs="Times New Roman"/>
+                <w:sz w:val="28"/>
+                <w:szCs w:val="28"/>
+              </w:rPr>
+              <w:t>8</w:t>
+            </w:r>
+          </w:p>
+        </w:tc>
+      </w:tr>
+      <w:tr>
+        <w:tc>
+          <w:tcPr>
+            <w:tcW w:w="2464" w:type="dxa"/>
+          </w:tcPr>
+          <w:p>
+            <w:pPr>
+              <w:rPr>
+                <w:rFonts w:ascii="Times New Roman" w:hAnsi="Times New Roman" w:cs="Times New Roman"/>
+                <w:sz w:val="28"/>
+                <w:szCs w:val="28"/>
+                <w:lang w:val="en-US"/>
+              </w:rPr>
+            </w:pPr>
+            <w:r>
+              <w:rPr>
+                <w:rFonts w:ascii="Times New Roman" w:hAnsi="Times New Roman" w:cs="Times New Roman"/>
+                <w:sz w:val="28"/>
+                <w:szCs w:val="28"/>
+                <w:lang w:val="en-US"/>
+              </w:rPr>
+              <w:t>DSP48 Blocks</w:t>
+            </w:r>
+          </w:p>
+        </w:tc>
+        <w:tc>
+          <w:tcPr>
+            <w:tcW w:w="1146" w:type="dxa"/>
+          </w:tcPr>
+          <w:p>
+            <w:pPr>
+              <w:rPr>
+                <w:rFonts w:ascii="Times New Roman" w:hAnsi="Times New Roman" w:cs="Times New Roman"/>
+                <w:sz w:val="28"/>
+                <w:szCs w:val="28"/>
+              </w:rPr>
+            </w:pPr>
+            <w:r>
+              <w:rPr>
+                <w:rFonts w:ascii="Times New Roman" w:hAnsi="Times New Roman" w:cs="Times New Roman"/>
+                <w:sz w:val="28"/>
+                <w:szCs w:val="28"/>
+              </w:rPr>
+              <w:t>4</w:t>
+            </w:r>
+          </w:p>
+        </w:tc>
+        <w:tc>
+          <w:tcPr>
+            <w:tcW w:w="1150" w:type="dxa"/>
+          </w:tcPr>
+          <w:p>
+            <w:pPr>
+              <w:rPr>
+                <w:rFonts w:ascii="Times New Roman" w:hAnsi="Times New Roman" w:cs="Times New Roman"/>
+                <w:sz w:val="28"/>
+                <w:szCs w:val="28"/>
+              </w:rPr>
+            </w:pPr>
+            <w:r>
+              <w:rPr>
+                <w:rFonts w:ascii="Times New Roman" w:hAnsi="Times New Roman" w:cs="Times New Roman"/>
+                <w:sz w:val="28"/>
+                <w:szCs w:val="28"/>
+              </w:rPr>
+              <w:t>4</w:t>
+            </w:r>
+          </w:p>
+        </w:tc>
+        <w:tc>
+          <w:tcPr>
+            <w:tcW w:w="1146" w:type="dxa"/>
+          </w:tcPr>
+          <w:p>
+            <w:pPr>
+              <w:rPr>
+                <w:rFonts w:ascii="Times New Roman" w:hAnsi="Times New Roman" w:cs="Times New Roman"/>
+                <w:sz w:val="28"/>
+                <w:szCs w:val="28"/>
+              </w:rPr>
+            </w:pPr>
+            <w:r>
+              <w:rPr>
+                <w:rFonts w:ascii="Times New Roman" w:hAnsi="Times New Roman" w:cs="Times New Roman"/>
+                <w:sz w:val="28"/>
+                <w:szCs w:val="28"/>
+              </w:rPr>
+              <w:t>4</w:t>
+            </w:r>
+          </w:p>
+        </w:tc>
+        <w:tc>
+          <w:tcPr>
+            <w:tcW w:w="1146" w:type="dxa"/>
+          </w:tcPr>
+          <w:p>
+            <w:pPr>
+              <w:rPr>
+                <w:rFonts w:ascii="Times New Roman" w:hAnsi="Times New Roman" w:cs="Times New Roman"/>
+                <w:sz w:val="28"/>
+                <w:szCs w:val="28"/>
+              </w:rPr>
+            </w:pPr>
+            <w:r>
+              <w:rPr>
+                <w:rFonts w:ascii="Times New Roman" w:hAnsi="Times New Roman" w:cs="Times New Roman"/>
+                <w:sz w:val="28"/>
+                <w:szCs w:val="28"/>
+              </w:rPr>
+              <w:t>2</w:t>
+            </w:r>
+          </w:p>
+        </w:tc>
+        <w:tc>
+          <w:tcPr>
+            <w:tcW w:w="1146" w:type="dxa"/>
+          </w:tcPr>
+          <w:p>
+            <w:pPr>
+              <w:rPr>
+                <w:rFonts w:ascii="Times New Roman" w:hAnsi="Times New Roman" w:cs="Times New Roman"/>
+                <w:sz w:val="28"/>
+                <w:szCs w:val="28"/>
+              </w:rPr>
+            </w:pPr>
+            <w:r>
+              <w:rPr>
+                <w:rFonts w:ascii="Times New Roman" w:hAnsi="Times New Roman" w:cs="Times New Roman"/>
+                <w:sz w:val="28"/>
+                <w:szCs w:val="28"/>
+              </w:rPr>
+              <w:t>2</w:t>
+            </w:r>
+          </w:p>
+        </w:tc>
+        <w:tc>
+          <w:tcPr>
+            <w:tcW w:w="1147" w:type="dxa"/>
+          </w:tcPr>
+          <w:p>
+            <w:pPr>
+              <w:rPr>
+                <w:rFonts w:ascii="Times New Roman" w:hAnsi="Times New Roman" w:cs="Times New Roman"/>
+                <w:sz w:val="28"/>
+                <w:szCs w:val="28"/>
+              </w:rPr>
+            </w:pPr>
+            <w:r>
+              <w:rPr>
+                <w:rFonts w:ascii="Times New Roman" w:hAnsi="Times New Roman" w:cs="Times New Roman"/>
+                <w:sz w:val="28"/>
+                <w:szCs w:val="28"/>
+              </w:rPr>
+              <w:t>1</w:t>
+            </w:r>
+          </w:p>
+        </w:tc>
+      </w:tr>
+    </w:tbl>
+    <w:p>
+      <w:pPr>
+        <w:rPr>
+          <w:rFonts w:ascii="Times New Roman" w:hAnsi="Times New Roman" w:cs="Times New Roman"/>
+          <w:sz w:val="28"/>
+          <w:szCs w:val="28"/>
+          <w:lang w:val="en-US"/>
+        </w:rPr>
+      </w:pPr>
+    </w:p>
+    <w:tbl>
+      <w:tblPr>
+        <w:tblStyle w:val="a3"/>
+        <w:tblW w:w="0" w:type="auto"/>
+        <w:tblLook w:val="04A0" w:firstRow="1" w:lastRow="0" w:firstColumn="1" w:lastColumn="0" w:noHBand="0" w:noVBand="1"/>
+      </w:tblPr>
+      <w:tblGrid>
+        <w:gridCol w:w="2336"/>
+        <w:gridCol w:w="1168"/>
+        <w:gridCol w:w="1168"/>
+        <w:gridCol w:w="1168"/>
+        <w:gridCol w:w="1168"/>
+        <w:gridCol w:w="1168"/>
+        <w:gridCol w:w="1169"/>
+      </w:tblGrid>
+      <w:tr>
+        <w:tc>
+          <w:tcPr>
+            <w:tcW w:w="2336" w:type="dxa"/>
+          </w:tcPr>
+          <w:p>
+            <w:pPr>
+              <w:rPr>
+                <w:rFonts w:ascii="Times New Roman" w:hAnsi="Times New Roman" w:cs="Times New Roman"/>
+                <w:sz w:val="28"/>
+                <w:szCs w:val="28"/>
+                <w:lang w:val="en-US"/>
+              </w:rPr>
+            </w:pPr>
+          </w:p>
+        </w:tc>
+        <w:tc>
+          <w:tcPr>
+            <w:tcW w:w="1168" w:type="dxa"/>
+          </w:tcPr>
+          <w:p>
+            <w:pPr>
+              <w:rPr>
+                <w:rFonts w:ascii="Times New Roman" w:hAnsi="Times New Roman" w:cs="Times New Roman"/>
+                <w:sz w:val="28"/>
+                <w:szCs w:val="28"/>
+              </w:rPr>
+            </w:pPr>
+            <w:r>
+              <w:rPr>
+                <w:rFonts w:ascii="Times New Roman" w:hAnsi="Times New Roman" w:cs="Times New Roman"/>
+                <w:sz w:val="28"/>
+                <w:szCs w:val="28"/>
+              </w:rPr>
+              <w:t>2</w:t>
+            </w:r>
+          </w:p>
+        </w:tc>
+        <w:tc>
+          <w:tcPr>
+            <w:tcW w:w="1168" w:type="dxa"/>
+          </w:tcPr>
+          <w:p>
+            <w:pPr>
+              <w:rPr>
+                <w:rFonts w:ascii="Times New Roman" w:hAnsi="Times New Roman" w:cs="Times New Roman"/>
+                <w:sz w:val="28"/>
+                <w:szCs w:val="28"/>
+              </w:rPr>
+            </w:pPr>
+            <w:r>
+              <w:rPr>
+                <w:rFonts w:ascii="Times New Roman" w:hAnsi="Times New Roman" w:cs="Times New Roman"/>
+                <w:sz w:val="28"/>
+                <w:szCs w:val="28"/>
+              </w:rPr>
+              <w:t>33</w:t>
+            </w:r>
+          </w:p>
+        </w:tc>
+        <w:tc>
+          <w:tcPr>
+            <w:tcW w:w="1168" w:type="dxa"/>
+          </w:tcPr>
+          <w:p>
+            <w:pPr>
+              <w:rPr>
+                <w:rFonts w:ascii="Times New Roman" w:hAnsi="Times New Roman" w:cs="Times New Roman"/>
+                <w:sz w:val="28"/>
+                <w:szCs w:val="28"/>
+              </w:rPr>
+            </w:pPr>
+            <w:r>
+              <w:rPr>
+                <w:rFonts w:ascii="Times New Roman" w:hAnsi="Times New Roman" w:cs="Times New Roman"/>
+                <w:sz w:val="28"/>
+                <w:szCs w:val="28"/>
+              </w:rPr>
+              <w:t>3</w:t>
+            </w:r>
+          </w:p>
+        </w:tc>
+        <w:tc>
+          <w:tcPr>
+            <w:tcW w:w="1168" w:type="dxa"/>
+          </w:tcPr>
+          <w:p>
+            <w:pPr>
+              <w:rPr>
+                <w:rFonts w:ascii="Times New Roman" w:hAnsi="Times New Roman" w:cs="Times New Roman"/>
+                <w:sz w:val="28"/>
+                <w:szCs w:val="28"/>
+              </w:rPr>
+            </w:pPr>
+            <w:r>
+              <w:rPr>
+                <w:rFonts w:ascii="Times New Roman" w:hAnsi="Times New Roman" w:cs="Times New Roman"/>
+                <w:sz w:val="28"/>
+                <w:szCs w:val="28"/>
+              </w:rPr>
+              <w:t>4</w:t>
+            </w:r>
+          </w:p>
+        </w:tc>
+        <w:tc>
+          <w:tcPr>
+            <w:tcW w:w="1168" w:type="dxa"/>
+          </w:tcPr>
+          <w:p>
+            <w:pPr>
+              <w:rPr>
+                <w:rFonts w:ascii="Times New Roman" w:hAnsi="Times New Roman" w:cs="Times New Roman"/>
+                <w:sz w:val="28"/>
+                <w:szCs w:val="28"/>
+              </w:rPr>
+            </w:pPr>
+            <w:r>
+              <w:rPr>
+                <w:rFonts w:ascii="Times New Roman" w:hAnsi="Times New Roman" w:cs="Times New Roman"/>
+                <w:sz w:val="28"/>
+                <w:szCs w:val="28"/>
+              </w:rPr>
+              <w:t>5</w:t>
+            </w:r>
+          </w:p>
+        </w:tc>
+        <w:tc>
+          <w:tcPr>
+            <w:tcW w:w="1169" w:type="dxa"/>
+          </w:tcPr>
+          <w:p>
+            <w:pPr>
+              <w:rPr>
+                <w:rFonts w:ascii="Times New Roman" w:hAnsi="Times New Roman" w:cs="Times New Roman"/>
+                <w:sz w:val="28"/>
+                <w:szCs w:val="28"/>
+              </w:rPr>
+            </w:pPr>
+            <w:r>
+              <w:rPr>
+                <w:rFonts w:ascii="Times New Roman" w:hAnsi="Times New Roman" w:cs="Times New Roman"/>
+                <w:sz w:val="28"/>
+                <w:szCs w:val="28"/>
+              </w:rPr>
+              <w:t>6</w:t>
+            </w:r>
+          </w:p>
+        </w:tc>
+      </w:tr>
+      <w:tr>
+        <w:tc>
+          <w:tcPr>
+            <w:tcW w:w="2336" w:type="dxa"/>
+          </w:tcPr>
+          <w:p>
+            <w:pPr>
+              <w:rPr>
+                <w:rFonts w:ascii="Times New Roman" w:hAnsi="Times New Roman" w:cs="Times New Roman"/>
+                <w:sz w:val="28"/>
+                <w:szCs w:val="28"/>
+                <w:lang w:val="en-US"/>
+              </w:rPr>
+            </w:pPr>
+            <w:r>
+              <w:rPr>
+                <w:rFonts w:ascii="Times New Roman" w:hAnsi="Times New Roman" w:cs="Times New Roman"/>
+                <w:sz w:val="28"/>
+                <w:szCs w:val="28"/>
+                <w:lang w:val="en-US"/>
+              </w:rPr>
+              <w:t>Total On-Chip Power (W)</w:t>
+            </w:r>
+          </w:p>
+        </w:tc>
+        <w:tc>
+          <w:tcPr>
+            <w:tcW w:w="1168" w:type="dxa"/>
+          </w:tcPr>
+          <w:p>
+            <w:pPr>
+              <w:rPr>
+                <w:rFonts w:ascii="Times New Roman" w:hAnsi="Times New Roman" w:cs="Times New Roman"/>
+                <w:sz w:val="28"/>
+                <w:szCs w:val="28"/>
+                <w:lang w:val="en-US"/>
+              </w:rPr>
+            </w:pPr>
+            <w:r>
+              <w:rPr>
+                <w:rFonts w:ascii="Times New Roman" w:hAnsi="Times New Roman" w:cs="Times New Roman"/>
+                <w:sz w:val="28"/>
+                <w:szCs w:val="28"/>
+                <w:lang w:val="en-US"/>
+              </w:rPr>
+              <w:t>0.128</w:t>
+            </w:r>
+          </w:p>
+        </w:tc>
+        <w:tc>
+          <w:tcPr>
+            <w:tcW w:w="1168" w:type="dxa"/>
+          </w:tcPr>
+          <w:p>
+            <w:pPr>
+              <w:rPr>
+                <w:rFonts w:ascii="Times New Roman" w:hAnsi="Times New Roman" w:cs="Times New Roman"/>
+                <w:sz w:val="28"/>
+                <w:szCs w:val="28"/>
+                <w:lang w:val="en-US"/>
+              </w:rPr>
+            </w:pPr>
+            <w:r>
+              <w:rPr>
+                <w:rFonts w:ascii="Times New Roman" w:hAnsi="Times New Roman" w:cs="Times New Roman"/>
+                <w:sz w:val="28"/>
+                <w:szCs w:val="28"/>
+                <w:lang w:val="en-US"/>
+              </w:rPr>
+              <w:t>0.154</w:t>
+            </w:r>
+          </w:p>
+        </w:tc>
+        <w:tc>
+          <w:tcPr>
+            <w:tcW w:w="1168" w:type="dxa"/>
+          </w:tcPr>
+          <w:p>
+            <w:pPr>
+              <w:rPr>
+                <w:rFonts w:ascii="Times New Roman" w:hAnsi="Times New Roman" w:cs="Times New Roman"/>
+                <w:sz w:val="28"/>
+                <w:szCs w:val="28"/>
+                <w:lang w:val="en-US"/>
+              </w:rPr>
+            </w:pPr>
+            <w:r>
+              <w:rPr>
+                <w:rFonts w:ascii="Times New Roman" w:hAnsi="Times New Roman" w:cs="Times New Roman"/>
+                <w:sz w:val="28"/>
+                <w:szCs w:val="28"/>
+                <w:lang w:val="en-US"/>
+              </w:rPr>
+              <w:t>0.161</w:t>
+            </w:r>
+          </w:p>
+        </w:tc>
+        <w:tc>
+          <w:tcPr>
+            <w:tcW w:w="1168" w:type="dxa"/>
+          </w:tcPr>
+          <w:p>
+            <w:pPr>
+              <w:rPr>
+                <w:rFonts w:ascii="Times New Roman" w:hAnsi="Times New Roman" w:cs="Times New Roman"/>
+                <w:sz w:val="28"/>
+                <w:szCs w:val="28"/>
+                <w:lang w:val="en-US"/>
+              </w:rPr>
+            </w:pPr>
+            <w:r>
+              <w:rPr>
+                <w:rFonts w:ascii="Times New Roman" w:hAnsi="Times New Roman" w:cs="Times New Roman"/>
+                <w:sz w:val="28"/>
+                <w:szCs w:val="28"/>
+                <w:lang w:val="en-US"/>
+              </w:rPr>
+              <w:t>0.119</w:t>
+            </w:r>
+          </w:p>
+        </w:tc>
+        <w:tc>
+          <w:tcPr>
+            <w:tcW w:w="1168" w:type="dxa"/>
+          </w:tcPr>
+          <w:p>
+            <w:pPr>
+              <w:rPr>
+                <w:rFonts w:ascii="Times New Roman" w:hAnsi="Times New Roman" w:cs="Times New Roman"/>
+                <w:sz w:val="28"/>
+                <w:szCs w:val="28"/>
+                <w:lang w:val="en-US"/>
+              </w:rPr>
+            </w:pPr>
+            <w:r>
+              <w:rPr>
+                <w:rFonts w:ascii="Times New Roman" w:hAnsi="Times New Roman" w:cs="Times New Roman"/>
+                <w:sz w:val="28"/>
+                <w:szCs w:val="28"/>
+                <w:lang w:val="en-US"/>
+              </w:rPr>
+              <w:t>0.116</w:t>
+            </w:r>
+          </w:p>
+        </w:tc>
+        <w:tc>
+          <w:tcPr>
+            <w:tcW w:w="1169" w:type="dxa"/>
+          </w:tcPr>
+          <w:p>
+            <w:pPr>
+              <w:rPr>
+                <w:rFonts w:ascii="Times New Roman" w:hAnsi="Times New Roman" w:cs="Times New Roman"/>
+                <w:sz w:val="28"/>
+                <w:szCs w:val="28"/>
+                <w:lang w:val="en-US"/>
+              </w:rPr>
+            </w:pPr>
+            <w:r>
+              <w:rPr>
+                <w:rFonts w:ascii="Times New Roman" w:hAnsi="Times New Roman" w:cs="Times New Roman"/>
+                <w:sz w:val="28"/>
+                <w:szCs w:val="28"/>
+                <w:lang w:val="en-US"/>
+              </w:rPr>
+              <w:t>0.120</w:t>
+            </w:r>
+          </w:p>
+        </w:tc>
+      </w:tr>
+      <w:tr>
+        <w:tc>
+          <w:tcPr>
+            <w:tcW w:w="2336" w:type="dxa"/>
+          </w:tcPr>
+          <w:p>
+            <w:pPr>
+              <w:rPr>
+                <w:rFonts w:ascii="Times New Roman" w:hAnsi="Times New Roman" w:cs="Times New Roman"/>
+                <w:sz w:val="28"/>
+                <w:szCs w:val="28"/>
+                <w:lang w:val="en-US"/>
+              </w:rPr>
+            </w:pPr>
+            <w:r>
+              <w:rPr>
+                <w:rFonts w:ascii="Times New Roman" w:hAnsi="Times New Roman" w:cs="Times New Roman"/>
+                <w:sz w:val="28"/>
+                <w:szCs w:val="28"/>
+                <w:lang w:val="en-US"/>
+              </w:rPr>
+              <w:t>Dynamic (W)</w:t>
+            </w:r>
+          </w:p>
+        </w:tc>
+        <w:tc>
+          <w:tcPr>
+            <w:tcW w:w="1168" w:type="dxa"/>
+          </w:tcPr>
+          <w:p>
+            <w:pPr>
+              <w:rPr>
+                <w:rFonts w:ascii="Times New Roman" w:hAnsi="Times New Roman" w:cs="Times New Roman"/>
+                <w:sz w:val="28"/>
+                <w:szCs w:val="28"/>
+                <w:lang w:val="en-US"/>
+              </w:rPr>
+            </w:pPr>
+            <w:r>
+              <w:rPr>
+                <w:rFonts w:ascii="Times New Roman" w:hAnsi="Times New Roman" w:cs="Times New Roman"/>
+                <w:sz w:val="28"/>
+                <w:szCs w:val="28"/>
+                <w:lang w:val="en-US"/>
+              </w:rPr>
+              <w:t>0.020</w:t>
+            </w:r>
+          </w:p>
+        </w:tc>
+        <w:tc>
+          <w:tcPr>
+            <w:tcW w:w="1168" w:type="dxa"/>
+          </w:tcPr>
+          <w:p>
+            <w:pPr>
+              <w:rPr>
+                <w:rFonts w:ascii="Times New Roman" w:hAnsi="Times New Roman" w:cs="Times New Roman"/>
+                <w:sz w:val="28"/>
+                <w:szCs w:val="28"/>
+                <w:lang w:val="en-US"/>
+              </w:rPr>
+            </w:pPr>
+            <w:r>
+              <w:rPr>
+                <w:rFonts w:ascii="Times New Roman" w:hAnsi="Times New Roman" w:cs="Times New Roman"/>
+                <w:sz w:val="28"/>
+                <w:szCs w:val="28"/>
+                <w:lang w:val="en-US"/>
+              </w:rPr>
+              <w:t>0.045</w:t>
+            </w:r>
+          </w:p>
+        </w:tc>
+        <w:tc>
+          <w:tcPr>
+            <w:tcW w:w="1168" w:type="dxa"/>
+          </w:tcPr>
+          <w:p>
+            <w:pPr>
+              <w:rPr>
+                <w:rFonts w:ascii="Times New Roman" w:hAnsi="Times New Roman" w:cs="Times New Roman"/>
+                <w:sz w:val="28"/>
+                <w:szCs w:val="28"/>
+                <w:lang w:val="en-US"/>
+              </w:rPr>
+            </w:pPr>
+            <w:r>
+              <w:rPr>
+                <w:rFonts w:ascii="Times New Roman" w:hAnsi="Times New Roman" w:cs="Times New Roman"/>
+                <w:sz w:val="28"/>
+                <w:szCs w:val="28"/>
+                <w:lang w:val="en-US"/>
+              </w:rPr>
+              <w:t>0.053</w:t>
+            </w:r>
+          </w:p>
+        </w:tc>
+        <w:tc>
+          <w:tcPr>
+            <w:tcW w:w="1168" w:type="dxa"/>
+          </w:tcPr>
+          <w:p>
+            <w:pPr>
+              <w:tabs>
+                <w:tab w:val="left" w:pos="764"/>
+              </w:tabs>
+              <w:rPr>
+                <w:rFonts w:ascii="Times New Roman" w:hAnsi="Times New Roman" w:cs="Times New Roman"/>
+                <w:sz w:val="28"/>
+                <w:szCs w:val="28"/>
+                <w:lang w:val="en-US"/>
+              </w:rPr>
+            </w:pPr>
+            <w:r>
+              <w:rPr>
+                <w:rFonts w:ascii="Times New Roman" w:hAnsi="Times New Roman" w:cs="Times New Roman"/>
+                <w:sz w:val="28"/>
+                <w:szCs w:val="28"/>
+                <w:lang w:val="en-US"/>
+              </w:rPr>
+              <w:t>0.011</w:t>
+            </w:r>
+          </w:p>
+        </w:tc>
+        <w:tc>
+          <w:tcPr>
+            <w:tcW w:w="1168" w:type="dxa"/>
+          </w:tcPr>
+          <w:p>
+            <w:pPr>
+              <w:rPr>
+                <w:rFonts w:ascii="Times New Roman" w:hAnsi="Times New Roman" w:cs="Times New Roman"/>
+                <w:sz w:val="28"/>
+                <w:szCs w:val="28"/>
+                <w:lang w:val="en-US"/>
+              </w:rPr>
+            </w:pPr>
+            <w:r>
+              <w:rPr>
+                <w:rFonts w:ascii="Times New Roman" w:hAnsi="Times New Roman" w:cs="Times New Roman"/>
+                <w:sz w:val="28"/>
+                <w:szCs w:val="28"/>
+                <w:lang w:val="en-US"/>
+              </w:rPr>
+              <w:t>0.008</w:t>
+            </w:r>
+          </w:p>
+        </w:tc>
+        <w:tc>
+          <w:tcPr>
+            <w:tcW w:w="1169" w:type="dxa"/>
+          </w:tcPr>
+          <w:p>
+            <w:pPr>
+              <w:rPr>
+                <w:rFonts w:ascii="Times New Roman" w:hAnsi="Times New Roman" w:cs="Times New Roman"/>
+                <w:sz w:val="28"/>
+                <w:szCs w:val="28"/>
+                <w:lang w:val="en-US"/>
+              </w:rPr>
+            </w:pPr>
+            <w:r>
+              <w:rPr>
+                <w:rFonts w:ascii="Times New Roman" w:hAnsi="Times New Roman" w:cs="Times New Roman"/>
+                <w:sz w:val="28"/>
+                <w:szCs w:val="28"/>
+                <w:lang w:val="en-US"/>
+              </w:rPr>
+              <w:t>0.012</w:t>
+            </w:r>
+          </w:p>
+        </w:tc>
+      </w:tr>
+      <w:tr>
+        <w:tc>
+          <w:tcPr>
+            <w:tcW w:w="2336" w:type="dxa"/>
+          </w:tcPr>
+          <w:p>
+            <w:pPr>
+              <w:rPr>
+                <w:rFonts w:ascii="Times New Roman" w:hAnsi="Times New Roman" w:cs="Times New Roman"/>
+                <w:sz w:val="28"/>
+                <w:szCs w:val="28"/>
+                <w:lang w:val="en-US"/>
+              </w:rPr>
+            </w:pPr>
+            <w:r>
+              <w:rPr>
+                <w:rFonts w:ascii="Times New Roman" w:hAnsi="Times New Roman" w:cs="Times New Roman"/>
+                <w:sz w:val="28"/>
+                <w:szCs w:val="28"/>
+                <w:lang w:val="en-US"/>
+              </w:rPr>
+              <w:t>Device Static (W)</w:t>
+            </w:r>
+          </w:p>
+        </w:tc>
+        <w:tc>
+          <w:tcPr>
+            <w:tcW w:w="1168" w:type="dxa"/>
+          </w:tcPr>
+          <w:p>
+            <w:pPr>
+              <w:rPr>
+                <w:rFonts w:ascii="Times New Roman" w:hAnsi="Times New Roman" w:cs="Times New Roman"/>
+                <w:sz w:val="28"/>
+                <w:szCs w:val="28"/>
+                <w:lang w:val="en-US"/>
+              </w:rPr>
+            </w:pPr>
+            <w:r>
+              <w:rPr>
+                <w:rFonts w:ascii="Times New Roman" w:hAnsi="Times New Roman" w:cs="Times New Roman"/>
+                <w:sz w:val="28"/>
+                <w:szCs w:val="28"/>
+                <w:lang w:val="en-US"/>
+              </w:rPr>
+              <w:t>0.108</w:t>
+            </w:r>
+          </w:p>
+        </w:tc>
+        <w:tc>
+          <w:tcPr>
+            <w:tcW w:w="1168" w:type="dxa"/>
+          </w:tcPr>
+          <w:p>
+            <w:pPr>
+              <w:rPr>
+                <w:rFonts w:ascii="Times New Roman" w:hAnsi="Times New Roman" w:cs="Times New Roman"/>
+                <w:sz w:val="28"/>
+                <w:szCs w:val="28"/>
+                <w:lang w:val="en-US"/>
+              </w:rPr>
+            </w:pPr>
+            <w:r>
+              <w:rPr>
+                <w:rFonts w:ascii="Times New Roman" w:hAnsi="Times New Roman" w:cs="Times New Roman"/>
+                <w:sz w:val="28"/>
+                <w:szCs w:val="28"/>
+                <w:lang w:val="en-US"/>
+              </w:rPr>
+              <w:t>0.109</w:t>
+            </w:r>
+          </w:p>
+        </w:tc>
+        <w:tc>
+          <w:tcPr>
+            <w:tcW w:w="1168" w:type="dxa"/>
+          </w:tcPr>
+          <w:p>
+            <w:pPr>
+              <w:rPr>
+                <w:rFonts w:ascii="Times New Roman" w:hAnsi="Times New Roman" w:cs="Times New Roman"/>
+                <w:sz w:val="28"/>
+                <w:szCs w:val="28"/>
+                <w:lang w:val="en-US"/>
+              </w:rPr>
+            </w:pPr>
+            <w:r>
+              <w:rPr>
+                <w:rFonts w:ascii="Times New Roman" w:hAnsi="Times New Roman" w:cs="Times New Roman"/>
+                <w:sz w:val="28"/>
+                <w:szCs w:val="28"/>
+                <w:lang w:val="en-US"/>
+              </w:rPr>
+              <w:t>0.109</w:t>
+            </w:r>
+          </w:p>
+        </w:tc>
+        <w:tc>
+          <w:tcPr>
+            <w:tcW w:w="1168" w:type="dxa"/>
+          </w:tcPr>
+          <w:p>
+            <w:pPr>
+              <w:rPr>
+                <w:rFonts w:ascii="Times New Roman" w:hAnsi="Times New Roman" w:cs="Times New Roman"/>
+                <w:sz w:val="28"/>
+                <w:szCs w:val="28"/>
+                <w:lang w:val="en-US"/>
+              </w:rPr>
+            </w:pPr>
+            <w:r>
+              <w:rPr>
+                <w:rFonts w:ascii="Times New Roman" w:hAnsi="Times New Roman" w:cs="Times New Roman"/>
+                <w:sz w:val="28"/>
+                <w:szCs w:val="28"/>
+                <w:lang w:val="en-US"/>
+              </w:rPr>
+              <w:t>0.108</w:t>
+            </w:r>
+          </w:p>
+        </w:tc>
+        <w:tc>
+          <w:tcPr>
+            <w:tcW w:w="1168" w:type="dxa"/>
+          </w:tcPr>
+          <w:p>
+            <w:pPr>
+              <w:rPr>
+                <w:rFonts w:ascii="Times New Roman" w:hAnsi="Times New Roman" w:cs="Times New Roman"/>
+                <w:sz w:val="28"/>
+                <w:szCs w:val="28"/>
+                <w:lang w:val="en-US"/>
+              </w:rPr>
+            </w:pPr>
+            <w:r>
+              <w:rPr>
+                <w:rFonts w:ascii="Times New Roman" w:hAnsi="Times New Roman" w:cs="Times New Roman"/>
+                <w:sz w:val="28"/>
+                <w:szCs w:val="28"/>
+                <w:lang w:val="en-US"/>
+              </w:rPr>
+              <w:t>0.108</w:t>
+            </w:r>
+          </w:p>
+        </w:tc>
+        <w:tc>
+          <w:tcPr>
+            <w:tcW w:w="1169" w:type="dxa"/>
+          </w:tcPr>
+          <w:p>
+            <w:pPr>
+              <w:rPr>
+                <w:rFonts w:ascii="Times New Roman" w:hAnsi="Times New Roman" w:cs="Times New Roman"/>
+                <w:sz w:val="28"/>
+                <w:szCs w:val="28"/>
+                <w:lang w:val="en-US"/>
+              </w:rPr>
+            </w:pPr>
+            <w:r>
+              <w:rPr>
+                <w:rFonts w:ascii="Times New Roman" w:hAnsi="Times New Roman" w:cs="Times New Roman"/>
+                <w:sz w:val="28"/>
+                <w:szCs w:val="28"/>
+                <w:lang w:val="en-US"/>
+              </w:rPr>
+              <w:t>0.108</w:t>
+            </w:r>
+          </w:p>
+        </w:tc>
+      </w:tr>
+    </w:tbl>
+    <w:p>
+      <w:pPr>
+        <w:rPr>
+          <w:rFonts w:ascii="Times New Roman" w:hAnsi="Times New Roman" w:cs="Times New Roman"/>
+          <w:sz w:val="28"/>
+          <w:szCs w:val="28"/>
+          <w:lang w:val="en-US"/>
+        </w:rPr>
+      </w:pPr>
+    </w:p>
+    <w:tbl>
+      <w:tblPr>
+        <w:tblStyle w:val="a3"/>
+        <w:tblW w:w="0" w:type="auto"/>
+        <w:tblLook w:val="04A0" w:firstRow="1" w:lastRow="0" w:firstColumn="1" w:lastColumn="0" w:noHBand="0" w:noVBand="1"/>
+      </w:tblPr>
+      <w:tblGrid>
+        <w:gridCol w:w="2336"/>
+        <w:gridCol w:w="1168"/>
+        <w:gridCol w:w="1168"/>
+        <w:gridCol w:w="1168"/>
+        <w:gridCol w:w="1168"/>
+        <w:gridCol w:w="1168"/>
+        <w:gridCol w:w="1169"/>
+      </w:tblGrid>
+      <w:tr>
+        <w:tc>
+          <w:tcPr>
+            <w:tcW w:w="2336" w:type="dxa"/>
+          </w:tcPr>
+          <w:p>
+            <w:pPr>
+              <w:rPr>
+                <w:rFonts w:ascii="Times New Roman" w:hAnsi="Times New Roman" w:cs="Times New Roman"/>
+                <w:sz w:val="28"/>
+                <w:szCs w:val="28"/>
+                <w:lang w:val="en-US"/>
+              </w:rPr>
+            </w:pPr>
+          </w:p>
+        </w:tc>
+        <w:tc>
+          <w:tcPr>
+            <w:tcW w:w="1168" w:type="dxa"/>
+          </w:tcPr>
+          <w:p>
+            <w:pPr>
+              <w:rPr>
+                <w:rFonts w:ascii="Times New Roman" w:hAnsi="Times New Roman" w:cs="Times New Roman"/>
+                <w:sz w:val="28"/>
+                <w:szCs w:val="28"/>
+              </w:rPr>
+            </w:pPr>
+            <w:r>
+              <w:rPr>
+                <w:rFonts w:ascii="Times New Roman" w:hAnsi="Times New Roman" w:cs="Times New Roman"/>
+                <w:sz w:val="28"/>
+                <w:szCs w:val="28"/>
+              </w:rPr>
+              <w:t>2</w:t>
+            </w:r>
+          </w:p>
+        </w:tc>
+        <w:tc>
+          <w:tcPr>
+            <w:tcW w:w="1168" w:type="dxa"/>
+          </w:tcPr>
+          <w:p>
+            <w:pPr>
+              <w:rPr>
+                <w:rFonts w:ascii="Times New Roman" w:hAnsi="Times New Roman" w:cs="Times New Roman"/>
+                <w:sz w:val="28"/>
+                <w:szCs w:val="28"/>
+              </w:rPr>
+            </w:pPr>
+            <w:r>
+              <w:rPr>
+                <w:rFonts w:ascii="Times New Roman" w:hAnsi="Times New Roman" w:cs="Times New Roman"/>
+                <w:sz w:val="28"/>
+                <w:szCs w:val="28"/>
+              </w:rPr>
+              <w:t>33</w:t>
+            </w:r>
+          </w:p>
+        </w:tc>
+        <w:tc>
+          <w:tcPr>
+            <w:tcW w:w="1168" w:type="dxa"/>
+          </w:tcPr>
+          <w:p>
+            <w:pPr>
+              <w:rPr>
+                <w:rFonts w:ascii="Times New Roman" w:hAnsi="Times New Roman" w:cs="Times New Roman"/>
+                <w:sz w:val="28"/>
+                <w:szCs w:val="28"/>
+              </w:rPr>
+            </w:pPr>
+            <w:r>
+              <w:rPr>
+                <w:rFonts w:ascii="Times New Roman" w:hAnsi="Times New Roman" w:cs="Times New Roman"/>
+                <w:sz w:val="28"/>
+                <w:szCs w:val="28"/>
+              </w:rPr>
+              <w:t>3</w:t>
+            </w:r>
+          </w:p>
+        </w:tc>
+        <w:tc>
+          <w:tcPr>
+            <w:tcW w:w="1168" w:type="dxa"/>
+          </w:tcPr>
+          <w:p>
+            <w:pPr>
+              <w:rPr>
+                <w:rFonts w:ascii="Times New Roman" w:hAnsi="Times New Roman" w:cs="Times New Roman"/>
+                <w:sz w:val="28"/>
+                <w:szCs w:val="28"/>
+              </w:rPr>
+            </w:pPr>
+            <w:r>
+              <w:rPr>
+                <w:rFonts w:ascii="Times New Roman" w:hAnsi="Times New Roman" w:cs="Times New Roman"/>
+                <w:sz w:val="28"/>
+                <w:szCs w:val="28"/>
+              </w:rPr>
+              <w:t>4</w:t>
+            </w:r>
+          </w:p>
+        </w:tc>
+        <w:tc>
+          <w:tcPr>
+            <w:tcW w:w="1168" w:type="dxa"/>
+          </w:tcPr>
+          <w:p>
+            <w:pPr>
+              <w:rPr>
+                <w:rFonts w:ascii="Times New Roman" w:hAnsi="Times New Roman" w:cs="Times New Roman"/>
+                <w:sz w:val="28"/>
+                <w:szCs w:val="28"/>
+              </w:rPr>
+            </w:pPr>
+            <w:r>
+              <w:rPr>
+                <w:rFonts w:ascii="Times New Roman" w:hAnsi="Times New Roman" w:cs="Times New Roman"/>
+                <w:sz w:val="28"/>
+                <w:szCs w:val="28"/>
+              </w:rPr>
+              <w:t>5</w:t>
+            </w:r>
+          </w:p>
+        </w:tc>
+        <w:tc>
+          <w:tcPr>
+            <w:tcW w:w="1169" w:type="dxa"/>
+          </w:tcPr>
+          <w:p>
+            <w:pPr>
+              <w:rPr>
+                <w:rFonts w:ascii="Times New Roman" w:hAnsi="Times New Roman" w:cs="Times New Roman"/>
+                <w:sz w:val="28"/>
+                <w:szCs w:val="28"/>
+              </w:rPr>
+            </w:pPr>
+            <w:r>
+              <w:rPr>
+                <w:rFonts w:ascii="Times New Roman" w:hAnsi="Times New Roman" w:cs="Times New Roman"/>
+                <w:sz w:val="28"/>
+                <w:szCs w:val="28"/>
+              </w:rPr>
+              <w:t>6</w:t>
+            </w:r>
+          </w:p>
+        </w:tc>
+      </w:tr>
+      <w:tr>
+        <w:tc>
+          <w:tcPr>
+            <w:tcW w:w="2336" w:type="dxa"/>
+          </w:tcPr>
+          <w:p>
+            <w:pPr>
+              <w:rPr>
+                <w:rFonts w:ascii="Times New Roman" w:hAnsi="Times New Roman" w:cs="Times New Roman"/>
+                <w:sz w:val="28"/>
+                <w:szCs w:val="28"/>
+                <w:lang w:val="en-US"/>
+              </w:rPr>
+            </w:pPr>
+            <w:r>
+              <w:rPr>
+                <w:rFonts w:ascii="Times New Roman" w:hAnsi="Times New Roman" w:cs="Times New Roman"/>
+                <w:sz w:val="28"/>
+                <w:szCs w:val="28"/>
+                <w:lang w:val="en-US"/>
+              </w:rPr>
+              <w:t>Period(ns)</w:t>
+            </w:r>
+          </w:p>
+        </w:tc>
+        <w:tc>
+          <w:tcPr>
+            <w:tcW w:w="1168" w:type="dxa"/>
+          </w:tcPr>
+          <w:p>
+            <w:pPr>
+              <w:rPr>
+                <w:rFonts w:ascii="Times New Roman" w:hAnsi="Times New Roman" w:cs="Times New Roman"/>
+                <w:sz w:val="28"/>
+                <w:szCs w:val="28"/>
+                <w:lang w:val="en-US"/>
+              </w:rPr>
+            </w:pPr>
+            <w:r>
+              <w:rPr>
+                <w:rFonts w:ascii="Times New Roman" w:hAnsi="Times New Roman" w:cs="Times New Roman"/>
+                <w:sz w:val="28"/>
+                <w:szCs w:val="28"/>
+                <w:lang w:val="en-US"/>
+              </w:rPr>
+              <w:t>5.5</w:t>
+            </w:r>
+          </w:p>
+        </w:tc>
+        <w:tc>
+          <w:tcPr>
+            <w:tcW w:w="1168" w:type="dxa"/>
+          </w:tcPr>
+          <w:p>
+            <w:pPr>
+              <w:rPr>
+                <w:rFonts w:ascii="Times New Roman" w:hAnsi="Times New Roman" w:cs="Times New Roman"/>
+                <w:sz w:val="28"/>
+                <w:szCs w:val="28"/>
+                <w:lang w:val="en-US"/>
+              </w:rPr>
+            </w:pPr>
+            <w:r>
+              <w:rPr>
+                <w:rFonts w:ascii="Times New Roman" w:hAnsi="Times New Roman" w:cs="Times New Roman"/>
+                <w:sz w:val="28"/>
+                <w:szCs w:val="28"/>
+                <w:lang w:val="en-US"/>
+              </w:rPr>
+              <w:t>5.</w:t>
+            </w:r>
+            <w:r>
+              <w:rPr>
+                <w:rFonts w:ascii="Times New Roman" w:hAnsi="Times New Roman" w:cs="Times New Roman"/>
+                <w:sz w:val="28"/>
+                <w:szCs w:val="28"/>
+              </w:rPr>
+              <w:t>5</w:t>
+            </w:r>
+          </w:p>
+        </w:tc>
+        <w:tc>
+          <w:tcPr>
+            <w:tcW w:w="1168" w:type="dxa"/>
+          </w:tcPr>
+          <w:p>
+            <w:pPr>
+              <w:rPr>
+                <w:rFonts w:ascii="Times New Roman" w:hAnsi="Times New Roman" w:cs="Times New Roman"/>
+                <w:sz w:val="28"/>
+                <w:szCs w:val="28"/>
+                <w:lang w:val="en-US"/>
+              </w:rPr>
+            </w:pPr>
+            <w:r>
+              <w:rPr>
+                <w:rFonts w:ascii="Times New Roman" w:hAnsi="Times New Roman" w:cs="Times New Roman"/>
+                <w:sz w:val="28"/>
+                <w:szCs w:val="28"/>
+                <w:lang w:val="en-US"/>
+              </w:rPr>
+              <w:t>5.0</w:t>
+            </w:r>
+          </w:p>
+        </w:tc>
+        <w:tc>
+          <w:tcPr>
+            <w:tcW w:w="1168" w:type="dxa"/>
+          </w:tcPr>
+          <w:p>
+            <w:pPr>
+              <w:rPr>
+                <w:rFonts w:ascii="Times New Roman" w:hAnsi="Times New Roman" w:cs="Times New Roman"/>
+                <w:sz w:val="28"/>
+                <w:szCs w:val="28"/>
+                <w:lang w:val="en-US"/>
+              </w:rPr>
+            </w:pPr>
+            <w:r>
+              <w:rPr>
+                <w:rFonts w:ascii="Times New Roman" w:hAnsi="Times New Roman" w:cs="Times New Roman"/>
+                <w:sz w:val="28"/>
+                <w:szCs w:val="28"/>
+                <w:lang w:val="en-US"/>
+              </w:rPr>
+              <w:t>6.0</w:t>
+            </w:r>
+          </w:p>
+        </w:tc>
+        <w:tc>
+          <w:tcPr>
+            <w:tcW w:w="1168" w:type="dxa"/>
+          </w:tcPr>
+          <w:p>
+            <w:pPr>
+              <w:rPr>
+                <w:rFonts w:ascii="Times New Roman" w:hAnsi="Times New Roman" w:cs="Times New Roman"/>
+                <w:sz w:val="28"/>
+                <w:szCs w:val="28"/>
+                <w:lang w:val="en-US"/>
+              </w:rPr>
+            </w:pPr>
+            <w:r>
+              <w:rPr>
+                <w:rFonts w:ascii="Times New Roman" w:hAnsi="Times New Roman" w:cs="Times New Roman"/>
+                <w:sz w:val="28"/>
+                <w:szCs w:val="28"/>
+                <w:lang w:val="en-US"/>
+              </w:rPr>
+              <w:t>7.0</w:t>
+            </w:r>
+          </w:p>
+        </w:tc>
+        <w:tc>
+          <w:tcPr>
+            <w:tcW w:w="1169" w:type="dxa"/>
+          </w:tcPr>
+          <w:p>
+            <w:pPr>
+              <w:rPr>
+                <w:rFonts w:ascii="Times New Roman" w:hAnsi="Times New Roman" w:cs="Times New Roman"/>
+                <w:sz w:val="28"/>
+                <w:szCs w:val="28"/>
+                <w:lang w:val="en-US"/>
+              </w:rPr>
+            </w:pPr>
+            <w:r>
+              <w:rPr>
+                <w:rFonts w:ascii="Times New Roman" w:hAnsi="Times New Roman" w:cs="Times New Roman"/>
+                <w:sz w:val="28"/>
+                <w:szCs w:val="28"/>
+                <w:lang w:val="en-US"/>
+              </w:rPr>
+              <w:t>7.000</w:t>
+            </w:r>
+          </w:p>
+        </w:tc>
+      </w:tr>
+      <w:tr>
+        <w:tc>
+          <w:tcPr>
+            <w:tcW w:w="2336" w:type="dxa"/>
+          </w:tcPr>
+          <w:p>
+            <w:pPr>
+              <w:rPr>
+                <w:rFonts w:ascii="Times New Roman" w:hAnsi="Times New Roman" w:cs="Times New Roman"/>
+                <w:sz w:val="28"/>
+                <w:szCs w:val="28"/>
+                <w:lang w:val="en-US"/>
+              </w:rPr>
+            </w:pPr>
+            <w:r>
+              <w:rPr>
+                <w:rFonts w:ascii="Times New Roman" w:hAnsi="Times New Roman" w:cs="Times New Roman"/>
+                <w:sz w:val="28"/>
+                <w:szCs w:val="28"/>
+                <w:lang w:val="en-US"/>
+              </w:rPr>
+              <w:t>Frequency(MHz)</w:t>
+            </w:r>
+          </w:p>
+        </w:tc>
+        <w:tc>
+          <w:tcPr>
+            <w:tcW w:w="1168" w:type="dxa"/>
+          </w:tcPr>
+          <w:p>
+            <w:pPr>
+              <w:rPr>
+                <w:rFonts w:ascii="Times New Roman" w:hAnsi="Times New Roman" w:cs="Times New Roman"/>
+                <w:sz w:val="28"/>
+                <w:szCs w:val="28"/>
+                <w:lang w:val="en-US"/>
+              </w:rPr>
+            </w:pPr>
+            <w:r>
+              <w:rPr>
+                <w:rFonts w:ascii="Times New Roman" w:hAnsi="Times New Roman" w:cs="Times New Roman"/>
+                <w:sz w:val="28"/>
+                <w:szCs w:val="28"/>
+                <w:lang w:val="en-US"/>
+              </w:rPr>
+              <w:t>181.818</w:t>
+            </w:r>
+          </w:p>
+        </w:tc>
+        <w:tc>
+          <w:tcPr>
+            <w:tcW w:w="1168" w:type="dxa"/>
+          </w:tcPr>
+          <w:p>
+            <w:pPr>
+              <w:rPr>
+                <w:rFonts w:ascii="Times New Roman" w:hAnsi="Times New Roman" w:cs="Times New Roman"/>
+                <w:sz w:val="28"/>
+                <w:szCs w:val="28"/>
+                <w:lang w:val="en-US"/>
+              </w:rPr>
+            </w:pPr>
+            <w:r>
+              <w:rPr>
+                <w:rFonts w:ascii="Times New Roman" w:hAnsi="Times New Roman" w:cs="Times New Roman"/>
+                <w:sz w:val="28"/>
+                <w:szCs w:val="28"/>
+                <w:lang w:val="en-US"/>
+              </w:rPr>
+              <w:t>181.818</w:t>
+            </w:r>
+          </w:p>
+        </w:tc>
+        <w:tc>
+          <w:tcPr>
+            <w:tcW w:w="1168" w:type="dxa"/>
+          </w:tcPr>
+          <w:p>
+            <w:pPr>
+              <w:tabs>
+                <w:tab w:val="left" w:pos="626"/>
+              </w:tabs>
+              <w:rPr>
+                <w:rFonts w:ascii="Times New Roman" w:hAnsi="Times New Roman" w:cs="Times New Roman"/>
+                <w:sz w:val="28"/>
+                <w:szCs w:val="28"/>
+                <w:lang w:val="en-US"/>
+              </w:rPr>
+            </w:pPr>
+            <w:r>
+              <w:rPr>
+                <w:rFonts w:ascii="Times New Roman" w:hAnsi="Times New Roman" w:cs="Times New Roman"/>
+                <w:sz w:val="28"/>
+                <w:szCs w:val="28"/>
+                <w:lang w:val="en-US"/>
+              </w:rPr>
+              <w:t>200</w:t>
+            </w:r>
+          </w:p>
+        </w:tc>
+        <w:tc>
+          <w:tcPr>
+            <w:tcW w:w="1168" w:type="dxa"/>
+          </w:tcPr>
+          <w:p>
+            <w:pPr>
+              <w:rPr>
+                <w:rFonts w:ascii="Times New Roman" w:hAnsi="Times New Roman" w:cs="Times New Roman"/>
+                <w:sz w:val="28"/>
+                <w:szCs w:val="28"/>
+                <w:lang w:val="en-US"/>
+              </w:rPr>
+            </w:pPr>
+            <w:r>
+              <w:rPr>
+                <w:rFonts w:ascii="Times New Roman" w:hAnsi="Times New Roman" w:cs="Times New Roman"/>
+                <w:sz w:val="28"/>
+                <w:szCs w:val="28"/>
+                <w:lang w:val="en-US"/>
+              </w:rPr>
+              <w:t>166.667</w:t>
+            </w:r>
+          </w:p>
+        </w:tc>
+        <w:tc>
+          <w:tcPr>
+            <w:tcW w:w="1168" w:type="dxa"/>
+          </w:tcPr>
+          <w:p>
+            <w:pPr>
+              <w:rPr>
+                <w:rFonts w:ascii="Times New Roman" w:hAnsi="Times New Roman" w:cs="Times New Roman"/>
+                <w:sz w:val="28"/>
+                <w:szCs w:val="28"/>
+                <w:lang w:val="en-US"/>
+              </w:rPr>
+            </w:pPr>
+            <w:r>
+              <w:rPr>
+                <w:rFonts w:ascii="Times New Roman" w:hAnsi="Times New Roman" w:cs="Times New Roman"/>
+                <w:sz w:val="28"/>
+                <w:szCs w:val="28"/>
+                <w:lang w:val="en-US"/>
+              </w:rPr>
+              <w:t>142.857</w:t>
+            </w:r>
+          </w:p>
+        </w:tc>
+        <w:tc>
+          <w:tcPr>
+            <w:tcW w:w="1169" w:type="dxa"/>
+          </w:tcPr>
+          <w:p>
+            <w:pPr>
+              <w:rPr>
+                <w:rFonts w:ascii="Times New Roman" w:hAnsi="Times New Roman" w:cs="Times New Roman"/>
+                <w:sz w:val="28"/>
+                <w:szCs w:val="28"/>
+                <w:lang w:val="en-US"/>
+              </w:rPr>
+            </w:pPr>
+            <w:r>
+              <w:rPr>
+                <w:rFonts w:ascii="Times New Roman" w:hAnsi="Times New Roman" w:cs="Times New Roman"/>
+                <w:sz w:val="28"/>
+                <w:szCs w:val="28"/>
+                <w:lang w:val="en-US"/>
+              </w:rPr>
+              <w:t>142.857</w:t>
+            </w:r>
+          </w:p>
+        </w:tc>
+      </w:tr>
+    </w:tbl>
+    <w:p>
+      <w:pPr>
+        <w:rPr>
+          <w:rFonts w:ascii="Times New Roman" w:hAnsi="Times New Roman" w:cs="Times New Roman"/>
+          <w:sz w:val="28"/>
+          <w:szCs w:val="28"/>
+          <w:lang w:val="en-US"/>
+        </w:rPr>
+      </w:pPr>
+    </w:p>
+    <w:p>
+      <w:pPr>
+        <w:rPr>
+          <w:rFonts w:ascii="Times New Roman" w:hAnsi="Times New Roman" w:cs="Times New Roman"/>
+          <w:sz w:val="28"/>
+          <w:szCs w:val="28"/>
+          <w:lang w:val="en-US"/>
+        </w:rPr>
+      </w:pPr>
+    </w:p>
+    <w:p>
+      <w:pPr>
+        <w:rPr>
+          <w:rFonts w:ascii="Times New Roman" w:hAnsi="Times New Roman" w:cs="Times New Roman"/>
+          <w:sz w:val="28"/>
+          <w:szCs w:val="28"/>
+          <w:lang w:val="en-US"/>
+        </w:rPr>
+      </w:pPr>
+      <w:bookmarkStart w:id="0" w:name="_GoBack"/>
+      <w:bookmarkEnd w:id="0"/>
     </w:p>
     <w:p>
       <w:pPr>
@@ -3363,7 +7339,7 @@
   <w:style w:type="paragraph" w:default="1" w:styleId="a">
     <w:name w:val="Normal"/>
     <w:qFormat/>
-    <w:rsid w:val="0069171A"/>
+    <w:rsid w:val="004F4930"/>
   </w:style>
   <w:style w:type="character" w:default="1" w:styleId="a0">
     <w:name w:val="Default Paragraph Font"/>

</xml_diff>

<commit_message>
report ...process... correction of grammar, added MATLAB time analysis file
</commit_message>
<xml_diff>
--- a/Design review.docx
+++ b/Design review.docx
@@ -1,6 +1,6 @@
 
 <file path=word/document.xml><?xml version="1.0" encoding="utf-8"?>
-<w:document xmlns:wpc="http://schemas.microsoft.com/office/word/2010/wordprocessingCanvas" xmlns:cx="http://schemas.microsoft.com/office/drawing/2014/chartex" xmlns:cx1="http://schemas.microsoft.com/office/drawing/2015/9/8/chartex" xmlns:cx2="http://schemas.microsoft.com/office/drawing/2015/10/21/chartex" xmlns:cx3="http://schemas.microsoft.com/office/drawing/2016/5/9/chartex" xmlns:cx4="http://schemas.microsoft.com/office/drawing/2016/5/10/chartex" xmlns:cx5="http://schemas.microsoft.com/office/drawing/2016/5/11/chartex" xmlns:cx6="http://schemas.microsoft.com/office/drawing/2016/5/12/chartex" xmlns:cx7="http://schemas.microsoft.com/office/drawing/2016/5/13/chartex" xmlns:cx8="http://schemas.microsoft.com/office/drawing/2016/5/14/chartex" xmlns:mc="http://schemas.openxmlformats.org/markup-compatibility/2006" xmlns:aink="http://schemas.microsoft.com/office/drawing/2016/ink" xmlns:am3d="http://schemas.microsoft.com/office/drawing/2017/model3d" xmlns:o="urn:schemas-microsoft-com:office:office" xmlns:oel="http://schemas.microsoft.com/office/2019/extlst" xmlns:r="http://schemas.openxmlformats.org/officeDocument/2006/relationships" xmlns:m="http://schemas.openxmlformats.org/officeDocument/2006/math" xmlns:v="urn:schemas-microsoft-com:vml" xmlns:wp14="http://schemas.microsoft.com/office/word/2010/wordprocessingDrawing" xmlns:wp="http://schemas.openxmlformats.org/drawingml/2006/wordprocessingDrawing" xmlns:w10="urn:schemas-microsoft-com:office:word" xmlns:w="http://schemas.openxmlformats.org/wordprocessingml/2006/main" xmlns:w14="http://schemas.microsoft.com/office/word/2010/wordml" xmlns:w15="http://schemas.microsoft.com/office/word/2012/wordml" xmlns:w16cex="http://schemas.microsoft.com/office/word/2018/wordml/cex" xmlns:w16cid="http://schemas.microsoft.com/office/word/2016/wordml/cid" xmlns:w16="http://schemas.microsoft.com/office/word/2018/wordml" xmlns:w16sdtdh="http://schemas.microsoft.com/office/word/2020/wordml/sdtdatahash" xmlns:w16se="http://schemas.microsoft.com/office/word/2015/wordml/symex" xmlns:wpg="http://schemas.microsoft.com/office/word/2010/wordprocessingGroup" xmlns:wpi="http://schemas.microsoft.com/office/word/2010/wordprocessingInk" xmlns:wne="http://schemas.microsoft.com/office/word/2006/wordml" xmlns:wps="http://schemas.microsoft.com/office/word/2010/wordprocessingShape" mc:Ignorable="w14 w15 w16se w16cid w16 w16cex w16sdtdh wp14">
+<w:document xmlns:wpc="http://schemas.microsoft.com/office/word/2010/wordprocessingCanvas" xmlns:cx="http://schemas.microsoft.com/office/drawing/2014/chartex" xmlns:mc="http://schemas.openxmlformats.org/markup-compatibility/2006" xmlns:o="urn:schemas-microsoft-com:office:office" xmlns:r="http://schemas.openxmlformats.org/officeDocument/2006/relationships" xmlns:m="http://schemas.openxmlformats.org/officeDocument/2006/math" xmlns:v="urn:schemas-microsoft-com:vml" xmlns:wp14="http://schemas.microsoft.com/office/word/2010/wordprocessingDrawing" xmlns:wp="http://schemas.openxmlformats.org/drawingml/2006/wordprocessingDrawing" xmlns:w10="urn:schemas-microsoft-com:office:word" xmlns:w="http://schemas.openxmlformats.org/wordprocessingml/2006/main" xmlns:w14="http://schemas.microsoft.com/office/word/2010/wordml" xmlns:w15="http://schemas.microsoft.com/office/word/2012/wordml" xmlns:w16se="http://schemas.microsoft.com/office/word/2015/wordml/symex" xmlns:wpg="http://schemas.microsoft.com/office/word/2010/wordprocessingGroup" xmlns:wpi="http://schemas.microsoft.com/office/word/2010/wordprocessingInk" xmlns:wne="http://schemas.microsoft.com/office/word/2006/wordml" xmlns:wps="http://schemas.microsoft.com/office/word/2010/wordprocessingShape" mc:Ignorable="w14 w15 w16se wp14">
   <w:body>
     <w:p>
       <w:pPr>
@@ -2677,7 +2677,7 @@
                     </pic:cNvPicPr>
                   </pic:nvPicPr>
                   <pic:blipFill>
-                    <a:blip r:embed="rId4" cstate="print">
+                    <a:blip r:embed="rId5" cstate="print">
                       <a:extLst>
                         <a:ext uri="{28A0092B-C50C-407E-A947-70E740481C1C}">
                           <a14:useLocalDpi xmlns:a14="http://schemas.microsoft.com/office/drawing/2010/main" val="0"/>
@@ -2727,7 +2727,6 @@
           <w:rFonts w:ascii="Times New Roman" w:hAnsi="Times New Roman" w:cs="Times New Roman"/>
           <w:sz w:val="28"/>
           <w:szCs w:val="28"/>
-          <w:lang w:val="en-US"/>
         </w:rPr>
       </w:pPr>
       <w:r>
@@ -2745,7 +2744,6 @@
           <w:rFonts w:ascii="Times New Roman" w:hAnsi="Times New Roman" w:cs="Times New Roman"/>
           <w:sz w:val="28"/>
           <w:szCs w:val="28"/>
-          <w:lang w:val="en-US"/>
         </w:rPr>
       </w:pPr>
     </w:p>
@@ -4255,7 +4253,7 @@
                     </pic:cNvPicPr>
                   </pic:nvPicPr>
                   <pic:blipFill>
-                    <a:blip r:embed="rId5">
+                    <a:blip r:embed="rId6">
                       <a:extLst>
                         <a:ext uri="{28A0092B-C50C-407E-A947-70E740481C1C}">
                           <a14:useLocalDpi xmlns:a14="http://schemas.microsoft.com/office/drawing/2010/main" val="0"/>
@@ -4391,29 +4389,1068 @@
     </w:p>
     <w:p>
       <w:pPr>
-        <w:rPr>
-          <w:rFonts w:ascii="Times New Roman" w:hAnsi="Times New Roman" w:cs="Times New Roman"/>
-          <w:sz w:val="28"/>
-          <w:szCs w:val="28"/>
-          <w:lang w:val="en-US"/>
-        </w:rPr>
-      </w:pPr>
+        <w:jc w:val="center"/>
+        <w:rPr>
+          <w:rFonts w:ascii="Times New Roman" w:hAnsi="Times New Roman" w:cs="Times New Roman"/>
+          <w:sz w:val="28"/>
+          <w:szCs w:val="28"/>
+        </w:rPr>
+      </w:pPr>
+    </w:p>
+    <w:p>
+      <w:pPr>
+        <w:rPr>
+          <w:rFonts w:ascii="Times New Roman" w:hAnsi="Times New Roman" w:cs="Times New Roman"/>
+          <w:sz w:val="28"/>
+          <w:szCs w:val="28"/>
+        </w:rPr>
+      </w:pPr>
+      <w:r>
+        <w:rPr>
+          <w:rFonts w:ascii="Times New Roman" w:hAnsi="Times New Roman" w:cs="Times New Roman"/>
+          <w:sz w:val="28"/>
+          <w:szCs w:val="28"/>
+          <w:lang w:val="en-US"/>
+        </w:rPr>
+        <w:t>cos</w:t>
+      </w:r>
+      <w:r>
+        <w:rPr>
+          <w:rFonts w:ascii="Times New Roman" w:hAnsi="Times New Roman" w:cs="Times New Roman"/>
+          <w:sz w:val="28"/>
+          <w:szCs w:val="28"/>
+        </w:rPr>
+        <w:t>_</w:t>
+      </w:r>
+      <w:r>
+        <w:rPr>
+          <w:rFonts w:ascii="Times New Roman" w:hAnsi="Times New Roman" w:cs="Times New Roman"/>
+          <w:sz w:val="28"/>
+          <w:szCs w:val="28"/>
+          <w:lang w:val="en-US"/>
+        </w:rPr>
+        <w:t>table</w:t>
+      </w:r>
+      <w:r>
+        <w:rPr>
+          <w:rFonts w:ascii="Times New Roman" w:hAnsi="Times New Roman" w:cs="Times New Roman"/>
+          <w:sz w:val="28"/>
+          <w:szCs w:val="28"/>
+        </w:rPr>
+        <w:t>/</w:t>
+      </w:r>
+      <w:r>
+        <w:rPr>
+          <w:rFonts w:ascii="Times New Roman" w:hAnsi="Times New Roman" w:cs="Times New Roman"/>
+          <w:sz w:val="28"/>
+          <w:szCs w:val="28"/>
+          <w:lang w:val="en-US"/>
+        </w:rPr>
+        <w:t>sin</w:t>
+      </w:r>
+      <w:r>
+        <w:rPr>
+          <w:rFonts w:ascii="Times New Roman" w:hAnsi="Times New Roman" w:cs="Times New Roman"/>
+          <w:sz w:val="28"/>
+          <w:szCs w:val="28"/>
+        </w:rPr>
+        <w:t>_</w:t>
+      </w:r>
+      <w:r>
+        <w:rPr>
+          <w:rFonts w:ascii="Times New Roman" w:hAnsi="Times New Roman" w:cs="Times New Roman"/>
+          <w:sz w:val="28"/>
+          <w:szCs w:val="28"/>
+          <w:lang w:val="en-US"/>
+        </w:rPr>
+        <w:t>table</w:t>
+      </w:r>
+    </w:p>
+    <w:p>
+      <w:pPr>
+        <w:ind w:firstLine="708"/>
+        <w:jc w:val="both"/>
+        <w:rPr>
+          <w:rFonts w:ascii="Times New Roman" w:hAnsi="Times New Roman" w:cs="Times New Roman"/>
+          <w:sz w:val="28"/>
+          <w:szCs w:val="28"/>
+        </w:rPr>
+      </w:pPr>
+      <w:r>
+        <w:rPr>
+          <w:rFonts w:ascii="Times New Roman" w:hAnsi="Times New Roman" w:cs="Times New Roman"/>
+          <w:sz w:val="28"/>
+          <w:szCs w:val="28"/>
+        </w:rPr>
+        <w:t>Постоянное запоминающее устройство</w:t>
+      </w:r>
+      <w:r>
+        <w:rPr>
+          <w:rFonts w:ascii="Times New Roman" w:hAnsi="Times New Roman" w:cs="Times New Roman"/>
+          <w:sz w:val="28"/>
+          <w:szCs w:val="28"/>
+        </w:rPr>
+        <w:t>(</w:t>
+      </w:r>
+      <w:r>
+        <w:rPr>
+          <w:rFonts w:ascii="Times New Roman" w:hAnsi="Times New Roman" w:cs="Times New Roman"/>
+          <w:sz w:val="28"/>
+          <w:szCs w:val="28"/>
+          <w:lang w:val="en-US"/>
+        </w:rPr>
+        <w:t>ROM</w:t>
+      </w:r>
+      <w:r>
+        <w:rPr>
+          <w:rFonts w:ascii="Times New Roman" w:hAnsi="Times New Roman" w:cs="Times New Roman"/>
+          <w:sz w:val="28"/>
+          <w:szCs w:val="28"/>
+        </w:rPr>
+        <w:t>)</w:t>
+      </w:r>
+      <w:r>
+        <w:rPr>
+          <w:rFonts w:ascii="Times New Roman" w:hAnsi="Times New Roman" w:cs="Times New Roman"/>
+          <w:sz w:val="28"/>
+          <w:szCs w:val="28"/>
+        </w:rPr>
+        <w:t>. Хранит полупериод косинуса либо синуса, для формирования поворачивающих множителей.</w:t>
+      </w:r>
+    </w:p>
+    <w:p>
+      <w:pPr>
+        <w:jc w:val="both"/>
+        <w:rPr>
+          <w:rFonts w:ascii="Times New Roman" w:hAnsi="Times New Roman" w:cs="Times New Roman"/>
+          <w:sz w:val="28"/>
+          <w:szCs w:val="28"/>
+        </w:rPr>
+      </w:pPr>
+    </w:p>
+    <w:p>
+      <w:pPr>
+        <w:rPr>
+          <w:rFonts w:ascii="Times New Roman" w:hAnsi="Times New Roman" w:cs="Times New Roman"/>
+          <w:sz w:val="28"/>
+          <w:szCs w:val="28"/>
+        </w:rPr>
+      </w:pPr>
+      <w:r>
+        <w:rPr>
+          <w:rFonts w:ascii="Times New Roman" w:hAnsi="Times New Roman" w:cs="Times New Roman"/>
+          <w:sz w:val="28"/>
+          <w:szCs w:val="28"/>
+          <w:lang w:val="en-US"/>
+        </w:rPr>
+        <w:t>Delay</w:t>
+      </w:r>
+      <w:r>
+        <w:rPr>
+          <w:rFonts w:ascii="Times New Roman" w:hAnsi="Times New Roman" w:cs="Times New Roman"/>
+          <w:sz w:val="28"/>
+          <w:szCs w:val="28"/>
+        </w:rPr>
+        <w:t>_</w:t>
+      </w:r>
+      <w:r>
+        <w:rPr>
+          <w:rFonts w:ascii="Times New Roman" w:hAnsi="Times New Roman" w:cs="Times New Roman"/>
+          <w:sz w:val="28"/>
+          <w:szCs w:val="28"/>
+          <w:lang w:val="en-US"/>
+        </w:rPr>
+        <w:t>unit</w:t>
+      </w:r>
+    </w:p>
+    <w:p>
+      <w:pPr>
+        <w:ind w:firstLine="708"/>
+        <w:jc w:val="both"/>
+        <w:rPr>
+          <w:rFonts w:ascii="Times New Roman" w:hAnsi="Times New Roman" w:cs="Times New Roman"/>
+          <w:sz w:val="28"/>
+          <w:szCs w:val="28"/>
+        </w:rPr>
+      </w:pPr>
+      <w:r>
+        <w:rPr>
+          <w:rFonts w:ascii="Times New Roman" w:hAnsi="Times New Roman" w:cs="Times New Roman"/>
+          <w:sz w:val="28"/>
+          <w:szCs w:val="28"/>
+        </w:rPr>
+        <w:t xml:space="preserve">Устройство задержки, представляет собой последовательно включенные </w:t>
+      </w:r>
+      <w:r>
+        <w:rPr>
+          <w:rFonts w:ascii="Times New Roman" w:hAnsi="Times New Roman" w:cs="Times New Roman"/>
+          <w:sz w:val="28"/>
+          <w:szCs w:val="28"/>
+          <w:lang w:val="en-US"/>
+        </w:rPr>
+        <w:t>D</w:t>
+      </w:r>
+      <w:r>
+        <w:rPr>
+          <w:rFonts w:ascii="Times New Roman" w:hAnsi="Times New Roman" w:cs="Times New Roman"/>
+          <w:sz w:val="28"/>
+          <w:szCs w:val="28"/>
+        </w:rPr>
+        <w:t>-триггеры для формирования ножной временной диаграммы.</w:t>
+      </w:r>
+    </w:p>
+    <w:p>
+      <w:pPr>
+        <w:rPr>
+          <w:rFonts w:ascii="Times New Roman" w:hAnsi="Times New Roman" w:cs="Times New Roman"/>
+          <w:sz w:val="28"/>
+          <w:szCs w:val="28"/>
+        </w:rPr>
+      </w:pPr>
+    </w:p>
+    <w:p>
+      <w:pPr>
+        <w:rPr>
+          <w:rFonts w:ascii="Times New Roman" w:hAnsi="Times New Roman" w:cs="Times New Roman"/>
+          <w:sz w:val="28"/>
+          <w:szCs w:val="28"/>
+        </w:rPr>
+      </w:pPr>
+    </w:p>
+    <w:p>
+      <w:pPr>
+        <w:rPr>
+          <w:rFonts w:ascii="Times New Roman" w:hAnsi="Times New Roman" w:cs="Times New Roman"/>
+          <w:sz w:val="28"/>
+          <w:szCs w:val="28"/>
+        </w:rPr>
+      </w:pPr>
+      <w:r>
+        <w:rPr>
+          <w:rFonts w:ascii="Times New Roman" w:hAnsi="Times New Roman" w:cs="Times New Roman"/>
+          <w:sz w:val="28"/>
+          <w:szCs w:val="28"/>
+          <w:lang w:val="en-US"/>
+        </w:rPr>
+        <w:lastRenderedPageBreak/>
+        <w:t>CONTROL</w:t>
+      </w:r>
+      <w:r>
+        <w:rPr>
+          <w:rFonts w:ascii="Times New Roman" w:hAnsi="Times New Roman" w:cs="Times New Roman"/>
+          <w:sz w:val="28"/>
+          <w:szCs w:val="28"/>
+        </w:rPr>
+        <w:t>_</w:t>
+      </w:r>
+      <w:r>
+        <w:rPr>
+          <w:rFonts w:ascii="Times New Roman" w:hAnsi="Times New Roman" w:cs="Times New Roman"/>
+          <w:sz w:val="28"/>
+          <w:szCs w:val="28"/>
+          <w:lang w:val="en-US"/>
+        </w:rPr>
+        <w:t>UNIT</w:t>
+      </w:r>
+    </w:p>
+    <w:p>
+      <w:pPr>
+        <w:ind w:firstLine="708"/>
+        <w:jc w:val="both"/>
+        <w:rPr>
+          <w:rFonts w:ascii="Times New Roman" w:hAnsi="Times New Roman" w:cs="Times New Roman"/>
+          <w:sz w:val="28"/>
+          <w:szCs w:val="28"/>
+        </w:rPr>
+      </w:pPr>
+      <w:r>
+        <w:rPr>
+          <w:rFonts w:ascii="Times New Roman" w:hAnsi="Times New Roman" w:cs="Times New Roman"/>
+          <w:sz w:val="28"/>
+          <w:szCs w:val="28"/>
+        </w:rPr>
+        <w:t>Устройство</w:t>
+      </w:r>
+      <w:r>
+        <w:rPr>
+          <w:rFonts w:ascii="Times New Roman" w:hAnsi="Times New Roman" w:cs="Times New Roman"/>
+          <w:sz w:val="28"/>
+          <w:szCs w:val="28"/>
+        </w:rPr>
+        <w:t xml:space="preserve"> </w:t>
+      </w:r>
+      <w:r>
+        <w:rPr>
+          <w:rFonts w:ascii="Times New Roman" w:hAnsi="Times New Roman" w:cs="Times New Roman"/>
+          <w:sz w:val="28"/>
+          <w:szCs w:val="28"/>
+        </w:rPr>
+        <w:t>управления</w:t>
+      </w:r>
+      <w:r>
+        <w:rPr>
+          <w:rFonts w:ascii="Times New Roman" w:hAnsi="Times New Roman" w:cs="Times New Roman"/>
+          <w:sz w:val="28"/>
+          <w:szCs w:val="28"/>
+        </w:rPr>
+        <w:t xml:space="preserve">. </w:t>
+      </w:r>
+      <w:r>
+        <w:rPr>
+          <w:rFonts w:ascii="Times New Roman" w:hAnsi="Times New Roman" w:cs="Times New Roman"/>
+          <w:sz w:val="28"/>
+          <w:szCs w:val="28"/>
+        </w:rPr>
+        <w:t>Формирует</w:t>
+      </w:r>
+      <w:r>
+        <w:rPr>
+          <w:rFonts w:ascii="Times New Roman" w:hAnsi="Times New Roman" w:cs="Times New Roman"/>
+          <w:sz w:val="28"/>
+          <w:szCs w:val="28"/>
+        </w:rPr>
+        <w:t xml:space="preserve"> </w:t>
+      </w:r>
+      <w:r>
+        <w:rPr>
+          <w:rFonts w:ascii="Times New Roman" w:hAnsi="Times New Roman" w:cs="Times New Roman"/>
+          <w:sz w:val="28"/>
+          <w:szCs w:val="28"/>
+        </w:rPr>
+        <w:t>временную</w:t>
+      </w:r>
+      <w:r>
+        <w:rPr>
+          <w:rFonts w:ascii="Times New Roman" w:hAnsi="Times New Roman" w:cs="Times New Roman"/>
+          <w:sz w:val="28"/>
+          <w:szCs w:val="28"/>
+        </w:rPr>
+        <w:t xml:space="preserve"> </w:t>
+      </w:r>
+      <w:r>
+        <w:rPr>
+          <w:rFonts w:ascii="Times New Roman" w:hAnsi="Times New Roman" w:cs="Times New Roman"/>
+          <w:sz w:val="28"/>
+          <w:szCs w:val="28"/>
+        </w:rPr>
+        <w:t>диаграмму</w:t>
+      </w:r>
+      <w:r>
+        <w:rPr>
+          <w:rFonts w:ascii="Times New Roman" w:hAnsi="Times New Roman" w:cs="Times New Roman"/>
+          <w:sz w:val="28"/>
+          <w:szCs w:val="28"/>
+        </w:rPr>
+        <w:t xml:space="preserve"> </w:t>
+      </w:r>
+      <w:r>
+        <w:rPr>
+          <w:rFonts w:ascii="Times New Roman" w:hAnsi="Times New Roman" w:cs="Times New Roman"/>
+          <w:sz w:val="28"/>
+          <w:szCs w:val="28"/>
+        </w:rPr>
+        <w:t>управляющих</w:t>
+      </w:r>
+      <w:r>
+        <w:rPr>
+          <w:rFonts w:ascii="Times New Roman" w:hAnsi="Times New Roman" w:cs="Times New Roman"/>
+          <w:sz w:val="28"/>
+          <w:szCs w:val="28"/>
+        </w:rPr>
+        <w:t xml:space="preserve"> </w:t>
+      </w:r>
+      <w:r>
+        <w:rPr>
+          <w:rFonts w:ascii="Times New Roman" w:hAnsi="Times New Roman" w:cs="Times New Roman"/>
+          <w:sz w:val="28"/>
+          <w:szCs w:val="28"/>
+        </w:rPr>
+        <w:t xml:space="preserve">сигналов: генерации адреса, выборки, хранения, смены слоя и </w:t>
+      </w:r>
       <w:proofErr w:type="spellStart"/>
       <w:r>
         <w:rPr>
           <w:rFonts w:ascii="Times New Roman" w:hAnsi="Times New Roman" w:cs="Times New Roman"/>
           <w:sz w:val="28"/>
           <w:szCs w:val="28"/>
-          <w:lang w:val="en-US"/>
-        </w:rPr>
-        <w:t>cos</w:t>
-      </w:r>
-      <w:r>
-        <w:rPr>
-          <w:rFonts w:ascii="Times New Roman" w:hAnsi="Times New Roman" w:cs="Times New Roman"/>
-          <w:sz w:val="28"/>
-          <w:szCs w:val="28"/>
-          <w:lang w:val="en-US"/>
+        </w:rPr>
+        <w:t>стробирующий</w:t>
+      </w:r>
+      <w:proofErr w:type="spellEnd"/>
+      <w:r>
+        <w:rPr>
+          <w:rFonts w:ascii="Times New Roman" w:hAnsi="Times New Roman" w:cs="Times New Roman"/>
+          <w:sz w:val="28"/>
+          <w:szCs w:val="28"/>
+        </w:rPr>
+        <w:t xml:space="preserve"> сигнал для модуля Бабочка.</w:t>
+      </w:r>
+      <w:r>
+        <w:rPr>
+          <w:rFonts w:ascii="Times New Roman" w:hAnsi="Times New Roman" w:cs="Times New Roman"/>
+          <w:sz w:val="28"/>
+          <w:szCs w:val="28"/>
+        </w:rPr>
+        <w:t xml:space="preserve"> </w:t>
+      </w:r>
+      <w:r>
+        <w:rPr>
+          <w:rFonts w:ascii="Times New Roman" w:hAnsi="Times New Roman" w:cs="Times New Roman"/>
+          <w:sz w:val="28"/>
+          <w:szCs w:val="28"/>
+        </w:rPr>
+        <w:t>Так как в проекте присутствует 5 различных вариантов устройств управления. Для каждого отельная временная диаграмма управляющих сигналов</w:t>
+      </w:r>
+    </w:p>
+    <w:p>
+      <w:pPr>
+        <w:rPr>
+          <w:rFonts w:ascii="Times New Roman" w:hAnsi="Times New Roman" w:cs="Times New Roman"/>
+          <w:sz w:val="28"/>
+          <w:szCs w:val="28"/>
+        </w:rPr>
+      </w:pPr>
+    </w:p>
+    <w:p>
+      <w:pPr>
+        <w:rPr>
+          <w:rFonts w:ascii="Times New Roman" w:hAnsi="Times New Roman" w:cs="Times New Roman"/>
+          <w:sz w:val="28"/>
+          <w:szCs w:val="28"/>
+        </w:rPr>
+      </w:pPr>
+      <w:r>
+        <w:rPr>
+          <w:rFonts w:ascii="Times New Roman" w:hAnsi="Times New Roman" w:cs="Times New Roman"/>
+          <w:sz w:val="28"/>
+          <w:szCs w:val="28"/>
+          <w:lang w:val="en-US"/>
+        </w:rPr>
+        <w:t>Description</w:t>
+      </w:r>
+    </w:p>
+    <w:p>
+      <w:pPr>
+        <w:ind w:firstLine="360"/>
+        <w:jc w:val="both"/>
+        <w:rPr>
+          <w:rFonts w:ascii="Times New Roman" w:hAnsi="Times New Roman" w:cs="Times New Roman"/>
+          <w:sz w:val="28"/>
+          <w:szCs w:val="28"/>
+        </w:rPr>
+      </w:pPr>
+      <w:r>
+        <w:rPr>
+          <w:rFonts w:ascii="Times New Roman" w:hAnsi="Times New Roman" w:cs="Times New Roman"/>
+          <w:sz w:val="28"/>
+          <w:szCs w:val="28"/>
+        </w:rPr>
+        <w:t>Имеется два режима работы: выполнение прямого и обратного преобразования Фурье. Выбор конкретного режима задается перед синтезом, в параметрах</w:t>
+      </w:r>
+      <w:r>
+        <w:rPr>
+          <w:rFonts w:ascii="Times New Roman" w:hAnsi="Times New Roman" w:cs="Times New Roman"/>
+          <w:sz w:val="28"/>
+          <w:szCs w:val="28"/>
+        </w:rPr>
+        <w:t>(</w:t>
+      </w:r>
+      <w:r>
+        <w:rPr>
+          <w:rFonts w:ascii="Times New Roman" w:hAnsi="Times New Roman" w:cs="Times New Roman"/>
+          <w:sz w:val="28"/>
+          <w:szCs w:val="28"/>
+        </w:rPr>
+        <w:t>INVERSE</w:t>
+      </w:r>
+      <w:r>
+        <w:rPr>
+          <w:rFonts w:ascii="Times New Roman" w:hAnsi="Times New Roman" w:cs="Times New Roman"/>
+          <w:sz w:val="28"/>
+          <w:szCs w:val="28"/>
+        </w:rPr>
+        <w:t>)</w:t>
+      </w:r>
+      <w:r>
+        <w:rPr>
+          <w:rFonts w:ascii="Times New Roman" w:hAnsi="Times New Roman" w:cs="Times New Roman"/>
+          <w:sz w:val="28"/>
+          <w:szCs w:val="28"/>
+        </w:rPr>
+        <w:t xml:space="preserve">, и влияет на заполнение </w:t>
+      </w:r>
+      <w:r>
+        <w:rPr>
+          <w:rFonts w:ascii="Times New Roman" w:hAnsi="Times New Roman" w:cs="Times New Roman"/>
+          <w:sz w:val="28"/>
+          <w:szCs w:val="28"/>
+          <w:lang w:val="en-US"/>
+        </w:rPr>
+        <w:t>ROM</w:t>
+      </w:r>
+      <w:r>
+        <w:rPr>
+          <w:rFonts w:ascii="Times New Roman" w:hAnsi="Times New Roman" w:cs="Times New Roman"/>
+          <w:sz w:val="28"/>
+          <w:szCs w:val="28"/>
+        </w:rPr>
+        <w:t xml:space="preserve"> хранящей в себе значения синуса.</w:t>
+      </w:r>
+    </w:p>
+    <w:p>
+      <w:pPr>
+        <w:ind w:firstLine="360"/>
+        <w:jc w:val="both"/>
+        <w:rPr>
+          <w:rFonts w:ascii="Times New Roman" w:hAnsi="Times New Roman" w:cs="Times New Roman"/>
+          <w:sz w:val="28"/>
+          <w:szCs w:val="28"/>
+        </w:rPr>
+      </w:pPr>
+      <w:r>
+        <w:rPr>
+          <w:rFonts w:ascii="Times New Roman" w:hAnsi="Times New Roman" w:cs="Times New Roman"/>
+          <w:sz w:val="28"/>
+          <w:szCs w:val="28"/>
+        </w:rPr>
+        <w:t>Так же в параметрах задаются такие параметры как:</w:t>
+      </w:r>
+    </w:p>
+    <w:p>
+      <w:pPr>
+        <w:pStyle w:val="a4"/>
+        <w:numPr>
+          <w:ilvl w:val="0"/>
+          <w:numId w:val="1"/>
+        </w:numPr>
+        <w:jc w:val="both"/>
+        <w:rPr>
+          <w:rFonts w:ascii="Times New Roman" w:hAnsi="Times New Roman" w:cs="Times New Roman"/>
+          <w:sz w:val="28"/>
+          <w:szCs w:val="28"/>
+        </w:rPr>
+      </w:pPr>
+      <w:r>
+        <w:rPr>
+          <w:rFonts w:ascii="Times New Roman" w:hAnsi="Times New Roman" w:cs="Times New Roman"/>
+          <w:sz w:val="28"/>
+          <w:szCs w:val="28"/>
+        </w:rPr>
+        <w:t>Длинна входного слова(DWL)</w:t>
+      </w:r>
+      <w:r>
+        <w:rPr>
+          <w:rFonts w:ascii="Times New Roman" w:hAnsi="Times New Roman" w:cs="Times New Roman"/>
+          <w:sz w:val="28"/>
+          <w:szCs w:val="28"/>
+        </w:rPr>
+        <w:t>, для мнимой и реальной части одинаковая</w:t>
+      </w:r>
+    </w:p>
+    <w:p>
+      <w:pPr>
+        <w:pStyle w:val="a4"/>
+        <w:numPr>
+          <w:ilvl w:val="0"/>
+          <w:numId w:val="1"/>
+        </w:numPr>
+        <w:jc w:val="both"/>
+        <w:rPr>
+          <w:rFonts w:ascii="Times New Roman" w:hAnsi="Times New Roman" w:cs="Times New Roman"/>
+          <w:sz w:val="28"/>
+          <w:szCs w:val="28"/>
+        </w:rPr>
+      </w:pPr>
+      <w:r>
+        <w:rPr>
+          <w:rFonts w:ascii="Times New Roman" w:hAnsi="Times New Roman" w:cs="Times New Roman"/>
+          <w:sz w:val="28"/>
+          <w:szCs w:val="28"/>
+        </w:rPr>
+        <w:t>Внутренняя длинна слова поворачивающего множителя</w:t>
+      </w:r>
+      <w:r>
+        <w:rPr>
+          <w:rFonts w:ascii="Times New Roman" w:hAnsi="Times New Roman" w:cs="Times New Roman"/>
+          <w:sz w:val="28"/>
+          <w:szCs w:val="28"/>
+        </w:rPr>
+        <w:t>(</w:t>
+      </w:r>
+      <w:r>
+        <w:rPr>
+          <w:rFonts w:ascii="Times New Roman" w:hAnsi="Times New Roman" w:cs="Times New Roman"/>
+          <w:sz w:val="28"/>
+          <w:szCs w:val="28"/>
+        </w:rPr>
+        <w:t>W_WDL</w:t>
+      </w:r>
+      <w:r>
+        <w:rPr>
+          <w:rFonts w:ascii="Times New Roman" w:hAnsi="Times New Roman" w:cs="Times New Roman"/>
+          <w:sz w:val="28"/>
+          <w:szCs w:val="28"/>
+        </w:rPr>
+        <w:t>).</w:t>
+      </w:r>
+    </w:p>
+    <w:p>
+      <w:pPr>
+        <w:pStyle w:val="a4"/>
+        <w:numPr>
+          <w:ilvl w:val="0"/>
+          <w:numId w:val="1"/>
+        </w:numPr>
+        <w:jc w:val="both"/>
+        <w:rPr>
+          <w:rFonts w:ascii="Times New Roman" w:hAnsi="Times New Roman" w:cs="Times New Roman"/>
+          <w:sz w:val="28"/>
+          <w:szCs w:val="28"/>
+        </w:rPr>
+      </w:pPr>
+      <w:r>
+        <w:rPr>
+          <w:rFonts w:ascii="Times New Roman" w:hAnsi="Times New Roman" w:cs="Times New Roman"/>
+          <w:sz w:val="28"/>
+          <w:szCs w:val="28"/>
+        </w:rPr>
+        <w:t>Формат преобразования 2^AWL</w:t>
+      </w:r>
+      <w:r>
+        <w:rPr>
+          <w:rFonts w:ascii="Times New Roman" w:hAnsi="Times New Roman" w:cs="Times New Roman"/>
+          <w:sz w:val="28"/>
+          <w:szCs w:val="28"/>
+        </w:rPr>
+        <w:t xml:space="preserve"> (</w:t>
+      </w:r>
+      <w:r>
+        <w:rPr>
+          <w:rFonts w:ascii="Times New Roman" w:hAnsi="Times New Roman" w:cs="Times New Roman"/>
+          <w:sz w:val="28"/>
+          <w:szCs w:val="28"/>
+        </w:rPr>
+        <w:t>нужно указать AWL</w:t>
+      </w:r>
+      <w:r>
+        <w:rPr>
+          <w:rFonts w:ascii="Times New Roman" w:hAnsi="Times New Roman" w:cs="Times New Roman"/>
+          <w:sz w:val="28"/>
+          <w:szCs w:val="28"/>
+        </w:rPr>
+        <w:t>)</w:t>
+      </w:r>
+    </w:p>
+    <w:p>
+      <w:pPr>
+        <w:pStyle w:val="a4"/>
+        <w:numPr>
+          <w:ilvl w:val="0"/>
+          <w:numId w:val="1"/>
+        </w:numPr>
+        <w:jc w:val="both"/>
+        <w:rPr>
+          <w:rFonts w:ascii="Times New Roman" w:hAnsi="Times New Roman" w:cs="Times New Roman"/>
+          <w:sz w:val="28"/>
+          <w:szCs w:val="28"/>
+        </w:rPr>
+      </w:pPr>
+      <w:r>
+        <w:rPr>
+          <w:rFonts w:ascii="Times New Roman" w:hAnsi="Times New Roman" w:cs="Times New Roman"/>
+          <w:sz w:val="28"/>
+          <w:szCs w:val="28"/>
+        </w:rPr>
+        <w:t xml:space="preserve">Запись входных данных в </w:t>
+      </w:r>
+      <w:proofErr w:type="spellStart"/>
+      <w:r>
+        <w:rPr>
+          <w:rFonts w:ascii="Times New Roman" w:hAnsi="Times New Roman" w:cs="Times New Roman"/>
+          <w:sz w:val="28"/>
+          <w:szCs w:val="28"/>
+        </w:rPr>
+        <w:t>битинверсной</w:t>
+      </w:r>
+      <w:proofErr w:type="spellEnd"/>
+      <w:r>
+        <w:rPr>
+          <w:rFonts w:ascii="Times New Roman" w:hAnsi="Times New Roman" w:cs="Times New Roman"/>
+          <w:sz w:val="28"/>
+          <w:szCs w:val="28"/>
+        </w:rPr>
+        <w:t xml:space="preserve"> адресации</w:t>
+      </w:r>
+      <w:r>
+        <w:rPr>
+          <w:rFonts w:ascii="Times New Roman" w:hAnsi="Times New Roman" w:cs="Times New Roman"/>
+          <w:sz w:val="28"/>
+          <w:szCs w:val="28"/>
+        </w:rPr>
+        <w:t xml:space="preserve"> (</w:t>
+      </w:r>
+      <w:r>
+        <w:rPr>
+          <w:rFonts w:ascii="Times New Roman" w:hAnsi="Times New Roman" w:cs="Times New Roman"/>
+          <w:sz w:val="28"/>
+          <w:szCs w:val="28"/>
+        </w:rPr>
+        <w:t>BIT_REVERS_WRITE</w:t>
+      </w:r>
+      <w:r>
+        <w:rPr>
+          <w:rFonts w:ascii="Times New Roman" w:hAnsi="Times New Roman" w:cs="Times New Roman"/>
+          <w:sz w:val="28"/>
+          <w:szCs w:val="28"/>
+        </w:rPr>
+        <w:t>)</w:t>
+      </w:r>
+    </w:p>
+    <w:p>
+      <w:pPr>
+        <w:pStyle w:val="a4"/>
+        <w:numPr>
+          <w:ilvl w:val="0"/>
+          <w:numId w:val="1"/>
+        </w:numPr>
+        <w:jc w:val="both"/>
+        <w:rPr>
+          <w:rFonts w:ascii="Times New Roman" w:hAnsi="Times New Roman" w:cs="Times New Roman"/>
+          <w:sz w:val="28"/>
+          <w:szCs w:val="28"/>
+        </w:rPr>
+      </w:pPr>
+      <w:r>
+        <w:rPr>
+          <w:rFonts w:ascii="Times New Roman" w:hAnsi="Times New Roman" w:cs="Times New Roman"/>
+          <w:sz w:val="28"/>
+          <w:szCs w:val="28"/>
+        </w:rPr>
+        <w:t>Количество битов выделяемых для счетчика слоев в устройстве управления</w:t>
+      </w:r>
+      <w:r>
+        <w:rPr>
+          <w:rFonts w:ascii="Times New Roman" w:hAnsi="Times New Roman" w:cs="Times New Roman"/>
+          <w:sz w:val="28"/>
+          <w:szCs w:val="28"/>
+        </w:rPr>
+        <w:t xml:space="preserve"> (</w:t>
+      </w:r>
+      <w:proofErr w:type="spellStart"/>
+      <w:r>
+        <w:rPr>
+          <w:rFonts w:ascii="Times New Roman" w:hAnsi="Times New Roman" w:cs="Times New Roman"/>
+          <w:sz w:val="28"/>
+          <w:szCs w:val="28"/>
+        </w:rPr>
+        <w:t>LayWL</w:t>
+      </w:r>
+      <w:proofErr w:type="spellEnd"/>
+      <w:r>
+        <w:rPr>
+          <w:rFonts w:ascii="Times New Roman" w:hAnsi="Times New Roman" w:cs="Times New Roman"/>
+          <w:sz w:val="28"/>
+          <w:szCs w:val="28"/>
+        </w:rPr>
+        <w:t>)</w:t>
+      </w:r>
+    </w:p>
+    <w:p>
+      <w:pPr>
+        <w:pStyle w:val="a4"/>
+        <w:numPr>
+          <w:ilvl w:val="0"/>
+          <w:numId w:val="1"/>
+        </w:numPr>
+        <w:spacing w:before="240"/>
+        <w:jc w:val="both"/>
+        <w:rPr>
+          <w:rFonts w:ascii="Times New Roman" w:hAnsi="Times New Roman" w:cs="Times New Roman"/>
+          <w:sz w:val="28"/>
+          <w:szCs w:val="28"/>
+        </w:rPr>
+      </w:pPr>
+      <w:r>
+        <w:rPr>
+          <w:rFonts w:ascii="Times New Roman" w:hAnsi="Times New Roman" w:cs="Times New Roman"/>
+          <w:sz w:val="28"/>
+          <w:szCs w:val="28"/>
+        </w:rPr>
+        <w:t>Количество тактов выполнения операции бабочка</w:t>
+      </w:r>
+      <w:r>
+        <w:rPr>
+          <w:rFonts w:ascii="Times New Roman" w:hAnsi="Times New Roman" w:cs="Times New Roman"/>
+          <w:sz w:val="28"/>
+          <w:szCs w:val="28"/>
+        </w:rPr>
+        <w:t xml:space="preserve"> (</w:t>
+      </w:r>
+      <w:r>
+        <w:rPr>
+          <w:rFonts w:ascii="Times New Roman" w:hAnsi="Times New Roman" w:cs="Times New Roman"/>
+          <w:sz w:val="28"/>
+          <w:szCs w:val="28"/>
+        </w:rPr>
+        <w:t>BUT_CLK_CYCLE</w:t>
+      </w:r>
+      <w:r>
+        <w:rPr>
+          <w:rFonts w:ascii="Times New Roman" w:hAnsi="Times New Roman" w:cs="Times New Roman"/>
+          <w:sz w:val="28"/>
+          <w:szCs w:val="28"/>
+        </w:rPr>
+        <w:t>)</w:t>
+      </w:r>
+      <w:r>
+        <w:rPr>
+          <w:rFonts w:ascii="Times New Roman" w:hAnsi="Times New Roman" w:cs="Times New Roman"/>
+          <w:sz w:val="28"/>
+          <w:szCs w:val="28"/>
+        </w:rPr>
+        <w:t xml:space="preserve"> </w:t>
+      </w:r>
+    </w:p>
+    <w:p>
+      <w:pPr>
+        <w:pStyle w:val="a4"/>
+        <w:numPr>
+          <w:ilvl w:val="0"/>
+          <w:numId w:val="1"/>
+        </w:numPr>
+        <w:jc w:val="both"/>
+        <w:rPr>
+          <w:rFonts w:ascii="Times New Roman" w:hAnsi="Times New Roman" w:cs="Times New Roman"/>
+          <w:sz w:val="28"/>
+          <w:szCs w:val="28"/>
+        </w:rPr>
+      </w:pPr>
+      <w:r>
+        <w:rPr>
+          <w:rFonts w:ascii="Times New Roman" w:hAnsi="Times New Roman" w:cs="Times New Roman"/>
+          <w:sz w:val="28"/>
+          <w:szCs w:val="28"/>
+        </w:rPr>
+        <w:t xml:space="preserve">Выбор сброса в </w:t>
+      </w:r>
+      <w:proofErr w:type="spellStart"/>
+      <w:r>
+        <w:rPr>
+          <w:rFonts w:ascii="Times New Roman" w:hAnsi="Times New Roman" w:cs="Times New Roman"/>
+          <w:sz w:val="28"/>
+          <w:szCs w:val="28"/>
+        </w:rPr>
+        <w:t>тригерах</w:t>
+      </w:r>
+      <w:proofErr w:type="spellEnd"/>
+      <w:r>
+        <w:rPr>
+          <w:rFonts w:ascii="Times New Roman" w:hAnsi="Times New Roman" w:cs="Times New Roman"/>
+          <w:sz w:val="28"/>
+          <w:szCs w:val="28"/>
+        </w:rPr>
+        <w:t xml:space="preserve"> </w:t>
+      </w:r>
+      <w:proofErr w:type="gramStart"/>
+      <w:r>
+        <w:rPr>
+          <w:rFonts w:ascii="Times New Roman" w:hAnsi="Times New Roman" w:cs="Times New Roman"/>
+          <w:sz w:val="28"/>
+          <w:szCs w:val="28"/>
+        </w:rPr>
+        <w:t>синхронный(</w:t>
+      </w:r>
+      <w:proofErr w:type="gramEnd"/>
+      <w:r>
+        <w:rPr>
+          <w:rFonts w:ascii="Times New Roman" w:hAnsi="Times New Roman" w:cs="Times New Roman"/>
+          <w:sz w:val="28"/>
+          <w:szCs w:val="28"/>
+        </w:rPr>
+        <w:t>1), асинхронный(0)</w:t>
+      </w:r>
+      <w:r>
+        <w:rPr>
+          <w:rFonts w:ascii="Times New Roman" w:hAnsi="Times New Roman" w:cs="Times New Roman"/>
+          <w:sz w:val="28"/>
+          <w:szCs w:val="28"/>
+        </w:rPr>
+        <w:t xml:space="preserve"> (</w:t>
+      </w:r>
+      <w:proofErr w:type="spellStart"/>
+      <w:r>
+        <w:rPr>
+          <w:rFonts w:ascii="Times New Roman" w:hAnsi="Times New Roman" w:cs="Times New Roman"/>
+          <w:sz w:val="28"/>
+          <w:szCs w:val="28"/>
+        </w:rPr>
+        <w:t>synch_RESET</w:t>
+      </w:r>
+      <w:proofErr w:type="spellEnd"/>
+      <w:r>
+        <w:rPr>
+          <w:rFonts w:ascii="Times New Roman" w:hAnsi="Times New Roman" w:cs="Times New Roman"/>
+          <w:sz w:val="28"/>
+          <w:szCs w:val="28"/>
+        </w:rPr>
+        <w:t>)</w:t>
+      </w:r>
+      <w:r>
+        <w:rPr>
+          <w:rFonts w:ascii="Times New Roman" w:hAnsi="Times New Roman" w:cs="Times New Roman"/>
+          <w:sz w:val="28"/>
+          <w:szCs w:val="28"/>
+        </w:rPr>
+        <w:t>.</w:t>
+      </w:r>
+    </w:p>
+    <w:p>
+      <w:pPr>
+        <w:rPr>
+          <w:rFonts w:ascii="Times New Roman" w:hAnsi="Times New Roman" w:cs="Times New Roman"/>
+          <w:sz w:val="28"/>
+          <w:szCs w:val="28"/>
+        </w:rPr>
+      </w:pPr>
+    </w:p>
+    <w:p>
+      <w:pPr>
+        <w:ind w:firstLine="360"/>
+        <w:jc w:val="both"/>
+        <w:rPr>
+          <w:rFonts w:ascii="Times New Roman" w:hAnsi="Times New Roman" w:cs="Times New Roman"/>
+          <w:sz w:val="28"/>
+          <w:szCs w:val="28"/>
+        </w:rPr>
+      </w:pPr>
+      <w:r>
+        <w:rPr>
+          <w:rFonts w:ascii="Times New Roman" w:hAnsi="Times New Roman" w:cs="Times New Roman"/>
+          <w:sz w:val="28"/>
+          <w:szCs w:val="28"/>
+        </w:rPr>
+        <w:t>Взаимод</w:t>
+      </w:r>
+      <w:r>
+        <w:rPr>
+          <w:rFonts w:ascii="Times New Roman" w:hAnsi="Times New Roman" w:cs="Times New Roman"/>
+          <w:sz w:val="28"/>
+          <w:szCs w:val="28"/>
+        </w:rPr>
+        <w:t>ействие с модулем происходит в соответствии с временной диаграммой, приведённой на рис 3.</w:t>
+      </w:r>
+    </w:p>
+    <w:p>
+      <w:pPr>
+        <w:ind w:firstLine="360"/>
+        <w:jc w:val="both"/>
+        <w:rPr>
+          <w:rFonts w:ascii="Times New Roman" w:hAnsi="Times New Roman" w:cs="Times New Roman"/>
+          <w:sz w:val="28"/>
+          <w:szCs w:val="28"/>
+        </w:rPr>
+      </w:pPr>
+      <w:r>
+        <w:rPr>
+          <w:rFonts w:ascii="Times New Roman" w:hAnsi="Times New Roman" w:cs="Times New Roman"/>
+          <w:sz w:val="28"/>
+          <w:szCs w:val="28"/>
+        </w:rPr>
+        <w:t>На временной диаграмме присутствует 3 основных этапа:</w:t>
+      </w:r>
+    </w:p>
+    <w:p>
+      <w:pPr>
+        <w:pStyle w:val="a4"/>
+        <w:numPr>
+          <w:ilvl w:val="0"/>
+          <w:numId w:val="2"/>
+        </w:numPr>
+        <w:jc w:val="both"/>
+        <w:rPr>
+          <w:rFonts w:ascii="Times New Roman" w:hAnsi="Times New Roman" w:cs="Times New Roman"/>
+          <w:sz w:val="28"/>
+          <w:szCs w:val="28"/>
+        </w:rPr>
+      </w:pPr>
+      <w:r>
+        <w:rPr>
+          <w:rFonts w:ascii="Times New Roman" w:hAnsi="Times New Roman" w:cs="Times New Roman"/>
+          <w:sz w:val="28"/>
+          <w:szCs w:val="28"/>
+        </w:rPr>
+        <w:t xml:space="preserve">Запись данных </w:t>
+      </w:r>
+    </w:p>
+    <w:p>
+      <w:pPr>
+        <w:ind w:firstLine="708"/>
+        <w:jc w:val="both"/>
+        <w:rPr>
+          <w:rFonts w:ascii="Times New Roman" w:hAnsi="Times New Roman" w:cs="Times New Roman"/>
+          <w:sz w:val="28"/>
+          <w:szCs w:val="28"/>
+        </w:rPr>
+      </w:pPr>
+      <w:r>
+        <w:rPr>
+          <w:rFonts w:ascii="Times New Roman" w:hAnsi="Times New Roman" w:cs="Times New Roman"/>
+          <w:sz w:val="28"/>
+          <w:szCs w:val="28"/>
+        </w:rPr>
+        <w:t xml:space="preserve">В этот момент входное </w:t>
+      </w:r>
+      <w:r>
+        <w:rPr>
+          <w:rFonts w:ascii="Times New Roman" w:hAnsi="Times New Roman" w:cs="Times New Roman"/>
+          <w:sz w:val="28"/>
+          <w:szCs w:val="28"/>
+          <w:lang w:val="en-US"/>
+        </w:rPr>
+        <w:t>FIFO</w:t>
+      </w:r>
+      <w:r>
+        <w:rPr>
+          <w:rFonts w:ascii="Times New Roman" w:hAnsi="Times New Roman" w:cs="Times New Roman"/>
+          <w:sz w:val="28"/>
+          <w:szCs w:val="28"/>
+        </w:rPr>
+        <w:t xml:space="preserve"> записывает данные поступающие на входные порты по </w:t>
+      </w:r>
+      <w:proofErr w:type="spellStart"/>
+      <w:r>
+        <w:rPr>
+          <w:rFonts w:ascii="Times New Roman" w:hAnsi="Times New Roman" w:cs="Times New Roman"/>
+          <w:sz w:val="28"/>
+          <w:szCs w:val="28"/>
+        </w:rPr>
+        <w:t>стробирующему</w:t>
+      </w:r>
+      <w:proofErr w:type="spellEnd"/>
+      <w:r>
+        <w:rPr>
+          <w:rFonts w:ascii="Times New Roman" w:hAnsi="Times New Roman" w:cs="Times New Roman"/>
+          <w:sz w:val="28"/>
+          <w:szCs w:val="28"/>
+        </w:rPr>
+        <w:t xml:space="preserve"> сигналу </w:t>
+      </w:r>
+      <w:proofErr w:type="spellStart"/>
+      <w:r>
+        <w:rPr>
+          <w:rFonts w:ascii="Times New Roman" w:hAnsi="Times New Roman" w:cs="Times New Roman"/>
+          <w:sz w:val="28"/>
+          <w:szCs w:val="28"/>
+          <w:lang w:val="en-US"/>
+        </w:rPr>
+        <w:t>i</w:t>
+      </w:r>
+      <w:proofErr w:type="spellEnd"/>
+      <w:r>
+        <w:rPr>
+          <w:rFonts w:ascii="Times New Roman" w:hAnsi="Times New Roman" w:cs="Times New Roman"/>
+          <w:sz w:val="28"/>
+          <w:szCs w:val="28"/>
         </w:rPr>
         <w:t>_</w:t>
       </w:r>
@@ -4424,34 +5461,13 @@
           <w:szCs w:val="28"/>
           <w:lang w:val="en-US"/>
         </w:rPr>
-        <w:t>table</w:t>
-      </w:r>
-      <w:proofErr w:type="spellEnd"/>
-      <w:r>
-        <w:rPr>
-          <w:rFonts w:ascii="Times New Roman" w:hAnsi="Times New Roman" w:cs="Times New Roman"/>
-          <w:sz w:val="28"/>
-          <w:szCs w:val="28"/>
-          <w:lang w:val="en-US"/>
-        </w:rPr>
-        <w:t>/</w:t>
-      </w:r>
-      <w:proofErr w:type="spellStart"/>
-      <w:r>
-        <w:rPr>
-          <w:rFonts w:ascii="Times New Roman" w:hAnsi="Times New Roman" w:cs="Times New Roman"/>
-          <w:sz w:val="28"/>
-          <w:szCs w:val="28"/>
-          <w:lang w:val="en-US"/>
-        </w:rPr>
-        <w:t>sin</w:t>
-      </w:r>
-      <w:r>
-        <w:rPr>
-          <w:rFonts w:ascii="Times New Roman" w:hAnsi="Times New Roman" w:cs="Times New Roman"/>
-          <w:sz w:val="28"/>
-          <w:szCs w:val="28"/>
-          <w:lang w:val="en-US"/>
+        <w:t>WR</w:t>
+      </w:r>
+      <w:r>
+        <w:rPr>
+          <w:rFonts w:ascii="Times New Roman" w:hAnsi="Times New Roman" w:cs="Times New Roman"/>
+          <w:sz w:val="28"/>
+          <w:szCs w:val="28"/>
         </w:rPr>
         <w:t>_</w:t>
       </w:r>
@@ -4462,12 +5478,80 @@
           <w:szCs w:val="28"/>
           <w:lang w:val="en-US"/>
         </w:rPr>
-        <w:t>table</w:t>
-      </w:r>
-      <w:proofErr w:type="spellEnd"/>
-    </w:p>
-    <w:p>
-      <w:pPr>
+        <w:t>DATA</w:t>
+      </w:r>
+      <w:r>
+        <w:rPr>
+          <w:rFonts w:ascii="Times New Roman" w:hAnsi="Times New Roman" w:cs="Times New Roman"/>
+          <w:sz w:val="28"/>
+          <w:szCs w:val="28"/>
+        </w:rPr>
+        <w:t xml:space="preserve">. </w:t>
+      </w:r>
+      <w:r>
+        <w:rPr>
+          <w:rFonts w:ascii="Times New Roman" w:hAnsi="Times New Roman" w:cs="Times New Roman"/>
+          <w:sz w:val="28"/>
+          <w:szCs w:val="28"/>
+        </w:rPr>
+        <w:t xml:space="preserve">Количество входных посылок данных за </w:t>
+      </w:r>
+      <w:proofErr w:type="gramStart"/>
+      <w:r>
+        <w:rPr>
+          <w:rFonts w:ascii="Times New Roman" w:hAnsi="Times New Roman" w:cs="Times New Roman"/>
+          <w:sz w:val="28"/>
+          <w:szCs w:val="28"/>
+        </w:rPr>
+        <w:t>время(</w:t>
+      </w:r>
+      <w:proofErr w:type="gramEnd"/>
+      <w:r>
+        <w:rPr>
+          <w:rFonts w:ascii="Times New Roman" w:hAnsi="Times New Roman" w:cs="Times New Roman"/>
+          <w:sz w:val="28"/>
+          <w:szCs w:val="28"/>
+        </w:rPr>
+        <w:t xml:space="preserve">количество тактов) выполнения </w:t>
+      </w:r>
+      <w:r>
+        <w:rPr>
+          <w:rFonts w:ascii="Times New Roman" w:hAnsi="Times New Roman" w:cs="Times New Roman"/>
+          <w:sz w:val="28"/>
+          <w:szCs w:val="28"/>
+          <w:lang w:val="en-US"/>
+        </w:rPr>
+        <w:t>FFT</w:t>
+      </w:r>
+      <w:r>
+        <w:rPr>
+          <w:rFonts w:ascii="Times New Roman" w:hAnsi="Times New Roman" w:cs="Times New Roman"/>
+          <w:sz w:val="28"/>
+          <w:szCs w:val="28"/>
+        </w:rPr>
+        <w:t xml:space="preserve">, не должно превышать формат преобразования. Количество тактов, требуемых для выполнения </w:t>
+      </w:r>
+      <w:r>
+        <w:rPr>
+          <w:rFonts w:ascii="Times New Roman" w:hAnsi="Times New Roman" w:cs="Times New Roman"/>
+          <w:sz w:val="28"/>
+          <w:szCs w:val="28"/>
+          <w:lang w:val="en-US"/>
+        </w:rPr>
+        <w:t xml:space="preserve">FFT </w:t>
+      </w:r>
+      <w:r>
+        <w:rPr>
+          <w:rFonts w:ascii="Times New Roman" w:hAnsi="Times New Roman" w:cs="Times New Roman"/>
+          <w:sz w:val="28"/>
+          <w:szCs w:val="28"/>
+        </w:rPr>
+        <w:t xml:space="preserve">рассчитывается по формуле </w:t>
+      </w:r>
+    </w:p>
+    <w:p>
+      <w:pPr>
+        <w:ind w:firstLine="708"/>
         <w:jc w:val="both"/>
         <w:rPr>
           <w:rFonts w:ascii="Times New Roman" w:hAnsi="Times New Roman" w:cs="Times New Roman"/>
@@ -4475,59 +5559,10 @@
           <w:szCs w:val="28"/>
         </w:rPr>
       </w:pPr>
-      <w:r>
-        <w:rPr>
-          <w:rFonts w:ascii="Times New Roman" w:hAnsi="Times New Roman" w:cs="Times New Roman"/>
-          <w:sz w:val="28"/>
-          <w:szCs w:val="28"/>
-          <w:lang w:val="en-US"/>
-        </w:rPr>
-        <w:tab/>
-      </w:r>
-      <w:r>
-        <w:rPr>
-          <w:rFonts w:ascii="Times New Roman" w:hAnsi="Times New Roman" w:cs="Times New Roman"/>
-          <w:sz w:val="28"/>
-          <w:szCs w:val="28"/>
-        </w:rPr>
-        <w:t>Постоянное запоминающее устройство</w:t>
-      </w:r>
-      <w:r>
-        <w:rPr>
-          <w:rFonts w:ascii="Times New Roman" w:hAnsi="Times New Roman" w:cs="Times New Roman"/>
-          <w:sz w:val="28"/>
-          <w:szCs w:val="28"/>
-        </w:rPr>
-        <w:t>(</w:t>
-      </w:r>
-      <w:r>
-        <w:rPr>
-          <w:rFonts w:ascii="Times New Roman" w:hAnsi="Times New Roman" w:cs="Times New Roman"/>
-          <w:sz w:val="28"/>
-          <w:szCs w:val="28"/>
-          <w:lang w:val="en-US"/>
-        </w:rPr>
-        <w:t>ROM</w:t>
-      </w:r>
-      <w:r>
-        <w:rPr>
-          <w:rFonts w:ascii="Times New Roman" w:hAnsi="Times New Roman" w:cs="Times New Roman"/>
-          <w:sz w:val="28"/>
-          <w:szCs w:val="28"/>
-        </w:rPr>
-        <w:t>)</w:t>
-      </w:r>
-      <w:r>
-        <w:rPr>
-          <w:rFonts w:ascii="Times New Roman" w:hAnsi="Times New Roman" w:cs="Times New Roman"/>
-          <w:sz w:val="28"/>
-          <w:szCs w:val="28"/>
-        </w:rPr>
-        <w:t>. Хранит полупериод косинуса либо синуса, для формирования поворачивающих множителей.</w:t>
-      </w:r>
-    </w:p>
-    <w:p>
-      <w:pPr>
+    </w:p>
+    <w:p>
+      <w:pPr>
+        <w:ind w:firstLine="708"/>
         <w:jc w:val="both"/>
         <w:rPr>
           <w:rFonts w:ascii="Times New Roman" w:hAnsi="Times New Roman" w:cs="Times New Roman"/>
@@ -4538,41 +5573,7 @@
     </w:p>
     <w:p>
       <w:pPr>
-        <w:rPr>
-          <w:rFonts w:ascii="Times New Roman" w:hAnsi="Times New Roman" w:cs="Times New Roman"/>
-          <w:sz w:val="28"/>
-          <w:szCs w:val="28"/>
-        </w:rPr>
-      </w:pPr>
-      <w:r>
-        <w:rPr>
-          <w:rFonts w:ascii="Times New Roman" w:hAnsi="Times New Roman" w:cs="Times New Roman"/>
-          <w:sz w:val="28"/>
-          <w:szCs w:val="28"/>
-          <w:lang w:val="en-US"/>
-        </w:rPr>
-        <w:t>Delay</w:t>
-      </w:r>
-      <w:r>
-        <w:rPr>
-          <w:rFonts w:ascii="Times New Roman" w:hAnsi="Times New Roman" w:cs="Times New Roman"/>
-          <w:sz w:val="28"/>
-          <w:szCs w:val="28"/>
-        </w:rPr>
-        <w:t>_</w:t>
-      </w:r>
-      <w:r>
-        <w:rPr>
-          <w:rFonts w:ascii="Times New Roman" w:hAnsi="Times New Roman" w:cs="Times New Roman"/>
-          <w:sz w:val="28"/>
-          <w:szCs w:val="28"/>
-          <w:lang w:val="en-US"/>
-        </w:rPr>
-        <w:t>unit</w:t>
-      </w:r>
-    </w:p>
-    <w:p>
-      <w:pPr>
+        <w:ind w:firstLine="708"/>
         <w:jc w:val="both"/>
         <w:rPr>
           <w:rFonts w:ascii="Times New Roman" w:hAnsi="Times New Roman" w:cs="Times New Roman"/>
@@ -4586,80 +5587,166 @@
           <w:sz w:val="28"/>
           <w:szCs w:val="28"/>
         </w:rPr>
-        <w:tab/>
-      </w:r>
-      <w:r>
-        <w:rPr>
-          <w:rFonts w:ascii="Times New Roman" w:hAnsi="Times New Roman" w:cs="Times New Roman"/>
-          <w:sz w:val="28"/>
-          <w:szCs w:val="28"/>
-        </w:rPr>
-        <w:t xml:space="preserve">Устройство задержки, представляет собой последовательно включенные </w:t>
-      </w:r>
-      <w:r>
-        <w:rPr>
-          <w:rFonts w:ascii="Times New Roman" w:hAnsi="Times New Roman" w:cs="Times New Roman"/>
-          <w:sz w:val="28"/>
-          <w:szCs w:val="28"/>
-          <w:lang w:val="en-US"/>
-        </w:rPr>
-        <w:t>D</w:t>
-      </w:r>
-      <w:r>
-        <w:rPr>
-          <w:rFonts w:ascii="Times New Roman" w:hAnsi="Times New Roman" w:cs="Times New Roman"/>
-          <w:sz w:val="28"/>
-          <w:szCs w:val="28"/>
-        </w:rPr>
-        <w:t>-триггеры для формирования ножной временной диаграммы.</w:t>
-      </w:r>
-    </w:p>
-    <w:p>
-      <w:pPr>
-        <w:rPr>
-          <w:rFonts w:ascii="Times New Roman" w:hAnsi="Times New Roman" w:cs="Times New Roman"/>
-          <w:sz w:val="28"/>
-          <w:szCs w:val="28"/>
-        </w:rPr>
-      </w:pPr>
-    </w:p>
-    <w:p>
-      <w:pPr>
-        <w:rPr>
-          <w:rFonts w:ascii="Times New Roman" w:hAnsi="Times New Roman" w:cs="Times New Roman"/>
-          <w:sz w:val="28"/>
-          <w:szCs w:val="28"/>
-        </w:rPr>
-      </w:pPr>
-      <w:r>
-        <w:rPr>
-          <w:rFonts w:ascii="Times New Roman" w:hAnsi="Times New Roman" w:cs="Times New Roman"/>
-          <w:sz w:val="28"/>
-          <w:szCs w:val="28"/>
-          <w:lang w:val="en-US"/>
-        </w:rPr>
-        <w:t>CONTROL</w:t>
-      </w:r>
-      <w:r>
-        <w:rPr>
-          <w:rFonts w:ascii="Times New Roman" w:hAnsi="Times New Roman" w:cs="Times New Roman"/>
-          <w:sz w:val="28"/>
-          <w:szCs w:val="28"/>
-        </w:rPr>
-        <w:t>_</w:t>
-      </w:r>
-      <w:r>
-        <w:rPr>
-          <w:rFonts w:ascii="Times New Roman" w:hAnsi="Times New Roman" w:cs="Times New Roman"/>
-          <w:sz w:val="28"/>
-          <w:szCs w:val="28"/>
-          <w:lang w:val="en-US"/>
-        </w:rPr>
-        <w:t>UNIT</w:t>
-      </w:r>
-    </w:p>
-    <w:p>
-      <w:pPr>
+        <w:lastRenderedPageBreak/>
+        <w:t>Для Бабочек с периодами 2 и 3</w:t>
+      </w:r>
+    </w:p>
+    <w:tbl>
+      <w:tblPr>
+        <w:tblStyle w:val="a3"/>
+        <w:tblW w:w="0" w:type="auto"/>
+        <w:tblBorders>
+          <w:top w:val="none" w:sz="0" w:space="0" w:color="auto"/>
+          <w:left w:val="none" w:sz="0" w:space="0" w:color="auto"/>
+          <w:bottom w:val="none" w:sz="0" w:space="0" w:color="auto"/>
+          <w:right w:val="none" w:sz="0" w:space="0" w:color="auto"/>
+          <w:insideH w:val="none" w:sz="0" w:space="0" w:color="auto"/>
+          <w:insideV w:val="none" w:sz="0" w:space="0" w:color="auto"/>
+        </w:tblBorders>
+        <w:tblLook w:val="04A0" w:firstRow="1" w:lastRow="0" w:firstColumn="1" w:lastColumn="0" w:noHBand="0" w:noVBand="1"/>
+      </w:tblPr>
+      <w:tblGrid>
+        <w:gridCol w:w="8812"/>
+        <w:gridCol w:w="543"/>
+      </w:tblGrid>
+      <w:tr>
+        <w:tc>
+          <w:tcPr>
+            <w:tcW w:w="8926" w:type="dxa"/>
+          </w:tcPr>
+          <w:p>
+            <w:pPr>
+              <w:jc w:val="both"/>
+              <w:rPr>
+                <w:rFonts w:ascii="Times New Roman" w:hAnsi="Times New Roman" w:cs="Times New Roman"/>
+                <w:i/>
+                <w:sz w:val="28"/>
+                <w:szCs w:val="28"/>
+                <w:lang w:val="en-US"/>
+              </w:rPr>
+            </w:pPr>
+            <m:oMathPara>
+              <m:oMath>
+                <m:r>
+                  <w:rPr>
+                    <w:rFonts w:ascii="Cambria Math" w:hAnsi="Cambria Math" w:cs="Times New Roman"/>
+                    <w:sz w:val="28"/>
+                    <w:szCs w:val="28"/>
+                    <w:lang w:val="en-US"/>
+                  </w:rPr>
+                  <m:t>N=</m:t>
+                </m:r>
+                <m:d>
+                  <m:dPr>
+                    <m:ctrlPr>
+                      <w:rPr>
+                        <w:rFonts w:ascii="Cambria Math" w:hAnsi="Cambria Math" w:cs="Times New Roman"/>
+                        <w:i/>
+                        <w:sz w:val="28"/>
+                        <w:szCs w:val="28"/>
+                        <w:lang w:val="en-US"/>
+                      </w:rPr>
+                    </m:ctrlPr>
+                  </m:dPr>
+                  <m:e>
+                    <m:sSup>
+                      <m:sSupPr>
+                        <m:ctrlPr>
+                          <w:rPr>
+                            <w:rFonts w:ascii="Cambria Math" w:hAnsi="Cambria Math" w:cs="Times New Roman"/>
+                            <w:i/>
+                            <w:sz w:val="28"/>
+                            <w:szCs w:val="28"/>
+                            <w:lang w:val="en-US"/>
+                          </w:rPr>
+                        </m:ctrlPr>
+                      </m:sSupPr>
+                      <m:e>
+                        <m:r>
+                          <w:rPr>
+                            <w:rFonts w:ascii="Cambria Math" w:hAnsi="Cambria Math" w:cs="Times New Roman"/>
+                            <w:sz w:val="28"/>
+                            <w:szCs w:val="28"/>
+                            <w:lang w:val="en-US"/>
+                          </w:rPr>
+                          <m:t>2</m:t>
+                        </m:r>
+                      </m:e>
+                      <m:sup>
+                        <m:r>
+                          <w:rPr>
+                            <w:rFonts w:ascii="Cambria Math" w:hAnsi="Cambria Math" w:cs="Times New Roman"/>
+                            <w:sz w:val="28"/>
+                            <w:szCs w:val="28"/>
+                            <w:lang w:val="en-US"/>
+                          </w:rPr>
+                          <m:t>AWL-1</m:t>
+                        </m:r>
+                      </m:sup>
+                    </m:sSup>
+                    <m:r>
+                      <w:rPr>
+                        <w:rFonts w:ascii="Cambria Math" w:hAnsi="Cambria Math" w:cs="Times New Roman"/>
+                        <w:sz w:val="28"/>
+                        <w:szCs w:val="28"/>
+                        <w:lang w:val="en-US"/>
+                      </w:rPr>
+                      <m:t>+2</m:t>
+                    </m:r>
+                  </m:e>
+                </m:d>
+                <m:r>
+                  <w:rPr>
+                    <w:rFonts w:ascii="Cambria Math" w:hAnsi="Cambria Math" w:cs="Times New Roman"/>
+                    <w:sz w:val="28"/>
+                    <w:szCs w:val="28"/>
+                    <w:lang w:val="en-US"/>
+                  </w:rPr>
+                  <m:t>*AWL</m:t>
+                </m:r>
+                <m:r>
+                  <w:rPr>
+                    <w:rFonts w:ascii="Cambria Math" w:hAnsi="Cambria Math" w:cs="Times New Roman"/>
+                    <w:sz w:val="28"/>
+                    <w:szCs w:val="28"/>
+                    <w:lang w:val="en-US"/>
+                  </w:rPr>
+                  <m:t>*BCC+4</m:t>
+                </m:r>
+              </m:oMath>
+            </m:oMathPara>
+          </w:p>
+        </w:tc>
+        <w:tc>
+          <w:tcPr>
+            <w:tcW w:w="419" w:type="dxa"/>
+          </w:tcPr>
+          <w:p>
+            <w:pPr>
+              <w:jc w:val="both"/>
+              <w:rPr>
+                <w:rFonts w:ascii="Times New Roman" w:hAnsi="Times New Roman" w:cs="Times New Roman"/>
+                <w:sz w:val="28"/>
+                <w:szCs w:val="28"/>
+                <w:lang w:val="en-US"/>
+              </w:rPr>
+            </w:pPr>
+            <w:r>
+              <w:rPr>
+                <w:rFonts w:ascii="Times New Roman" w:hAnsi="Times New Roman" w:cs="Times New Roman"/>
+                <w:sz w:val="28"/>
+                <w:szCs w:val="28"/>
+                <w:lang w:val="en-US"/>
+              </w:rPr>
+              <w:t>(1)</w:t>
+            </w:r>
+          </w:p>
+        </w:tc>
+      </w:tr>
+    </w:tbl>
+    <w:p>
+      <w:pPr>
+        <w:ind w:firstLine="708"/>
         <w:jc w:val="both"/>
         <w:rPr>
           <w:rFonts w:ascii="Times New Roman" w:hAnsi="Times New Roman" w:cs="Times New Roman"/>
@@ -4667,21 +5754,32 @@
           <w:szCs w:val="28"/>
         </w:rPr>
       </w:pPr>
-      <w:r>
-        <w:rPr>
-          <w:rFonts w:ascii="Times New Roman" w:hAnsi="Times New Roman" w:cs="Times New Roman"/>
-          <w:sz w:val="28"/>
-          <w:szCs w:val="28"/>
-        </w:rPr>
-        <w:tab/>
-      </w:r>
-      <w:r>
-        <w:rPr>
-          <w:rFonts w:ascii="Times New Roman" w:hAnsi="Times New Roman" w:cs="Times New Roman"/>
-          <w:sz w:val="28"/>
-          <w:szCs w:val="28"/>
-        </w:rPr>
-        <w:t>Устройство</w:t>
+    </w:p>
+    <w:p>
+      <w:pPr>
+        <w:ind w:firstLine="708"/>
+        <w:jc w:val="both"/>
+        <w:rPr>
+          <w:rFonts w:ascii="Times New Roman" w:hAnsi="Times New Roman" w:cs="Times New Roman"/>
+          <w:sz w:val="28"/>
+          <w:szCs w:val="28"/>
+        </w:rPr>
+      </w:pPr>
+      <w:r>
+        <w:rPr>
+          <w:rFonts w:ascii="Times New Roman" w:hAnsi="Times New Roman" w:cs="Times New Roman"/>
+          <w:sz w:val="28"/>
+          <w:szCs w:val="28"/>
+        </w:rPr>
+        <w:t xml:space="preserve">Для Бабочек с периодами </w:t>
+      </w:r>
+      <w:r>
+        <w:rPr>
+          <w:rFonts w:ascii="Times New Roman" w:hAnsi="Times New Roman" w:cs="Times New Roman"/>
+          <w:sz w:val="28"/>
+          <w:szCs w:val="28"/>
+        </w:rPr>
+        <w:t>4,</w:t>
       </w:r>
       <w:r>
         <w:rPr>
@@ -4697,161 +5795,136 @@
           <w:sz w:val="28"/>
           <w:szCs w:val="28"/>
         </w:rPr>
-        <w:t>управления</w:t>
-      </w:r>
-      <w:r>
-        <w:rPr>
-          <w:rFonts w:ascii="Times New Roman" w:hAnsi="Times New Roman" w:cs="Times New Roman"/>
-          <w:sz w:val="28"/>
-          <w:szCs w:val="28"/>
-        </w:rPr>
-        <w:t xml:space="preserve">. </w:t>
-      </w:r>
-      <w:r>
-        <w:rPr>
-          <w:rFonts w:ascii="Times New Roman" w:hAnsi="Times New Roman" w:cs="Times New Roman"/>
-          <w:sz w:val="28"/>
-          <w:szCs w:val="28"/>
-        </w:rPr>
-        <w:t>Формирует</w:t>
-      </w:r>
-      <w:r>
-        <w:rPr>
-          <w:rFonts w:ascii="Times New Roman" w:hAnsi="Times New Roman" w:cs="Times New Roman"/>
-          <w:sz w:val="28"/>
-          <w:szCs w:val="28"/>
-        </w:rPr>
-        <w:t xml:space="preserve"> </w:t>
-      </w:r>
-      <w:r>
-        <w:rPr>
-          <w:rFonts w:ascii="Times New Roman" w:hAnsi="Times New Roman" w:cs="Times New Roman"/>
-          <w:sz w:val="28"/>
-          <w:szCs w:val="28"/>
-        </w:rPr>
-        <w:t>временную</w:t>
-      </w:r>
-      <w:r>
-        <w:rPr>
-          <w:rFonts w:ascii="Times New Roman" w:hAnsi="Times New Roman" w:cs="Times New Roman"/>
-          <w:sz w:val="28"/>
-          <w:szCs w:val="28"/>
-        </w:rPr>
-        <w:t xml:space="preserve"> </w:t>
-      </w:r>
-      <w:r>
-        <w:rPr>
-          <w:rFonts w:ascii="Times New Roman" w:hAnsi="Times New Roman" w:cs="Times New Roman"/>
-          <w:sz w:val="28"/>
-          <w:szCs w:val="28"/>
-        </w:rPr>
-        <w:t>диаграмму</w:t>
-      </w:r>
-      <w:r>
-        <w:rPr>
-          <w:rFonts w:ascii="Times New Roman" w:hAnsi="Times New Roman" w:cs="Times New Roman"/>
-          <w:sz w:val="28"/>
-          <w:szCs w:val="28"/>
-        </w:rPr>
-        <w:t xml:space="preserve"> </w:t>
-      </w:r>
-      <w:r>
-        <w:rPr>
-          <w:rFonts w:ascii="Times New Roman" w:hAnsi="Times New Roman" w:cs="Times New Roman"/>
-          <w:sz w:val="28"/>
-          <w:szCs w:val="28"/>
-        </w:rPr>
-        <w:t>управляющих</w:t>
-      </w:r>
-      <w:r>
-        <w:rPr>
-          <w:rFonts w:ascii="Times New Roman" w:hAnsi="Times New Roman" w:cs="Times New Roman"/>
-          <w:sz w:val="28"/>
-          <w:szCs w:val="28"/>
-        </w:rPr>
-        <w:t xml:space="preserve"> </w:t>
-      </w:r>
-      <w:r>
-        <w:rPr>
-          <w:rFonts w:ascii="Times New Roman" w:hAnsi="Times New Roman" w:cs="Times New Roman"/>
-          <w:sz w:val="28"/>
-          <w:szCs w:val="28"/>
-        </w:rPr>
-        <w:t xml:space="preserve">сигналов: генерации адреса, выборки, хранения, смены слоя и </w:t>
-      </w:r>
-      <w:proofErr w:type="spellStart"/>
-      <w:r>
-        <w:rPr>
-          <w:rFonts w:ascii="Times New Roman" w:hAnsi="Times New Roman" w:cs="Times New Roman"/>
-          <w:sz w:val="28"/>
-          <w:szCs w:val="28"/>
-        </w:rPr>
-        <w:lastRenderedPageBreak/>
-        <w:t>стробирующий</w:t>
-      </w:r>
-      <w:proofErr w:type="spellEnd"/>
-      <w:r>
-        <w:rPr>
-          <w:rFonts w:ascii="Times New Roman" w:hAnsi="Times New Roman" w:cs="Times New Roman"/>
-          <w:sz w:val="28"/>
-          <w:szCs w:val="28"/>
-        </w:rPr>
-        <w:t xml:space="preserve"> сигнал для модуля Бабочка.</w:t>
-      </w:r>
-      <w:r>
-        <w:rPr>
-          <w:rFonts w:ascii="Times New Roman" w:hAnsi="Times New Roman" w:cs="Times New Roman"/>
-          <w:sz w:val="28"/>
-          <w:szCs w:val="28"/>
-        </w:rPr>
-        <w:t xml:space="preserve"> </w:t>
-      </w:r>
-      <w:r>
-        <w:rPr>
-          <w:rFonts w:ascii="Times New Roman" w:hAnsi="Times New Roman" w:cs="Times New Roman"/>
-          <w:sz w:val="28"/>
-          <w:szCs w:val="28"/>
-        </w:rPr>
-        <w:t>Так как в проекте присутствует 5 различных вариантов устройств управления. Для каждого отельная временная диаграмма управляющих сигналов</w:t>
-      </w:r>
-    </w:p>
-    <w:p>
-      <w:pPr>
-        <w:rPr>
-          <w:rFonts w:ascii="Times New Roman" w:hAnsi="Times New Roman" w:cs="Times New Roman"/>
-          <w:sz w:val="28"/>
-          <w:szCs w:val="28"/>
-        </w:rPr>
-      </w:pPr>
-    </w:p>
-    <w:p>
-      <w:pPr>
-        <w:rPr>
-          <w:rFonts w:ascii="Times New Roman" w:hAnsi="Times New Roman" w:cs="Times New Roman"/>
-          <w:sz w:val="28"/>
-          <w:szCs w:val="28"/>
-        </w:rPr>
-      </w:pPr>
-    </w:p>
-    <w:p>
-      <w:pPr>
-        <w:rPr>
-          <w:rFonts w:ascii="Times New Roman" w:hAnsi="Times New Roman" w:cs="Times New Roman"/>
-          <w:sz w:val="28"/>
-          <w:szCs w:val="28"/>
-          <w:lang w:val="en-US"/>
-        </w:rPr>
-      </w:pPr>
-      <w:r>
-        <w:rPr>
-          <w:rFonts w:ascii="Times New Roman" w:hAnsi="Times New Roman" w:cs="Times New Roman"/>
-          <w:sz w:val="28"/>
-          <w:szCs w:val="28"/>
-          <w:lang w:val="en-US"/>
-        </w:rPr>
-        <w:t>Description</w:t>
-      </w:r>
-    </w:p>
+        <w:t>5 и 6</w:t>
+      </w:r>
+    </w:p>
+    <w:tbl>
+      <w:tblPr>
+        <w:tblStyle w:val="a3"/>
+        <w:tblW w:w="0" w:type="auto"/>
+        <w:tblBorders>
+          <w:top w:val="none" w:sz="0" w:space="0" w:color="auto"/>
+          <w:left w:val="none" w:sz="0" w:space="0" w:color="auto"/>
+          <w:bottom w:val="none" w:sz="0" w:space="0" w:color="auto"/>
+          <w:right w:val="none" w:sz="0" w:space="0" w:color="auto"/>
+          <w:insideH w:val="none" w:sz="0" w:space="0" w:color="auto"/>
+          <w:insideV w:val="none" w:sz="0" w:space="0" w:color="auto"/>
+        </w:tblBorders>
+        <w:tblLook w:val="04A0" w:firstRow="1" w:lastRow="0" w:firstColumn="1" w:lastColumn="0" w:noHBand="0" w:noVBand="1"/>
+      </w:tblPr>
+      <w:tblGrid>
+        <w:gridCol w:w="8812"/>
+        <w:gridCol w:w="543"/>
+      </w:tblGrid>
+      <w:tr>
+        <w:tc>
+          <w:tcPr>
+            <w:tcW w:w="8926" w:type="dxa"/>
+          </w:tcPr>
+          <w:p>
+            <w:pPr>
+              <w:jc w:val="both"/>
+              <w:rPr>
+                <w:rFonts w:ascii="Times New Roman" w:hAnsi="Times New Roman" w:cs="Times New Roman"/>
+                <w:sz w:val="28"/>
+                <w:szCs w:val="28"/>
+              </w:rPr>
+            </w:pPr>
+            <m:oMathPara>
+              <m:oMath>
+                <m:r>
+                  <w:rPr>
+                    <w:rFonts w:ascii="Cambria Math" w:hAnsi="Cambria Math" w:cs="Times New Roman"/>
+                    <w:sz w:val="28"/>
+                    <w:szCs w:val="28"/>
+                    <w:lang w:val="en-US"/>
+                  </w:rPr>
+                  <m:t>N=</m:t>
+                </m:r>
+                <m:sSup>
+                  <m:sSupPr>
+                    <m:ctrlPr>
+                      <w:rPr>
+                        <w:rFonts w:ascii="Cambria Math" w:hAnsi="Cambria Math" w:cs="Times New Roman"/>
+                        <w:i/>
+                        <w:sz w:val="28"/>
+                        <w:szCs w:val="28"/>
+                        <w:lang w:val="en-US"/>
+                      </w:rPr>
+                    </m:ctrlPr>
+                  </m:sSupPr>
+                  <m:e>
+                    <m:r>
+                      <w:rPr>
+                        <w:rFonts w:ascii="Cambria Math" w:hAnsi="Cambria Math" w:cs="Times New Roman"/>
+                        <w:sz w:val="28"/>
+                        <w:szCs w:val="28"/>
+                        <w:lang w:val="en-US"/>
+                      </w:rPr>
+                      <m:t>2</m:t>
+                    </m:r>
+                  </m:e>
+                  <m:sup>
+                    <m:r>
+                      <w:rPr>
+                        <w:rFonts w:ascii="Cambria Math" w:hAnsi="Cambria Math" w:cs="Times New Roman"/>
+                        <w:sz w:val="28"/>
+                        <w:szCs w:val="28"/>
+                        <w:lang w:val="en-US"/>
+                      </w:rPr>
+                      <m:t>AWL-1</m:t>
+                    </m:r>
+                  </m:sup>
+                </m:sSup>
+                <m:r>
+                  <w:rPr>
+                    <w:rFonts w:ascii="Cambria Math" w:hAnsi="Cambria Math" w:cs="Times New Roman"/>
+                    <w:sz w:val="28"/>
+                    <w:szCs w:val="28"/>
+                    <w:lang w:val="en-US"/>
+                  </w:rPr>
+                  <m:t>*AWL</m:t>
+                </m:r>
+                <m:r>
+                  <w:rPr>
+                    <w:rFonts w:ascii="Cambria Math" w:hAnsi="Cambria Math" w:cs="Times New Roman"/>
+                    <w:sz w:val="28"/>
+                    <w:szCs w:val="28"/>
+                    <w:lang w:val="en-US"/>
+                  </w:rPr>
+                  <m:t>*BCC+4+4</m:t>
+                </m:r>
+              </m:oMath>
+            </m:oMathPara>
+          </w:p>
+        </w:tc>
+        <w:tc>
+          <w:tcPr>
+            <w:tcW w:w="419" w:type="dxa"/>
+          </w:tcPr>
+          <w:p>
+            <w:pPr>
+              <w:jc w:val="both"/>
+              <w:rPr>
+                <w:rFonts w:ascii="Times New Roman" w:hAnsi="Times New Roman" w:cs="Times New Roman"/>
+                <w:sz w:val="28"/>
+                <w:szCs w:val="28"/>
+                <w:lang w:val="en-US"/>
+              </w:rPr>
+            </w:pPr>
+            <w:r>
+              <w:rPr>
+                <w:rFonts w:ascii="Times New Roman" w:hAnsi="Times New Roman" w:cs="Times New Roman"/>
+                <w:sz w:val="28"/>
+                <w:szCs w:val="28"/>
+                <w:lang w:val="en-US"/>
+              </w:rPr>
+              <w:t>(2)</w:t>
+            </w:r>
+          </w:p>
+        </w:tc>
+      </w:tr>
+    </w:tbl>
     <w:p>
       <w:pPr>
         <w:jc w:val="both"/>
@@ -4861,43 +5934,414 @@
           <w:szCs w:val="28"/>
         </w:rPr>
       </w:pPr>
-      <w:r>
-        <w:rPr>
-          <w:rFonts w:ascii="Times New Roman" w:hAnsi="Times New Roman" w:cs="Times New Roman"/>
-          <w:sz w:val="28"/>
-          <w:szCs w:val="28"/>
-          <w:lang w:val="en-US"/>
-        </w:rPr>
-        <w:tab/>
-      </w:r>
-      <w:r>
-        <w:rPr>
-          <w:rFonts w:ascii="Times New Roman" w:hAnsi="Times New Roman" w:cs="Times New Roman"/>
-          <w:sz w:val="28"/>
-          <w:szCs w:val="28"/>
-        </w:rPr>
-        <w:t xml:space="preserve">Имеется два режима работы: выполнение прямого и обратного преобразования Фурье. Выбор конкретного режима задается перед синтезом, в параметрах, и влияет на заполнение </w:t>
-      </w:r>
-      <w:r>
-        <w:rPr>
-          <w:rFonts w:ascii="Times New Roman" w:hAnsi="Times New Roman" w:cs="Times New Roman"/>
-          <w:sz w:val="28"/>
-          <w:szCs w:val="28"/>
-          <w:lang w:val="en-US"/>
-        </w:rPr>
-        <w:t>ROM</w:t>
-      </w:r>
-      <w:r>
-        <w:rPr>
-          <w:rFonts w:ascii="Times New Roman" w:hAnsi="Times New Roman" w:cs="Times New Roman"/>
-          <w:sz w:val="28"/>
-          <w:szCs w:val="28"/>
-        </w:rPr>
-        <w:t xml:space="preserve"> хранящей в себе значения синуса.</w:t>
-      </w:r>
-    </w:p>
-    <w:p>
-      <w:pPr>
+    </w:p>
+    <w:p>
+      <w:pPr>
+        <w:pStyle w:val="a4"/>
+        <w:numPr>
+          <w:ilvl w:val="0"/>
+          <w:numId w:val="2"/>
+        </w:numPr>
+        <w:jc w:val="both"/>
+        <w:rPr>
+          <w:rFonts w:ascii="Times New Roman" w:hAnsi="Times New Roman" w:cs="Times New Roman"/>
+          <w:sz w:val="28"/>
+          <w:szCs w:val="28"/>
+        </w:rPr>
+      </w:pPr>
+      <w:r>
+        <w:rPr>
+          <w:rFonts w:ascii="Times New Roman" w:hAnsi="Times New Roman" w:cs="Times New Roman"/>
+          <w:sz w:val="28"/>
+          <w:szCs w:val="28"/>
+        </w:rPr>
+        <w:t xml:space="preserve">Выполнение первого слоя </w:t>
+      </w:r>
+      <w:r>
+        <w:rPr>
+          <w:rFonts w:ascii="Times New Roman" w:hAnsi="Times New Roman" w:cs="Times New Roman"/>
+          <w:sz w:val="28"/>
+          <w:szCs w:val="28"/>
+          <w:lang w:val="en-US"/>
+        </w:rPr>
+        <w:t>FFT</w:t>
+      </w:r>
+    </w:p>
+    <w:p>
+      <w:pPr>
+        <w:ind w:firstLine="708"/>
+        <w:jc w:val="both"/>
+        <w:rPr>
+          <w:rFonts w:ascii="Times New Roman" w:hAnsi="Times New Roman" w:cs="Times New Roman"/>
+          <w:sz w:val="28"/>
+          <w:szCs w:val="28"/>
+        </w:rPr>
+      </w:pPr>
+      <w:r>
+        <w:rPr>
+          <w:rFonts w:ascii="Times New Roman" w:hAnsi="Times New Roman" w:cs="Times New Roman"/>
+          <w:sz w:val="28"/>
+          <w:szCs w:val="28"/>
+        </w:rPr>
+        <w:t xml:space="preserve">Во время данного этапа запись во входное </w:t>
+      </w:r>
+      <w:r>
+        <w:rPr>
+          <w:rFonts w:ascii="Times New Roman" w:hAnsi="Times New Roman" w:cs="Times New Roman"/>
+          <w:sz w:val="28"/>
+          <w:szCs w:val="28"/>
+          <w:lang w:val="en-US"/>
+        </w:rPr>
+        <w:t>FIFO</w:t>
+      </w:r>
+      <w:r>
+        <w:rPr>
+          <w:rFonts w:ascii="Times New Roman" w:hAnsi="Times New Roman" w:cs="Times New Roman"/>
+          <w:sz w:val="28"/>
+          <w:szCs w:val="28"/>
+        </w:rPr>
+        <w:t xml:space="preserve"> не возможна. </w:t>
+      </w:r>
+      <w:r>
+        <w:rPr>
+          <w:rFonts w:ascii="Times New Roman" w:hAnsi="Times New Roman" w:cs="Times New Roman"/>
+          <w:sz w:val="28"/>
+          <w:szCs w:val="28"/>
+        </w:rPr>
+        <w:t xml:space="preserve">Количество тактов, затрачиваемых на </w:t>
+      </w:r>
+      <w:r>
+        <w:rPr>
+          <w:rFonts w:ascii="Times New Roman" w:hAnsi="Times New Roman" w:cs="Times New Roman"/>
+          <w:sz w:val="28"/>
+          <w:szCs w:val="28"/>
+        </w:rPr>
+        <w:t>выполнение первого слоя</w:t>
+      </w:r>
+      <w:r>
+        <w:rPr>
+          <w:rFonts w:ascii="Times New Roman" w:hAnsi="Times New Roman" w:cs="Times New Roman"/>
+          <w:sz w:val="28"/>
+          <w:szCs w:val="28"/>
+        </w:rPr>
+        <w:t>, рассчитывается по формуле 0</w:t>
+      </w:r>
+    </w:p>
+    <w:tbl>
+      <w:tblPr>
+        <w:tblStyle w:val="a3"/>
+        <w:tblW w:w="0" w:type="auto"/>
+        <w:tblBorders>
+          <w:top w:val="none" w:sz="0" w:space="0" w:color="auto"/>
+          <w:left w:val="none" w:sz="0" w:space="0" w:color="auto"/>
+          <w:bottom w:val="none" w:sz="0" w:space="0" w:color="auto"/>
+          <w:right w:val="none" w:sz="0" w:space="0" w:color="auto"/>
+          <w:insideH w:val="none" w:sz="0" w:space="0" w:color="auto"/>
+          <w:insideV w:val="none" w:sz="0" w:space="0" w:color="auto"/>
+        </w:tblBorders>
+        <w:tblLook w:val="04A0" w:firstRow="1" w:lastRow="0" w:firstColumn="1" w:lastColumn="0" w:noHBand="0" w:noVBand="1"/>
+      </w:tblPr>
+      <w:tblGrid>
+        <w:gridCol w:w="8812"/>
+        <w:gridCol w:w="543"/>
+      </w:tblGrid>
+      <w:tr>
+        <w:tc>
+          <w:tcPr>
+            <w:tcW w:w="8926" w:type="dxa"/>
+          </w:tcPr>
+          <w:p>
+            <w:pPr>
+              <w:jc w:val="both"/>
+              <w:rPr>
+                <w:rFonts w:ascii="Times New Roman" w:hAnsi="Times New Roman" w:cs="Times New Roman"/>
+                <w:sz w:val="28"/>
+                <w:szCs w:val="28"/>
+              </w:rPr>
+            </w:pPr>
+            <m:oMathPara>
+              <m:oMath>
+                <m:r>
+                  <w:rPr>
+                    <w:rFonts w:ascii="Cambria Math" w:hAnsi="Cambria Math" w:cs="Times New Roman"/>
+                    <w:sz w:val="28"/>
+                    <w:szCs w:val="28"/>
+                  </w:rPr>
+                  <m:t>N=</m:t>
+                </m:r>
+                <m:sSup>
+                  <m:sSupPr>
+                    <m:ctrlPr>
+                      <w:rPr>
+                        <w:rFonts w:ascii="Cambria Math" w:hAnsi="Cambria Math" w:cs="Times New Roman"/>
+                        <w:i/>
+                        <w:sz w:val="28"/>
+                        <w:szCs w:val="28"/>
+                      </w:rPr>
+                    </m:ctrlPr>
+                  </m:sSupPr>
+                  <m:e>
+                    <m:r>
+                      <w:rPr>
+                        <w:rFonts w:ascii="Cambria Math" w:hAnsi="Cambria Math" w:cs="Times New Roman"/>
+                        <w:sz w:val="28"/>
+                        <w:szCs w:val="28"/>
+                      </w:rPr>
+                      <m:t>2</m:t>
+                    </m:r>
+                  </m:e>
+                  <m:sup>
+                    <m:r>
+                      <w:rPr>
+                        <w:rFonts w:ascii="Cambria Math" w:hAnsi="Cambria Math" w:cs="Times New Roman"/>
+                        <w:sz w:val="28"/>
+                        <w:szCs w:val="28"/>
+                      </w:rPr>
+                      <m:t>AWL-1</m:t>
+                    </m:r>
+                  </m:sup>
+                </m:sSup>
+                <m:r>
+                  <w:rPr>
+                    <w:rFonts w:ascii="Cambria Math" w:hAnsi="Cambria Math" w:cs="Times New Roman"/>
+                    <w:sz w:val="28"/>
+                    <w:szCs w:val="28"/>
+                  </w:rPr>
+                  <m:t>*BCC+3</m:t>
+                </m:r>
+              </m:oMath>
+            </m:oMathPara>
+          </w:p>
+        </w:tc>
+        <w:tc>
+          <w:tcPr>
+            <w:tcW w:w="419" w:type="dxa"/>
+          </w:tcPr>
+          <w:p>
+            <w:pPr>
+              <w:jc w:val="both"/>
+              <w:rPr>
+                <w:rFonts w:ascii="Times New Roman" w:hAnsi="Times New Roman" w:cs="Times New Roman"/>
+                <w:sz w:val="28"/>
+                <w:szCs w:val="28"/>
+                <w:lang w:val="en-US"/>
+              </w:rPr>
+            </w:pPr>
+            <w:r>
+              <w:rPr>
+                <w:rFonts w:ascii="Times New Roman" w:hAnsi="Times New Roman" w:cs="Times New Roman"/>
+                <w:sz w:val="28"/>
+                <w:szCs w:val="28"/>
+                <w:lang w:val="en-US"/>
+              </w:rPr>
+              <w:t>(</w:t>
+            </w:r>
+            <w:r>
+              <w:rPr>
+                <w:rFonts w:ascii="Times New Roman" w:hAnsi="Times New Roman" w:cs="Times New Roman"/>
+                <w:sz w:val="28"/>
+                <w:szCs w:val="28"/>
+                <w:lang w:val="en-US"/>
+              </w:rPr>
+              <w:t>3</w:t>
+            </w:r>
+            <w:r>
+              <w:rPr>
+                <w:rFonts w:ascii="Times New Roman" w:hAnsi="Times New Roman" w:cs="Times New Roman"/>
+                <w:sz w:val="28"/>
+                <w:szCs w:val="28"/>
+                <w:lang w:val="en-US"/>
+              </w:rPr>
+              <w:t>)</w:t>
+            </w:r>
+          </w:p>
+        </w:tc>
+      </w:tr>
+    </w:tbl>
+    <w:p>
+      <w:pPr>
+        <w:jc w:val="both"/>
+        <w:rPr>
+          <w:rFonts w:ascii="Times New Roman" w:hAnsi="Times New Roman" w:cs="Times New Roman"/>
+          <w:sz w:val="28"/>
+          <w:szCs w:val="28"/>
+        </w:rPr>
+      </w:pPr>
+    </w:p>
+    <w:p>
+      <w:pPr>
+        <w:pStyle w:val="a4"/>
+        <w:numPr>
+          <w:ilvl w:val="0"/>
+          <w:numId w:val="2"/>
+        </w:numPr>
+        <w:jc w:val="both"/>
+        <w:rPr>
+          <w:rFonts w:ascii="Times New Roman" w:hAnsi="Times New Roman" w:cs="Times New Roman"/>
+          <w:sz w:val="28"/>
+          <w:szCs w:val="28"/>
+        </w:rPr>
+      </w:pPr>
+      <w:r>
+        <w:rPr>
+          <w:rFonts w:ascii="Times New Roman" w:hAnsi="Times New Roman" w:cs="Times New Roman"/>
+          <w:sz w:val="28"/>
+          <w:szCs w:val="28"/>
+        </w:rPr>
+        <w:t>Вывод данных</w:t>
+      </w:r>
+    </w:p>
+    <w:p>
+      <w:pPr>
+        <w:ind w:firstLine="708"/>
+        <w:jc w:val="both"/>
+        <w:rPr>
+          <w:rFonts w:ascii="Times New Roman" w:hAnsi="Times New Roman" w:cs="Times New Roman"/>
+          <w:sz w:val="28"/>
+          <w:szCs w:val="28"/>
+        </w:rPr>
+      </w:pPr>
+      <w:r>
+        <w:rPr>
+          <w:rFonts w:ascii="Times New Roman" w:hAnsi="Times New Roman" w:cs="Times New Roman"/>
+          <w:sz w:val="28"/>
+          <w:szCs w:val="28"/>
+        </w:rPr>
+        <w:t>Вывод данных может происходить как во время выполнения первого слоя, так и во время записи данных. Количество тактов, затрачиваемых на вывод, рассчитывается по формуле 0</w:t>
+      </w:r>
+    </w:p>
+    <w:tbl>
+      <w:tblPr>
+        <w:tblStyle w:val="a3"/>
+        <w:tblW w:w="0" w:type="auto"/>
+        <w:tblBorders>
+          <w:top w:val="none" w:sz="0" w:space="0" w:color="auto"/>
+          <w:left w:val="none" w:sz="0" w:space="0" w:color="auto"/>
+          <w:bottom w:val="none" w:sz="0" w:space="0" w:color="auto"/>
+          <w:right w:val="none" w:sz="0" w:space="0" w:color="auto"/>
+          <w:insideH w:val="none" w:sz="0" w:space="0" w:color="auto"/>
+          <w:insideV w:val="none" w:sz="0" w:space="0" w:color="auto"/>
+        </w:tblBorders>
+        <w:tblLook w:val="04A0" w:firstRow="1" w:lastRow="0" w:firstColumn="1" w:lastColumn="0" w:noHBand="0" w:noVBand="1"/>
+      </w:tblPr>
+      <w:tblGrid>
+        <w:gridCol w:w="8812"/>
+        <w:gridCol w:w="543"/>
+      </w:tblGrid>
+      <w:tr>
+        <w:tc>
+          <w:tcPr>
+            <w:tcW w:w="8926" w:type="dxa"/>
+          </w:tcPr>
+          <w:p>
+            <w:pPr>
+              <w:jc w:val="both"/>
+              <w:rPr>
+                <w:rFonts w:ascii="Times New Roman" w:hAnsi="Times New Roman" w:cs="Times New Roman"/>
+                <w:sz w:val="28"/>
+                <w:szCs w:val="28"/>
+                <w:lang w:val="en-US"/>
+              </w:rPr>
+            </w:pPr>
+            <m:oMathPara>
+              <m:oMath>
+                <m:r>
+                  <w:rPr>
+                    <w:rFonts w:ascii="Cambria Math" w:hAnsi="Cambria Math" w:cs="Times New Roman"/>
+                    <w:sz w:val="28"/>
+                    <w:szCs w:val="28"/>
+                    <w:lang w:val="en-US"/>
+                  </w:rPr>
+                  <m:t>N=</m:t>
+                </m:r>
+                <m:sSup>
+                  <m:sSupPr>
+                    <m:ctrlPr>
+                      <w:rPr>
+                        <w:rFonts w:ascii="Cambria Math" w:hAnsi="Cambria Math" w:cs="Times New Roman"/>
+                        <w:i/>
+                        <w:sz w:val="28"/>
+                        <w:szCs w:val="28"/>
+                        <w:lang w:val="en-US"/>
+                      </w:rPr>
+                    </m:ctrlPr>
+                  </m:sSupPr>
+                  <m:e>
+                    <m:r>
+                      <w:rPr>
+                        <w:rFonts w:ascii="Cambria Math" w:hAnsi="Cambria Math" w:cs="Times New Roman"/>
+                        <w:sz w:val="28"/>
+                        <w:szCs w:val="28"/>
+                        <w:lang w:val="en-US"/>
+                      </w:rPr>
+                      <m:t>2</m:t>
+                    </m:r>
+                  </m:e>
+                  <m:sup>
+                    <m:r>
+                      <w:rPr>
+                        <w:rFonts w:ascii="Cambria Math" w:hAnsi="Cambria Math" w:cs="Times New Roman"/>
+                        <w:sz w:val="28"/>
+                        <w:szCs w:val="28"/>
+                        <w:lang w:val="en-US"/>
+                      </w:rPr>
+                      <m:t>AWL</m:t>
+                    </m:r>
+                  </m:sup>
+                </m:sSup>
+              </m:oMath>
+            </m:oMathPara>
+          </w:p>
+        </w:tc>
+        <w:tc>
+          <w:tcPr>
+            <w:tcW w:w="419" w:type="dxa"/>
+          </w:tcPr>
+          <w:p>
+            <w:pPr>
+              <w:jc w:val="both"/>
+              <w:rPr>
+                <w:rFonts w:ascii="Times New Roman" w:hAnsi="Times New Roman" w:cs="Times New Roman"/>
+                <w:sz w:val="28"/>
+                <w:szCs w:val="28"/>
+                <w:lang w:val="en-US"/>
+              </w:rPr>
+            </w:pPr>
+            <w:r>
+              <w:rPr>
+                <w:rFonts w:ascii="Times New Roman" w:hAnsi="Times New Roman" w:cs="Times New Roman"/>
+                <w:sz w:val="28"/>
+                <w:szCs w:val="28"/>
+                <w:lang w:val="en-US"/>
+              </w:rPr>
+              <w:t>(</w:t>
+            </w:r>
+            <w:r>
+              <w:rPr>
+                <w:rFonts w:ascii="Times New Roman" w:hAnsi="Times New Roman" w:cs="Times New Roman"/>
+                <w:sz w:val="28"/>
+                <w:szCs w:val="28"/>
+                <w:lang w:val="en-US"/>
+              </w:rPr>
+              <w:t>4</w:t>
+            </w:r>
+            <w:r>
+              <w:rPr>
+                <w:rFonts w:ascii="Times New Roman" w:hAnsi="Times New Roman" w:cs="Times New Roman"/>
+                <w:sz w:val="28"/>
+                <w:szCs w:val="28"/>
+                <w:lang w:val="en-US"/>
+              </w:rPr>
+              <w:t>)</w:t>
+            </w:r>
+          </w:p>
+        </w:tc>
+      </w:tr>
+    </w:tbl>
+    <w:p>
+      <w:pPr>
+        <w:ind w:firstLine="708"/>
+        <w:jc w:val="both"/>
         <w:rPr>
           <w:rFonts w:ascii="Times New Roman" w:hAnsi="Times New Roman" w:cs="Times New Roman"/>
           <w:sz w:val="28"/>
@@ -4920,7 +6364,7 @@
           <w:noProof/>
           <w:sz w:val="28"/>
           <w:szCs w:val="28"/>
-          <w:lang w:val="en-US"/>
+          <w:lang w:eastAsia="ru-RU"/>
         </w:rPr>
         <w:drawing>
           <wp:inline distT="0" distB="0" distL="0" distR="0" wp14:anchorId="38211146" wp14:editId="5F71D625">
@@ -4938,7 +6382,7 @@
                     <pic:cNvPicPr/>
                   </pic:nvPicPr>
                   <pic:blipFill>
-                    <a:blip r:embed="rId6">
+                    <a:blip r:embed="rId7">
                       <a:extLst>
                         <a:ext uri="{28A0092B-C50C-407E-A947-70E740481C1C}">
                           <a14:useLocalDpi xmlns:a14="http://schemas.microsoft.com/office/drawing/2010/main" val="0"/>
@@ -4977,42 +6421,136 @@
     </w:p>
     <w:p>
       <w:pPr>
-        <w:rPr>
-          <w:rFonts w:ascii="Times New Roman" w:hAnsi="Times New Roman" w:cs="Times New Roman"/>
-          <w:sz w:val="28"/>
-          <w:szCs w:val="28"/>
-          <w:lang w:val="en-US"/>
-        </w:rPr>
-      </w:pPr>
-      <w:r>
-        <w:rPr>
-          <w:rFonts w:ascii="Times New Roman" w:hAnsi="Times New Roman" w:cs="Times New Roman"/>
-          <w:sz w:val="28"/>
-          <w:szCs w:val="28"/>
-          <w:lang w:val="en-US"/>
-        </w:rPr>
-        <w:t>Area &amp; Timing analysis</w:t>
-      </w:r>
-    </w:p>
-    <w:p>
-      <w:pPr>
-        <w:rPr>
-          <w:rFonts w:ascii="Times New Roman" w:hAnsi="Times New Roman" w:cs="Times New Roman"/>
-          <w:sz w:val="28"/>
-          <w:szCs w:val="28"/>
-          <w:lang w:val="en-US"/>
-        </w:rPr>
-      </w:pPr>
-    </w:p>
-    <w:p>
-      <w:pPr>
-        <w:rPr>
-          <w:rFonts w:ascii="Times New Roman" w:hAnsi="Times New Roman" w:cs="Times New Roman"/>
-          <w:sz w:val="28"/>
-          <w:szCs w:val="28"/>
-          <w:lang w:val="en-US"/>
-        </w:rPr>
-      </w:pPr>
+        <w:jc w:val="center"/>
+        <w:rPr>
+          <w:rFonts w:ascii="Times New Roman" w:hAnsi="Times New Roman" w:cs="Times New Roman"/>
+          <w:sz w:val="28"/>
+          <w:szCs w:val="28"/>
+        </w:rPr>
+      </w:pPr>
+      <w:r>
+        <w:rPr>
+          <w:rFonts w:ascii="Times New Roman" w:hAnsi="Times New Roman" w:cs="Times New Roman"/>
+          <w:sz w:val="28"/>
+          <w:szCs w:val="28"/>
+        </w:rPr>
+        <w:t xml:space="preserve">Рисунок 3 – Временная диаграмма взаимодействия с модулем </w:t>
+      </w:r>
+      <w:r>
+        <w:rPr>
+          <w:rFonts w:ascii="Times New Roman" w:hAnsi="Times New Roman" w:cs="Times New Roman"/>
+          <w:sz w:val="28"/>
+          <w:szCs w:val="28"/>
+          <w:lang w:val="en-US"/>
+        </w:rPr>
+        <w:t>FFT</w:t>
+      </w:r>
+    </w:p>
+    <w:p>
+      <w:pPr>
+        <w:rPr>
+          <w:rFonts w:ascii="Times New Roman" w:hAnsi="Times New Roman" w:cs="Times New Roman"/>
+          <w:sz w:val="28"/>
+          <w:szCs w:val="28"/>
+        </w:rPr>
+      </w:pPr>
+    </w:p>
+    <w:p>
+      <w:pPr>
+        <w:rPr>
+          <w:rFonts w:ascii="Times New Roman" w:hAnsi="Times New Roman" w:cs="Times New Roman"/>
+          <w:sz w:val="28"/>
+          <w:szCs w:val="28"/>
+        </w:rPr>
+      </w:pPr>
+    </w:p>
+    <w:p>
+      <w:pPr>
+        <w:rPr>
+          <w:rFonts w:ascii="Times New Roman" w:hAnsi="Times New Roman" w:cs="Times New Roman"/>
+          <w:sz w:val="28"/>
+          <w:szCs w:val="28"/>
+        </w:rPr>
+      </w:pPr>
+    </w:p>
+    <w:p>
+      <w:pPr>
+        <w:rPr>
+          <w:rFonts w:ascii="Times New Roman" w:hAnsi="Times New Roman" w:cs="Times New Roman"/>
+          <w:sz w:val="28"/>
+          <w:szCs w:val="28"/>
+        </w:rPr>
+      </w:pPr>
+      <w:r>
+        <w:rPr>
+          <w:rFonts w:ascii="Times New Roman" w:hAnsi="Times New Roman" w:cs="Times New Roman"/>
+          <w:sz w:val="28"/>
+          <w:szCs w:val="28"/>
+          <w:lang w:val="en-US"/>
+        </w:rPr>
+        <w:lastRenderedPageBreak/>
+        <w:t>Area</w:t>
+      </w:r>
+      <w:r>
+        <w:rPr>
+          <w:rFonts w:ascii="Times New Roman" w:hAnsi="Times New Roman" w:cs="Times New Roman"/>
+          <w:sz w:val="28"/>
+          <w:szCs w:val="28"/>
+        </w:rPr>
+        <w:t xml:space="preserve"> &amp; </w:t>
+      </w:r>
+      <w:r>
+        <w:rPr>
+          <w:rFonts w:ascii="Times New Roman" w:hAnsi="Times New Roman" w:cs="Times New Roman"/>
+          <w:sz w:val="28"/>
+          <w:szCs w:val="28"/>
+          <w:lang w:val="en-US"/>
+        </w:rPr>
+        <w:t>Timing</w:t>
+      </w:r>
+      <w:r>
+        <w:rPr>
+          <w:rFonts w:ascii="Times New Roman" w:hAnsi="Times New Roman" w:cs="Times New Roman"/>
+          <w:sz w:val="28"/>
+          <w:szCs w:val="28"/>
+        </w:rPr>
+        <w:t xml:space="preserve"> </w:t>
+      </w:r>
+      <w:r>
+        <w:rPr>
+          <w:rFonts w:ascii="Times New Roman" w:hAnsi="Times New Roman" w:cs="Times New Roman"/>
+          <w:sz w:val="28"/>
+          <w:szCs w:val="28"/>
+          <w:lang w:val="en-US"/>
+        </w:rPr>
+        <w:t>analysis</w:t>
+      </w:r>
+    </w:p>
+    <w:p>
+      <w:pPr>
+        <w:rPr>
+          <w:rFonts w:ascii="Times New Roman" w:hAnsi="Times New Roman" w:cs="Times New Roman"/>
+          <w:sz w:val="28"/>
+          <w:szCs w:val="28"/>
+        </w:rPr>
+      </w:pPr>
+    </w:p>
+    <w:p>
+      <w:pPr>
+        <w:rPr>
+          <w:rFonts w:ascii="Times New Roman" w:hAnsi="Times New Roman" w:cs="Times New Roman"/>
+          <w:sz w:val="28"/>
+          <w:szCs w:val="28"/>
+        </w:rPr>
+      </w:pPr>
+      <w:r>
+        <w:rPr>
+          <w:rFonts w:ascii="Times New Roman" w:hAnsi="Times New Roman" w:cs="Times New Roman"/>
+          <w:sz w:val="28"/>
+          <w:szCs w:val="28"/>
+        </w:rPr>
+        <w:t>Таблица – Затрачиваемы ресурсы</w:t>
+      </w:r>
     </w:p>
     <w:tbl>
       <w:tblPr>
@@ -5040,7 +6578,6 @@
                 <w:rFonts w:ascii="Times New Roman" w:hAnsi="Times New Roman" w:cs="Times New Roman"/>
                 <w:sz w:val="28"/>
                 <w:szCs w:val="28"/>
-                <w:lang w:val="en-US"/>
               </w:rPr>
             </w:pPr>
           </w:p>
@@ -5978,6 +7515,23 @@
           <w:lang w:val="en-US"/>
         </w:rPr>
       </w:pPr>
+    </w:p>
+    <w:p>
+      <w:pPr>
+        <w:rPr>
+          <w:rFonts w:ascii="Times New Roman" w:hAnsi="Times New Roman" w:cs="Times New Roman"/>
+          <w:sz w:val="28"/>
+          <w:szCs w:val="28"/>
+        </w:rPr>
+      </w:pPr>
+      <w:r>
+        <w:rPr>
+          <w:rFonts w:ascii="Times New Roman" w:hAnsi="Times New Roman" w:cs="Times New Roman"/>
+          <w:sz w:val="28"/>
+          <w:szCs w:val="28"/>
+        </w:rPr>
+        <w:t>Таблица -  потребляемая мощность</w:t>
+      </w:r>
     </w:p>
     <w:tbl>
       <w:tblPr>
@@ -6507,7 +8061,6 @@
                 <w:szCs w:val="28"/>
                 <w:lang w:val="en-US"/>
               </w:rPr>
-              <w:lastRenderedPageBreak/>
               <w:t>Device Static (W)</w:t>
             </w:r>
           </w:p>
@@ -6667,6 +8220,23 @@
           <w:lang w:val="en-US"/>
         </w:rPr>
       </w:pPr>
+    </w:p>
+    <w:p>
+      <w:pPr>
+        <w:rPr>
+          <w:rFonts w:ascii="Times New Roman" w:hAnsi="Times New Roman" w:cs="Times New Roman"/>
+          <w:sz w:val="28"/>
+          <w:szCs w:val="28"/>
+        </w:rPr>
+      </w:pPr>
+      <w:r>
+        <w:rPr>
+          <w:rFonts w:ascii="Times New Roman" w:hAnsi="Times New Roman" w:cs="Times New Roman"/>
+          <w:sz w:val="28"/>
+          <w:szCs w:val="28"/>
+        </w:rPr>
+        <w:t>Таблица – максимальная тактовая частота</w:t>
+      </w:r>
     </w:p>
     <w:tbl>
       <w:tblPr>
@@ -7213,6 +8783,8 @@
           <w:lang w:val="en-US"/>
         </w:rPr>
       </w:pPr>
+      <w:bookmarkStart w:id="0" w:name="_GoBack"/>
+      <w:bookmarkEnd w:id="0"/>
     </w:p>
     <w:p>
       <w:pPr>
@@ -7243,8 +8815,245 @@
 </w:document>
 </file>
 
+<file path=word/numbering.xml><?xml version="1.0" encoding="utf-8"?>
+<w:numbering xmlns:wpc="http://schemas.microsoft.com/office/word/2010/wordprocessingCanvas" xmlns:cx="http://schemas.microsoft.com/office/drawing/2014/chartex" xmlns:mc="http://schemas.openxmlformats.org/markup-compatibility/2006" xmlns:o="urn:schemas-microsoft-com:office:office" xmlns:r="http://schemas.openxmlformats.org/officeDocument/2006/relationships" xmlns:m="http://schemas.openxmlformats.org/officeDocument/2006/math" xmlns:v="urn:schemas-microsoft-com:vml" xmlns:wp14="http://schemas.microsoft.com/office/word/2010/wordprocessingDrawing" xmlns:wp="http://schemas.openxmlformats.org/drawingml/2006/wordprocessingDrawing" xmlns:w10="urn:schemas-microsoft-com:office:word" xmlns:w="http://schemas.openxmlformats.org/wordprocessingml/2006/main" xmlns:w14="http://schemas.microsoft.com/office/word/2010/wordml" xmlns:w15="http://schemas.microsoft.com/office/word/2012/wordml" xmlns:w16se="http://schemas.microsoft.com/office/word/2015/wordml/symex" xmlns:wpg="http://schemas.microsoft.com/office/word/2010/wordprocessingGroup" xmlns:wpi="http://schemas.microsoft.com/office/word/2010/wordprocessingInk" xmlns:wne="http://schemas.microsoft.com/office/word/2006/wordml" xmlns:wps="http://schemas.microsoft.com/office/word/2010/wordprocessingShape" mc:Ignorable="w14 w15 w16se wp14">
+  <w:abstractNum w:abstractNumId="0" w15:restartNumberingAfterBreak="0">
+    <w:nsid w:val="3DE95FFE"/>
+    <w:multiLevelType w:val="hybridMultilevel"/>
+    <w:tmpl w:val="9B36F484"/>
+    <w:lvl w:ilvl="0" w:tplc="04190001">
+      <w:start w:val="1"/>
+      <w:numFmt w:val="bullet"/>
+      <w:lvlText w:val=""/>
+      <w:lvlJc w:val="left"/>
+      <w:pPr>
+        <w:ind w:left="720" w:hanging="360"/>
+      </w:pPr>
+      <w:rPr>
+        <w:rFonts w:ascii="Symbol" w:hAnsi="Symbol" w:hint="default"/>
+      </w:rPr>
+    </w:lvl>
+    <w:lvl w:ilvl="1" w:tplc="04190003" w:tentative="1">
+      <w:start w:val="1"/>
+      <w:numFmt w:val="bullet"/>
+      <w:lvlText w:val="o"/>
+      <w:lvlJc w:val="left"/>
+      <w:pPr>
+        <w:ind w:left="1440" w:hanging="360"/>
+      </w:pPr>
+      <w:rPr>
+        <w:rFonts w:ascii="Courier New" w:hAnsi="Courier New" w:cs="Courier New" w:hint="default"/>
+      </w:rPr>
+    </w:lvl>
+    <w:lvl w:ilvl="2" w:tplc="04190005" w:tentative="1">
+      <w:start w:val="1"/>
+      <w:numFmt w:val="bullet"/>
+      <w:lvlText w:val=""/>
+      <w:lvlJc w:val="left"/>
+      <w:pPr>
+        <w:ind w:left="2160" w:hanging="360"/>
+      </w:pPr>
+      <w:rPr>
+        <w:rFonts w:ascii="Wingdings" w:hAnsi="Wingdings" w:hint="default"/>
+      </w:rPr>
+    </w:lvl>
+    <w:lvl w:ilvl="3" w:tplc="04190001" w:tentative="1">
+      <w:start w:val="1"/>
+      <w:numFmt w:val="bullet"/>
+      <w:lvlText w:val=""/>
+      <w:lvlJc w:val="left"/>
+      <w:pPr>
+        <w:ind w:left="2880" w:hanging="360"/>
+      </w:pPr>
+      <w:rPr>
+        <w:rFonts w:ascii="Symbol" w:hAnsi="Symbol" w:hint="default"/>
+      </w:rPr>
+    </w:lvl>
+    <w:lvl w:ilvl="4" w:tplc="04190003" w:tentative="1">
+      <w:start w:val="1"/>
+      <w:numFmt w:val="bullet"/>
+      <w:lvlText w:val="o"/>
+      <w:lvlJc w:val="left"/>
+      <w:pPr>
+        <w:ind w:left="3600" w:hanging="360"/>
+      </w:pPr>
+      <w:rPr>
+        <w:rFonts w:ascii="Courier New" w:hAnsi="Courier New" w:cs="Courier New" w:hint="default"/>
+      </w:rPr>
+    </w:lvl>
+    <w:lvl w:ilvl="5" w:tplc="04190005" w:tentative="1">
+      <w:start w:val="1"/>
+      <w:numFmt w:val="bullet"/>
+      <w:lvlText w:val=""/>
+      <w:lvlJc w:val="left"/>
+      <w:pPr>
+        <w:ind w:left="4320" w:hanging="360"/>
+      </w:pPr>
+      <w:rPr>
+        <w:rFonts w:ascii="Wingdings" w:hAnsi="Wingdings" w:hint="default"/>
+      </w:rPr>
+    </w:lvl>
+    <w:lvl w:ilvl="6" w:tplc="04190001" w:tentative="1">
+      <w:start w:val="1"/>
+      <w:numFmt w:val="bullet"/>
+      <w:lvlText w:val=""/>
+      <w:lvlJc w:val="left"/>
+      <w:pPr>
+        <w:ind w:left="5040" w:hanging="360"/>
+      </w:pPr>
+      <w:rPr>
+        <w:rFonts w:ascii="Symbol" w:hAnsi="Symbol" w:hint="default"/>
+      </w:rPr>
+    </w:lvl>
+    <w:lvl w:ilvl="7" w:tplc="04190003" w:tentative="1">
+      <w:start w:val="1"/>
+      <w:numFmt w:val="bullet"/>
+      <w:lvlText w:val="o"/>
+      <w:lvlJc w:val="left"/>
+      <w:pPr>
+        <w:ind w:left="5760" w:hanging="360"/>
+      </w:pPr>
+      <w:rPr>
+        <w:rFonts w:ascii="Courier New" w:hAnsi="Courier New" w:cs="Courier New" w:hint="default"/>
+      </w:rPr>
+    </w:lvl>
+    <w:lvl w:ilvl="8" w:tplc="04190005" w:tentative="1">
+      <w:start w:val="1"/>
+      <w:numFmt w:val="bullet"/>
+      <w:lvlText w:val=""/>
+      <w:lvlJc w:val="left"/>
+      <w:pPr>
+        <w:ind w:left="6480" w:hanging="360"/>
+      </w:pPr>
+      <w:rPr>
+        <w:rFonts w:ascii="Wingdings" w:hAnsi="Wingdings" w:hint="default"/>
+      </w:rPr>
+    </w:lvl>
+  </w:abstractNum>
+  <w:abstractNum w:abstractNumId="1" w15:restartNumberingAfterBreak="0">
+    <w:nsid w:val="54866A45"/>
+    <w:multiLevelType w:val="hybridMultilevel"/>
+    <w:tmpl w:val="4D4025C6"/>
+    <w:lvl w:ilvl="0" w:tplc="04190001">
+      <w:start w:val="1"/>
+      <w:numFmt w:val="bullet"/>
+      <w:lvlText w:val=""/>
+      <w:lvlJc w:val="left"/>
+      <w:pPr>
+        <w:ind w:left="1080" w:hanging="360"/>
+      </w:pPr>
+      <w:rPr>
+        <w:rFonts w:ascii="Symbol" w:hAnsi="Symbol" w:hint="default"/>
+      </w:rPr>
+    </w:lvl>
+    <w:lvl w:ilvl="1" w:tplc="04190003" w:tentative="1">
+      <w:start w:val="1"/>
+      <w:numFmt w:val="bullet"/>
+      <w:lvlText w:val="o"/>
+      <w:lvlJc w:val="left"/>
+      <w:pPr>
+        <w:ind w:left="1800" w:hanging="360"/>
+      </w:pPr>
+      <w:rPr>
+        <w:rFonts w:ascii="Courier New" w:hAnsi="Courier New" w:cs="Courier New" w:hint="default"/>
+      </w:rPr>
+    </w:lvl>
+    <w:lvl w:ilvl="2" w:tplc="04190005" w:tentative="1">
+      <w:start w:val="1"/>
+      <w:numFmt w:val="bullet"/>
+      <w:lvlText w:val=""/>
+      <w:lvlJc w:val="left"/>
+      <w:pPr>
+        <w:ind w:left="2520" w:hanging="360"/>
+      </w:pPr>
+      <w:rPr>
+        <w:rFonts w:ascii="Wingdings" w:hAnsi="Wingdings" w:hint="default"/>
+      </w:rPr>
+    </w:lvl>
+    <w:lvl w:ilvl="3" w:tplc="04190001" w:tentative="1">
+      <w:start w:val="1"/>
+      <w:numFmt w:val="bullet"/>
+      <w:lvlText w:val=""/>
+      <w:lvlJc w:val="left"/>
+      <w:pPr>
+        <w:ind w:left="3240" w:hanging="360"/>
+      </w:pPr>
+      <w:rPr>
+        <w:rFonts w:ascii="Symbol" w:hAnsi="Symbol" w:hint="default"/>
+      </w:rPr>
+    </w:lvl>
+    <w:lvl w:ilvl="4" w:tplc="04190003" w:tentative="1">
+      <w:start w:val="1"/>
+      <w:numFmt w:val="bullet"/>
+      <w:lvlText w:val="o"/>
+      <w:lvlJc w:val="left"/>
+      <w:pPr>
+        <w:ind w:left="3960" w:hanging="360"/>
+      </w:pPr>
+      <w:rPr>
+        <w:rFonts w:ascii="Courier New" w:hAnsi="Courier New" w:cs="Courier New" w:hint="default"/>
+      </w:rPr>
+    </w:lvl>
+    <w:lvl w:ilvl="5" w:tplc="04190005" w:tentative="1">
+      <w:start w:val="1"/>
+      <w:numFmt w:val="bullet"/>
+      <w:lvlText w:val=""/>
+      <w:lvlJc w:val="left"/>
+      <w:pPr>
+        <w:ind w:left="4680" w:hanging="360"/>
+      </w:pPr>
+      <w:rPr>
+        <w:rFonts w:ascii="Wingdings" w:hAnsi="Wingdings" w:hint="default"/>
+      </w:rPr>
+    </w:lvl>
+    <w:lvl w:ilvl="6" w:tplc="04190001" w:tentative="1">
+      <w:start w:val="1"/>
+      <w:numFmt w:val="bullet"/>
+      <w:lvlText w:val=""/>
+      <w:lvlJc w:val="left"/>
+      <w:pPr>
+        <w:ind w:left="5400" w:hanging="360"/>
+      </w:pPr>
+      <w:rPr>
+        <w:rFonts w:ascii="Symbol" w:hAnsi="Symbol" w:hint="default"/>
+      </w:rPr>
+    </w:lvl>
+    <w:lvl w:ilvl="7" w:tplc="04190003" w:tentative="1">
+      <w:start w:val="1"/>
+      <w:numFmt w:val="bullet"/>
+      <w:lvlText w:val="o"/>
+      <w:lvlJc w:val="left"/>
+      <w:pPr>
+        <w:ind w:left="6120" w:hanging="360"/>
+      </w:pPr>
+      <w:rPr>
+        <w:rFonts w:ascii="Courier New" w:hAnsi="Courier New" w:cs="Courier New" w:hint="default"/>
+      </w:rPr>
+    </w:lvl>
+    <w:lvl w:ilvl="8" w:tplc="04190005" w:tentative="1">
+      <w:start w:val="1"/>
+      <w:numFmt w:val="bullet"/>
+      <w:lvlText w:val=""/>
+      <w:lvlJc w:val="left"/>
+      <w:pPr>
+        <w:ind w:left="6840" w:hanging="360"/>
+      </w:pPr>
+      <w:rPr>
+        <w:rFonts w:ascii="Wingdings" w:hAnsi="Wingdings" w:hint="default"/>
+      </w:rPr>
+    </w:lvl>
+  </w:abstractNum>
+  <w:num w:numId="1">
+    <w:abstractNumId w:val="0"/>
+  </w:num>
+  <w:num w:numId="2">
+    <w:abstractNumId w:val="1"/>
+  </w:num>
+</w:numbering>
+</file>
+
 <file path=word/styles.xml><?xml version="1.0" encoding="utf-8"?>
-<w:styles xmlns:mc="http://schemas.openxmlformats.org/markup-compatibility/2006" xmlns:r="http://schemas.openxmlformats.org/officeDocument/2006/relationships" xmlns:w="http://schemas.openxmlformats.org/wordprocessingml/2006/main" xmlns:w14="http://schemas.microsoft.com/office/word/2010/wordml" xmlns:w15="http://schemas.microsoft.com/office/word/2012/wordml" xmlns:w16cex="http://schemas.microsoft.com/office/word/2018/wordml/cex" xmlns:w16cid="http://schemas.microsoft.com/office/word/2016/wordml/cid" xmlns:w16="http://schemas.microsoft.com/office/word/2018/wordml" xmlns:w16sdtdh="http://schemas.microsoft.com/office/word/2020/wordml/sdtdatahash" xmlns:w16se="http://schemas.microsoft.com/office/word/2015/wordml/symex" mc:Ignorable="w14 w15 w16se w16cid w16 w16cex w16sdtdh">
+<w:styles xmlns:mc="http://schemas.openxmlformats.org/markup-compatibility/2006" xmlns:r="http://schemas.openxmlformats.org/officeDocument/2006/relationships" xmlns:w="http://schemas.openxmlformats.org/wordprocessingml/2006/main" xmlns:w14="http://schemas.microsoft.com/office/word/2010/wordml" xmlns:w15="http://schemas.microsoft.com/office/word/2012/wordml" xmlns:w16se="http://schemas.microsoft.com/office/word/2015/wordml/symex" mc:Ignorable="w14 w15 w16se">
   <w:docDefaults>
     <w:rPrDefault>
       <w:rPr>
@@ -7260,7 +9069,7 @@
       </w:pPr>
     </w:pPrDefault>
   </w:docDefaults>
-  <w:latentStyles w:defLockedState="0" w:defUIPriority="99" w:defSemiHidden="0" w:defUnhideWhenUsed="0" w:defQFormat="0" w:count="376">
+  <w:latentStyles w:defLockedState="0" w:defUIPriority="99" w:defSemiHidden="0" w:defUnhideWhenUsed="0" w:defQFormat="0" w:count="371">
     <w:lsdException w:name="Normal" w:uiPriority="0" w:qFormat="1"/>
     <w:lsdException w:name="heading 1" w:uiPriority="9" w:qFormat="1"/>
     <w:lsdException w:name="heading 2" w:semiHidden="1" w:uiPriority="9" w:unhideWhenUsed="1" w:qFormat="1"/>
@@ -7366,6 +9175,7 @@
     <w:lsdException w:name="HTML Sample" w:semiHidden="1" w:unhideWhenUsed="1"/>
     <w:lsdException w:name="HTML Typewriter" w:semiHidden="1" w:unhideWhenUsed="1"/>
     <w:lsdException w:name="HTML Variable" w:semiHidden="1" w:unhideWhenUsed="1"/>
+    <w:lsdException w:name="Normal Table" w:semiHidden="1" w:unhideWhenUsed="1"/>
     <w:lsdException w:name="annotation subject" w:semiHidden="1" w:unhideWhenUsed="1"/>
     <w:lsdException w:name="No List" w:semiHidden="1" w:unhideWhenUsed="1"/>
     <w:lsdException w:name="Outline List 1" w:semiHidden="1" w:unhideWhenUsed="1"/>
@@ -7408,8 +9218,11 @@
     <w:lsdException w:name="Table Contemporary" w:semiHidden="1" w:unhideWhenUsed="1"/>
     <w:lsdException w:name="Table Elegant" w:semiHidden="1" w:unhideWhenUsed="1"/>
     <w:lsdException w:name="Table Professional" w:semiHidden="1" w:unhideWhenUsed="1"/>
+    <w:lsdException w:name="Table Subtle 1" w:semiHidden="1" w:unhideWhenUsed="1"/>
     <w:lsdException w:name="Table Subtle 2" w:semiHidden="1" w:unhideWhenUsed="1"/>
     <w:lsdException w:name="Table Web 1" w:semiHidden="1" w:unhideWhenUsed="1"/>
+    <w:lsdException w:name="Table Web 2" w:semiHidden="1" w:unhideWhenUsed="1"/>
+    <w:lsdException w:name="Table Web 3" w:semiHidden="1" w:unhideWhenUsed="1"/>
     <w:lsdException w:name="Balloon Text" w:semiHidden="1" w:unhideWhenUsed="1"/>
     <w:lsdException w:name="Table Grid" w:uiPriority="39"/>
     <w:lsdException w:name="Table Theme" w:semiHidden="1" w:unhideWhenUsed="1"/>
@@ -7628,16 +9441,11 @@
     <w:lsdException w:name="List Table 5 Dark Accent 6" w:uiPriority="50"/>
     <w:lsdException w:name="List Table 6 Colorful Accent 6" w:uiPriority="51"/>
     <w:lsdException w:name="List Table 7 Colorful Accent 6" w:uiPriority="52"/>
-    <w:lsdException w:name="Mention" w:semiHidden="1" w:unhideWhenUsed="1"/>
-    <w:lsdException w:name="Smart Hyperlink" w:semiHidden="1" w:unhideWhenUsed="1"/>
-    <w:lsdException w:name="Hashtag" w:semiHidden="1" w:unhideWhenUsed="1"/>
-    <w:lsdException w:name="Unresolved Mention" w:semiHidden="1" w:unhideWhenUsed="1"/>
-    <w:lsdException w:name="Smart Link" w:semiHidden="1" w:unhideWhenUsed="1"/>
   </w:latentStyles>
   <w:style w:type="paragraph" w:default="1" w:styleId="a">
     <w:name w:val="Normal"/>
     <w:qFormat/>
-    <w:rsid w:val="004F4930"/>
+    <w:rsid w:val="00BE7671"/>
   </w:style>
   <w:style w:type="character" w:default="1" w:styleId="a0">
     <w:name w:val="Default Paragraph Font"/>
@@ -7684,6 +9492,27 @@
         <w:insideV w:val="single" w:sz="4" w:space="0" w:color="auto"/>
       </w:tblBorders>
     </w:tblPr>
+  </w:style>
+  <w:style w:type="paragraph" w:styleId="a4">
+    <w:name w:val="List Paragraph"/>
+    <w:basedOn w:val="a"/>
+    <w:uiPriority w:val="34"/>
+    <w:qFormat/>
+    <w:rsid w:val="004736B5"/>
+    <w:pPr>
+      <w:ind w:left="720"/>
+      <w:contextualSpacing/>
+    </w:pPr>
+  </w:style>
+  <w:style w:type="character" w:styleId="a5">
+    <w:name w:val="Placeholder Text"/>
+    <w:basedOn w:val="a0"/>
+    <w:uiPriority w:val="99"/>
+    <w:semiHidden/>
+    <w:rsid w:val="00046827"/>
+    <w:rPr>
+      <w:color w:val="808080"/>
+    </w:rPr>
   </w:style>
 </w:styles>
 </file>

</xml_diff>

<commit_message>
bug fix top_fft_iter.v, report ...process...
</commit_message>
<xml_diff>
--- a/Design review.docx
+++ b/Design review.docx
@@ -2677,7 +2677,7 @@
                     </pic:cNvPicPr>
                   </pic:nvPicPr>
                   <pic:blipFill>
-                    <a:blip r:embed="rId5" cstate="print">
+                    <a:blip r:embed="rId6" cstate="print">
                       <a:extLst>
                         <a:ext uri="{28A0092B-C50C-407E-A947-70E740481C1C}">
                           <a14:useLocalDpi xmlns:a14="http://schemas.microsoft.com/office/drawing/2010/main" val="0"/>
@@ -4063,58 +4063,6 @@
     </w:p>
     <w:p>
       <w:pPr>
-        <w:rPr>
-          <w:rFonts w:ascii="Times New Roman" w:hAnsi="Times New Roman" w:cs="Times New Roman"/>
-          <w:sz w:val="28"/>
-          <w:szCs w:val="28"/>
-        </w:rPr>
-      </w:pPr>
-      <w:r>
-        <w:rPr>
-          <w:rFonts w:ascii="Times New Roman" w:hAnsi="Times New Roman" w:cs="Times New Roman"/>
-          <w:sz w:val="28"/>
-          <w:szCs w:val="28"/>
-          <w:lang w:val="en-US"/>
-        </w:rPr>
-        <w:t>w</w:t>
-      </w:r>
-      <w:r>
-        <w:rPr>
-          <w:rFonts w:ascii="Times New Roman" w:hAnsi="Times New Roman" w:cs="Times New Roman"/>
-          <w:sz w:val="28"/>
-          <w:szCs w:val="28"/>
-        </w:rPr>
-        <w:t>_</w:t>
-      </w:r>
-      <w:r>
-        <w:rPr>
-          <w:rFonts w:ascii="Times New Roman" w:hAnsi="Times New Roman" w:cs="Times New Roman"/>
-          <w:sz w:val="28"/>
-          <w:szCs w:val="28"/>
-          <w:lang w:val="en-US"/>
-        </w:rPr>
-        <w:t>address</w:t>
-      </w:r>
-      <w:r>
-        <w:rPr>
-          <w:rFonts w:ascii="Times New Roman" w:hAnsi="Times New Roman" w:cs="Times New Roman"/>
-          <w:sz w:val="28"/>
-          <w:szCs w:val="28"/>
-        </w:rPr>
-        <w:t>_</w:t>
-      </w:r>
-      <w:r>
-        <w:rPr>
-          <w:rFonts w:ascii="Times New Roman" w:hAnsi="Times New Roman" w:cs="Times New Roman"/>
-          <w:sz w:val="28"/>
-          <w:szCs w:val="28"/>
-          <w:lang w:val="en-US"/>
-        </w:rPr>
-        <w:t>gen</w:t>
-      </w:r>
-    </w:p>
-    <w:p>
-      <w:pPr>
         <w:ind w:firstLine="708"/>
         <w:jc w:val="both"/>
         <w:rPr>
@@ -4123,13 +4071,76 @@
           <w:szCs w:val="28"/>
         </w:rPr>
       </w:pPr>
-      <w:r>
-        <w:rPr>
-          <w:rFonts w:ascii="Times New Roman" w:hAnsi="Times New Roman" w:cs="Times New Roman"/>
-          <w:sz w:val="28"/>
-          <w:szCs w:val="28"/>
+    </w:p>
+    <w:p>
+      <w:pPr>
+        <w:rPr>
+          <w:rFonts w:ascii="Times New Roman" w:hAnsi="Times New Roman" w:cs="Times New Roman"/>
+          <w:sz w:val="28"/>
+          <w:szCs w:val="28"/>
+        </w:rPr>
+      </w:pPr>
+      <w:r>
+        <w:rPr>
+          <w:rFonts w:ascii="Times New Roman" w:hAnsi="Times New Roman" w:cs="Times New Roman"/>
+          <w:sz w:val="28"/>
+          <w:szCs w:val="28"/>
+          <w:lang w:val="en-US"/>
         </w:rPr>
         <w:lastRenderedPageBreak/>
+        <w:t>w</w:t>
+      </w:r>
+      <w:r>
+        <w:rPr>
+          <w:rFonts w:ascii="Times New Roman" w:hAnsi="Times New Roman" w:cs="Times New Roman"/>
+          <w:sz w:val="28"/>
+          <w:szCs w:val="28"/>
+        </w:rPr>
+        <w:t>_</w:t>
+      </w:r>
+      <w:r>
+        <w:rPr>
+          <w:rFonts w:ascii="Times New Roman" w:hAnsi="Times New Roman" w:cs="Times New Roman"/>
+          <w:sz w:val="28"/>
+          <w:szCs w:val="28"/>
+          <w:lang w:val="en-US"/>
+        </w:rPr>
+        <w:t>address</w:t>
+      </w:r>
+      <w:r>
+        <w:rPr>
+          <w:rFonts w:ascii="Times New Roman" w:hAnsi="Times New Roman" w:cs="Times New Roman"/>
+          <w:sz w:val="28"/>
+          <w:szCs w:val="28"/>
+        </w:rPr>
+        <w:t>_</w:t>
+      </w:r>
+      <w:r>
+        <w:rPr>
+          <w:rFonts w:ascii="Times New Roman" w:hAnsi="Times New Roman" w:cs="Times New Roman"/>
+          <w:sz w:val="28"/>
+          <w:szCs w:val="28"/>
+          <w:lang w:val="en-US"/>
+        </w:rPr>
+        <w:t>gen</w:t>
+      </w:r>
+    </w:p>
+    <w:p>
+      <w:pPr>
+        <w:ind w:firstLine="708"/>
+        <w:jc w:val="both"/>
+        <w:rPr>
+          <w:rFonts w:ascii="Times New Roman" w:hAnsi="Times New Roman" w:cs="Times New Roman"/>
+          <w:sz w:val="28"/>
+          <w:szCs w:val="28"/>
+        </w:rPr>
+      </w:pPr>
+      <w:r>
+        <w:rPr>
+          <w:rFonts w:ascii="Times New Roman" w:hAnsi="Times New Roman" w:cs="Times New Roman"/>
+          <w:sz w:val="28"/>
+          <w:szCs w:val="28"/>
+        </w:rPr>
         <w:t xml:space="preserve">Устройство генерации адреса выборки поворачивающих множителей для операции Бабочка </w:t>
       </w:r>
       <w:r>
@@ -4253,7 +4264,7 @@
                     </pic:cNvPicPr>
                   </pic:nvPicPr>
                   <pic:blipFill>
-                    <a:blip r:embed="rId6">
+                    <a:blip r:embed="rId7">
                       <a:extLst>
                         <a:ext uri="{28A0092B-C50C-407E-A947-70E740481C1C}">
                           <a14:useLocalDpi xmlns:a14="http://schemas.microsoft.com/office/drawing/2010/main" val="0"/>
@@ -4616,15 +4627,6 @@
           <w:szCs w:val="28"/>
         </w:rPr>
       </w:pPr>
-    </w:p>
-    <w:p>
-      <w:pPr>
-        <w:rPr>
-          <w:rFonts w:ascii="Times New Roman" w:hAnsi="Times New Roman" w:cs="Times New Roman"/>
-          <w:sz w:val="28"/>
-          <w:szCs w:val="28"/>
-        </w:rPr>
-      </w:pPr>
       <w:r>
         <w:rPr>
           <w:rFonts w:ascii="Times New Roman" w:hAnsi="Times New Roman" w:cs="Times New Roman"/>
@@ -5538,7 +5540,15 @@
           <w:szCs w:val="28"/>
           <w:lang w:val="en-US"/>
         </w:rPr>
-        <w:t xml:space="preserve">FFT </w:t>
+        <w:t>FFT</w:t>
+      </w:r>
+      <w:r>
+        <w:rPr>
+          <w:rFonts w:ascii="Times New Roman" w:hAnsi="Times New Roman" w:cs="Times New Roman"/>
+          <w:sz w:val="28"/>
+          <w:szCs w:val="28"/>
+        </w:rPr>
+        <w:t xml:space="preserve"> </w:t>
       </w:r>
       <w:r>
         <w:rPr>
@@ -5702,16 +5712,7 @@
                     <w:szCs w:val="28"/>
                     <w:lang w:val="en-US"/>
                   </w:rPr>
-                  <m:t>*AWL</m:t>
-                </m:r>
-                <m:r>
-                  <w:rPr>
-                    <w:rFonts w:ascii="Cambria Math" w:hAnsi="Cambria Math" w:cs="Times New Roman"/>
-                    <w:sz w:val="28"/>
-                    <w:szCs w:val="28"/>
-                    <w:lang w:val="en-US"/>
-                  </w:rPr>
-                  <m:t>*BCC+4</m:t>
+                  <m:t>*AWL*BCC+4</m:t>
                 </m:r>
               </m:oMath>
             </m:oMathPara>
@@ -5771,31 +5772,7 @@
           <w:sz w:val="28"/>
           <w:szCs w:val="28"/>
         </w:rPr>
-        <w:t xml:space="preserve">Для Бабочек с периодами </w:t>
-      </w:r>
-      <w:r>
-        <w:rPr>
-          <w:rFonts w:ascii="Times New Roman" w:hAnsi="Times New Roman" w:cs="Times New Roman"/>
-          <w:sz w:val="28"/>
-          <w:szCs w:val="28"/>
-        </w:rPr>
-        <w:t>4,</w:t>
-      </w:r>
-      <w:r>
-        <w:rPr>
-          <w:rFonts w:ascii="Times New Roman" w:hAnsi="Times New Roman" w:cs="Times New Roman"/>
-          <w:sz w:val="28"/>
-          <w:szCs w:val="28"/>
-        </w:rPr>
-        <w:t xml:space="preserve"> </w:t>
-      </w:r>
-      <w:r>
-        <w:rPr>
-          <w:rFonts w:ascii="Times New Roman" w:hAnsi="Times New Roman" w:cs="Times New Roman"/>
-          <w:sz w:val="28"/>
-          <w:szCs w:val="28"/>
-        </w:rPr>
-        <w:t>5 и 6</w:t>
+        <w:t>Для Бабочек с периодами 4, 5 и 6</w:t>
       </w:r>
     </w:p>
     <w:tbl>
@@ -5883,16 +5860,7 @@
                     <w:szCs w:val="28"/>
                     <w:lang w:val="en-US"/>
                   </w:rPr>
-                  <m:t>*AWL</m:t>
-                </m:r>
-                <m:r>
-                  <w:rPr>
-                    <w:rFonts w:ascii="Cambria Math" w:hAnsi="Cambria Math" w:cs="Times New Roman"/>
-                    <w:sz w:val="28"/>
-                    <w:szCs w:val="28"/>
-                    <w:lang w:val="en-US"/>
-                  </w:rPr>
-                  <m:t>*BCC+4+4</m:t>
+                  <m:t>*AWL*BCC+4+4</m:t>
                 </m:r>
               </m:oMath>
             </m:oMathPara>
@@ -6000,31 +5968,15 @@
           <w:sz w:val="28"/>
           <w:szCs w:val="28"/>
         </w:rPr>
-        <w:t xml:space="preserve"> не возможна. </w:t>
-      </w:r>
-      <w:r>
-        <w:rPr>
-          <w:rFonts w:ascii="Times New Roman" w:hAnsi="Times New Roman" w:cs="Times New Roman"/>
-          <w:sz w:val="28"/>
-          <w:szCs w:val="28"/>
-        </w:rPr>
-        <w:t xml:space="preserve">Количество тактов, затрачиваемых на </w:t>
-      </w:r>
-      <w:r>
-        <w:rPr>
-          <w:rFonts w:ascii="Times New Roman" w:hAnsi="Times New Roman" w:cs="Times New Roman"/>
-          <w:sz w:val="28"/>
-          <w:szCs w:val="28"/>
-        </w:rPr>
-        <w:t>выполнение первого слоя</w:t>
-      </w:r>
-      <w:r>
-        <w:rPr>
-          <w:rFonts w:ascii="Times New Roman" w:hAnsi="Times New Roman" w:cs="Times New Roman"/>
-          <w:sz w:val="28"/>
-          <w:szCs w:val="28"/>
-        </w:rPr>
-        <w:t>, рассчитывается по формуле 0</w:t>
+        <w:t xml:space="preserve"> не возможна. Количество тактов, затрачиваемых на выполнение первого слоя, рассчитывается по формуле </w:t>
+      </w:r>
+      <w:r>
+        <w:rPr>
+          <w:rFonts w:ascii="Times New Roman" w:hAnsi="Times New Roman" w:cs="Times New Roman"/>
+          <w:sz w:val="28"/>
+          <w:szCs w:val="28"/>
+        </w:rPr>
+        <w:t>3</w:t>
       </w:r>
     </w:p>
     <w:tbl>
@@ -6165,6 +6117,7 @@
           <w:rFonts w:ascii="Times New Roman" w:hAnsi="Times New Roman" w:cs="Times New Roman"/>
           <w:sz w:val="28"/>
           <w:szCs w:val="28"/>
+          <w:lang w:val="en-US"/>
         </w:rPr>
       </w:pPr>
     </w:p>
@@ -6207,7 +6160,15 @@
           <w:sz w:val="28"/>
           <w:szCs w:val="28"/>
         </w:rPr>
-        <w:t>Вывод данных может происходить как во время выполнения первого слоя, так и во время записи данных. Количество тактов, затрачиваемых на вывод, рассчитывается по формуле 0</w:t>
+        <w:t xml:space="preserve">Вывод данных может происходить как во время выполнения первого слоя, так и во время записи данных. Количество тактов, затрачиваемых на вывод, рассчитывается по формуле </w:t>
+      </w:r>
+      <w:r>
+        <w:rPr>
+          <w:rFonts w:ascii="Times New Roman" w:hAnsi="Times New Roman" w:cs="Times New Roman"/>
+          <w:sz w:val="28"/>
+          <w:szCs w:val="28"/>
+        </w:rPr>
+        <w:t>4</w:t>
       </w:r>
     </w:p>
     <w:tbl>
@@ -6382,7 +6343,7 @@
                     <pic:cNvPicPr/>
                   </pic:nvPicPr>
                   <pic:blipFill>
-                    <a:blip r:embed="rId7">
+                    <a:blip r:embed="rId8">
                       <a:extLst>
                         <a:ext uri="{28A0092B-C50C-407E-A947-70E740481C1C}">
                           <a14:useLocalDpi xmlns:a14="http://schemas.microsoft.com/office/drawing/2010/main" val="0"/>
@@ -6555,39 +6516,43 @@
     <w:tbl>
       <w:tblPr>
         <w:tblStyle w:val="a3"/>
-        <w:tblW w:w="0" w:type="auto"/>
+        <w:tblW w:w="9345" w:type="dxa"/>
         <w:tblLook w:val="04A0" w:firstRow="1" w:lastRow="0" w:firstColumn="1" w:lastColumn="0" w:noHBand="0" w:noVBand="1"/>
       </w:tblPr>
       <w:tblGrid>
-        <w:gridCol w:w="2464"/>
-        <w:gridCol w:w="1146"/>
-        <w:gridCol w:w="1150"/>
-        <w:gridCol w:w="1146"/>
-        <w:gridCol w:w="1146"/>
-        <w:gridCol w:w="1146"/>
-        <w:gridCol w:w="1147"/>
+        <w:gridCol w:w="2809"/>
+        <w:gridCol w:w="1307"/>
+        <w:gridCol w:w="1307"/>
+        <w:gridCol w:w="1307"/>
+        <w:gridCol w:w="1307"/>
+        <w:gridCol w:w="1308"/>
       </w:tblGrid>
       <w:tr>
-        <w:tc>
-          <w:tcPr>
-            <w:tcW w:w="2464" w:type="dxa"/>
-          </w:tcPr>
-          <w:p>
-            <w:pPr>
-              <w:rPr>
-                <w:rFonts w:ascii="Times New Roman" w:hAnsi="Times New Roman" w:cs="Times New Roman"/>
-                <w:sz w:val="28"/>
-                <w:szCs w:val="28"/>
-              </w:rPr>
-            </w:pPr>
-          </w:p>
-        </w:tc>
-        <w:tc>
-          <w:tcPr>
-            <w:tcW w:w="1146" w:type="dxa"/>
-          </w:tcPr>
-          <w:p>
-            <w:pPr>
+        <w:trPr>
+          <w:trHeight w:val="346"/>
+        </w:trPr>
+        <w:tc>
+          <w:tcPr>
+            <w:tcW w:w="2809" w:type="dxa"/>
+          </w:tcPr>
+          <w:p>
+            <w:pPr>
+              <w:jc w:val="center"/>
+              <w:rPr>
+                <w:rFonts w:ascii="Times New Roman" w:hAnsi="Times New Roman" w:cs="Times New Roman"/>
+                <w:sz w:val="28"/>
+                <w:szCs w:val="28"/>
+              </w:rPr>
+            </w:pPr>
+          </w:p>
+        </w:tc>
+        <w:tc>
+          <w:tcPr>
+            <w:tcW w:w="1307" w:type="dxa"/>
+          </w:tcPr>
+          <w:p>
+            <w:pPr>
+              <w:jc w:val="center"/>
               <w:rPr>
                 <w:rFonts w:ascii="Times New Roman" w:hAnsi="Times New Roman" w:cs="Times New Roman"/>
                 <w:sz w:val="28"/>
@@ -6606,32 +6571,11 @@
         </w:tc>
         <w:tc>
           <w:tcPr>
-            <w:tcW w:w="1150" w:type="dxa"/>
-          </w:tcPr>
-          <w:p>
-            <w:pPr>
-              <w:rPr>
-                <w:rFonts w:ascii="Times New Roman" w:hAnsi="Times New Roman" w:cs="Times New Roman"/>
-                <w:sz w:val="28"/>
-                <w:szCs w:val="28"/>
-              </w:rPr>
-            </w:pPr>
-            <w:r>
-              <w:rPr>
-                <w:rFonts w:ascii="Times New Roman" w:hAnsi="Times New Roman" w:cs="Times New Roman"/>
-                <w:sz w:val="28"/>
-                <w:szCs w:val="28"/>
-              </w:rPr>
-              <w:t>33</w:t>
-            </w:r>
-          </w:p>
-        </w:tc>
-        <w:tc>
-          <w:tcPr>
-            <w:tcW w:w="1146" w:type="dxa"/>
-          </w:tcPr>
-          <w:p>
-            <w:pPr>
+            <w:tcW w:w="1307" w:type="dxa"/>
+          </w:tcPr>
+          <w:p>
+            <w:pPr>
+              <w:jc w:val="center"/>
               <w:rPr>
                 <w:rFonts w:ascii="Times New Roman" w:hAnsi="Times New Roman" w:cs="Times New Roman"/>
                 <w:sz w:val="28"/>
@@ -6650,10 +6594,11 @@
         </w:tc>
         <w:tc>
           <w:tcPr>
-            <w:tcW w:w="1146" w:type="dxa"/>
-          </w:tcPr>
-          <w:p>
-            <w:pPr>
+            <w:tcW w:w="1307" w:type="dxa"/>
+          </w:tcPr>
+          <w:p>
+            <w:pPr>
+              <w:jc w:val="center"/>
               <w:rPr>
                 <w:rFonts w:ascii="Times New Roman" w:hAnsi="Times New Roman" w:cs="Times New Roman"/>
                 <w:sz w:val="28"/>
@@ -6672,10 +6617,11 @@
         </w:tc>
         <w:tc>
           <w:tcPr>
-            <w:tcW w:w="1146" w:type="dxa"/>
-          </w:tcPr>
-          <w:p>
-            <w:pPr>
+            <w:tcW w:w="1307" w:type="dxa"/>
+          </w:tcPr>
+          <w:p>
+            <w:pPr>
+              <w:jc w:val="center"/>
               <w:rPr>
                 <w:rFonts w:ascii="Times New Roman" w:hAnsi="Times New Roman" w:cs="Times New Roman"/>
                 <w:sz w:val="28"/>
@@ -6694,10 +6640,11 @@
         </w:tc>
         <w:tc>
           <w:tcPr>
-            <w:tcW w:w="1147" w:type="dxa"/>
-          </w:tcPr>
-          <w:p>
-            <w:pPr>
+            <w:tcW w:w="1308" w:type="dxa"/>
+          </w:tcPr>
+          <w:p>
+            <w:pPr>
+              <w:jc w:val="center"/>
               <w:rPr>
                 <w:rFonts w:ascii="Times New Roman" w:hAnsi="Times New Roman" w:cs="Times New Roman"/>
                 <w:sz w:val="28"/>
@@ -6716,12 +6663,16 @@
         </w:tc>
       </w:tr>
       <w:tr>
-        <w:tc>
-          <w:tcPr>
-            <w:tcW w:w="2464" w:type="dxa"/>
-          </w:tcPr>
-          <w:p>
-            <w:pPr>
+        <w:trPr>
+          <w:trHeight w:val="346"/>
+        </w:trPr>
+        <w:tc>
+          <w:tcPr>
+            <w:tcW w:w="2809" w:type="dxa"/>
+          </w:tcPr>
+          <w:p>
+            <w:pPr>
+              <w:jc w:val="center"/>
               <w:rPr>
                 <w:rFonts w:ascii="Times New Roman" w:hAnsi="Times New Roman" w:cs="Times New Roman"/>
                 <w:sz w:val="28"/>
@@ -6742,10 +6693,11 @@
         </w:tc>
         <w:tc>
           <w:tcPr>
-            <w:tcW w:w="1146" w:type="dxa"/>
-          </w:tcPr>
-          <w:p>
-            <w:pPr>
+            <w:tcW w:w="1307" w:type="dxa"/>
+          </w:tcPr>
+          <w:p>
+            <w:pPr>
+              <w:jc w:val="center"/>
               <w:rPr>
                 <w:rFonts w:ascii="Times New Roman" w:hAnsi="Times New Roman" w:cs="Times New Roman"/>
                 <w:sz w:val="28"/>
@@ -6764,32 +6716,11 @@
         </w:tc>
         <w:tc>
           <w:tcPr>
-            <w:tcW w:w="1150" w:type="dxa"/>
-          </w:tcPr>
-          <w:p>
-            <w:pPr>
-              <w:rPr>
-                <w:rFonts w:ascii="Times New Roman" w:hAnsi="Times New Roman" w:cs="Times New Roman"/>
-                <w:sz w:val="28"/>
-                <w:szCs w:val="28"/>
-              </w:rPr>
-            </w:pPr>
-            <w:r>
-              <w:rPr>
-                <w:rFonts w:ascii="Times New Roman" w:hAnsi="Times New Roman" w:cs="Times New Roman"/>
-                <w:sz w:val="28"/>
-                <w:szCs w:val="28"/>
-              </w:rPr>
-              <w:t>442</w:t>
-            </w:r>
-          </w:p>
-        </w:tc>
-        <w:tc>
-          <w:tcPr>
-            <w:tcW w:w="1146" w:type="dxa"/>
-          </w:tcPr>
-          <w:p>
-            <w:pPr>
+            <w:tcW w:w="1307" w:type="dxa"/>
+          </w:tcPr>
+          <w:p>
+            <w:pPr>
+              <w:jc w:val="center"/>
               <w:rPr>
                 <w:rFonts w:ascii="Times New Roman" w:hAnsi="Times New Roman" w:cs="Times New Roman"/>
                 <w:sz w:val="28"/>
@@ -6808,10 +6739,11 @@
         </w:tc>
         <w:tc>
           <w:tcPr>
-            <w:tcW w:w="1146" w:type="dxa"/>
-          </w:tcPr>
-          <w:p>
-            <w:pPr>
+            <w:tcW w:w="1307" w:type="dxa"/>
+          </w:tcPr>
+          <w:p>
+            <w:pPr>
+              <w:jc w:val="center"/>
               <w:rPr>
                 <w:rFonts w:ascii="Times New Roman" w:hAnsi="Times New Roman" w:cs="Times New Roman"/>
                 <w:sz w:val="28"/>
@@ -6830,10 +6762,11 @@
         </w:tc>
         <w:tc>
           <w:tcPr>
-            <w:tcW w:w="1146" w:type="dxa"/>
-          </w:tcPr>
-          <w:p>
-            <w:pPr>
+            <w:tcW w:w="1307" w:type="dxa"/>
+          </w:tcPr>
+          <w:p>
+            <w:pPr>
+              <w:jc w:val="center"/>
               <w:rPr>
                 <w:rFonts w:ascii="Times New Roman" w:hAnsi="Times New Roman" w:cs="Times New Roman"/>
                 <w:sz w:val="28"/>
@@ -6852,10 +6785,11 @@
         </w:tc>
         <w:tc>
           <w:tcPr>
-            <w:tcW w:w="1147" w:type="dxa"/>
-          </w:tcPr>
-          <w:p>
-            <w:pPr>
+            <w:tcW w:w="1308" w:type="dxa"/>
+          </w:tcPr>
+          <w:p>
+            <w:pPr>
+              <w:jc w:val="center"/>
               <w:rPr>
                 <w:rFonts w:ascii="Times New Roman" w:hAnsi="Times New Roman" w:cs="Times New Roman"/>
                 <w:sz w:val="28"/>
@@ -6874,12 +6808,16 @@
         </w:tc>
       </w:tr>
       <w:tr>
-        <w:tc>
-          <w:tcPr>
-            <w:tcW w:w="2464" w:type="dxa"/>
-          </w:tcPr>
-          <w:p>
-            <w:pPr>
+        <w:trPr>
+          <w:trHeight w:val="346"/>
+        </w:trPr>
+        <w:tc>
+          <w:tcPr>
+            <w:tcW w:w="2809" w:type="dxa"/>
+          </w:tcPr>
+          <w:p>
+            <w:pPr>
+              <w:jc w:val="center"/>
               <w:rPr>
                 <w:rFonts w:ascii="Times New Roman" w:hAnsi="Times New Roman" w:cs="Times New Roman"/>
                 <w:sz w:val="28"/>
@@ -6900,10 +6838,11 @@
         </w:tc>
         <w:tc>
           <w:tcPr>
-            <w:tcW w:w="1146" w:type="dxa"/>
-          </w:tcPr>
-          <w:p>
-            <w:pPr>
+            <w:tcW w:w="1307" w:type="dxa"/>
+          </w:tcPr>
+          <w:p>
+            <w:pPr>
+              <w:jc w:val="center"/>
               <w:rPr>
                 <w:rFonts w:ascii="Times New Roman" w:hAnsi="Times New Roman" w:cs="Times New Roman"/>
                 <w:sz w:val="28"/>
@@ -6922,32 +6861,11 @@
         </w:tc>
         <w:tc>
           <w:tcPr>
-            <w:tcW w:w="1150" w:type="dxa"/>
-          </w:tcPr>
-          <w:p>
-            <w:pPr>
-              <w:rPr>
-                <w:rFonts w:ascii="Times New Roman" w:hAnsi="Times New Roman" w:cs="Times New Roman"/>
-                <w:sz w:val="28"/>
-                <w:szCs w:val="28"/>
-              </w:rPr>
-            </w:pPr>
-            <w:r>
-              <w:rPr>
-                <w:rFonts w:ascii="Times New Roman" w:hAnsi="Times New Roman" w:cs="Times New Roman"/>
-                <w:sz w:val="28"/>
-                <w:szCs w:val="28"/>
-              </w:rPr>
-              <w:t>442</w:t>
-            </w:r>
-          </w:p>
-        </w:tc>
-        <w:tc>
-          <w:tcPr>
-            <w:tcW w:w="1146" w:type="dxa"/>
-          </w:tcPr>
-          <w:p>
-            <w:pPr>
+            <w:tcW w:w="1307" w:type="dxa"/>
+          </w:tcPr>
+          <w:p>
+            <w:pPr>
+              <w:jc w:val="center"/>
               <w:rPr>
                 <w:rFonts w:ascii="Times New Roman" w:hAnsi="Times New Roman" w:cs="Times New Roman"/>
                 <w:sz w:val="28"/>
@@ -6966,10 +6884,11 @@
         </w:tc>
         <w:tc>
           <w:tcPr>
-            <w:tcW w:w="1146" w:type="dxa"/>
-          </w:tcPr>
-          <w:p>
-            <w:pPr>
+            <w:tcW w:w="1307" w:type="dxa"/>
+          </w:tcPr>
+          <w:p>
+            <w:pPr>
+              <w:jc w:val="center"/>
               <w:rPr>
                 <w:rFonts w:ascii="Times New Roman" w:hAnsi="Times New Roman" w:cs="Times New Roman"/>
                 <w:sz w:val="28"/>
@@ -6988,10 +6907,11 @@
         </w:tc>
         <w:tc>
           <w:tcPr>
-            <w:tcW w:w="1146" w:type="dxa"/>
-          </w:tcPr>
-          <w:p>
-            <w:pPr>
+            <w:tcW w:w="1307" w:type="dxa"/>
+          </w:tcPr>
+          <w:p>
+            <w:pPr>
+              <w:jc w:val="center"/>
               <w:rPr>
                 <w:rFonts w:ascii="Times New Roman" w:hAnsi="Times New Roman" w:cs="Times New Roman"/>
                 <w:sz w:val="28"/>
@@ -7010,10 +6930,11 @@
         </w:tc>
         <w:tc>
           <w:tcPr>
-            <w:tcW w:w="1147" w:type="dxa"/>
-          </w:tcPr>
-          <w:p>
-            <w:pPr>
+            <w:tcW w:w="1308" w:type="dxa"/>
+          </w:tcPr>
+          <w:p>
+            <w:pPr>
+              <w:jc w:val="center"/>
               <w:rPr>
                 <w:rFonts w:ascii="Times New Roman" w:hAnsi="Times New Roman" w:cs="Times New Roman"/>
                 <w:sz w:val="28"/>
@@ -7032,12 +6953,16 @@
         </w:tc>
       </w:tr>
       <w:tr>
-        <w:tc>
-          <w:tcPr>
-            <w:tcW w:w="2464" w:type="dxa"/>
-          </w:tcPr>
-          <w:p>
-            <w:pPr>
+        <w:trPr>
+          <w:trHeight w:val="361"/>
+        </w:trPr>
+        <w:tc>
+          <w:tcPr>
+            <w:tcW w:w="2809" w:type="dxa"/>
+          </w:tcPr>
+          <w:p>
+            <w:pPr>
+              <w:jc w:val="center"/>
               <w:rPr>
                 <w:rFonts w:ascii="Times New Roman" w:hAnsi="Times New Roman" w:cs="Times New Roman"/>
                 <w:sz w:val="28"/>
@@ -7058,10 +6983,11 @@
         </w:tc>
         <w:tc>
           <w:tcPr>
-            <w:tcW w:w="1146" w:type="dxa"/>
-          </w:tcPr>
-          <w:p>
-            <w:pPr>
+            <w:tcW w:w="1307" w:type="dxa"/>
+          </w:tcPr>
+          <w:p>
+            <w:pPr>
+              <w:jc w:val="center"/>
               <w:rPr>
                 <w:rFonts w:ascii="Times New Roman" w:hAnsi="Times New Roman" w:cs="Times New Roman"/>
                 <w:sz w:val="28"/>
@@ -7080,32 +7006,11 @@
         </w:tc>
         <w:tc>
           <w:tcPr>
-            <w:tcW w:w="1150" w:type="dxa"/>
-          </w:tcPr>
-          <w:p>
-            <w:pPr>
-              <w:rPr>
-                <w:rFonts w:ascii="Times New Roman" w:hAnsi="Times New Roman" w:cs="Times New Roman"/>
-                <w:sz w:val="28"/>
-                <w:szCs w:val="28"/>
-              </w:rPr>
-            </w:pPr>
-            <w:r>
-              <w:rPr>
-                <w:rFonts w:ascii="Times New Roman" w:hAnsi="Times New Roman" w:cs="Times New Roman"/>
-                <w:sz w:val="28"/>
-                <w:szCs w:val="28"/>
-              </w:rPr>
-              <w:t>379</w:t>
-            </w:r>
-          </w:p>
-        </w:tc>
-        <w:tc>
-          <w:tcPr>
-            <w:tcW w:w="1146" w:type="dxa"/>
-          </w:tcPr>
-          <w:p>
-            <w:pPr>
+            <w:tcW w:w="1307" w:type="dxa"/>
+          </w:tcPr>
+          <w:p>
+            <w:pPr>
+              <w:jc w:val="center"/>
               <w:rPr>
                 <w:rFonts w:ascii="Times New Roman" w:hAnsi="Times New Roman" w:cs="Times New Roman"/>
                 <w:sz w:val="28"/>
@@ -7124,10 +7029,11 @@
         </w:tc>
         <w:tc>
           <w:tcPr>
-            <w:tcW w:w="1146" w:type="dxa"/>
-          </w:tcPr>
-          <w:p>
-            <w:pPr>
+            <w:tcW w:w="1307" w:type="dxa"/>
+          </w:tcPr>
+          <w:p>
+            <w:pPr>
+              <w:jc w:val="center"/>
               <w:rPr>
                 <w:rFonts w:ascii="Times New Roman" w:hAnsi="Times New Roman" w:cs="Times New Roman"/>
                 <w:sz w:val="28"/>
@@ -7146,10 +7052,11 @@
         </w:tc>
         <w:tc>
           <w:tcPr>
-            <w:tcW w:w="1146" w:type="dxa"/>
-          </w:tcPr>
-          <w:p>
-            <w:pPr>
+            <w:tcW w:w="1307" w:type="dxa"/>
+          </w:tcPr>
+          <w:p>
+            <w:pPr>
+              <w:jc w:val="center"/>
               <w:rPr>
                 <w:rFonts w:ascii="Times New Roman" w:hAnsi="Times New Roman" w:cs="Times New Roman"/>
                 <w:sz w:val="28"/>
@@ -7168,10 +7075,11 @@
         </w:tc>
         <w:tc>
           <w:tcPr>
-            <w:tcW w:w="1147" w:type="dxa"/>
-          </w:tcPr>
-          <w:p>
-            <w:pPr>
+            <w:tcW w:w="1308" w:type="dxa"/>
+          </w:tcPr>
+          <w:p>
+            <w:pPr>
+              <w:jc w:val="center"/>
               <w:rPr>
                 <w:rFonts w:ascii="Times New Roman" w:hAnsi="Times New Roman" w:cs="Times New Roman"/>
                 <w:sz w:val="28"/>
@@ -7190,12 +7098,16 @@
         </w:tc>
       </w:tr>
       <w:tr>
-        <w:tc>
-          <w:tcPr>
-            <w:tcW w:w="2464" w:type="dxa"/>
-          </w:tcPr>
-          <w:p>
-            <w:pPr>
+        <w:trPr>
+          <w:trHeight w:val="346"/>
+        </w:trPr>
+        <w:tc>
+          <w:tcPr>
+            <w:tcW w:w="2809" w:type="dxa"/>
+          </w:tcPr>
+          <w:p>
+            <w:pPr>
+              <w:jc w:val="center"/>
               <w:rPr>
                 <w:rFonts w:ascii="Times New Roman" w:hAnsi="Times New Roman" w:cs="Times New Roman"/>
                 <w:sz w:val="28"/>
@@ -7216,10 +7128,11 @@
         </w:tc>
         <w:tc>
           <w:tcPr>
-            <w:tcW w:w="1146" w:type="dxa"/>
-          </w:tcPr>
-          <w:p>
-            <w:pPr>
+            <w:tcW w:w="1307" w:type="dxa"/>
+          </w:tcPr>
+          <w:p>
+            <w:pPr>
+              <w:jc w:val="center"/>
               <w:rPr>
                 <w:rFonts w:ascii="Times New Roman" w:hAnsi="Times New Roman" w:cs="Times New Roman"/>
                 <w:sz w:val="28"/>
@@ -7238,10 +7151,11 @@
         </w:tc>
         <w:tc>
           <w:tcPr>
-            <w:tcW w:w="1150" w:type="dxa"/>
-          </w:tcPr>
-          <w:p>
-            <w:pPr>
+            <w:tcW w:w="1307" w:type="dxa"/>
+          </w:tcPr>
+          <w:p>
+            <w:pPr>
+              <w:jc w:val="center"/>
               <w:rPr>
                 <w:rFonts w:ascii="Times New Roman" w:hAnsi="Times New Roman" w:cs="Times New Roman"/>
                 <w:sz w:val="28"/>
@@ -7260,32 +7174,11 @@
         </w:tc>
         <w:tc>
           <w:tcPr>
-            <w:tcW w:w="1146" w:type="dxa"/>
-          </w:tcPr>
-          <w:p>
-            <w:pPr>
-              <w:rPr>
-                <w:rFonts w:ascii="Times New Roman" w:hAnsi="Times New Roman" w:cs="Times New Roman"/>
-                <w:sz w:val="28"/>
-                <w:szCs w:val="28"/>
-              </w:rPr>
-            </w:pPr>
-            <w:r>
-              <w:rPr>
-                <w:rFonts w:ascii="Times New Roman" w:hAnsi="Times New Roman" w:cs="Times New Roman"/>
-                <w:sz w:val="28"/>
-                <w:szCs w:val="28"/>
-              </w:rPr>
-              <w:t>7</w:t>
-            </w:r>
-          </w:p>
-        </w:tc>
-        <w:tc>
-          <w:tcPr>
-            <w:tcW w:w="1146" w:type="dxa"/>
-          </w:tcPr>
-          <w:p>
-            <w:pPr>
+            <w:tcW w:w="1307" w:type="dxa"/>
+          </w:tcPr>
+          <w:p>
+            <w:pPr>
+              <w:jc w:val="center"/>
               <w:rPr>
                 <w:rFonts w:ascii="Times New Roman" w:hAnsi="Times New Roman" w:cs="Times New Roman"/>
                 <w:sz w:val="28"/>
@@ -7304,10 +7197,11 @@
         </w:tc>
         <w:tc>
           <w:tcPr>
-            <w:tcW w:w="1146" w:type="dxa"/>
-          </w:tcPr>
-          <w:p>
-            <w:pPr>
+            <w:tcW w:w="1307" w:type="dxa"/>
+          </w:tcPr>
+          <w:p>
+            <w:pPr>
+              <w:jc w:val="center"/>
               <w:rPr>
                 <w:rFonts w:ascii="Times New Roman" w:hAnsi="Times New Roman" w:cs="Times New Roman"/>
                 <w:sz w:val="28"/>
@@ -7326,10 +7220,11 @@
         </w:tc>
         <w:tc>
           <w:tcPr>
-            <w:tcW w:w="1147" w:type="dxa"/>
-          </w:tcPr>
-          <w:p>
-            <w:pPr>
+            <w:tcW w:w="1308" w:type="dxa"/>
+          </w:tcPr>
+          <w:p>
+            <w:pPr>
+              <w:jc w:val="center"/>
               <w:rPr>
                 <w:rFonts w:ascii="Times New Roman" w:hAnsi="Times New Roman" w:cs="Times New Roman"/>
                 <w:sz w:val="28"/>
@@ -7348,12 +7243,16 @@
         </w:tc>
       </w:tr>
       <w:tr>
-        <w:tc>
-          <w:tcPr>
-            <w:tcW w:w="2464" w:type="dxa"/>
-          </w:tcPr>
-          <w:p>
-            <w:pPr>
+        <w:trPr>
+          <w:trHeight w:val="329"/>
+        </w:trPr>
+        <w:tc>
+          <w:tcPr>
+            <w:tcW w:w="2809" w:type="dxa"/>
+          </w:tcPr>
+          <w:p>
+            <w:pPr>
+              <w:jc w:val="center"/>
               <w:rPr>
                 <w:rFonts w:ascii="Times New Roman" w:hAnsi="Times New Roman" w:cs="Times New Roman"/>
                 <w:sz w:val="28"/>
@@ -7374,10 +7273,11 @@
         </w:tc>
         <w:tc>
           <w:tcPr>
-            <w:tcW w:w="1146" w:type="dxa"/>
-          </w:tcPr>
-          <w:p>
-            <w:pPr>
+            <w:tcW w:w="1307" w:type="dxa"/>
+          </w:tcPr>
+          <w:p>
+            <w:pPr>
+              <w:jc w:val="center"/>
               <w:rPr>
                 <w:rFonts w:ascii="Times New Roman" w:hAnsi="Times New Roman" w:cs="Times New Roman"/>
                 <w:sz w:val="28"/>
@@ -7396,10 +7296,11 @@
         </w:tc>
         <w:tc>
           <w:tcPr>
-            <w:tcW w:w="1150" w:type="dxa"/>
-          </w:tcPr>
-          <w:p>
-            <w:pPr>
+            <w:tcW w:w="1307" w:type="dxa"/>
+          </w:tcPr>
+          <w:p>
+            <w:pPr>
+              <w:jc w:val="center"/>
               <w:rPr>
                 <w:rFonts w:ascii="Times New Roman" w:hAnsi="Times New Roman" w:cs="Times New Roman"/>
                 <w:sz w:val="28"/>
@@ -7418,32 +7319,11 @@
         </w:tc>
         <w:tc>
           <w:tcPr>
-            <w:tcW w:w="1146" w:type="dxa"/>
-          </w:tcPr>
-          <w:p>
-            <w:pPr>
-              <w:rPr>
-                <w:rFonts w:ascii="Times New Roman" w:hAnsi="Times New Roman" w:cs="Times New Roman"/>
-                <w:sz w:val="28"/>
-                <w:szCs w:val="28"/>
-              </w:rPr>
-            </w:pPr>
-            <w:r>
-              <w:rPr>
-                <w:rFonts w:ascii="Times New Roman" w:hAnsi="Times New Roman" w:cs="Times New Roman"/>
-                <w:sz w:val="28"/>
-                <w:szCs w:val="28"/>
-              </w:rPr>
-              <w:t>4</w:t>
-            </w:r>
-          </w:p>
-        </w:tc>
-        <w:tc>
-          <w:tcPr>
-            <w:tcW w:w="1146" w:type="dxa"/>
-          </w:tcPr>
-          <w:p>
-            <w:pPr>
+            <w:tcW w:w="1307" w:type="dxa"/>
+          </w:tcPr>
+          <w:p>
+            <w:pPr>
+              <w:jc w:val="center"/>
               <w:rPr>
                 <w:rFonts w:ascii="Times New Roman" w:hAnsi="Times New Roman" w:cs="Times New Roman"/>
                 <w:sz w:val="28"/>
@@ -7462,10 +7342,11 @@
         </w:tc>
         <w:tc>
           <w:tcPr>
-            <w:tcW w:w="1146" w:type="dxa"/>
-          </w:tcPr>
-          <w:p>
-            <w:pPr>
+            <w:tcW w:w="1307" w:type="dxa"/>
+          </w:tcPr>
+          <w:p>
+            <w:pPr>
+              <w:jc w:val="center"/>
               <w:rPr>
                 <w:rFonts w:ascii="Times New Roman" w:hAnsi="Times New Roman" w:cs="Times New Roman"/>
                 <w:sz w:val="28"/>
@@ -7484,10 +7365,11 @@
         </w:tc>
         <w:tc>
           <w:tcPr>
-            <w:tcW w:w="1147" w:type="dxa"/>
-          </w:tcPr>
-          <w:p>
-            <w:pPr>
+            <w:tcW w:w="1308" w:type="dxa"/>
+          </w:tcPr>
+          <w:p>
+            <w:pPr>
+              <w:jc w:val="center"/>
               <w:rPr>
                 <w:rFonts w:ascii="Times New Roman" w:hAnsi="Times New Roman" w:cs="Times New Roman"/>
                 <w:sz w:val="28"/>
@@ -7530,43 +7412,53 @@
           <w:sz w:val="28"/>
           <w:szCs w:val="28"/>
         </w:rPr>
-        <w:t>Таблица -  потребляемая мощность</w:t>
+        <w:t>Таблица - П</w:t>
+      </w:r>
+      <w:r>
+        <w:rPr>
+          <w:rFonts w:ascii="Times New Roman" w:hAnsi="Times New Roman" w:cs="Times New Roman"/>
+          <w:sz w:val="28"/>
+          <w:szCs w:val="28"/>
+        </w:rPr>
+        <w:t>отребляемая мощность</w:t>
       </w:r>
     </w:p>
     <w:tbl>
       <w:tblPr>
         <w:tblStyle w:val="a3"/>
-        <w:tblW w:w="0" w:type="auto"/>
+        <w:tblW w:w="9346" w:type="dxa"/>
         <w:tblLook w:val="04A0" w:firstRow="1" w:lastRow="0" w:firstColumn="1" w:lastColumn="0" w:noHBand="0" w:noVBand="1"/>
       </w:tblPr>
       <w:tblGrid>
-        <w:gridCol w:w="2336"/>
-        <w:gridCol w:w="1168"/>
-        <w:gridCol w:w="1168"/>
-        <w:gridCol w:w="1168"/>
-        <w:gridCol w:w="1168"/>
-        <w:gridCol w:w="1168"/>
-        <w:gridCol w:w="1169"/>
+        <w:gridCol w:w="2670"/>
+        <w:gridCol w:w="1335"/>
+        <w:gridCol w:w="1335"/>
+        <w:gridCol w:w="1335"/>
+        <w:gridCol w:w="1335"/>
+        <w:gridCol w:w="1336"/>
       </w:tblGrid>
       <w:tr>
-        <w:tc>
-          <w:tcPr>
-            <w:tcW w:w="2336" w:type="dxa"/>
-          </w:tcPr>
-          <w:p>
-            <w:pPr>
-              <w:rPr>
-                <w:rFonts w:ascii="Times New Roman" w:hAnsi="Times New Roman" w:cs="Times New Roman"/>
-                <w:sz w:val="28"/>
-                <w:szCs w:val="28"/>
-                <w:lang w:val="en-US"/>
-              </w:rPr>
-            </w:pPr>
-          </w:p>
-        </w:tc>
-        <w:tc>
-          <w:tcPr>
-            <w:tcW w:w="1168" w:type="dxa"/>
+        <w:trPr>
+          <w:trHeight w:val="340"/>
+        </w:trPr>
+        <w:tc>
+          <w:tcPr>
+            <w:tcW w:w="2670" w:type="dxa"/>
+          </w:tcPr>
+          <w:p>
+            <w:pPr>
+              <w:rPr>
+                <w:rFonts w:ascii="Times New Roman" w:hAnsi="Times New Roman" w:cs="Times New Roman"/>
+                <w:sz w:val="28"/>
+                <w:szCs w:val="28"/>
+                <w:lang w:val="en-US"/>
+              </w:rPr>
+            </w:pPr>
+          </w:p>
+        </w:tc>
+        <w:tc>
+          <w:tcPr>
+            <w:tcW w:w="1335" w:type="dxa"/>
           </w:tcPr>
           <w:p>
             <w:pPr>
@@ -7588,29 +7480,7 @@
         </w:tc>
         <w:tc>
           <w:tcPr>
-            <w:tcW w:w="1168" w:type="dxa"/>
-          </w:tcPr>
-          <w:p>
-            <w:pPr>
-              <w:rPr>
-                <w:rFonts w:ascii="Times New Roman" w:hAnsi="Times New Roman" w:cs="Times New Roman"/>
-                <w:sz w:val="28"/>
-                <w:szCs w:val="28"/>
-              </w:rPr>
-            </w:pPr>
-            <w:r>
-              <w:rPr>
-                <w:rFonts w:ascii="Times New Roman" w:hAnsi="Times New Roman" w:cs="Times New Roman"/>
-                <w:sz w:val="28"/>
-                <w:szCs w:val="28"/>
-              </w:rPr>
-              <w:t>33</w:t>
-            </w:r>
-          </w:p>
-        </w:tc>
-        <w:tc>
-          <w:tcPr>
-            <w:tcW w:w="1168" w:type="dxa"/>
+            <w:tcW w:w="1335" w:type="dxa"/>
           </w:tcPr>
           <w:p>
             <w:pPr>
@@ -7632,7 +7502,7 @@
         </w:tc>
         <w:tc>
           <w:tcPr>
-            <w:tcW w:w="1168" w:type="dxa"/>
+            <w:tcW w:w="1335" w:type="dxa"/>
           </w:tcPr>
           <w:p>
             <w:pPr>
@@ -7654,7 +7524,7 @@
         </w:tc>
         <w:tc>
           <w:tcPr>
-            <w:tcW w:w="1168" w:type="dxa"/>
+            <w:tcW w:w="1335" w:type="dxa"/>
           </w:tcPr>
           <w:p>
             <w:pPr>
@@ -7676,7 +7546,7 @@
         </w:tc>
         <w:tc>
           <w:tcPr>
-            <w:tcW w:w="1169" w:type="dxa"/>
+            <w:tcW w:w="1336" w:type="dxa"/>
           </w:tcPr>
           <w:p>
             <w:pPr>
@@ -7698,9 +7568,12 @@
         </w:tc>
       </w:tr>
       <w:tr>
-        <w:tc>
-          <w:tcPr>
-            <w:tcW w:w="2336" w:type="dxa"/>
+        <w:trPr>
+          <w:trHeight w:val="697"/>
+        </w:trPr>
+        <w:tc>
+          <w:tcPr>
+            <w:tcW w:w="2670" w:type="dxa"/>
           </w:tcPr>
           <w:p>
             <w:pPr>
@@ -7724,7 +7597,7 @@
         </w:tc>
         <w:tc>
           <w:tcPr>
-            <w:tcW w:w="1168" w:type="dxa"/>
+            <w:tcW w:w="1335" w:type="dxa"/>
           </w:tcPr>
           <w:p>
             <w:pPr>
@@ -7748,31 +7621,7 @@
         </w:tc>
         <w:tc>
           <w:tcPr>
-            <w:tcW w:w="1168" w:type="dxa"/>
-          </w:tcPr>
-          <w:p>
-            <w:pPr>
-              <w:rPr>
-                <w:rFonts w:ascii="Times New Roman" w:hAnsi="Times New Roman" w:cs="Times New Roman"/>
-                <w:sz w:val="28"/>
-                <w:szCs w:val="28"/>
-                <w:lang w:val="en-US"/>
-              </w:rPr>
-            </w:pPr>
-            <w:r>
-              <w:rPr>
-                <w:rFonts w:ascii="Times New Roman" w:hAnsi="Times New Roman" w:cs="Times New Roman"/>
-                <w:sz w:val="28"/>
-                <w:szCs w:val="28"/>
-                <w:lang w:val="en-US"/>
-              </w:rPr>
-              <w:t>0.154</w:t>
-            </w:r>
-          </w:p>
-        </w:tc>
-        <w:tc>
-          <w:tcPr>
-            <w:tcW w:w="1168" w:type="dxa"/>
+            <w:tcW w:w="1335" w:type="dxa"/>
           </w:tcPr>
           <w:p>
             <w:pPr>
@@ -7796,7 +7645,7 @@
         </w:tc>
         <w:tc>
           <w:tcPr>
-            <w:tcW w:w="1168" w:type="dxa"/>
+            <w:tcW w:w="1335" w:type="dxa"/>
           </w:tcPr>
           <w:p>
             <w:pPr>
@@ -7820,7 +7669,7 @@
         </w:tc>
         <w:tc>
           <w:tcPr>
-            <w:tcW w:w="1168" w:type="dxa"/>
+            <w:tcW w:w="1335" w:type="dxa"/>
           </w:tcPr>
           <w:p>
             <w:pPr>
@@ -7844,7 +7693,7 @@
         </w:tc>
         <w:tc>
           <w:tcPr>
-            <w:tcW w:w="1169" w:type="dxa"/>
+            <w:tcW w:w="1336" w:type="dxa"/>
           </w:tcPr>
           <w:p>
             <w:pPr>
@@ -7868,9 +7717,12 @@
         </w:tc>
       </w:tr>
       <w:tr>
-        <w:tc>
-          <w:tcPr>
-            <w:tcW w:w="2336" w:type="dxa"/>
+        <w:trPr>
+          <w:trHeight w:val="340"/>
+        </w:trPr>
+        <w:tc>
+          <w:tcPr>
+            <w:tcW w:w="2670" w:type="dxa"/>
           </w:tcPr>
           <w:p>
             <w:pPr>
@@ -7894,7 +7746,7 @@
         </w:tc>
         <w:tc>
           <w:tcPr>
-            <w:tcW w:w="1168" w:type="dxa"/>
+            <w:tcW w:w="1335" w:type="dxa"/>
           </w:tcPr>
           <w:p>
             <w:pPr>
@@ -7918,31 +7770,7 @@
         </w:tc>
         <w:tc>
           <w:tcPr>
-            <w:tcW w:w="1168" w:type="dxa"/>
-          </w:tcPr>
-          <w:p>
-            <w:pPr>
-              <w:rPr>
-                <w:rFonts w:ascii="Times New Roman" w:hAnsi="Times New Roman" w:cs="Times New Roman"/>
-                <w:sz w:val="28"/>
-                <w:szCs w:val="28"/>
-                <w:lang w:val="en-US"/>
-              </w:rPr>
-            </w:pPr>
-            <w:r>
-              <w:rPr>
-                <w:rFonts w:ascii="Times New Roman" w:hAnsi="Times New Roman" w:cs="Times New Roman"/>
-                <w:sz w:val="28"/>
-                <w:szCs w:val="28"/>
-                <w:lang w:val="en-US"/>
-              </w:rPr>
-              <w:t>0.045</w:t>
-            </w:r>
-          </w:p>
-        </w:tc>
-        <w:tc>
-          <w:tcPr>
-            <w:tcW w:w="1168" w:type="dxa"/>
+            <w:tcW w:w="1335" w:type="dxa"/>
           </w:tcPr>
           <w:p>
             <w:pPr>
@@ -7966,7 +7794,7 @@
         </w:tc>
         <w:tc>
           <w:tcPr>
-            <w:tcW w:w="1168" w:type="dxa"/>
+            <w:tcW w:w="1335" w:type="dxa"/>
           </w:tcPr>
           <w:p>
             <w:pPr>
@@ -7993,7 +7821,7 @@
         </w:tc>
         <w:tc>
           <w:tcPr>
-            <w:tcW w:w="1168" w:type="dxa"/>
+            <w:tcW w:w="1335" w:type="dxa"/>
           </w:tcPr>
           <w:p>
             <w:pPr>
@@ -8017,7 +7845,7 @@
         </w:tc>
         <w:tc>
           <w:tcPr>
-            <w:tcW w:w="1169" w:type="dxa"/>
+            <w:tcW w:w="1336" w:type="dxa"/>
           </w:tcPr>
           <w:p>
             <w:pPr>
@@ -8041,9 +7869,12 @@
         </w:tc>
       </w:tr>
       <w:tr>
-        <w:tc>
-          <w:tcPr>
-            <w:tcW w:w="2336" w:type="dxa"/>
+        <w:trPr>
+          <w:trHeight w:val="340"/>
+        </w:trPr>
+        <w:tc>
+          <w:tcPr>
+            <w:tcW w:w="2670" w:type="dxa"/>
           </w:tcPr>
           <w:p>
             <w:pPr>
@@ -8067,7 +7898,7 @@
         </w:tc>
         <w:tc>
           <w:tcPr>
-            <w:tcW w:w="1168" w:type="dxa"/>
+            <w:tcW w:w="1335" w:type="dxa"/>
           </w:tcPr>
           <w:p>
             <w:pPr>
@@ -8091,7 +7922,7 @@
         </w:tc>
         <w:tc>
           <w:tcPr>
-            <w:tcW w:w="1168" w:type="dxa"/>
+            <w:tcW w:w="1335" w:type="dxa"/>
           </w:tcPr>
           <w:p>
             <w:pPr>
@@ -8115,31 +7946,7 @@
         </w:tc>
         <w:tc>
           <w:tcPr>
-            <w:tcW w:w="1168" w:type="dxa"/>
-          </w:tcPr>
-          <w:p>
-            <w:pPr>
-              <w:rPr>
-                <w:rFonts w:ascii="Times New Roman" w:hAnsi="Times New Roman" w:cs="Times New Roman"/>
-                <w:sz w:val="28"/>
-                <w:szCs w:val="28"/>
-                <w:lang w:val="en-US"/>
-              </w:rPr>
-            </w:pPr>
-            <w:r>
-              <w:rPr>
-                <w:rFonts w:ascii="Times New Roman" w:hAnsi="Times New Roman" w:cs="Times New Roman"/>
-                <w:sz w:val="28"/>
-                <w:szCs w:val="28"/>
-                <w:lang w:val="en-US"/>
-              </w:rPr>
-              <w:t>0.109</w:t>
-            </w:r>
-          </w:p>
-        </w:tc>
-        <w:tc>
-          <w:tcPr>
-            <w:tcW w:w="1168" w:type="dxa"/>
+            <w:tcW w:w="1335" w:type="dxa"/>
           </w:tcPr>
           <w:p>
             <w:pPr>
@@ -8163,7 +7970,7 @@
         </w:tc>
         <w:tc>
           <w:tcPr>
-            <w:tcW w:w="1168" w:type="dxa"/>
+            <w:tcW w:w="1335" w:type="dxa"/>
           </w:tcPr>
           <w:p>
             <w:pPr>
@@ -8187,7 +7994,7 @@
         </w:tc>
         <w:tc>
           <w:tcPr>
-            <w:tcW w:w="1169" w:type="dxa"/>
+            <w:tcW w:w="1336" w:type="dxa"/>
           </w:tcPr>
           <w:p>
             <w:pPr>
@@ -8241,37 +8048,39 @@
     <w:tbl>
       <w:tblPr>
         <w:tblStyle w:val="a3"/>
-        <w:tblW w:w="0" w:type="auto"/>
+        <w:tblW w:w="9346" w:type="dxa"/>
         <w:tblLook w:val="04A0" w:firstRow="1" w:lastRow="0" w:firstColumn="1" w:lastColumn="0" w:noHBand="0" w:noVBand="1"/>
       </w:tblPr>
       <w:tblGrid>
-        <w:gridCol w:w="2336"/>
-        <w:gridCol w:w="1168"/>
-        <w:gridCol w:w="1168"/>
-        <w:gridCol w:w="1168"/>
-        <w:gridCol w:w="1168"/>
-        <w:gridCol w:w="1168"/>
-        <w:gridCol w:w="1169"/>
+        <w:gridCol w:w="2670"/>
+        <w:gridCol w:w="1335"/>
+        <w:gridCol w:w="1335"/>
+        <w:gridCol w:w="1335"/>
+        <w:gridCol w:w="1335"/>
+        <w:gridCol w:w="1336"/>
       </w:tblGrid>
       <w:tr>
-        <w:tc>
-          <w:tcPr>
-            <w:tcW w:w="2336" w:type="dxa"/>
-          </w:tcPr>
-          <w:p>
-            <w:pPr>
-              <w:rPr>
-                <w:rFonts w:ascii="Times New Roman" w:hAnsi="Times New Roman" w:cs="Times New Roman"/>
-                <w:sz w:val="28"/>
-                <w:szCs w:val="28"/>
-                <w:lang w:val="en-US"/>
-              </w:rPr>
-            </w:pPr>
-          </w:p>
-        </w:tc>
-        <w:tc>
-          <w:tcPr>
-            <w:tcW w:w="1168" w:type="dxa"/>
+        <w:trPr>
+          <w:trHeight w:val="343"/>
+        </w:trPr>
+        <w:tc>
+          <w:tcPr>
+            <w:tcW w:w="2670" w:type="dxa"/>
+          </w:tcPr>
+          <w:p>
+            <w:pPr>
+              <w:rPr>
+                <w:rFonts w:ascii="Times New Roman" w:hAnsi="Times New Roman" w:cs="Times New Roman"/>
+                <w:sz w:val="28"/>
+                <w:szCs w:val="28"/>
+                <w:lang w:val="en-US"/>
+              </w:rPr>
+            </w:pPr>
+          </w:p>
+        </w:tc>
+        <w:tc>
+          <w:tcPr>
+            <w:tcW w:w="1335" w:type="dxa"/>
           </w:tcPr>
           <w:p>
             <w:pPr>
@@ -8293,29 +8102,7 @@
         </w:tc>
         <w:tc>
           <w:tcPr>
-            <w:tcW w:w="1168" w:type="dxa"/>
-          </w:tcPr>
-          <w:p>
-            <w:pPr>
-              <w:rPr>
-                <w:rFonts w:ascii="Times New Roman" w:hAnsi="Times New Roman" w:cs="Times New Roman"/>
-                <w:sz w:val="28"/>
-                <w:szCs w:val="28"/>
-              </w:rPr>
-            </w:pPr>
-            <w:r>
-              <w:rPr>
-                <w:rFonts w:ascii="Times New Roman" w:hAnsi="Times New Roman" w:cs="Times New Roman"/>
-                <w:sz w:val="28"/>
-                <w:szCs w:val="28"/>
-              </w:rPr>
-              <w:t>33</w:t>
-            </w:r>
-          </w:p>
-        </w:tc>
-        <w:tc>
-          <w:tcPr>
-            <w:tcW w:w="1168" w:type="dxa"/>
+            <w:tcW w:w="1335" w:type="dxa"/>
           </w:tcPr>
           <w:p>
             <w:pPr>
@@ -8337,7 +8124,7 @@
         </w:tc>
         <w:tc>
           <w:tcPr>
-            <w:tcW w:w="1168" w:type="dxa"/>
+            <w:tcW w:w="1335" w:type="dxa"/>
           </w:tcPr>
           <w:p>
             <w:pPr>
@@ -8359,7 +8146,7 @@
         </w:tc>
         <w:tc>
           <w:tcPr>
-            <w:tcW w:w="1168" w:type="dxa"/>
+            <w:tcW w:w="1335" w:type="dxa"/>
           </w:tcPr>
           <w:p>
             <w:pPr>
@@ -8381,7 +8168,7 @@
         </w:tc>
         <w:tc>
           <w:tcPr>
-            <w:tcW w:w="1169" w:type="dxa"/>
+            <w:tcW w:w="1336" w:type="dxa"/>
           </w:tcPr>
           <w:p>
             <w:pPr>
@@ -8403,9 +8190,12 @@
         </w:tc>
       </w:tr>
       <w:tr>
-        <w:tc>
-          <w:tcPr>
-            <w:tcW w:w="2336" w:type="dxa"/>
+        <w:trPr>
+          <w:trHeight w:val="343"/>
+        </w:trPr>
+        <w:tc>
+          <w:tcPr>
+            <w:tcW w:w="2670" w:type="dxa"/>
           </w:tcPr>
           <w:p>
             <w:pPr>
@@ -8429,7 +8219,7 @@
         </w:tc>
         <w:tc>
           <w:tcPr>
-            <w:tcW w:w="1168" w:type="dxa"/>
+            <w:tcW w:w="1335" w:type="dxa"/>
           </w:tcPr>
           <w:p>
             <w:pPr>
@@ -8453,39 +8243,7 @@
         </w:tc>
         <w:tc>
           <w:tcPr>
-            <w:tcW w:w="1168" w:type="dxa"/>
-          </w:tcPr>
-          <w:p>
-            <w:pPr>
-              <w:rPr>
-                <w:rFonts w:ascii="Times New Roman" w:hAnsi="Times New Roman" w:cs="Times New Roman"/>
-                <w:sz w:val="28"/>
-                <w:szCs w:val="28"/>
-                <w:lang w:val="en-US"/>
-              </w:rPr>
-            </w:pPr>
-            <w:r>
-              <w:rPr>
-                <w:rFonts w:ascii="Times New Roman" w:hAnsi="Times New Roman" w:cs="Times New Roman"/>
-                <w:sz w:val="28"/>
-                <w:szCs w:val="28"/>
-                <w:lang w:val="en-US"/>
-              </w:rPr>
-              <w:t>5.</w:t>
-            </w:r>
-            <w:r>
-              <w:rPr>
-                <w:rFonts w:ascii="Times New Roman" w:hAnsi="Times New Roman" w:cs="Times New Roman"/>
-                <w:sz w:val="28"/>
-                <w:szCs w:val="28"/>
-              </w:rPr>
-              <w:t>5</w:t>
-            </w:r>
-          </w:p>
-        </w:tc>
-        <w:tc>
-          <w:tcPr>
-            <w:tcW w:w="1168" w:type="dxa"/>
+            <w:tcW w:w="1335" w:type="dxa"/>
           </w:tcPr>
           <w:p>
             <w:pPr>
@@ -8509,7 +8267,7 @@
         </w:tc>
         <w:tc>
           <w:tcPr>
-            <w:tcW w:w="1168" w:type="dxa"/>
+            <w:tcW w:w="1335" w:type="dxa"/>
           </w:tcPr>
           <w:p>
             <w:pPr>
@@ -8533,7 +8291,7 @@
         </w:tc>
         <w:tc>
           <w:tcPr>
-            <w:tcW w:w="1168" w:type="dxa"/>
+            <w:tcW w:w="1335" w:type="dxa"/>
           </w:tcPr>
           <w:p>
             <w:pPr>
@@ -8557,7 +8315,7 @@
         </w:tc>
         <w:tc>
           <w:tcPr>
-            <w:tcW w:w="1169" w:type="dxa"/>
+            <w:tcW w:w="1336" w:type="dxa"/>
           </w:tcPr>
           <w:p>
             <w:pPr>
@@ -8581,9 +8339,12 @@
         </w:tc>
       </w:tr>
       <w:tr>
-        <w:tc>
-          <w:tcPr>
-            <w:tcW w:w="2336" w:type="dxa"/>
+        <w:trPr>
+          <w:trHeight w:val="343"/>
+        </w:trPr>
+        <w:tc>
+          <w:tcPr>
+            <w:tcW w:w="2670" w:type="dxa"/>
           </w:tcPr>
           <w:p>
             <w:pPr>
@@ -8607,7 +8368,7 @@
         </w:tc>
         <w:tc>
           <w:tcPr>
-            <w:tcW w:w="1168" w:type="dxa"/>
+            <w:tcW w:w="1335" w:type="dxa"/>
           </w:tcPr>
           <w:p>
             <w:pPr>
@@ -8631,31 +8392,7 @@
         </w:tc>
         <w:tc>
           <w:tcPr>
-            <w:tcW w:w="1168" w:type="dxa"/>
-          </w:tcPr>
-          <w:p>
-            <w:pPr>
-              <w:rPr>
-                <w:rFonts w:ascii="Times New Roman" w:hAnsi="Times New Roman" w:cs="Times New Roman"/>
-                <w:sz w:val="28"/>
-                <w:szCs w:val="28"/>
-                <w:lang w:val="en-US"/>
-              </w:rPr>
-            </w:pPr>
-            <w:r>
-              <w:rPr>
-                <w:rFonts w:ascii="Times New Roman" w:hAnsi="Times New Roman" w:cs="Times New Roman"/>
-                <w:sz w:val="28"/>
-                <w:szCs w:val="28"/>
-                <w:lang w:val="en-US"/>
-              </w:rPr>
-              <w:t>181.818</w:t>
-            </w:r>
-          </w:p>
-        </w:tc>
-        <w:tc>
-          <w:tcPr>
-            <w:tcW w:w="1168" w:type="dxa"/>
+            <w:tcW w:w="1335" w:type="dxa"/>
           </w:tcPr>
           <w:p>
             <w:pPr>
@@ -8682,7 +8419,7 @@
         </w:tc>
         <w:tc>
           <w:tcPr>
-            <w:tcW w:w="1168" w:type="dxa"/>
+            <w:tcW w:w="1335" w:type="dxa"/>
           </w:tcPr>
           <w:p>
             <w:pPr>
@@ -8706,7 +8443,7 @@
         </w:tc>
         <w:tc>
           <w:tcPr>
-            <w:tcW w:w="1168" w:type="dxa"/>
+            <w:tcW w:w="1335" w:type="dxa"/>
           </w:tcPr>
           <w:p>
             <w:pPr>
@@ -8730,7 +8467,7 @@
         </w:tc>
         <w:tc>
           <w:tcPr>
-            <w:tcW w:w="1169" w:type="dxa"/>
+            <w:tcW w:w="1336" w:type="dxa"/>
           </w:tcPr>
           <w:p>
             <w:pPr>
@@ -8770,40 +8507,720 @@
           <w:rFonts w:ascii="Times New Roman" w:hAnsi="Times New Roman" w:cs="Times New Roman"/>
           <w:sz w:val="28"/>
           <w:szCs w:val="28"/>
-          <w:lang w:val="en-US"/>
-        </w:rPr>
-      </w:pPr>
-    </w:p>
-    <w:p>
-      <w:pPr>
-        <w:rPr>
-          <w:rFonts w:ascii="Times New Roman" w:hAnsi="Times New Roman" w:cs="Times New Roman"/>
-          <w:sz w:val="28"/>
-          <w:szCs w:val="28"/>
-          <w:lang w:val="en-US"/>
-        </w:rPr>
-      </w:pPr>
+        </w:rPr>
+      </w:pPr>
+      <w:r>
+        <w:rPr>
+          <w:rFonts w:ascii="Times New Roman" w:hAnsi="Times New Roman" w:cs="Times New Roman"/>
+          <w:sz w:val="28"/>
+          <w:szCs w:val="28"/>
+        </w:rPr>
+        <w:t>Учитывая полученные периоды тактовых сигналов ………….</w:t>
+      </w:r>
+    </w:p>
+    <w:p>
+      <w:pPr>
+        <w:rPr>
+          <w:rFonts w:ascii="Times New Roman" w:hAnsi="Times New Roman" w:cs="Times New Roman"/>
+          <w:sz w:val="28"/>
+          <w:szCs w:val="28"/>
+        </w:rPr>
+      </w:pPr>
+    </w:p>
+    <w:p>
+      <w:pPr>
+        <w:rPr>
+          <w:rFonts w:ascii="Times New Roman" w:hAnsi="Times New Roman" w:cs="Times New Roman"/>
+          <w:sz w:val="28"/>
+          <w:szCs w:val="28"/>
+          <w:lang w:val="en-US"/>
+        </w:rPr>
+      </w:pPr>
+      <w:r>
+        <w:rPr>
+          <w:rFonts w:ascii="Times New Roman" w:hAnsi="Times New Roman" w:cs="Times New Roman"/>
+          <w:sz w:val="28"/>
+          <w:szCs w:val="28"/>
+          <w:lang w:val="en-US"/>
+        </w:rPr>
+        <w:t>100</w:t>
+      </w:r>
+    </w:p>
+    <w:p>
+      <w:pPr>
+        <w:rPr>
+          <w:rFonts w:ascii="Times New Roman" w:hAnsi="Times New Roman" w:cs="Times New Roman"/>
+          <w:sz w:val="28"/>
+          <w:szCs w:val="28"/>
+          <w:lang w:val="en-US"/>
+        </w:rPr>
+      </w:pPr>
+      <w:r>
+        <w:rPr>
+          <w:rFonts w:ascii="Times New Roman" w:hAnsi="Times New Roman" w:cs="Times New Roman"/>
+          <w:noProof/>
+          <w:sz w:val="28"/>
+          <w:szCs w:val="28"/>
+          <w:lang w:eastAsia="ru-RU"/>
+        </w:rPr>
+        <w:lastRenderedPageBreak/>
+        <w:pict w14:anchorId="4621066F">
+          <v:shapetype id="_x0000_t75" coordsize="21600,21600" o:spt="75" o:preferrelative="t" path="m@4@5l@4@11@9@11@9@5xe" filled="f" stroked="f">
+            <v:stroke joinstyle="miter"/>
+            <v:formulas>
+              <v:f eqn="if lineDrawn pixelLineWidth 0"/>
+              <v:f eqn="sum @0 1 0"/>
+              <v:f eqn="sum 0 0 @1"/>
+              <v:f eqn="prod @2 1 2"/>
+              <v:f eqn="prod @3 21600 pixelWidth"/>
+              <v:f eqn="prod @3 21600 pixelHeight"/>
+              <v:f eqn="sum @0 0 1"/>
+              <v:f eqn="prod @6 1 2"/>
+              <v:f eqn="prod @7 21600 pixelWidth"/>
+              <v:f eqn="sum @8 21600 0"/>
+              <v:f eqn="prod @7 21600 pixelHeight"/>
+              <v:f eqn="sum @10 21600 0"/>
+            </v:formulas>
+            <v:path o:extrusionok="f" gradientshapeok="t" o:connecttype="rect"/>
+            <o:lock v:ext="edit" aspectratio="t"/>
+          </v:shapetype>
+          <v:shape id="_x0000_i1063" type="#_x0000_t75" style="width:414.75pt;height:387.75pt">
+            <v:imagedata r:id="rId9" o:title="100MHz"/>
+          </v:shape>
+        </w:pict>
+      </w:r>
+    </w:p>
+    <w:p>
+      <w:pPr>
+        <w:rPr>
+          <w:rFonts w:ascii="Times New Roman" w:hAnsi="Times New Roman" w:cs="Times New Roman"/>
+          <w:sz w:val="28"/>
+          <w:szCs w:val="28"/>
+        </w:rPr>
+      </w:pPr>
+    </w:p>
+    <w:p>
+      <w:pPr>
+        <w:rPr>
+          <w:rFonts w:ascii="Times New Roman" w:hAnsi="Times New Roman" w:cs="Times New Roman"/>
+          <w:sz w:val="28"/>
+          <w:szCs w:val="28"/>
+        </w:rPr>
+      </w:pPr>
+    </w:p>
+    <w:p>
+      <w:pPr>
+        <w:rPr>
+          <w:rFonts w:ascii="Times New Roman" w:hAnsi="Times New Roman" w:cs="Times New Roman"/>
+          <w:sz w:val="28"/>
+          <w:szCs w:val="28"/>
+        </w:rPr>
+      </w:pPr>
+      <w:r>
+        <w:rPr>
+          <w:rFonts w:ascii="Times New Roman" w:hAnsi="Times New Roman" w:cs="Times New Roman"/>
+          <w:sz w:val="28"/>
+          <w:szCs w:val="28"/>
+        </w:rPr>
+        <w:t>Максимум</w:t>
+      </w:r>
+    </w:p>
+    <w:p>
+      <w:pPr>
+        <w:rPr>
+          <w:rFonts w:ascii="Times New Roman" w:hAnsi="Times New Roman" w:cs="Times New Roman"/>
+          <w:sz w:val="28"/>
+          <w:szCs w:val="28"/>
+        </w:rPr>
+      </w:pPr>
+      <w:r>
+        <w:rPr>
+          <w:rFonts w:ascii="Times New Roman" w:hAnsi="Times New Roman" w:cs="Times New Roman"/>
+          <w:sz w:val="28"/>
+          <w:szCs w:val="28"/>
+        </w:rPr>
+        <w:lastRenderedPageBreak/>
+        <w:pict w14:anchorId="0E966F73">
+          <v:shape id="_x0000_i1065" type="#_x0000_t75" style="width:419.25pt;height:389.25pt">
+            <v:imagedata r:id="rId10" o:title="MAXMHz"/>
+          </v:shape>
+        </w:pict>
+      </w:r>
+    </w:p>
+    <w:p>
+      <w:pPr>
+        <w:rPr>
+          <w:rFonts w:ascii="Times New Roman" w:hAnsi="Times New Roman" w:cs="Times New Roman"/>
+          <w:sz w:val="28"/>
+          <w:szCs w:val="28"/>
+        </w:rPr>
+      </w:pPr>
+    </w:p>
+    <w:p>
+      <w:pPr>
+        <w:rPr>
+          <w:rFonts w:ascii="Times New Roman" w:hAnsi="Times New Roman" w:cs="Times New Roman"/>
+          <w:sz w:val="28"/>
+          <w:szCs w:val="28"/>
+        </w:rPr>
+      </w:pPr>
+    </w:p>
+    <w:p>
+      <w:pPr>
+        <w:rPr>
+          <w:rFonts w:ascii="Times New Roman" w:hAnsi="Times New Roman" w:cs="Times New Roman"/>
+          <w:sz w:val="28"/>
+          <w:szCs w:val="28"/>
+        </w:rPr>
+      </w:pPr>
+    </w:p>
+    <w:p>
+      <w:pPr>
+        <w:rPr>
+          <w:rFonts w:ascii="Times New Roman" w:hAnsi="Times New Roman" w:cs="Times New Roman"/>
+          <w:sz w:val="28"/>
+          <w:szCs w:val="28"/>
+        </w:rPr>
+      </w:pPr>
+    </w:p>
+    <w:p>
+      <w:pPr>
+        <w:rPr>
+          <w:rFonts w:ascii="Times New Roman" w:hAnsi="Times New Roman" w:cs="Times New Roman"/>
+          <w:sz w:val="28"/>
+          <w:szCs w:val="28"/>
+        </w:rPr>
+      </w:pPr>
+    </w:p>
+    <w:p>
+      <w:pPr>
+        <w:rPr>
+          <w:rFonts w:ascii="Times New Roman" w:hAnsi="Times New Roman" w:cs="Times New Roman"/>
+          <w:sz w:val="28"/>
+          <w:szCs w:val="28"/>
+          <w:lang w:val="en-US"/>
+        </w:rPr>
+      </w:pPr>
+    </w:p>
+    <w:p>
+      <w:pPr>
+        <w:rPr>
+          <w:rFonts w:ascii="Times New Roman" w:hAnsi="Times New Roman" w:cs="Times New Roman"/>
+          <w:sz w:val="28"/>
+          <w:szCs w:val="28"/>
+        </w:rPr>
+      </w:pPr>
+    </w:p>
+    <w:p>
+      <w:pPr>
+        <w:rPr>
+          <w:rFonts w:ascii="Times New Roman" w:hAnsi="Times New Roman" w:cs="Times New Roman"/>
+          <w:sz w:val="28"/>
+          <w:szCs w:val="28"/>
+          <w:lang w:val="en-US"/>
+        </w:rPr>
+      </w:pPr>
+      <w:r>
+        <w:rPr>
+          <w:rFonts w:ascii="Times New Roman" w:hAnsi="Times New Roman" w:cs="Times New Roman"/>
+          <w:sz w:val="28"/>
+          <w:szCs w:val="28"/>
+          <w:lang w:val="en-US"/>
+        </w:rPr>
+        <w:t>Simulation results</w:t>
+      </w:r>
+    </w:p>
+    <w:p>
+      <w:pPr>
+        <w:rPr>
+          <w:rFonts w:ascii="Times New Roman" w:hAnsi="Times New Roman" w:cs="Times New Roman"/>
+          <w:sz w:val="28"/>
+          <w:szCs w:val="28"/>
+          <w:lang w:val="en-US"/>
+        </w:rPr>
+      </w:pPr>
+    </w:p>
+    <w:p>
+      <w:pPr>
+        <w:ind w:firstLine="708"/>
+        <w:jc w:val="both"/>
+        <w:rPr>
+          <w:rFonts w:ascii="Times New Roman" w:hAnsi="Times New Roman" w:cs="Times New Roman"/>
+          <w:sz w:val="28"/>
+          <w:szCs w:val="28"/>
+        </w:rPr>
+      </w:pPr>
+      <w:r>
+        <w:rPr>
+          <w:rFonts w:ascii="Times New Roman" w:hAnsi="Times New Roman" w:cs="Times New Roman"/>
+          <w:sz w:val="28"/>
+          <w:szCs w:val="28"/>
+        </w:rPr>
+        <w:t xml:space="preserve">В качестве эталонной модели возьмем функцию </w:t>
+      </w:r>
+      <w:r>
+        <w:rPr>
+          <w:rFonts w:ascii="Times New Roman" w:hAnsi="Times New Roman" w:cs="Times New Roman"/>
+          <w:sz w:val="28"/>
+          <w:szCs w:val="28"/>
+          <w:lang w:val="en-US"/>
+        </w:rPr>
+        <w:t>MATLAB</w:t>
+      </w:r>
+      <w:r>
+        <w:rPr>
+          <w:rFonts w:ascii="Times New Roman" w:hAnsi="Times New Roman" w:cs="Times New Roman"/>
+          <w:sz w:val="28"/>
+          <w:szCs w:val="28"/>
+        </w:rPr>
+        <w:t xml:space="preserve"> </w:t>
+      </w:r>
+      <w:r>
+        <w:rPr>
+          <w:rFonts w:ascii="Times New Roman" w:hAnsi="Times New Roman" w:cs="Times New Roman"/>
+          <w:sz w:val="28"/>
+          <w:szCs w:val="28"/>
+        </w:rPr>
+        <w:t>«</w:t>
+      </w:r>
+      <w:proofErr w:type="spellStart"/>
+      <w:r>
+        <w:rPr>
+          <w:rFonts w:ascii="Times New Roman" w:hAnsi="Times New Roman" w:cs="Times New Roman"/>
+          <w:sz w:val="28"/>
+          <w:szCs w:val="28"/>
+          <w:lang w:val="en-US"/>
+        </w:rPr>
+        <w:t>fft</w:t>
+      </w:r>
+      <w:proofErr w:type="spellEnd"/>
+      <w:r>
+        <w:rPr>
+          <w:rFonts w:ascii="Times New Roman" w:hAnsi="Times New Roman" w:cs="Times New Roman"/>
+          <w:sz w:val="28"/>
+          <w:szCs w:val="28"/>
+        </w:rPr>
+        <w:t xml:space="preserve">» с </w:t>
+      </w:r>
+      <w:r>
+        <w:rPr>
+          <w:rFonts w:ascii="Times New Roman" w:hAnsi="Times New Roman" w:cs="Times New Roman"/>
+          <w:sz w:val="28"/>
+          <w:szCs w:val="28"/>
+        </w:rPr>
+        <w:t xml:space="preserve">форматом преобразования 1024 и </w:t>
+      </w:r>
+      <w:r>
+        <w:rPr>
+          <w:rFonts w:ascii="Times New Roman" w:hAnsi="Times New Roman" w:cs="Times New Roman"/>
+          <w:sz w:val="28"/>
+          <w:szCs w:val="28"/>
+        </w:rPr>
+        <w:t xml:space="preserve">возвращаемым типом данных </w:t>
+      </w:r>
+      <w:r>
+        <w:rPr>
+          <w:rFonts w:ascii="Times New Roman" w:hAnsi="Times New Roman" w:cs="Times New Roman"/>
+          <w:sz w:val="28"/>
+          <w:szCs w:val="28"/>
+          <w:lang w:val="en-US"/>
+        </w:rPr>
+        <w:t>double</w:t>
+      </w:r>
+      <w:r>
+        <w:rPr>
+          <w:rFonts w:ascii="Times New Roman" w:hAnsi="Times New Roman" w:cs="Times New Roman"/>
+          <w:sz w:val="28"/>
+          <w:szCs w:val="28"/>
+        </w:rPr>
+        <w:t>.</w:t>
+      </w:r>
+      <w:r>
+        <w:rPr>
+          <w:rFonts w:ascii="Times New Roman" w:hAnsi="Times New Roman" w:cs="Times New Roman"/>
+          <w:sz w:val="28"/>
+          <w:szCs w:val="28"/>
+        </w:rPr>
+        <w:t xml:space="preserve"> </w:t>
+      </w:r>
+      <w:r>
+        <w:rPr>
+          <w:rFonts w:ascii="Times New Roman" w:hAnsi="Times New Roman" w:cs="Times New Roman"/>
+          <w:sz w:val="28"/>
+          <w:szCs w:val="28"/>
+          <w:lang w:val="en-US"/>
+        </w:rPr>
+        <w:t>HDL</w:t>
+      </w:r>
+      <w:r>
+        <w:rPr>
+          <w:rFonts w:ascii="Times New Roman" w:hAnsi="Times New Roman" w:cs="Times New Roman"/>
+          <w:sz w:val="28"/>
+          <w:szCs w:val="28"/>
+        </w:rPr>
+        <w:t xml:space="preserve"> </w:t>
+      </w:r>
+      <w:r>
+        <w:rPr>
+          <w:rFonts w:ascii="Times New Roman" w:hAnsi="Times New Roman" w:cs="Times New Roman"/>
+          <w:sz w:val="28"/>
+          <w:szCs w:val="28"/>
+        </w:rPr>
+        <w:t xml:space="preserve">модель имеет такой же формат преобразования 1024, но выходной тип данных </w:t>
+      </w:r>
+      <w:r>
+        <w:rPr>
+          <w:rFonts w:ascii="Times New Roman" w:hAnsi="Times New Roman" w:cs="Times New Roman"/>
+          <w:sz w:val="28"/>
+          <w:szCs w:val="28"/>
+          <w:lang w:val="en-US"/>
+        </w:rPr>
+        <w:t>Q</w:t>
+      </w:r>
+      <w:r>
+        <w:rPr>
+          <w:rFonts w:ascii="Times New Roman" w:hAnsi="Times New Roman" w:cs="Times New Roman"/>
+          <w:sz w:val="28"/>
+          <w:szCs w:val="28"/>
+        </w:rPr>
+        <w:t xml:space="preserve">15. </w:t>
+      </w:r>
+      <w:r>
+        <w:rPr>
+          <w:rFonts w:ascii="Times New Roman" w:hAnsi="Times New Roman" w:cs="Times New Roman"/>
+          <w:sz w:val="28"/>
+          <w:szCs w:val="28"/>
+        </w:rPr>
+        <w:t xml:space="preserve">На вход обоих моделей подадим квантованные данные, чтобы оценить </w:t>
+      </w:r>
+      <w:r>
+        <w:rPr>
+          <w:rFonts w:ascii="Times New Roman" w:hAnsi="Times New Roman" w:cs="Times New Roman"/>
+          <w:sz w:val="28"/>
+          <w:szCs w:val="28"/>
+        </w:rPr>
+        <w:lastRenderedPageBreak/>
+        <w:t>ошибку, вносимую самой моделью</w:t>
+      </w:r>
+      <w:r>
+        <w:rPr>
+          <w:rFonts w:ascii="Times New Roman" w:hAnsi="Times New Roman" w:cs="Times New Roman"/>
+          <w:sz w:val="28"/>
+          <w:szCs w:val="28"/>
+        </w:rPr>
+        <w:t xml:space="preserve"> </w:t>
+      </w:r>
+      <w:r>
+        <w:rPr>
+          <w:rFonts w:ascii="Times New Roman" w:hAnsi="Times New Roman" w:cs="Times New Roman"/>
+          <w:sz w:val="28"/>
+          <w:szCs w:val="28"/>
+        </w:rPr>
+        <w:t>и не учитывать ошибку, вносимую первоначальным квантованием данных.</w:t>
+      </w:r>
+    </w:p>
+    <w:p>
+      <w:pPr>
+        <w:rPr>
+          <w:rFonts w:ascii="Times New Roman" w:hAnsi="Times New Roman" w:cs="Times New Roman"/>
+          <w:sz w:val="28"/>
+          <w:szCs w:val="28"/>
+        </w:rPr>
+      </w:pPr>
+    </w:p>
+    <w:p>
+      <w:pPr>
+        <w:rPr>
+          <w:rFonts w:ascii="Times New Roman" w:hAnsi="Times New Roman" w:cs="Times New Roman"/>
+          <w:sz w:val="28"/>
+          <w:szCs w:val="28"/>
+        </w:rPr>
+      </w:pPr>
+    </w:p>
+    <w:p>
+      <w:pPr>
+        <w:rPr>
+          <w:rFonts w:ascii="Times New Roman" w:hAnsi="Times New Roman" w:cs="Times New Roman"/>
+          <w:sz w:val="28"/>
+          <w:szCs w:val="28"/>
+        </w:rPr>
+      </w:pPr>
+    </w:p>
+    <w:p>
+      <w:pPr>
+        <w:rPr>
+          <w:rFonts w:ascii="Times New Roman" w:hAnsi="Times New Roman" w:cs="Times New Roman"/>
+          <w:sz w:val="28"/>
+          <w:szCs w:val="28"/>
+        </w:rPr>
+      </w:pPr>
+    </w:p>
+    <w:p>
+      <w:pPr>
+        <w:rPr>
+          <w:rFonts w:ascii="Times New Roman" w:hAnsi="Times New Roman" w:cs="Times New Roman"/>
+          <w:sz w:val="28"/>
+          <w:szCs w:val="28"/>
+        </w:rPr>
+      </w:pPr>
+    </w:p>
+    <w:p>
+      <w:pPr>
+        <w:rPr>
+          <w:rFonts w:ascii="Times New Roman" w:hAnsi="Times New Roman" w:cs="Times New Roman"/>
+          <w:sz w:val="28"/>
+          <w:szCs w:val="28"/>
+        </w:rPr>
+      </w:pPr>
+    </w:p>
+    <w:p>
+      <w:pPr>
+        <w:rPr>
+          <w:rFonts w:ascii="Times New Roman" w:hAnsi="Times New Roman" w:cs="Times New Roman"/>
+          <w:sz w:val="28"/>
+          <w:szCs w:val="28"/>
+          <w:lang w:val="en-US"/>
+        </w:rPr>
+      </w:pPr>
+      <w:r>
+        <w:rPr>
+          <w:rFonts w:ascii="Times New Roman" w:hAnsi="Times New Roman" w:cs="Times New Roman"/>
+          <w:sz w:val="28"/>
+          <w:szCs w:val="28"/>
+          <w:lang w:val="en-US"/>
+        </w:rPr>
+        <w:pict w14:anchorId="6EB7E823">
+          <v:shape id="_x0000_i1039" type="#_x0000_t75" style="width:381.75pt;height:4in">
+            <v:imagedata r:id="rId11" o:title="eror" croptop="3232f" cropbottom="5447f" cropleft="6749f" cropright="5186f"/>
+          </v:shape>
+        </w:pict>
+      </w:r>
+    </w:p>
+    <w:p>
+      <w:pPr>
+        <w:rPr>
+          <w:rFonts w:ascii="Times New Roman" w:hAnsi="Times New Roman" w:cs="Times New Roman"/>
+          <w:sz w:val="28"/>
+          <w:szCs w:val="28"/>
+          <w:lang w:val="en-US"/>
+        </w:rPr>
+      </w:pPr>
+    </w:p>
+    <w:p>
+      <w:pPr>
+        <w:rPr>
+          <w:rFonts w:ascii="Times New Roman" w:hAnsi="Times New Roman" w:cs="Times New Roman"/>
+          <w:sz w:val="28"/>
+          <w:szCs w:val="28"/>
+          <w:lang w:val="en-US"/>
+        </w:rPr>
+      </w:pPr>
+      <w:r>
+        <w:rPr>
+          <w:rFonts w:ascii="Times New Roman" w:hAnsi="Times New Roman" w:cs="Times New Roman"/>
+          <w:sz w:val="28"/>
+          <w:szCs w:val="28"/>
+          <w:lang w:val="en-US"/>
+        </w:rPr>
+        <w:t>R = 1.8718e-5</w:t>
+      </w:r>
+    </w:p>
+    <w:p>
+      <w:pPr>
+        <w:rPr>
+          <w:rFonts w:ascii="Times New Roman" w:hAnsi="Times New Roman" w:cs="Times New Roman"/>
+          <w:sz w:val="28"/>
+          <w:szCs w:val="28"/>
+          <w:lang w:val="en-US"/>
+        </w:rPr>
+      </w:pPr>
+      <w:r>
+        <w:rPr>
+          <w:rFonts w:ascii="Times New Roman" w:hAnsi="Times New Roman" w:cs="Times New Roman"/>
+          <w:sz w:val="28"/>
+          <w:szCs w:val="28"/>
+          <w:lang w:val="en-US"/>
+        </w:rPr>
+        <w:t>I = 3.4311e-5</w:t>
+      </w:r>
+    </w:p>
+    <w:p>
+      <w:pPr>
+        <w:rPr>
+          <w:rFonts w:ascii="Times New Roman" w:hAnsi="Times New Roman" w:cs="Times New Roman"/>
+          <w:sz w:val="28"/>
+          <w:szCs w:val="28"/>
+          <w:lang w:val="en-US"/>
+        </w:rPr>
+      </w:pPr>
+    </w:p>
+    <w:p>
+      <w:pPr>
+        <w:rPr>
+          <w:rFonts w:ascii="Times New Roman" w:hAnsi="Times New Roman" w:cs="Times New Roman"/>
+          <w:sz w:val="28"/>
+          <w:szCs w:val="28"/>
+          <w:lang w:val="en-US"/>
+        </w:rPr>
+      </w:pPr>
+      <w:r>
+        <w:rPr>
+          <w:rFonts w:ascii="Times New Roman" w:hAnsi="Times New Roman" w:cs="Times New Roman"/>
+          <w:sz w:val="28"/>
+          <w:szCs w:val="28"/>
+          <w:lang w:val="en-US"/>
+        </w:rPr>
+        <w:lastRenderedPageBreak/>
+        <w:pict w14:anchorId="11C08AC8">
+          <v:shape id="_x0000_i1051" type="#_x0000_t75" style="width:381.75pt;height:291.75pt">
+            <v:imagedata r:id="rId12" o:title="spec_er" croptop="2994f" cropbottom="4777f" cropleft="6621f" cropright="5408f"/>
+          </v:shape>
+        </w:pict>
+      </w:r>
+    </w:p>
+    <w:p>
+      <w:pPr>
+        <w:rPr>
+          <w:rFonts w:ascii="Times New Roman" w:hAnsi="Times New Roman" w:cs="Times New Roman"/>
+          <w:sz w:val="28"/>
+          <w:szCs w:val="28"/>
+          <w:lang w:val="en-US"/>
+        </w:rPr>
+      </w:pPr>
+    </w:p>
+    <w:p>
+      <w:pPr>
+        <w:rPr>
+          <w:rFonts w:ascii="Times New Roman" w:hAnsi="Times New Roman" w:cs="Times New Roman"/>
+          <w:sz w:val="28"/>
+          <w:szCs w:val="28"/>
+          <w:lang w:val="en-US"/>
+        </w:rPr>
+      </w:pPr>
+      <w:r>
+        <w:rPr>
+          <w:rFonts w:ascii="Times New Roman" w:hAnsi="Times New Roman" w:cs="Times New Roman"/>
+          <w:sz w:val="28"/>
+          <w:szCs w:val="28"/>
+          <w:lang w:val="en-US"/>
+        </w:rPr>
+        <w:t xml:space="preserve">R = </w:t>
+      </w:r>
+      <w:r>
+        <w:rPr>
+          <w:rFonts w:ascii="Times New Roman" w:hAnsi="Times New Roman" w:cs="Times New Roman"/>
+          <w:sz w:val="28"/>
+          <w:szCs w:val="28"/>
+          <w:lang w:val="en-US"/>
+        </w:rPr>
+        <w:t>2</w:t>
+      </w:r>
+      <w:r>
+        <w:rPr>
+          <w:rFonts w:ascii="Times New Roman" w:hAnsi="Times New Roman" w:cs="Times New Roman"/>
+          <w:sz w:val="28"/>
+          <w:szCs w:val="28"/>
+          <w:lang w:val="en-US"/>
+        </w:rPr>
+        <w:t>.</w:t>
+      </w:r>
+      <w:r>
+        <w:rPr>
+          <w:rFonts w:ascii="Times New Roman" w:hAnsi="Times New Roman" w:cs="Times New Roman"/>
+          <w:sz w:val="28"/>
+          <w:szCs w:val="28"/>
+          <w:lang w:val="en-US"/>
+        </w:rPr>
+        <w:t>7864</w:t>
+      </w:r>
+      <w:r>
+        <w:rPr>
+          <w:rFonts w:ascii="Times New Roman" w:hAnsi="Times New Roman" w:cs="Times New Roman"/>
+          <w:sz w:val="28"/>
+          <w:szCs w:val="28"/>
+          <w:lang w:val="en-US"/>
+        </w:rPr>
+        <w:t>e-5</w:t>
+      </w:r>
+    </w:p>
+    <w:p>
+      <w:pPr>
+        <w:rPr>
+          <w:rFonts w:ascii="Times New Roman" w:hAnsi="Times New Roman" w:cs="Times New Roman"/>
+          <w:sz w:val="28"/>
+          <w:szCs w:val="28"/>
+          <w:lang w:val="en-US"/>
+        </w:rPr>
+      </w:pPr>
+      <w:r>
+        <w:rPr>
+          <w:rFonts w:ascii="Times New Roman" w:hAnsi="Times New Roman" w:cs="Times New Roman"/>
+          <w:sz w:val="28"/>
+          <w:szCs w:val="28"/>
+          <w:lang w:val="en-US"/>
+        </w:rPr>
+        <w:t xml:space="preserve">I = </w:t>
+      </w:r>
+      <w:r>
+        <w:rPr>
+          <w:rFonts w:ascii="Times New Roman" w:hAnsi="Times New Roman" w:cs="Times New Roman"/>
+          <w:sz w:val="28"/>
+          <w:szCs w:val="28"/>
+          <w:lang w:val="en-US"/>
+        </w:rPr>
+        <w:t>0.</w:t>
+      </w:r>
       <w:bookmarkStart w:id="0" w:name="_GoBack"/>
       <w:bookmarkEnd w:id="0"/>
-    </w:p>
-    <w:p>
-      <w:pPr>
-        <w:rPr>
-          <w:rFonts w:ascii="Times New Roman" w:hAnsi="Times New Roman" w:cs="Times New Roman"/>
-          <w:sz w:val="28"/>
-          <w:szCs w:val="28"/>
-          <w:lang w:val="en-US"/>
-        </w:rPr>
-      </w:pPr>
-      <w:r>
-        <w:rPr>
-          <w:rFonts w:ascii="Times New Roman" w:hAnsi="Times New Roman" w:cs="Times New Roman"/>
-          <w:sz w:val="28"/>
-          <w:szCs w:val="28"/>
-          <w:lang w:val="en-US"/>
-        </w:rPr>
-        <w:t>Simulation results</w:t>
-      </w:r>
+      <w:r>
+        <w:rPr>
+          <w:rFonts w:ascii="Times New Roman" w:hAnsi="Times New Roman" w:cs="Times New Roman"/>
+          <w:sz w:val="28"/>
+          <w:szCs w:val="28"/>
+          <w:lang w:val="en-US"/>
+        </w:rPr>
+        <w:t>1577</w:t>
+      </w:r>
+    </w:p>
+    <w:p>
+      <w:pPr>
+        <w:rPr>
+          <w:rFonts w:ascii="Times New Roman" w:hAnsi="Times New Roman" w:cs="Times New Roman"/>
+          <w:sz w:val="28"/>
+          <w:szCs w:val="28"/>
+          <w:lang w:val="en-US"/>
+        </w:rPr>
+      </w:pPr>
+    </w:p>
+    <w:p>
+      <w:pPr>
+        <w:rPr>
+          <w:rFonts w:ascii="Times New Roman" w:hAnsi="Times New Roman" w:cs="Times New Roman"/>
+          <w:sz w:val="28"/>
+          <w:szCs w:val="28"/>
+          <w:lang w:val="en-US"/>
+        </w:rPr>
+      </w:pPr>
+    </w:p>
+    <w:p>
+      <w:pPr>
+        <w:rPr>
+          <w:rFonts w:ascii="Times New Roman" w:hAnsi="Times New Roman" w:cs="Times New Roman"/>
+          <w:sz w:val="28"/>
+          <w:szCs w:val="28"/>
+          <w:lang w:val="en-US"/>
+        </w:rPr>
+      </w:pPr>
+    </w:p>
+    <w:p>
+      <w:pPr>
+        <w:rPr>
+          <w:rFonts w:ascii="Times New Roman" w:hAnsi="Times New Roman" w:cs="Times New Roman"/>
+          <w:sz w:val="28"/>
+          <w:szCs w:val="28"/>
+          <w:lang w:val="en-US"/>
+        </w:rPr>
+      </w:pPr>
     </w:p>
     <w:sectPr>
       <w:pgSz w:w="11906" w:h="16838"/>
@@ -9445,7 +9862,7 @@
   <w:style w:type="paragraph" w:default="1" w:styleId="a">
     <w:name w:val="Normal"/>
     <w:qFormat/>
-    <w:rsid w:val="00BE7671"/>
+    <w:rsid w:val="00A35A01"/>
   </w:style>
   <w:style w:type="character" w:default="1" w:styleId="a0">
     <w:name w:val="Default Paragraph Font"/>
@@ -9776,4 +10193,16 @@
     </a:ext>
   </a:extLst>
 </a:theme>
+</file>
+
+<file path=customXml/item1.xml><?xml version="1.0" encoding="utf-8"?>
+<b:Sources xmlns:b="http://schemas.openxmlformats.org/officeDocument/2006/bibliography" xmlns="http://schemas.openxmlformats.org/officeDocument/2006/bibliography" SelectedStyle="\APASixthEditionOfficeOnline.xsl" StyleName="APA" Version="6"/>
+</file>
+
+<file path=customXml/itemProps1.xml><?xml version="1.0" encoding="utf-8"?>
+<ds:datastoreItem xmlns:ds="http://schemas.openxmlformats.org/officeDocument/2006/customXml" ds:itemID="{149DCB0E-DC10-4387-B6A9-C072674C95D0}">
+  <ds:schemaRefs>
+    <ds:schemaRef ds:uri="http://schemas.openxmlformats.org/officeDocument/2006/bibliography"/>
+  </ds:schemaRefs>
+</ds:datastoreItem>
 </file>
</xml_diff>

<commit_message>
bug fix in .v files, Amplitude spectrum on a logarithmic scale has been added to the report
</commit_message>
<xml_diff>
--- a/Design review.docx
+++ b/Design review.docx
@@ -63,17 +63,7 @@
           <w:sz w:val="28"/>
           <w:szCs w:val="28"/>
         </w:rPr>
-        <w:t xml:space="preserve"> В реализации присутствует 6 разных вариантов </w:t>
-      </w:r>
-      <w:bookmarkStart w:id="0" w:name="_GoBack"/>
-      <w:bookmarkEnd w:id="0"/>
-      <w:r>
-        <w:rPr>
-          <w:rFonts w:ascii="Times New Roman" w:hAnsi="Times New Roman" w:cs="Times New Roman"/>
-          <w:sz w:val="28"/>
-          <w:szCs w:val="28"/>
-        </w:rPr>
-        <w:t xml:space="preserve">исполнения основного модуля операции Бабочка. С разными аппаратными затратами и временными характеристиками. Присутствует внешний сброс входного </w:t>
+        <w:t xml:space="preserve"> В реализации присутствует 6 разных вариантов исполнения основного модуля операции Бабочка. С разными аппаратными затратами и временными характеристиками. Присутствует внешний сброс входного </w:t>
       </w:r>
       <w:r>
         <w:rPr>
@@ -8881,8 +8871,52 @@
           <w:sz w:val="28"/>
           <w:szCs w:val="28"/>
         </w:rPr>
-        <w:t xml:space="preserve">Все данные отчетов </w:t>
-      </w:r>
+        <w:t>Все</w:t>
+      </w:r>
+      <w:r>
+        <w:rPr>
+          <w:rFonts w:ascii="Times New Roman" w:hAnsi="Times New Roman" w:cs="Times New Roman"/>
+          <w:sz w:val="28"/>
+          <w:szCs w:val="28"/>
+          <w:lang w:val="en-US"/>
+        </w:rPr>
+        <w:t xml:space="preserve"> </w:t>
+      </w:r>
+      <w:r>
+        <w:rPr>
+          <w:rFonts w:ascii="Times New Roman" w:hAnsi="Times New Roman" w:cs="Times New Roman"/>
+          <w:sz w:val="28"/>
+          <w:szCs w:val="28"/>
+        </w:rPr>
+        <w:t>данные</w:t>
+      </w:r>
+      <w:r>
+        <w:rPr>
+          <w:rFonts w:ascii="Times New Roman" w:hAnsi="Times New Roman" w:cs="Times New Roman"/>
+          <w:sz w:val="28"/>
+          <w:szCs w:val="28"/>
+          <w:lang w:val="en-US"/>
+        </w:rPr>
+        <w:t xml:space="preserve"> </w:t>
+      </w:r>
+      <w:r>
+        <w:rPr>
+          <w:rFonts w:ascii="Times New Roman" w:hAnsi="Times New Roman" w:cs="Times New Roman"/>
+          <w:sz w:val="28"/>
+          <w:szCs w:val="28"/>
+        </w:rPr>
+        <w:t>отчетов</w:t>
+      </w:r>
+      <w:r>
+        <w:rPr>
+          <w:rFonts w:ascii="Times New Roman" w:hAnsi="Times New Roman" w:cs="Times New Roman"/>
+          <w:sz w:val="28"/>
+          <w:szCs w:val="28"/>
+          <w:lang w:val="en-US"/>
+        </w:rPr>
+        <w:t xml:space="preserve"> </w:t>
+      </w:r>
+      <w:proofErr w:type="spellStart"/>
       <w:r>
         <w:rPr>
           <w:rFonts w:ascii="Times New Roman" w:hAnsi="Times New Roman" w:cs="Times New Roman"/>
@@ -8897,6 +8931,7 @@
           <w:rFonts w:ascii="Times New Roman" w:hAnsi="Times New Roman" w:cs="Times New Roman"/>
           <w:sz w:val="28"/>
           <w:szCs w:val="28"/>
+          <w:lang w:val="en-US"/>
         </w:rPr>
         <w:t>_</w:t>
       </w:r>
@@ -8909,14 +8944,17 @@
         </w:rPr>
         <w:t>utilization</w:t>
       </w:r>
-      <w:r>
-        <w:rPr>
-          <w:rFonts w:ascii="Times New Roman" w:hAnsi="Times New Roman" w:cs="Times New Roman"/>
-          <w:sz w:val="28"/>
-          <w:szCs w:val="28"/>
+      <w:proofErr w:type="spellEnd"/>
+      <w:r>
+        <w:rPr>
+          <w:rFonts w:ascii="Times New Roman" w:hAnsi="Times New Roman" w:cs="Times New Roman"/>
+          <w:sz w:val="28"/>
+          <w:szCs w:val="28"/>
+          <w:lang w:val="en-US"/>
         </w:rPr>
         <w:t xml:space="preserve">, </w:t>
       </w:r>
+      <w:proofErr w:type="spellStart"/>
       <w:r>
         <w:rPr>
           <w:rFonts w:ascii="Times New Roman" w:hAnsi="Times New Roman" w:cs="Times New Roman"/>
@@ -8931,6 +8969,7 @@
           <w:rFonts w:ascii="Times New Roman" w:hAnsi="Times New Roman" w:cs="Times New Roman"/>
           <w:sz w:val="28"/>
           <w:szCs w:val="28"/>
+          <w:lang w:val="en-US"/>
         </w:rPr>
         <w:t>_</w:t>
       </w:r>
@@ -8943,14 +8982,17 @@
         </w:rPr>
         <w:t>power</w:t>
       </w:r>
-      <w:r>
-        <w:rPr>
-          <w:rFonts w:ascii="Times New Roman" w:hAnsi="Times New Roman" w:cs="Times New Roman"/>
-          <w:sz w:val="28"/>
-          <w:szCs w:val="28"/>
+      <w:proofErr w:type="spellEnd"/>
+      <w:r>
+        <w:rPr>
+          <w:rFonts w:ascii="Times New Roman" w:hAnsi="Times New Roman" w:cs="Times New Roman"/>
+          <w:sz w:val="28"/>
+          <w:szCs w:val="28"/>
+          <w:lang w:val="en-US"/>
         </w:rPr>
         <w:t xml:space="preserve">, </w:t>
       </w:r>
+      <w:proofErr w:type="spellStart"/>
       <w:r>
         <w:rPr>
           <w:rFonts w:ascii="Times New Roman" w:hAnsi="Times New Roman" w:cs="Times New Roman"/>
@@ -8965,6 +9007,7 @@
           <w:rFonts w:ascii="Times New Roman" w:hAnsi="Times New Roman" w:cs="Times New Roman"/>
           <w:sz w:val="28"/>
           <w:szCs w:val="28"/>
+          <w:lang w:val="en-US"/>
         </w:rPr>
         <w:t>_</w:t>
       </w:r>
@@ -8982,6 +9025,7 @@
           <w:rFonts w:ascii="Times New Roman" w:hAnsi="Times New Roman" w:cs="Times New Roman"/>
           <w:sz w:val="28"/>
           <w:szCs w:val="28"/>
+          <w:lang w:val="en-US"/>
         </w:rPr>
         <w:t>_</w:t>
       </w:r>
@@ -8994,13 +9038,32 @@
         </w:rPr>
         <w:t>summary</w:t>
       </w:r>
-      <w:r>
-        <w:rPr>
-          <w:rFonts w:ascii="Times New Roman" w:hAnsi="Times New Roman" w:cs="Times New Roman"/>
-          <w:sz w:val="28"/>
-          <w:szCs w:val="28"/>
-        </w:rPr>
-        <w:t xml:space="preserve"> программы </w:t>
+      <w:proofErr w:type="spellEnd"/>
+      <w:r>
+        <w:rPr>
+          <w:rFonts w:ascii="Times New Roman" w:hAnsi="Times New Roman" w:cs="Times New Roman"/>
+          <w:sz w:val="28"/>
+          <w:szCs w:val="28"/>
+          <w:lang w:val="en-US"/>
+        </w:rPr>
+        <w:t xml:space="preserve"> </w:t>
+      </w:r>
+      <w:r>
+        <w:rPr>
+          <w:rFonts w:ascii="Times New Roman" w:hAnsi="Times New Roman" w:cs="Times New Roman"/>
+          <w:sz w:val="28"/>
+          <w:szCs w:val="28"/>
+        </w:rPr>
+        <w:t>программы</w:t>
+      </w:r>
+      <w:r>
+        <w:rPr>
+          <w:rFonts w:ascii="Times New Roman" w:hAnsi="Times New Roman" w:cs="Times New Roman"/>
+          <w:sz w:val="28"/>
+          <w:szCs w:val="28"/>
+          <w:lang w:val="en-US"/>
+        </w:rPr>
+        <w:t xml:space="preserve"> </w:t>
       </w:r>
       <w:proofErr w:type="spellStart"/>
       <w:r>
@@ -9018,8 +9081,60 @@
           <w:rFonts w:ascii="Times New Roman" w:hAnsi="Times New Roman" w:cs="Times New Roman"/>
           <w:sz w:val="28"/>
           <w:szCs w:val="28"/>
-        </w:rPr>
-        <w:t xml:space="preserve"> расположены на гит </w:t>
+          <w:lang w:val="en-US"/>
+        </w:rPr>
+        <w:t xml:space="preserve"> </w:t>
+      </w:r>
+      <w:r>
+        <w:rPr>
+          <w:rFonts w:ascii="Times New Roman" w:hAnsi="Times New Roman" w:cs="Times New Roman"/>
+          <w:sz w:val="28"/>
+          <w:szCs w:val="28"/>
+        </w:rPr>
+        <w:t>расположены</w:t>
+      </w:r>
+      <w:r>
+        <w:rPr>
+          <w:rFonts w:ascii="Times New Roman" w:hAnsi="Times New Roman" w:cs="Times New Roman"/>
+          <w:sz w:val="28"/>
+          <w:szCs w:val="28"/>
+          <w:lang w:val="en-US"/>
+        </w:rPr>
+        <w:t xml:space="preserve"> </w:t>
+      </w:r>
+      <w:r>
+        <w:rPr>
+          <w:rFonts w:ascii="Times New Roman" w:hAnsi="Times New Roman" w:cs="Times New Roman"/>
+          <w:sz w:val="28"/>
+          <w:szCs w:val="28"/>
+        </w:rPr>
+        <w:t>на</w:t>
+      </w:r>
+      <w:r>
+        <w:rPr>
+          <w:rFonts w:ascii="Times New Roman" w:hAnsi="Times New Roman" w:cs="Times New Roman"/>
+          <w:sz w:val="28"/>
+          <w:szCs w:val="28"/>
+          <w:lang w:val="en-US"/>
+        </w:rPr>
+        <w:t xml:space="preserve"> </w:t>
+      </w:r>
+      <w:r>
+        <w:rPr>
+          <w:rFonts w:ascii="Times New Roman" w:hAnsi="Times New Roman" w:cs="Times New Roman"/>
+          <w:sz w:val="28"/>
+          <w:szCs w:val="28"/>
+        </w:rPr>
+        <w:t>гит</w:t>
+      </w:r>
+      <w:r>
+        <w:rPr>
+          <w:rFonts w:ascii="Times New Roman" w:hAnsi="Times New Roman" w:cs="Times New Roman"/>
+          <w:sz w:val="28"/>
+          <w:szCs w:val="28"/>
+          <w:lang w:val="en-US"/>
+        </w:rPr>
+        <w:t xml:space="preserve"> </w:t>
       </w:r>
       <w:proofErr w:type="spellStart"/>
       <w:r>
@@ -9036,8 +9151,43 @@
           <w:rFonts w:ascii="Times New Roman" w:hAnsi="Times New Roman" w:cs="Times New Roman"/>
           <w:sz w:val="28"/>
           <w:szCs w:val="28"/>
-        </w:rPr>
-        <w:t xml:space="preserve"> в папке </w:t>
+          <w:lang w:val="en-US"/>
+        </w:rPr>
+        <w:t xml:space="preserve"> </w:t>
+      </w:r>
+      <w:r>
+        <w:rPr>
+          <w:rFonts w:ascii="Times New Roman" w:hAnsi="Times New Roman" w:cs="Times New Roman"/>
+          <w:sz w:val="28"/>
+          <w:szCs w:val="28"/>
+        </w:rPr>
+        <w:t>в</w:t>
+      </w:r>
+      <w:r>
+        <w:rPr>
+          <w:rFonts w:ascii="Times New Roman" w:hAnsi="Times New Roman" w:cs="Times New Roman"/>
+          <w:sz w:val="28"/>
+          <w:szCs w:val="28"/>
+          <w:lang w:val="en-US"/>
+        </w:rPr>
+        <w:t xml:space="preserve"> </w:t>
+      </w:r>
+      <w:r>
+        <w:rPr>
+          <w:rFonts w:ascii="Times New Roman" w:hAnsi="Times New Roman" w:cs="Times New Roman"/>
+          <w:sz w:val="28"/>
+          <w:szCs w:val="28"/>
+        </w:rPr>
+        <w:t>папке</w:t>
+      </w:r>
+      <w:r>
+        <w:rPr>
+          <w:rFonts w:ascii="Times New Roman" w:hAnsi="Times New Roman" w:cs="Times New Roman"/>
+          <w:sz w:val="28"/>
+          <w:szCs w:val="28"/>
+          <w:lang w:val="en-US"/>
+        </w:rPr>
+        <w:t xml:space="preserve"> </w:t>
       </w:r>
       <w:proofErr w:type="gramStart"/>
       <w:r>
@@ -9045,6 +9195,7 @@
           <w:rFonts w:ascii="Times New Roman" w:hAnsi="Times New Roman" w:cs="Times New Roman"/>
           <w:sz w:val="28"/>
           <w:szCs w:val="28"/>
+          <w:lang w:val="en-US"/>
         </w:rPr>
         <w:t>«..</w:t>
       </w:r>
@@ -9054,6 +9205,7 @@
           <w:rFonts w:ascii="Times New Roman" w:hAnsi="Times New Roman" w:cs="Times New Roman"/>
           <w:sz w:val="28"/>
           <w:szCs w:val="28"/>
+          <w:lang w:val="en-US"/>
         </w:rPr>
         <w:t>/</w:t>
       </w:r>
@@ -9071,6 +9223,7 @@
           <w:rFonts w:ascii="Times New Roman" w:hAnsi="Times New Roman" w:cs="Times New Roman"/>
           <w:sz w:val="28"/>
           <w:szCs w:val="28"/>
+          <w:lang w:val="en-US"/>
         </w:rPr>
         <w:t>/</w:t>
       </w:r>
@@ -9088,6 +9241,7 @@
           <w:rFonts w:ascii="Times New Roman" w:hAnsi="Times New Roman" w:cs="Times New Roman"/>
           <w:sz w:val="28"/>
           <w:szCs w:val="28"/>
+          <w:lang w:val="en-US"/>
         </w:rPr>
         <w:t>»</w:t>
       </w:r>
@@ -11315,6 +11469,101 @@
     </w:p>
     <w:p>
       <w:pPr>
+        <w:jc w:val="both"/>
+        <w:rPr>
+          <w:rFonts w:ascii="Times New Roman" w:hAnsi="Times New Roman" w:cs="Times New Roman"/>
+          <w:sz w:val="28"/>
+          <w:szCs w:val="28"/>
+        </w:rPr>
+      </w:pPr>
+      <w:r>
+        <w:rPr>
+          <w:rFonts w:ascii="Times New Roman" w:hAnsi="Times New Roman" w:cs="Times New Roman"/>
+          <w:sz w:val="28"/>
+          <w:szCs w:val="28"/>
+          <w:lang w:val="en-US"/>
+        </w:rPr>
+        <w:lastRenderedPageBreak/>
+        <w:tab/>
+      </w:r>
+      <w:r>
+        <w:rPr>
+          <w:rFonts w:ascii="Times New Roman" w:hAnsi="Times New Roman" w:cs="Times New Roman"/>
+          <w:sz w:val="28"/>
+          <w:szCs w:val="28"/>
+        </w:rPr>
+        <w:t>Так же представим амплитудный и фазовый спектр в логарифмическом масштабе</w:t>
+      </w:r>
+    </w:p>
+    <w:p>
+      <w:pPr>
+        <w:jc w:val="center"/>
+        <w:rPr>
+          <w:rFonts w:ascii="Times New Roman" w:hAnsi="Times New Roman" w:cs="Times New Roman"/>
+          <w:sz w:val="28"/>
+          <w:szCs w:val="28"/>
+        </w:rPr>
+      </w:pPr>
+      <w:r>
+        <w:rPr>
+          <w:rFonts w:ascii="Times New Roman" w:hAnsi="Times New Roman" w:cs="Times New Roman"/>
+          <w:noProof/>
+          <w:sz w:val="28"/>
+          <w:szCs w:val="28"/>
+          <w:lang w:eastAsia="ru-RU"/>
+        </w:rPr>
+        <w:drawing>
+          <wp:inline distT="0" distB="0" distL="0" distR="0" wp14:anchorId="351D020E" wp14:editId="317CF419">
+            <wp:extent cx="4819650" cy="3695700"/>
+            <wp:effectExtent l="0" t="0" r="0" b="0"/>
+            <wp:docPr id="6" name="Рисунок 6" descr="C:\Users\user1\AppData\Local\Microsoft\Windows\INetCache\Content.Word\spec_eror_log.jpg"/>
+            <wp:cNvGraphicFramePr>
+              <a:graphicFrameLocks xmlns:a="http://schemas.openxmlformats.org/drawingml/2006/main" noChangeAspect="1"/>
+            </wp:cNvGraphicFramePr>
+            <a:graphic xmlns:a="http://schemas.openxmlformats.org/drawingml/2006/main">
+              <a:graphicData uri="http://schemas.openxmlformats.org/drawingml/2006/picture">
+                <pic:pic xmlns:pic="http://schemas.openxmlformats.org/drawingml/2006/picture">
+                  <pic:nvPicPr>
+                    <pic:cNvPr id="0" name="Picture 8" descr="C:\Users\user1\AppData\Local\Microsoft\Windows\INetCache\Content.Word\spec_eror_log.jpg"/>
+                    <pic:cNvPicPr>
+                      <a:picLocks noChangeAspect="1" noChangeArrowheads="1"/>
+                    </pic:cNvPicPr>
+                  </pic:nvPicPr>
+                  <pic:blipFill>
+                    <a:blip r:embed="rId11">
+                      <a:extLst>
+                        <a:ext uri="{28A0092B-C50C-407E-A947-70E740481C1C}">
+                          <a14:useLocalDpi xmlns:a14="http://schemas.microsoft.com/office/drawing/2010/main" val="0"/>
+                        </a:ext>
+                      </a:extLst>
+                    </a:blip>
+                    <a:srcRect l="10915" t="4524" r="8011" b="7692"/>
+                    <a:stretch>
+                      <a:fillRect/>
+                    </a:stretch>
+                  </pic:blipFill>
+                  <pic:spPr bwMode="auto">
+                    <a:xfrm>
+                      <a:off x="0" y="0"/>
+                      <a:ext cx="4819650" cy="3695700"/>
+                    </a:xfrm>
+                    <a:prstGeom prst="rect">
+                      <a:avLst/>
+                    </a:prstGeom>
+                    <a:noFill/>
+                    <a:ln>
+                      <a:noFill/>
+                    </a:ln>
+                  </pic:spPr>
+                </pic:pic>
+              </a:graphicData>
+            </a:graphic>
+          </wp:inline>
+        </w:drawing>
+      </w:r>
+    </w:p>
+    <w:p>
+      <w:pPr>
         <w:ind w:firstLine="708"/>
         <w:rPr>
           <w:rFonts w:ascii="Times New Roman" w:hAnsi="Times New Roman" w:cs="Times New Roman"/>
@@ -11328,7 +11577,6 @@
           <w:sz w:val="28"/>
           <w:szCs w:val="28"/>
         </w:rPr>
-        <w:lastRenderedPageBreak/>
         <w:t>Так же в качестве примера подадим наборы данных состоящих из простых синусоид в мнимой и реальной частях и постоянной составляющей в мнимой части.</w:t>
       </w:r>
     </w:p>
@@ -11349,6 +11597,7 @@
           <w:rFonts w:ascii="Times New Roman" w:hAnsi="Times New Roman" w:cs="Times New Roman"/>
           <w:sz w:val="28"/>
           <w:szCs w:val="28"/>
+          <w:lang w:val="en-US"/>
         </w:rPr>
       </w:pPr>
       <w:r>
@@ -11377,21 +11626,13 @@
             <v:path o:extrusionok="f" gradientshapeok="t" o:connecttype="rect"/>
             <o:lock v:ext="edit" aspectratio="t"/>
           </v:shapetype>
-          <v:shape id="_x0000_i1031" type="#_x0000_t75" style="width:380.25pt;height:291.75pt">
-            <v:imagedata r:id="rId11" o:title="sins" croptop="2965f" cropbottom="4893f" cropleft="6732f" cropright="5470f"/>
+          <v:shape id="_x0000_i1025" type="#_x0000_t75" style="width:380.25pt;height:291.75pt">
+            <v:imagedata r:id="rId12" o:title="sins" croptop="2965f" cropbottom="4893f" cropleft="6732f" cropright="5470f"/>
           </v:shape>
         </w:pict>
       </w:r>
-    </w:p>
-    <w:p>
-      <w:pPr>
-        <w:rPr>
-          <w:rFonts w:ascii="Times New Roman" w:hAnsi="Times New Roman" w:cs="Times New Roman"/>
-          <w:sz w:val="28"/>
-          <w:szCs w:val="28"/>
-          <w:lang w:val="en-US"/>
-        </w:rPr>
-      </w:pPr>
+      <w:bookmarkStart w:id="0" w:name="_GoBack"/>
+      <w:bookmarkEnd w:id="0"/>
     </w:p>
     <w:sectPr>
       <w:pgSz w:w="11906" w:h="16838"/>
@@ -12371,7 +12612,7 @@
 </file>
 
 <file path=customXml/itemProps1.xml><?xml version="1.0" encoding="utf-8"?>
-<ds:datastoreItem xmlns:ds="http://schemas.openxmlformats.org/officeDocument/2006/customXml" ds:itemID="{B54C1165-77A4-4E27-B537-5A9BAF91ADD7}">
+<ds:datastoreItem xmlns:ds="http://schemas.openxmlformats.org/officeDocument/2006/customXml" ds:itemID="{C3062D7F-5DCF-486F-90D1-54917B88767B}">
   <ds:schemaRefs>
     <ds:schemaRef ds:uri="http://schemas.openxmlformats.org/officeDocument/2006/bibliography"/>
   </ds:schemaRefs>

</xml_diff>